<commit_message>
Update thesis. Add part 3.3.2, article comparer using openie, with triplets pair, common entities count and common statement counts.
</commit_message>
<xml_diff>
--- a/WISE-MinhDuc-Master-thesis (AutoRecovered).docx
+++ b/WISE-MinhDuc-Master-thesis (AutoRecovered).docx
@@ -95,7 +95,7 @@
           <w:noProof/>
           <w:lang w:val="en-US"/>
         </w:rPr>
-        <w:t>February 10, 2019</w:t>
+        <w:t>February 12, 2019</w:t>
       </w:r>
       <w:r>
         <w:rPr>
@@ -118,12 +118,11 @@
           <w:lang w:val="en-US"/>
         </w:rPr>
         <w:sectPr>
-          <w:headerReference w:type="even" r:id="rId8"/>
-          <w:headerReference w:type="default" r:id="rId9"/>
-          <w:footerReference w:type="even" r:id="rId10"/>
-          <w:footerReference w:type="default" r:id="rId11"/>
-          <w:headerReference w:type="first" r:id="rId12"/>
-          <w:footerReference w:type="first" r:id="rId13"/>
+          <w:headerReference w:type="default" r:id="rId8"/>
+          <w:footerReference w:type="even" r:id="rId9"/>
+          <w:footerReference w:type="default" r:id="rId10"/>
+          <w:headerReference w:type="first" r:id="rId11"/>
+          <w:footerReference w:type="first" r:id="rId12"/>
           <w:pgSz w:w="11906" w:h="16838" w:code="9"/>
           <w:pgMar w:top="1985" w:right="1134" w:bottom="1985" w:left="1985" w:header="708" w:footer="708" w:gutter="0"/>
           <w:cols w:space="708"/>
@@ -188,7 +187,7 @@
         </w:rPr>
         <w:t xml:space="preserve">: </w:t>
       </w:r>
-      <w:hyperlink r:id="rId14" w:history="1">
+      <w:hyperlink r:id="rId13" w:history="1">
         <w:r>
           <w:rPr>
             <w:rStyle w:val="Hyperlink"/>
@@ -796,7 +795,7 @@
         </w:rPr>
         <w:t xml:space="preserve"> (</w:t>
       </w:r>
-      <w:hyperlink r:id="rId15" w:history="1">
+      <w:hyperlink r:id="rId14" w:history="1">
         <w:r>
           <w:rPr>
             <w:rStyle w:val="Hyperlink"/>
@@ -864,7 +863,7 @@
           <w:noProof/>
           <w:lang w:val="en-US"/>
         </w:rPr>
-        <w:t>February 10, 2019</w:t>
+        <w:t>February 12, 2019</w:t>
       </w:r>
       <w:r>
         <w:rPr>
@@ -4537,8 +4536,8 @@
           <w:lang w:val="en-US"/>
         </w:rPr>
         <w:sectPr>
-          <w:headerReference w:type="default" r:id="rId16"/>
-          <w:footerReference w:type="default" r:id="rId17"/>
+          <w:headerReference w:type="default" r:id="rId15"/>
+          <w:footerReference w:type="default" r:id="rId16"/>
           <w:pgSz w:w="11906" w:h="16838" w:code="9"/>
           <w:pgMar w:top="1985" w:right="1134" w:bottom="1985" w:left="1985" w:header="708" w:footer="708" w:gutter="0"/>
           <w:pgNumType w:fmt="lowerRoman" w:start="1"/>
@@ -6185,7 +6184,7 @@
           <w:lang w:val="en-US"/>
         </w:rPr>
       </w:pPr>
-      <w:hyperlink r:id="rId18" w:history="1">
+      <w:hyperlink r:id="rId17" w:history="1">
         <w:r>
           <w:rPr>
             <w:rStyle w:val="Hyperlink"/>
@@ -6204,7 +6203,7 @@
           <w:lang w:val="en-US"/>
         </w:rPr>
       </w:pPr>
-      <w:hyperlink r:id="rId19" w:history="1">
+      <w:hyperlink r:id="rId18" w:history="1">
         <w:r>
           <w:rPr>
             <w:rStyle w:val="Hyperlink"/>
@@ -6691,7 +6690,7 @@
           <w:lang w:val="en-US"/>
         </w:rPr>
       </w:pPr>
-      <w:hyperlink r:id="rId20" w:history="1">
+      <w:hyperlink r:id="rId19" w:history="1">
         <w:r>
           <w:rPr>
             <w:rStyle w:val="Hyperlink"/>
@@ -7444,7 +7443,7 @@
                       <w:szCs w:val="28"/>
                       <w:lang w:val="en-US"/>
                     </w:rPr>
-                    <m:t xml:space="preserve">* </m:t>
+                    <m:t>×</m:t>
                   </m:r>
                   <m:sSub>
                     <m:sSubPr>
@@ -8328,15 +8327,7 @@
         <w:rPr>
           <w:lang w:val="en-US"/>
         </w:rPr>
-        <w:t xml:space="preserve">entity, and finally, save all the result to the </w:t>
-      </w:r>
-      <w:bookmarkStart w:id="23" w:name="_GoBack"/>
-      <w:bookmarkEnd w:id="23"/>
-      <w:r>
-        <w:rPr>
-          <w:lang w:val="en-US"/>
-        </w:rPr>
-        <w:t>local database.</w:t>
+        <w:t>entity, and finally, save all the result to the local database.</w:t>
       </w:r>
     </w:p>
     <w:tbl>
@@ -8601,6 +8592,7 @@
           </w:tcPr>
           <w:p>
             <w:pPr>
+              <w:jc w:val="center"/>
               <w:rPr>
                 <w:lang w:val="en-US"/>
               </w:rPr>
@@ -8628,7 +8620,7 @@
                           </pic:cNvPicPr>
                         </pic:nvPicPr>
                         <pic:blipFill>
-                          <a:blip r:embed="rId21">
+                          <a:blip r:embed="rId20">
                             <a:extLst>
                               <a:ext uri="{28A0092B-C50C-407E-A947-70E740481C1C}">
                                 <a14:useLocalDpi xmlns:a14="http://schemas.microsoft.com/office/drawing/2010/main" val="0"/>
@@ -8659,14 +8651,6 @@
                 </wp:inline>
               </w:drawing>
             </w:r>
-          </w:p>
-          <w:p>
-            <w:pPr>
-              <w:jc w:val="center"/>
-              <w:rPr>
-                <w:lang w:val="en-US"/>
-              </w:rPr>
-            </w:pPr>
             <w:r>
               <w:rPr>
                 <w:lang w:val="en-US"/>
@@ -8711,7 +8695,7 @@
           <w:lang w:val="en-US"/>
         </w:rPr>
       </w:pPr>
-      <w:bookmarkStart w:id="24" w:name="_Toc636356"/>
+      <w:bookmarkStart w:id="23" w:name="_Toc636356"/>
       <w:r>
         <w:rPr>
           <w:lang w:val="en-US"/>
@@ -8724,7 +8708,7 @@
         </w:rPr>
         <w:t>Named Entity Recognition</w:t>
       </w:r>
-      <w:bookmarkEnd w:id="24"/>
+      <w:bookmarkEnd w:id="23"/>
     </w:p>
     <w:p>
       <w:pPr>
@@ -9164,21 +9148,7 @@
           <w:szCs w:val="24"/>
           <w:lang w:val="en-US"/>
         </w:rPr>
-        <w:t xml:space="preserve"> of unique </w:t>
-      </w:r>
-      <w:r>
-        <w:rPr>
-          <w:szCs w:val="24"/>
-          <w:lang w:val="en-US"/>
-        </w:rPr>
-        <w:t>different</w:t>
-      </w:r>
-      <w:r>
-        <w:rPr>
-          <w:szCs w:val="24"/>
-          <w:lang w:val="en-US"/>
-        </w:rPr>
-        <w:t xml:space="preserve"> entities</w:t>
+        <w:t xml:space="preserve"> of unique different entities</w:t>
       </w:r>
       <w:r>
         <w:rPr>
@@ -9324,21 +9294,19 @@
         <w:rPr>
           <w:lang w:val="en-US"/>
         </w:rPr>
-        <w:t xml:space="preserve">The result did give us some other articles to the solution, but what we have is just article’s titles, and some mentioned keywords. We felt that we could do better by analyzing the article furthermore and find different opinions/facts on a </w:t>
-      </w:r>
-      <w:proofErr w:type="gramStart"/>
-      <w:r>
-        <w:rPr>
-          <w:lang w:val="en-US"/>
-        </w:rPr>
-        <w:t>sentences</w:t>
-      </w:r>
-      <w:proofErr w:type="gramEnd"/>
-      <w:r>
-        <w:rPr>
-          <w:lang w:val="en-US"/>
-        </w:rPr>
-        <w:t xml:space="preserve"> basis, not just by keyword counting/sentiment analyzing.</w:t>
+        <w:t>The result did give us some other articles to the solution, but what we have is just article’s titles, and some mentioned keywords. We felt that we could do better by analyzing the article furthermore and find different opinions/facts on a sentence</w:t>
+      </w:r>
+      <w:r>
+        <w:rPr>
+          <w:lang w:val="en-US"/>
+        </w:rPr>
+        <w:t xml:space="preserve"> </w:t>
+      </w:r>
+      <w:r>
+        <w:rPr>
+          <w:lang w:val="en-US"/>
+        </w:rPr>
+        <w:t>basis, not just by keyword counting/sentiment analyzing.</w:t>
       </w:r>
     </w:p>
     <w:p>
@@ -9348,7 +9316,7 @@
           <w:lang w:val="en-US"/>
         </w:rPr>
       </w:pPr>
-      <w:bookmarkStart w:id="25" w:name="_Toc636357"/>
+      <w:bookmarkStart w:id="24" w:name="_Toc636357"/>
       <w:r>
         <w:rPr>
           <w:lang w:val="en-US"/>
@@ -9361,23 +9329,23 @@
         </w:rPr>
         <w:t xml:space="preserve"> using Semantic triples</w:t>
       </w:r>
+      <w:bookmarkEnd w:id="24"/>
+    </w:p>
+    <w:p>
+      <w:pPr>
+        <w:pStyle w:val="Heading3"/>
+        <w:rPr>
+          <w:lang w:val="en-US"/>
+        </w:rPr>
+      </w:pPr>
+      <w:bookmarkStart w:id="25" w:name="_Toc636358"/>
+      <w:r>
+        <w:rPr>
+          <w:lang w:val="en-US"/>
+        </w:rPr>
+        <w:t>Open information extraction</w:t>
+      </w:r>
       <w:bookmarkEnd w:id="25"/>
-    </w:p>
-    <w:p>
-      <w:pPr>
-        <w:pStyle w:val="Heading3"/>
-        <w:rPr>
-          <w:lang w:val="en-US"/>
-        </w:rPr>
-      </w:pPr>
-      <w:bookmarkStart w:id="26" w:name="_Toc636358"/>
-      <w:r>
-        <w:rPr>
-          <w:lang w:val="en-US"/>
-        </w:rPr>
-        <w:t>Open information extraction</w:t>
-      </w:r>
-      <w:bookmarkEnd w:id="26"/>
     </w:p>
     <w:p>
       <w:pPr>
@@ -9533,7 +9501,7 @@
                     </pic:cNvPicPr>
                   </pic:nvPicPr>
                   <pic:blipFill>
-                    <a:blip r:embed="rId22" cstate="print">
+                    <a:blip r:embed="rId21" cstate="print">
                       <a:extLst>
                         <a:ext uri="{28A0092B-C50C-407E-A947-70E740481C1C}">
                           <a14:useLocalDpi xmlns:a14="http://schemas.microsoft.com/office/drawing/2010/main" val="0"/>
@@ -9967,6 +9935,7 @@
           </w:tcPr>
           <w:p>
             <w:pPr>
+              <w:jc w:val="center"/>
               <w:rPr>
                 <w:lang w:val="en-US"/>
               </w:rPr>
@@ -9994,7 +9963,7 @@
                           </pic:cNvPicPr>
                         </pic:nvPicPr>
                         <pic:blipFill>
-                          <a:blip r:embed="rId23">
+                          <a:blip r:embed="rId22">
                             <a:extLst>
                               <a:ext uri="{28A0092B-C50C-407E-A947-70E740481C1C}">
                                 <a14:useLocalDpi xmlns:a14="http://schemas.microsoft.com/office/drawing/2010/main" val="0"/>
@@ -10025,14 +9994,6 @@
                 </wp:inline>
               </w:drawing>
             </w:r>
-          </w:p>
-          <w:p>
-            <w:pPr>
-              <w:jc w:val="center"/>
-              <w:rPr>
-                <w:lang w:val="en-US"/>
-              </w:rPr>
-            </w:pPr>
             <w:r>
               <w:rPr>
                 <w:lang w:val="en-US"/>
@@ -10057,22 +10018,22 @@
           <w:lang w:val="en-US"/>
         </w:rPr>
       </w:pPr>
-      <w:bookmarkStart w:id="27" w:name="_Toc636359"/>
+      <w:bookmarkStart w:id="26" w:name="_Toc636359"/>
       <w:r>
         <w:rPr>
           <w:lang w:val="en-US"/>
         </w:rPr>
         <w:t>Triplet pairs, common entities and common statement counts</w:t>
       </w:r>
-      <w:bookmarkEnd w:id="27"/>
-    </w:p>
-    <w:p>
-      <w:pPr>
-        <w:rPr>
-          <w:lang w:val="en-US"/>
-        </w:rPr>
-      </w:pPr>
-      <w:bookmarkStart w:id="28" w:name="_Hlk536395139"/>
+      <w:bookmarkEnd w:id="26"/>
+    </w:p>
+    <w:p>
+      <w:pPr>
+        <w:rPr>
+          <w:lang w:val="en-US"/>
+        </w:rPr>
+      </w:pPr>
+      <w:bookmarkStart w:id="27" w:name="_Hlk536395139"/>
       <w:r>
         <w:rPr>
           <w:lang w:val="en-US"/>
@@ -10092,18 +10053,1176 @@
         </w:rPr>
         <w:t xml:space="preserve">) – </w:t>
       </w:r>
-    </w:p>
-    <w:p>
-      <w:pPr>
-        <w:rPr>
-          <w:lang w:val="en-US"/>
-        </w:rPr>
-      </w:pPr>
-      <w:r>
-        <w:rPr>
-          <w:lang w:val="en-US"/>
-        </w:rPr>
-        <w:t xml:space="preserve">With the Semantic triples annotation processed and stored in our database, with a given article </w:t>
+      <w:r>
+        <w:rPr>
+          <w:lang w:val="en-US"/>
+        </w:rPr>
+        <w:t>With the</w:t>
+      </w:r>
+      <w:r>
+        <w:rPr>
+          <w:lang w:val="en-US"/>
+        </w:rPr>
+        <w:t xml:space="preserve"> semantic triples </w:t>
+      </w:r>
+      <w:r>
+        <w:rPr>
+          <w:lang w:val="en-US"/>
+        </w:rPr>
+        <w:t>annotation implemented</w:t>
+      </w:r>
+      <w:r>
+        <w:rPr>
+          <w:lang w:val="en-US"/>
+        </w:rPr>
+        <w:t xml:space="preserve">, </w:t>
+      </w:r>
+      <w:r>
+        <w:rPr>
+          <w:lang w:val="en-US"/>
+        </w:rPr>
+        <w:t>we hoped to find some common or opposite statements from different articles that we normally could not normally find if we just read through the titles and skim through the contents.</w:t>
+      </w:r>
+      <w:r>
+        <w:rPr>
+          <w:lang w:val="en-US"/>
+        </w:rPr>
+        <w:t xml:space="preserve"> </w:t>
+      </w:r>
+      <w:r>
+        <w:rPr>
+          <w:lang w:val="en-US"/>
+        </w:rPr>
+        <w:t xml:space="preserve">We use this equation to </w:t>
+      </w:r>
+      <w:r>
+        <w:rPr>
+          <w:lang w:val="en-US"/>
+        </w:rPr>
+        <w:t>calculate the relevance of any given article to the source article:</w:t>
+      </w:r>
+    </w:p>
+    <w:p>
+      <w:pPr>
+        <w:rPr>
+          <w:lang w:val="en-US"/>
+        </w:rPr>
+      </w:pPr>
+      <m:oMathPara>
+        <m:oMath>
+          <m:r>
+            <w:rPr>
+              <w:rFonts w:ascii="Cambria Math" w:hAnsi="Cambria Math"/>
+              <w:sz w:val="28"/>
+              <w:szCs w:val="28"/>
+              <w:lang w:val="en-US"/>
+            </w:rPr>
+            <m:t>X</m:t>
+          </m:r>
+          <m:r>
+            <w:rPr>
+              <w:rFonts w:ascii="Cambria Math" w:hAnsi="Cambria Math"/>
+              <w:sz w:val="28"/>
+              <w:szCs w:val="28"/>
+              <w:lang w:val="en-US"/>
+            </w:rPr>
+            <m:t xml:space="preserve">= </m:t>
+          </m:r>
+          <m:sSub>
+            <m:sSubPr>
+              <m:ctrlPr>
+                <w:rPr>
+                  <w:rFonts w:ascii="Cambria Math" w:hAnsi="Cambria Math"/>
+                  <w:i/>
+                  <w:sz w:val="28"/>
+                  <w:szCs w:val="28"/>
+                  <w:lang w:val="en-US"/>
+                </w:rPr>
+              </m:ctrlPr>
+            </m:sSubPr>
+            <m:e>
+              <m:r>
+                <w:rPr>
+                  <w:rFonts w:ascii="Cambria Math" w:hAnsi="Cambria Math"/>
+                  <w:sz w:val="28"/>
+                  <w:szCs w:val="28"/>
+                  <w:lang w:val="en-US"/>
+                </w:rPr>
+                <m:t>c</m:t>
+              </m:r>
+            </m:e>
+            <m:sub>
+              <m:r>
+                <w:rPr>
+                  <w:rFonts w:ascii="Cambria Math" w:hAnsi="Cambria Math"/>
+                  <w:sz w:val="28"/>
+                  <w:szCs w:val="28"/>
+                  <w:lang w:val="en-US"/>
+                </w:rPr>
+                <m:t>1</m:t>
+              </m:r>
+            </m:sub>
+          </m:sSub>
+          <m:sSub>
+            <m:sSubPr>
+              <m:ctrlPr>
+                <w:rPr>
+                  <w:rFonts w:ascii="Cambria Math" w:hAnsi="Cambria Math"/>
+                  <w:i/>
+                  <w:sz w:val="28"/>
+                  <w:szCs w:val="28"/>
+                  <w:lang w:val="en-US"/>
+                </w:rPr>
+              </m:ctrlPr>
+            </m:sSubPr>
+            <m:e>
+              <m:r>
+                <w:rPr>
+                  <w:rFonts w:ascii="Cambria Math" w:hAnsi="Cambria Math"/>
+                  <w:sz w:val="28"/>
+                  <w:szCs w:val="28"/>
+                  <w:lang w:val="en-US"/>
+                </w:rPr>
+                <m:t>×</m:t>
+              </m:r>
+              <m:r>
+                <w:rPr>
+                  <w:rFonts w:ascii="Cambria Math" w:hAnsi="Cambria Math"/>
+                  <w:sz w:val="28"/>
+                  <w:szCs w:val="28"/>
+                  <w:lang w:val="en-US"/>
+                </w:rPr>
+                <m:t>T</m:t>
+              </m:r>
+            </m:e>
+            <m:sub>
+              <m:r>
+                <w:rPr>
+                  <w:rFonts w:ascii="Cambria Math" w:hAnsi="Cambria Math"/>
+                  <w:sz w:val="28"/>
+                  <w:szCs w:val="28"/>
+                  <w:lang w:val="en-US"/>
+                </w:rPr>
+                <m:t>p</m:t>
+              </m:r>
+            </m:sub>
+          </m:sSub>
+          <m:r>
+            <w:rPr>
+              <w:rFonts w:ascii="Cambria Math" w:hAnsi="Cambria Math"/>
+              <w:sz w:val="28"/>
+              <w:szCs w:val="28"/>
+              <w:lang w:val="en-US"/>
+            </w:rPr>
+            <m:t>+</m:t>
+          </m:r>
+          <m:sSub>
+            <m:sSubPr>
+              <m:ctrlPr>
+                <w:rPr>
+                  <w:rFonts w:ascii="Cambria Math" w:hAnsi="Cambria Math"/>
+                  <w:i/>
+                  <w:sz w:val="28"/>
+                  <w:szCs w:val="28"/>
+                  <w:lang w:val="en-US"/>
+                </w:rPr>
+              </m:ctrlPr>
+            </m:sSubPr>
+            <m:e>
+              <m:r>
+                <w:rPr>
+                  <w:rFonts w:ascii="Cambria Math" w:hAnsi="Cambria Math"/>
+                  <w:sz w:val="28"/>
+                  <w:szCs w:val="28"/>
+                  <w:lang w:val="en-US"/>
+                </w:rPr>
+                <m:t>c</m:t>
+              </m:r>
+            </m:e>
+            <m:sub>
+              <m:r>
+                <w:rPr>
+                  <w:rFonts w:ascii="Cambria Math" w:hAnsi="Cambria Math"/>
+                  <w:sz w:val="28"/>
+                  <w:szCs w:val="28"/>
+                  <w:lang w:val="en-US"/>
+                </w:rPr>
+                <m:t>2</m:t>
+              </m:r>
+            </m:sub>
+          </m:sSub>
+          <m:r>
+            <w:rPr>
+              <w:rFonts w:ascii="Cambria Math" w:hAnsi="Cambria Math"/>
+              <w:sz w:val="28"/>
+              <w:szCs w:val="28"/>
+              <w:lang w:val="en-US"/>
+            </w:rPr>
+            <m:t>×</m:t>
+          </m:r>
+          <m:sSub>
+            <m:sSubPr>
+              <m:ctrlPr>
+                <w:rPr>
+                  <w:rFonts w:ascii="Cambria Math" w:hAnsi="Cambria Math"/>
+                  <w:i/>
+                  <w:sz w:val="28"/>
+                  <w:szCs w:val="28"/>
+                  <w:lang w:val="en-US"/>
+                </w:rPr>
+              </m:ctrlPr>
+            </m:sSubPr>
+            <m:e>
+              <m:r>
+                <w:rPr>
+                  <w:rFonts w:ascii="Cambria Math" w:hAnsi="Cambria Math"/>
+                  <w:sz w:val="28"/>
+                  <w:szCs w:val="28"/>
+                  <w:lang w:val="en-US"/>
+                </w:rPr>
+                <m:t>E</m:t>
+              </m:r>
+            </m:e>
+            <m:sub>
+              <m:r>
+                <w:rPr>
+                  <w:rFonts w:ascii="Cambria Math" w:hAnsi="Cambria Math"/>
+                  <w:sz w:val="28"/>
+                  <w:szCs w:val="28"/>
+                  <w:lang w:val="en-US"/>
+                </w:rPr>
+                <m:t>c</m:t>
+              </m:r>
+            </m:sub>
+          </m:sSub>
+          <m:r>
+            <w:rPr>
+              <w:rFonts w:ascii="Cambria Math" w:hAnsi="Cambria Math"/>
+              <w:sz w:val="28"/>
+              <w:szCs w:val="28"/>
+              <w:lang w:val="en-US"/>
+            </w:rPr>
+            <m:t>+</m:t>
+          </m:r>
+          <m:sSub>
+            <m:sSubPr>
+              <m:ctrlPr>
+                <w:rPr>
+                  <w:rFonts w:ascii="Cambria Math" w:hAnsi="Cambria Math"/>
+                  <w:i/>
+                  <w:sz w:val="28"/>
+                  <w:szCs w:val="28"/>
+                  <w:lang w:val="en-US"/>
+                </w:rPr>
+              </m:ctrlPr>
+            </m:sSubPr>
+            <m:e>
+              <m:r>
+                <w:rPr>
+                  <w:rFonts w:ascii="Cambria Math" w:hAnsi="Cambria Math"/>
+                  <w:sz w:val="28"/>
+                  <w:szCs w:val="28"/>
+                  <w:lang w:val="en-US"/>
+                </w:rPr>
+                <m:t>c</m:t>
+              </m:r>
+            </m:e>
+            <m:sub>
+              <m:r>
+                <w:rPr>
+                  <w:rFonts w:ascii="Cambria Math" w:hAnsi="Cambria Math"/>
+                  <w:sz w:val="28"/>
+                  <w:szCs w:val="28"/>
+                  <w:lang w:val="en-US"/>
+                </w:rPr>
+                <m:t>3</m:t>
+              </m:r>
+            </m:sub>
+          </m:sSub>
+          <m:r>
+            <w:rPr>
+              <w:rFonts w:ascii="Cambria Math" w:hAnsi="Cambria Math"/>
+              <w:sz w:val="28"/>
+              <w:szCs w:val="28"/>
+              <w:lang w:val="en-US"/>
+            </w:rPr>
+            <m:t>×</m:t>
+          </m:r>
+          <m:sSub>
+            <m:sSubPr>
+              <m:ctrlPr>
+                <w:rPr>
+                  <w:rFonts w:ascii="Cambria Math" w:hAnsi="Cambria Math"/>
+                  <w:i/>
+                  <w:sz w:val="28"/>
+                  <w:szCs w:val="28"/>
+                  <w:lang w:val="en-US"/>
+                </w:rPr>
+              </m:ctrlPr>
+            </m:sSubPr>
+            <m:e>
+              <m:r>
+                <w:rPr>
+                  <w:rFonts w:ascii="Cambria Math" w:hAnsi="Cambria Math"/>
+                  <w:sz w:val="28"/>
+                  <w:szCs w:val="28"/>
+                  <w:lang w:val="en-US"/>
+                </w:rPr>
+                <m:t>S</m:t>
+              </m:r>
+            </m:e>
+            <m:sub>
+              <m:r>
+                <w:rPr>
+                  <w:rFonts w:ascii="Cambria Math" w:hAnsi="Cambria Math"/>
+                  <w:sz w:val="28"/>
+                  <w:szCs w:val="28"/>
+                  <w:lang w:val="en-US"/>
+                </w:rPr>
+                <m:t>c</m:t>
+              </m:r>
+            </m:sub>
+          </m:sSub>
+        </m:oMath>
+      </m:oMathPara>
+    </w:p>
+    <w:p>
+      <w:pPr>
+        <w:rPr>
+          <w:lang w:val="en-US"/>
+        </w:rPr>
+      </w:pPr>
+      <w:r>
+        <w:rPr>
+          <w:lang w:val="en-US"/>
+        </w:rPr>
+        <w:t>In which:</w:t>
+      </w:r>
+    </w:p>
+    <w:p>
+      <w:pPr>
+        <w:pStyle w:val="ListParagraph"/>
+        <w:numPr>
+          <w:ilvl w:val="0"/>
+          <w:numId w:val="24"/>
+        </w:numPr>
+        <w:rPr>
+          <w:lang w:val="en-US"/>
+        </w:rPr>
+      </w:pPr>
+      <m:oMath>
+        <m:r>
+          <w:rPr>
+            <w:rFonts w:ascii="Cambria Math" w:hAnsi="Cambria Math"/>
+            <w:sz w:val="28"/>
+            <w:szCs w:val="28"/>
+            <w:lang w:val="en-US"/>
+          </w:rPr>
+          <m:t>X</m:t>
+        </m:r>
+      </m:oMath>
+      <w:r>
+        <w:rPr>
+          <w:sz w:val="28"/>
+          <w:szCs w:val="28"/>
+          <w:lang w:val="en-US"/>
+        </w:rPr>
+        <w:t xml:space="preserve"> </w:t>
+      </w:r>
+      <w:r>
+        <w:rPr>
+          <w:lang w:val="en-US"/>
+        </w:rPr>
+        <w:t xml:space="preserve">is the </w:t>
+      </w:r>
+      <w:r>
+        <w:rPr>
+          <w:lang w:val="en-US"/>
+        </w:rPr>
+        <w:t xml:space="preserve">relevance score, the higher X is, the more relevant the article is to the comparing </w:t>
+      </w:r>
+      <w:proofErr w:type="gramStart"/>
+      <w:r>
+        <w:rPr>
+          <w:lang w:val="en-US"/>
+        </w:rPr>
+        <w:t>one.</w:t>
+      </w:r>
+      <w:proofErr w:type="gramEnd"/>
+    </w:p>
+    <w:p>
+      <w:pPr>
+        <w:pStyle w:val="ListParagraph"/>
+        <w:numPr>
+          <w:ilvl w:val="0"/>
+          <w:numId w:val="24"/>
+        </w:numPr>
+        <w:rPr>
+          <w:lang w:val="en-US"/>
+        </w:rPr>
+      </w:pPr>
+      <m:oMath>
+        <m:sSub>
+          <m:sSubPr>
+            <m:ctrlPr>
+              <w:rPr>
+                <w:rFonts w:ascii="Cambria Math" w:hAnsi="Cambria Math"/>
+                <w:i/>
+                <w:sz w:val="28"/>
+                <w:szCs w:val="28"/>
+                <w:lang w:val="en-US"/>
+              </w:rPr>
+            </m:ctrlPr>
+          </m:sSubPr>
+          <m:e>
+            <m:r>
+              <w:rPr>
+                <w:rFonts w:ascii="Cambria Math" w:hAnsi="Cambria Math"/>
+                <w:sz w:val="28"/>
+                <w:szCs w:val="28"/>
+                <w:lang w:val="en-US"/>
+              </w:rPr>
+              <m:t>T</m:t>
+            </m:r>
+          </m:e>
+          <m:sub>
+            <m:r>
+              <w:rPr>
+                <w:rFonts w:ascii="Cambria Math" w:hAnsi="Cambria Math"/>
+                <w:sz w:val="28"/>
+                <w:szCs w:val="28"/>
+                <w:lang w:val="en-US"/>
+              </w:rPr>
+              <m:t>p</m:t>
+            </m:r>
+          </m:sub>
+        </m:sSub>
+      </m:oMath>
+      <w:r>
+        <w:rPr>
+          <w:sz w:val="28"/>
+          <w:szCs w:val="28"/>
+          <w:lang w:val="en-US"/>
+        </w:rPr>
+        <w:t xml:space="preserve"> </w:t>
+      </w:r>
+      <w:r>
+        <w:rPr>
+          <w:lang w:val="en-US"/>
+        </w:rPr>
+        <w:t xml:space="preserve">is the </w:t>
+      </w:r>
+      <w:r>
+        <w:rPr>
+          <w:lang w:val="en-US"/>
+        </w:rPr>
+        <w:t xml:space="preserve">number of triplet pairs appear in both </w:t>
+      </w:r>
+      <w:proofErr w:type="gramStart"/>
+      <w:r>
+        <w:rPr>
+          <w:lang w:val="en-US"/>
+        </w:rPr>
+        <w:t>articles.</w:t>
+      </w:r>
+      <w:proofErr w:type="gramEnd"/>
+      <w:r>
+        <w:rPr>
+          <w:lang w:val="en-US"/>
+        </w:rPr>
+        <w:t xml:space="preserve"> Two triplets </w:t>
+      </w:r>
+      <w:r>
+        <w:rPr>
+          <w:lang w:val="en-US"/>
+        </w:rPr>
+        <w:t>are</w:t>
+      </w:r>
+      <w:r>
+        <w:rPr>
+          <w:lang w:val="en-US"/>
+        </w:rPr>
+        <w:t xml:space="preserve"> considered a triplet pair when </w:t>
+      </w:r>
+      <w:r>
+        <w:rPr>
+          <w:lang w:val="en-US"/>
+        </w:rPr>
+        <w:t xml:space="preserve">they share two common entities, </w:t>
+      </w:r>
+      <w:r>
+        <w:rPr>
+          <w:lang w:val="en-US"/>
+        </w:rPr>
+        <w:t>on both the subject and object part</w:t>
+      </w:r>
+      <w:r>
+        <w:rPr>
+          <w:lang w:val="en-US"/>
+        </w:rPr>
+        <w:t>. For example, if one statement says &lt;</w:t>
+      </w:r>
+      <w:r>
+        <w:rPr>
+          <w:i/>
+          <w:lang w:val="en-US"/>
+        </w:rPr>
+        <w:t>United Kingdom negotiates deal with the European Union</w:t>
+      </w:r>
+      <w:r>
+        <w:rPr>
+          <w:lang w:val="en-US"/>
+        </w:rPr>
+        <w:t>&gt; and the other statement says &lt;</w:t>
+      </w:r>
+      <w:r>
+        <w:rPr>
+          <w:i/>
+          <w:lang w:val="en-US"/>
+        </w:rPr>
+        <w:t>European Union</w:t>
+      </w:r>
+      <w:r>
+        <w:rPr>
+          <w:i/>
+          <w:lang w:val="en-US"/>
+        </w:rPr>
+        <w:t xml:space="preserve"> </w:t>
+      </w:r>
+      <w:r>
+        <w:rPr>
+          <w:i/>
+          <w:lang w:val="en-US"/>
+        </w:rPr>
+        <w:t xml:space="preserve">rejects the </w:t>
+      </w:r>
+      <w:r>
+        <w:rPr>
+          <w:i/>
+          <w:lang w:val="en-US"/>
+        </w:rPr>
+        <w:t>deal</w:t>
+      </w:r>
+      <w:r>
+        <w:rPr>
+          <w:i/>
+          <w:lang w:val="en-US"/>
+        </w:rPr>
+        <w:t>s</w:t>
+      </w:r>
+      <w:r>
+        <w:rPr>
+          <w:i/>
+          <w:lang w:val="en-US"/>
+        </w:rPr>
+        <w:t xml:space="preserve"> </w:t>
+      </w:r>
+      <w:r>
+        <w:rPr>
+          <w:i/>
+          <w:lang w:val="en-US"/>
+        </w:rPr>
+        <w:t xml:space="preserve">from </w:t>
+      </w:r>
+      <w:r>
+        <w:rPr>
+          <w:i/>
+          <w:lang w:val="en-US"/>
+        </w:rPr>
+        <w:t>United Kingdom</w:t>
+      </w:r>
+      <w:r>
+        <w:rPr>
+          <w:lang w:val="en-US"/>
+        </w:rPr>
+        <w:t xml:space="preserve">&gt; they are considered a pair because </w:t>
+      </w:r>
+      <w:r>
+        <w:rPr>
+          <w:lang w:val="en-US"/>
+        </w:rPr>
+        <w:t>they both talk about &lt;</w:t>
+      </w:r>
+      <w:r>
+        <w:rPr>
+          <w:i/>
+          <w:lang w:val="en-US"/>
+        </w:rPr>
+        <w:t>European Union</w:t>
+      </w:r>
+      <w:r>
+        <w:rPr>
+          <w:lang w:val="en-US"/>
+        </w:rPr>
+        <w:t>&gt; and &lt;</w:t>
+      </w:r>
+      <w:r>
+        <w:rPr>
+          <w:i/>
+          <w:lang w:val="en-US"/>
+        </w:rPr>
+        <w:t>United Kingdom</w:t>
+      </w:r>
+      <w:r>
+        <w:rPr>
+          <w:lang w:val="en-US"/>
+        </w:rPr>
+        <w:t>&gt; in theirs subject and object part.</w:t>
+      </w:r>
+    </w:p>
+    <w:p>
+      <w:pPr>
+        <w:pStyle w:val="ListParagraph"/>
+        <w:numPr>
+          <w:ilvl w:val="0"/>
+          <w:numId w:val="24"/>
+        </w:numPr>
+        <w:rPr>
+          <w:lang w:val="en-US"/>
+        </w:rPr>
+      </w:pPr>
+      <m:oMath>
+        <m:sSub>
+          <m:sSubPr>
+            <m:ctrlPr>
+              <w:rPr>
+                <w:rFonts w:ascii="Cambria Math" w:hAnsi="Cambria Math"/>
+                <w:i/>
+                <w:sz w:val="28"/>
+                <w:szCs w:val="28"/>
+                <w:lang w:val="en-US"/>
+              </w:rPr>
+            </m:ctrlPr>
+          </m:sSubPr>
+          <m:e>
+            <m:r>
+              <w:rPr>
+                <w:rFonts w:ascii="Cambria Math" w:hAnsi="Cambria Math"/>
+                <w:sz w:val="28"/>
+                <w:szCs w:val="28"/>
+                <w:lang w:val="en-US"/>
+              </w:rPr>
+              <m:t>E</m:t>
+            </m:r>
+          </m:e>
+          <m:sub>
+            <m:r>
+              <w:rPr>
+                <w:rFonts w:ascii="Cambria Math" w:hAnsi="Cambria Math"/>
+                <w:sz w:val="28"/>
+                <w:szCs w:val="28"/>
+                <w:lang w:val="en-US"/>
+              </w:rPr>
+              <m:t>c</m:t>
+            </m:r>
+          </m:sub>
+        </m:sSub>
+      </m:oMath>
+      <w:r>
+        <w:rPr>
+          <w:sz w:val="28"/>
+          <w:szCs w:val="28"/>
+          <w:lang w:val="en-US"/>
+        </w:rPr>
+        <w:t xml:space="preserve"> </w:t>
+      </w:r>
+      <w:r>
+        <w:rPr>
+          <w:lang w:val="en-US"/>
+        </w:rPr>
+        <w:t xml:space="preserve">is the </w:t>
+      </w:r>
+      <w:r>
+        <w:rPr>
+          <w:lang w:val="en-US"/>
+        </w:rPr>
+        <w:t xml:space="preserve">number common unique entities appear in both </w:t>
+      </w:r>
+      <w:proofErr w:type="gramStart"/>
+      <w:r>
+        <w:rPr>
+          <w:lang w:val="en-US"/>
+        </w:rPr>
+        <w:t>articles.</w:t>
+      </w:r>
+      <w:proofErr w:type="gramEnd"/>
+      <w:r>
+        <w:rPr>
+          <w:lang w:val="en-US"/>
+        </w:rPr>
+        <w:t xml:space="preserve"> If two news piece talk about an entity, it is count (but only once, even if </w:t>
+      </w:r>
+      <w:r>
+        <w:rPr>
+          <w:lang w:val="en-US"/>
+        </w:rPr>
+        <w:t>it appears multiple times)</w:t>
+      </w:r>
+    </w:p>
+    <w:p>
+      <w:pPr>
+        <w:pStyle w:val="ListParagraph"/>
+        <w:numPr>
+          <w:ilvl w:val="0"/>
+          <w:numId w:val="24"/>
+        </w:numPr>
+        <w:rPr>
+          <w:lang w:val="en-US"/>
+        </w:rPr>
+      </w:pPr>
+      <m:oMath>
+        <m:sSub>
+          <m:sSubPr>
+            <m:ctrlPr>
+              <w:rPr>
+                <w:rFonts w:ascii="Cambria Math" w:hAnsi="Cambria Math"/>
+                <w:i/>
+                <w:sz w:val="28"/>
+                <w:szCs w:val="28"/>
+                <w:lang w:val="en-US"/>
+              </w:rPr>
+            </m:ctrlPr>
+          </m:sSubPr>
+          <m:e>
+            <m:r>
+              <w:rPr>
+                <w:rFonts w:ascii="Cambria Math" w:hAnsi="Cambria Math"/>
+                <w:sz w:val="28"/>
+                <w:szCs w:val="28"/>
+                <w:lang w:val="en-US"/>
+              </w:rPr>
+              <m:t>S</m:t>
+            </m:r>
+          </m:e>
+          <m:sub>
+            <m:r>
+              <w:rPr>
+                <w:rFonts w:ascii="Cambria Math" w:hAnsi="Cambria Math"/>
+                <w:sz w:val="28"/>
+                <w:szCs w:val="28"/>
+                <w:lang w:val="en-US"/>
+              </w:rPr>
+              <m:t>c</m:t>
+            </m:r>
+          </m:sub>
+        </m:sSub>
+      </m:oMath>
+      <w:r>
+        <w:rPr>
+          <w:sz w:val="28"/>
+          <w:szCs w:val="28"/>
+          <w:lang w:val="en-US"/>
+        </w:rPr>
+        <w:t xml:space="preserve"> </w:t>
+      </w:r>
+      <w:r>
+        <w:rPr>
+          <w:lang w:val="en-US"/>
+        </w:rPr>
+        <w:t xml:space="preserve">is the </w:t>
+      </w:r>
+      <w:r>
+        <w:rPr>
+          <w:lang w:val="en-US"/>
+        </w:rPr>
+        <w:t xml:space="preserve">number of common statements appear in two </w:t>
+      </w:r>
+      <w:proofErr w:type="gramStart"/>
+      <w:r>
+        <w:rPr>
+          <w:lang w:val="en-US"/>
+        </w:rPr>
+        <w:t>articles.</w:t>
+      </w:r>
+      <w:proofErr w:type="gramEnd"/>
+      <w:r>
+        <w:rPr>
+          <w:lang w:val="en-US"/>
+        </w:rPr>
+        <w:t xml:space="preserve"> If two statements (semantic triples) talk about </w:t>
+      </w:r>
+      <w:r>
+        <w:rPr>
+          <w:lang w:val="en-US"/>
+        </w:rPr>
+        <w:t>a similar entity, this number goes up.</w:t>
+      </w:r>
+    </w:p>
+    <w:p>
+      <w:pPr>
+        <w:pStyle w:val="ListParagraph"/>
+        <w:numPr>
+          <w:ilvl w:val="0"/>
+          <w:numId w:val="24"/>
+        </w:numPr>
+        <w:rPr>
+          <w:lang w:val="en-US"/>
+        </w:rPr>
+      </w:pPr>
+      <m:oMath>
+        <m:sSub>
+          <m:sSubPr>
+            <m:ctrlPr>
+              <w:rPr>
+                <w:rFonts w:ascii="Cambria Math" w:hAnsi="Cambria Math"/>
+                <w:i/>
+                <w:sz w:val="28"/>
+                <w:szCs w:val="28"/>
+                <w:lang w:val="en-US"/>
+              </w:rPr>
+            </m:ctrlPr>
+          </m:sSubPr>
+          <m:e>
+            <m:r>
+              <w:rPr>
+                <w:rFonts w:ascii="Cambria Math" w:hAnsi="Cambria Math"/>
+                <w:sz w:val="28"/>
+                <w:szCs w:val="28"/>
+                <w:lang w:val="en-US"/>
+              </w:rPr>
+              <m:t>c</m:t>
+            </m:r>
+          </m:e>
+          <m:sub>
+            <m:r>
+              <w:rPr>
+                <w:rFonts w:ascii="Cambria Math" w:hAnsi="Cambria Math"/>
+                <w:sz w:val="28"/>
+                <w:szCs w:val="28"/>
+                <w:lang w:val="en-US"/>
+              </w:rPr>
+              <m:t>1</m:t>
+            </m:r>
+          </m:sub>
+        </m:sSub>
+        <m:r>
+          <w:rPr>
+            <w:rFonts w:ascii="Cambria Math" w:hAnsi="Cambria Math"/>
+            <w:sz w:val="28"/>
+            <w:szCs w:val="28"/>
+            <w:lang w:val="en-US"/>
+          </w:rPr>
+          <m:t xml:space="preserve">,  </m:t>
+        </m:r>
+        <m:sSub>
+          <m:sSubPr>
+            <m:ctrlPr>
+              <w:rPr>
+                <w:rFonts w:ascii="Cambria Math" w:hAnsi="Cambria Math"/>
+                <w:i/>
+                <w:sz w:val="28"/>
+                <w:szCs w:val="28"/>
+                <w:lang w:val="en-US"/>
+              </w:rPr>
+            </m:ctrlPr>
+          </m:sSubPr>
+          <m:e>
+            <m:r>
+              <w:rPr>
+                <w:rFonts w:ascii="Cambria Math" w:hAnsi="Cambria Math"/>
+                <w:sz w:val="28"/>
+                <w:szCs w:val="28"/>
+                <w:lang w:val="en-US"/>
+              </w:rPr>
+              <m:t>c</m:t>
+            </m:r>
+          </m:e>
+          <m:sub>
+            <m:r>
+              <w:rPr>
+                <w:rFonts w:ascii="Cambria Math" w:hAnsi="Cambria Math"/>
+                <w:sz w:val="28"/>
+                <w:szCs w:val="28"/>
+                <w:lang w:val="en-US"/>
+              </w:rPr>
+              <m:t>2</m:t>
+            </m:r>
+          </m:sub>
+        </m:sSub>
+        <m:r>
+          <w:rPr>
+            <w:rFonts w:ascii="Cambria Math" w:hAnsi="Cambria Math"/>
+            <w:sz w:val="28"/>
+            <w:szCs w:val="28"/>
+            <w:lang w:val="en-US"/>
+          </w:rPr>
+          <m:t xml:space="preserve">,  </m:t>
+        </m:r>
+        <m:sSub>
+          <m:sSubPr>
+            <m:ctrlPr>
+              <w:rPr>
+                <w:rFonts w:ascii="Cambria Math" w:hAnsi="Cambria Math"/>
+                <w:i/>
+                <w:sz w:val="28"/>
+                <w:szCs w:val="28"/>
+                <w:lang w:val="en-US"/>
+              </w:rPr>
+            </m:ctrlPr>
+          </m:sSubPr>
+          <m:e>
+            <m:r>
+              <w:rPr>
+                <w:rFonts w:ascii="Cambria Math" w:hAnsi="Cambria Math"/>
+                <w:sz w:val="28"/>
+                <w:szCs w:val="28"/>
+                <w:lang w:val="en-US"/>
+              </w:rPr>
+              <m:t>c</m:t>
+            </m:r>
+          </m:e>
+          <m:sub>
+            <m:r>
+              <w:rPr>
+                <w:rFonts w:ascii="Cambria Math" w:hAnsi="Cambria Math"/>
+                <w:sz w:val="28"/>
+                <w:szCs w:val="28"/>
+                <w:lang w:val="en-US"/>
+              </w:rPr>
+              <m:t>3</m:t>
+            </m:r>
+          </m:sub>
+        </m:sSub>
+      </m:oMath>
+      <w:r>
+        <w:rPr>
+          <w:lang w:val="en-US"/>
+        </w:rPr>
+        <w:t xml:space="preserve"> </w:t>
+      </w:r>
+      <w:r>
+        <w:rPr>
+          <w:lang w:val="en-US"/>
+        </w:rPr>
+        <w:t>are</w:t>
+      </w:r>
+      <w:r>
+        <w:rPr>
+          <w:lang w:val="en-US"/>
+        </w:rPr>
+        <w:t xml:space="preserve"> the</w:t>
+      </w:r>
+      <w:r>
+        <w:rPr>
+          <w:lang w:val="en-US"/>
+        </w:rPr>
+        <w:t xml:space="preserve"> constant weight value for each of these variables. In our </w:t>
+      </w:r>
+      <w:r>
+        <w:rPr>
+          <w:lang w:val="en-US"/>
+        </w:rPr>
+        <w:t>prototype</w:t>
+      </w:r>
+      <w:r>
+        <w:rPr>
+          <w:lang w:val="en-US"/>
+        </w:rPr>
+        <w:t>, we set</w:t>
+      </w:r>
+      <w:r>
+        <w:rPr>
+          <w:szCs w:val="24"/>
+          <w:lang w:val="en-US"/>
+        </w:rPr>
+        <w:t xml:space="preserve"> </w:t>
+      </w:r>
+      <m:oMath>
+        <m:sSub>
+          <m:sSubPr>
+            <m:ctrlPr>
+              <w:rPr>
+                <w:rFonts w:ascii="Cambria Math" w:hAnsi="Cambria Math"/>
+                <w:i/>
+                <w:szCs w:val="24"/>
+                <w:lang w:val="en-US"/>
+              </w:rPr>
+            </m:ctrlPr>
+          </m:sSubPr>
+          <m:e>
+            <m:r>
+              <w:rPr>
+                <w:rFonts w:ascii="Cambria Math" w:hAnsi="Cambria Math"/>
+                <w:szCs w:val="24"/>
+                <w:lang w:val="en-US"/>
+              </w:rPr>
+              <m:t>c</m:t>
+            </m:r>
+          </m:e>
+          <m:sub>
+            <m:r>
+              <w:rPr>
+                <w:rFonts w:ascii="Cambria Math" w:hAnsi="Cambria Math"/>
+                <w:szCs w:val="24"/>
+                <w:lang w:val="en-US"/>
+              </w:rPr>
+              <m:t>1</m:t>
+            </m:r>
+          </m:sub>
+        </m:sSub>
+        <m:r>
+          <w:rPr>
+            <w:rFonts w:ascii="Cambria Math" w:hAnsi="Cambria Math"/>
+            <w:szCs w:val="24"/>
+            <w:lang w:val="en-US"/>
+          </w:rPr>
+          <m:t xml:space="preserve">=500, </m:t>
+        </m:r>
+        <m:sSub>
+          <m:sSubPr>
+            <m:ctrlPr>
+              <w:rPr>
+                <w:rFonts w:ascii="Cambria Math" w:hAnsi="Cambria Math"/>
+                <w:i/>
+                <w:szCs w:val="24"/>
+                <w:lang w:val="en-US"/>
+              </w:rPr>
+            </m:ctrlPr>
+          </m:sSubPr>
+          <m:e>
+            <m:r>
+              <w:rPr>
+                <w:rFonts w:ascii="Cambria Math" w:hAnsi="Cambria Math"/>
+                <w:szCs w:val="24"/>
+                <w:lang w:val="en-US"/>
+              </w:rPr>
+              <m:t>c</m:t>
+            </m:r>
+          </m:e>
+          <m:sub>
+            <m:r>
+              <w:rPr>
+                <w:rFonts w:ascii="Cambria Math" w:hAnsi="Cambria Math"/>
+                <w:szCs w:val="24"/>
+                <w:lang w:val="en-US"/>
+              </w:rPr>
+              <m:t>2</m:t>
+            </m:r>
+          </m:sub>
+        </m:sSub>
+        <m:r>
+          <w:rPr>
+            <w:rFonts w:ascii="Cambria Math" w:hAnsi="Cambria Math"/>
+            <w:szCs w:val="24"/>
+            <w:lang w:val="en-US"/>
+          </w:rPr>
+          <m:t xml:space="preserve">=100, </m:t>
+        </m:r>
+        <m:sSub>
+          <m:sSubPr>
+            <m:ctrlPr>
+              <w:rPr>
+                <w:rFonts w:ascii="Cambria Math" w:hAnsi="Cambria Math"/>
+                <w:i/>
+                <w:szCs w:val="24"/>
+                <w:lang w:val="en-US"/>
+              </w:rPr>
+            </m:ctrlPr>
+          </m:sSubPr>
+          <m:e>
+            <m:r>
+              <w:rPr>
+                <w:rFonts w:ascii="Cambria Math" w:hAnsi="Cambria Math"/>
+                <w:szCs w:val="24"/>
+                <w:lang w:val="en-US"/>
+              </w:rPr>
+              <m:t>c</m:t>
+            </m:r>
+          </m:e>
+          <m:sub>
+            <m:r>
+              <w:rPr>
+                <w:rFonts w:ascii="Cambria Math" w:hAnsi="Cambria Math"/>
+                <w:szCs w:val="24"/>
+                <w:lang w:val="en-US"/>
+              </w:rPr>
+              <m:t>3</m:t>
+            </m:r>
+          </m:sub>
+        </m:sSub>
+      </m:oMath>
+      <w:r>
+        <w:rPr>
+          <w:szCs w:val="24"/>
+          <w:lang w:val="en-US"/>
+        </w:rPr>
+        <w:t>=1. We use these value</w:t>
+      </w:r>
+      <w:r>
+        <w:rPr>
+          <w:szCs w:val="24"/>
+          <w:lang w:val="en-US"/>
+        </w:rPr>
+        <w:t>s</w:t>
+      </w:r>
+      <w:r>
+        <w:rPr>
+          <w:szCs w:val="24"/>
+          <w:lang w:val="en-US"/>
+        </w:rPr>
+        <w:t xml:space="preserve"> because</w:t>
+      </w:r>
+      <w:r>
+        <w:rPr>
+          <w:szCs w:val="24"/>
+          <w:lang w:val="en-US"/>
+        </w:rPr>
+        <w:t xml:space="preserve"> entity pairs are </w:t>
+      </w:r>
+      <w:r>
+        <w:rPr>
+          <w:szCs w:val="24"/>
+          <w:lang w:val="en-US"/>
+        </w:rPr>
+        <w:lastRenderedPageBreak/>
+        <w:t>quite rare, as most of the articles in our database, when compared to the rest of the other articles, doesn’t exist a pair at all. Maybe we need a bigger database?</w:t>
+      </w:r>
+    </w:p>
+    <w:bookmarkEnd w:id="27"/>
+    <w:p>
+      <w:pPr>
+        <w:pStyle w:val="Heading3"/>
+        <w:rPr>
+          <w:lang w:val="en-US"/>
+        </w:rPr>
+      </w:pPr>
+      <w:r>
+        <w:rPr>
+          <w:lang w:val="en-US"/>
+        </w:rPr>
+        <w:t>Displaying the information to the user</w:t>
+      </w:r>
+    </w:p>
+    <w:p>
+      <w:pPr>
+        <w:rPr>
+          <w:lang w:val="en-US"/>
+        </w:rPr>
+      </w:pPr>
+      <w:r>
+        <w:rPr>
+          <w:lang w:val="en-US"/>
+        </w:rPr>
+        <w:t>(</w:t>
+      </w:r>
+      <w:r>
+        <w:rPr>
+          <w:i/>
+          <w:lang w:val="en-US"/>
+        </w:rPr>
+        <w:t>The information we display to the user</w:t>
+      </w:r>
+      <w:r>
+        <w:rPr>
+          <w:lang w:val="en-US"/>
+        </w:rPr>
+        <w:t>) –</w:t>
+      </w:r>
+      <w:r>
+        <w:rPr>
+          <w:lang w:val="en-US"/>
+        </w:rPr>
+        <w:t xml:space="preserve">Meta data with title and </w:t>
       </w:r>
       <w:proofErr w:type="spellStart"/>
       <w:r>
@@ -10117,8 +11236,36 @@
         <w:rPr>
           <w:lang w:val="en-US"/>
         </w:rPr>
-        <w:t>, we can now suggest the article with different point of view to it.</w:t>
-      </w:r>
+        <w:t xml:space="preserve"> and some info</w:t>
+      </w:r>
+    </w:p>
+    <w:p>
+      <w:pPr>
+        <w:rPr>
+          <w:lang w:val="en-US"/>
+        </w:rPr>
+      </w:pPr>
+      <w:r>
+        <w:rPr>
+          <w:lang w:val="en-US"/>
+        </w:rPr>
+        <w:t>Full statement with content so the user knows wtf we are talking about.</w:t>
+      </w:r>
+    </w:p>
+    <w:p>
+      <w:pPr>
+        <w:rPr>
+          <w:lang w:val="en-US"/>
+        </w:rPr>
+      </w:pPr>
+      <w:r>
+        <w:rPr>
+          <w:lang w:val="en-US"/>
+        </w:rPr>
+        <w:t>Some pictures.</w:t>
+      </w:r>
+      <w:bookmarkStart w:id="28" w:name="_GoBack"/>
+      <w:bookmarkEnd w:id="28"/>
     </w:p>
     <w:p>
       <w:pPr>
@@ -10127,15 +11274,12 @@
           <w:lang w:val="en-US"/>
         </w:rPr>
       </w:pPr>
-      <w:bookmarkStart w:id="29" w:name="_Toc636360"/>
-      <w:bookmarkEnd w:id="28"/>
-      <w:r>
-        <w:rPr>
-          <w:lang w:val="en-US"/>
-        </w:rPr>
-        <w:t>Articles relevance processor (1 to 1 comparison to get the relevance score)</w:t>
-      </w:r>
-      <w:bookmarkEnd w:id="29"/>
+      <w:r>
+        <w:rPr>
+          <w:lang w:val="en-US"/>
+        </w:rPr>
+        <w:t>Limitation of the system and possible improvement.</w:t>
+      </w:r>
     </w:p>
     <w:p>
       <w:pPr>
@@ -10154,14 +11298,72 @@
           <w:i/>
           <w:lang w:val="en-US"/>
         </w:rPr>
-        <w:t>List of top 3, what is presented to the user</w:t>
-      </w:r>
-      <w:r>
-        <w:rPr>
-          <w:lang w:val="en-US"/>
-        </w:rPr>
-        <w:t>) – Some mathematics and equation here</w:t>
-      </w:r>
+        <w:t>Maybe here, maybe there, I don’t know</w:t>
+      </w:r>
+      <w:r>
+        <w:rPr>
+          <w:lang w:val="en-US"/>
+        </w:rPr>
+        <w:t xml:space="preserve">) – </w:t>
+      </w:r>
+      <w:r>
+        <w:rPr>
+          <w:lang w:val="en-US"/>
+        </w:rPr>
+        <w:t>No negation currently yet.</w:t>
+      </w:r>
+    </w:p>
+    <w:p>
+      <w:pPr>
+        <w:rPr>
+          <w:lang w:val="en-US"/>
+        </w:rPr>
+      </w:pPr>
+      <w:r>
+        <w:rPr>
+          <w:lang w:val="en-US"/>
+        </w:rPr>
+        <w:t>No checking</w:t>
+      </w:r>
+      <w:r>
+        <w:rPr>
+          <w:lang w:val="en-US"/>
+        </w:rPr>
+        <w:t xml:space="preserve"> for the relation part, which should be huge.</w:t>
+      </w:r>
+    </w:p>
+    <w:p>
+      <w:pPr>
+        <w:rPr>
+          <w:lang w:val="en-US"/>
+        </w:rPr>
+      </w:pPr>
+      <w:r>
+        <w:rPr>
+          <w:lang w:val="en-US"/>
+        </w:rPr>
+        <w:t>Computational drawback, which took like 10s per article.</w:t>
+      </w:r>
+    </w:p>
+    <w:p>
+      <w:pPr>
+        <w:rPr>
+          <w:lang w:val="en-US"/>
+        </w:rPr>
+      </w:pPr>
+      <w:r>
+        <w:rPr>
+          <w:lang w:val="en-US"/>
+        </w:rPr>
+        <w:t>Needs huge database, and the bigger the database, the longer the computational time.</w:t>
+      </w:r>
+    </w:p>
+    <w:p>
+      <w:pPr>
+        <w:rPr>
+          <w:lang w:val="en-US"/>
+        </w:rPr>
+      </w:pPr>
     </w:p>
     <w:p>
       <w:pPr>
@@ -10170,7 +11372,7 @@
           <w:lang w:val="en-US"/>
         </w:rPr>
       </w:pPr>
-      <w:bookmarkStart w:id="30" w:name="_Toc636361"/>
+      <w:bookmarkStart w:id="29" w:name="_Toc636361"/>
       <w:r>
         <w:rPr>
           <w:lang w:val="en-US"/>
@@ -10178,7 +11380,7 @@
         <w:lastRenderedPageBreak/>
         <w:t>RESULTS EVALUATION</w:t>
       </w:r>
-      <w:bookmarkEnd w:id="30"/>
+      <w:bookmarkEnd w:id="29"/>
     </w:p>
     <w:p>
       <w:pPr>
@@ -10233,7 +11435,7 @@
           <w:lang w:val="en-US"/>
         </w:rPr>
       </w:pPr>
-      <w:bookmarkStart w:id="31" w:name="_Toc636362"/>
+      <w:bookmarkStart w:id="30" w:name="_Toc636362"/>
       <w:r>
         <w:rPr>
           <w:lang w:val="en-US"/>
@@ -10241,21 +11443,101 @@
         <w:lastRenderedPageBreak/>
         <w:t>FUTURE WORKS</w:t>
       </w:r>
+      <w:bookmarkEnd w:id="30"/>
+    </w:p>
+    <w:p>
+      <w:pPr>
+        <w:pStyle w:val="Heading2"/>
+        <w:rPr>
+          <w:lang w:val="en-US"/>
+        </w:rPr>
+      </w:pPr>
+      <w:bookmarkStart w:id="31" w:name="_Toc636363"/>
+      <w:r>
+        <w:rPr>
+          <w:lang w:val="en-US"/>
+        </w:rPr>
+        <w:t>Ontologies based entity relevance</w:t>
+      </w:r>
       <w:bookmarkEnd w:id="31"/>
     </w:p>
     <w:p>
       <w:pPr>
+        <w:rPr>
+          <w:lang w:val="en-US"/>
+        </w:rPr>
+      </w:pPr>
+      <w:r>
+        <w:rPr>
+          <w:lang w:val="en-US"/>
+        </w:rPr>
+        <w:t>(</w:t>
+      </w:r>
+      <w:r>
+        <w:rPr>
+          <w:i/>
+          <w:lang w:val="en-US"/>
+        </w:rPr>
+        <w:t>How using ontologies, can help finding similar words</w:t>
+      </w:r>
+      <w:r>
+        <w:rPr>
+          <w:i/>
+          <w:lang w:val="en-US"/>
+        </w:rPr>
+        <w:t xml:space="preserve">/entities, </w:t>
+      </w:r>
+      <w:r>
+        <w:rPr>
+          <w:i/>
+          <w:lang w:val="en-US"/>
+        </w:rPr>
+        <w:t xml:space="preserve">possibly even link </w:t>
+      </w:r>
+      <w:proofErr w:type="spellStart"/>
+      <w:r>
+        <w:rPr>
+          <w:i/>
+          <w:lang w:val="en-US"/>
+        </w:rPr>
+        <w:t>Chinh’s</w:t>
+      </w:r>
+      <w:proofErr w:type="spellEnd"/>
+      <w:r>
+        <w:rPr>
+          <w:i/>
+          <w:lang w:val="en-US"/>
+        </w:rPr>
+        <w:t xml:space="preserve"> thesis</w:t>
+      </w:r>
+      <w:r>
+        <w:rPr>
+          <w:lang w:val="en-US"/>
+        </w:rPr>
+        <w:t xml:space="preserve">) - </w:t>
+      </w:r>
+      <w:proofErr w:type="spellStart"/>
+      <w:r>
+        <w:rPr>
+          <w:lang w:val="en-US"/>
+        </w:rPr>
+        <w:t>Abc</w:t>
+      </w:r>
+      <w:proofErr w:type="spellEnd"/>
+    </w:p>
+    <w:p>
+      <w:pPr>
         <w:pStyle w:val="Heading2"/>
         <w:rPr>
           <w:lang w:val="en-US"/>
         </w:rPr>
       </w:pPr>
-      <w:bookmarkStart w:id="32" w:name="_Toc636363"/>
-      <w:r>
-        <w:rPr>
-          <w:lang w:val="en-US"/>
-        </w:rPr>
-        <w:t>Ontologies based entity relevance</w:t>
+      <w:bookmarkStart w:id="32" w:name="_Toc636364"/>
+      <w:r>
+        <w:rPr>
+          <w:lang w:val="en-US"/>
+        </w:rPr>
+        <w:t>Word-net verb contradiction</w:t>
       </w:r>
       <w:bookmarkEnd w:id="32"/>
     </w:p>
@@ -10276,52 +11558,22 @@
           <w:i/>
           <w:lang w:val="en-US"/>
         </w:rPr>
-        <w:t>How using ontologies, can help finding similar words</w:t>
-      </w:r>
-      <w:r>
-        <w:rPr>
-          <w:i/>
-          <w:lang w:val="en-US"/>
-        </w:rPr>
-        <w:t xml:space="preserve">/entities, </w:t>
-      </w:r>
-      <w:r>
-        <w:rPr>
-          <w:i/>
-          <w:lang w:val="en-US"/>
-        </w:rPr>
-        <w:t xml:space="preserve">possibly even link </w:t>
+        <w:t>With the triplet pairs implemented, we could find contradiction between the triplets. Using word-net to find verb that have similar meaning/or opposite meaning</w:t>
+      </w:r>
+      <w:r>
+        <w:rPr>
+          <w:lang w:val="en-US"/>
+        </w:rPr>
+        <w:t xml:space="preserve">) - </w:t>
       </w:r>
       <w:proofErr w:type="spellStart"/>
       <w:r>
         <w:rPr>
-          <w:i/>
-          <w:lang w:val="en-US"/>
-        </w:rPr>
-        <w:t>Chinh’s</w:t>
+          <w:lang w:val="en-US"/>
+        </w:rPr>
+        <w:t>Abc</w:t>
       </w:r>
       <w:proofErr w:type="spellEnd"/>
-      <w:r>
-        <w:rPr>
-          <w:i/>
-          <w:lang w:val="en-US"/>
-        </w:rPr>
-        <w:t xml:space="preserve"> thesis</w:t>
-      </w:r>
-      <w:r>
-        <w:rPr>
-          <w:lang w:val="en-US"/>
-        </w:rPr>
-        <w:t xml:space="preserve">) - </w:t>
-      </w:r>
-      <w:proofErr w:type="spellStart"/>
-      <w:r>
-        <w:rPr>
-          <w:lang w:val="en-US"/>
-        </w:rPr>
-        <w:t>Abc</w:t>
-      </w:r>
-      <w:proofErr w:type="spellEnd"/>
     </w:p>
     <w:p>
       <w:pPr>
@@ -10330,70 +11582,20 @@
           <w:lang w:val="en-US"/>
         </w:rPr>
       </w:pPr>
-      <w:bookmarkStart w:id="33" w:name="_Toc636364"/>
-      <w:r>
-        <w:rPr>
-          <w:lang w:val="en-US"/>
-        </w:rPr>
-        <w:t>Word-net verb contradiction</w:t>
+      <w:bookmarkStart w:id="33" w:name="_Toc636365"/>
+      <w:r>
+        <w:rPr>
+          <w:lang w:val="en-US"/>
+        </w:rPr>
+        <w:t>Cloud</w:t>
+      </w:r>
+      <w:r>
+        <w:rPr>
+          <w:lang w:val="en-US"/>
+        </w:rPr>
+        <w:t xml:space="preserve"> service design</w:t>
       </w:r>
       <w:bookmarkEnd w:id="33"/>
-    </w:p>
-    <w:p>
-      <w:pPr>
-        <w:rPr>
-          <w:lang w:val="en-US"/>
-        </w:rPr>
-      </w:pPr>
-      <w:r>
-        <w:rPr>
-          <w:lang w:val="en-US"/>
-        </w:rPr>
-        <w:t>(</w:t>
-      </w:r>
-      <w:r>
-        <w:rPr>
-          <w:i/>
-          <w:lang w:val="en-US"/>
-        </w:rPr>
-        <w:t>With the triplet pairs implemented, we could find contradiction between the triplets. Using word-net to find verb that have similar meaning/or opposite meaning</w:t>
-      </w:r>
-      <w:r>
-        <w:rPr>
-          <w:lang w:val="en-US"/>
-        </w:rPr>
-        <w:t xml:space="preserve">) - </w:t>
-      </w:r>
-      <w:proofErr w:type="spellStart"/>
-      <w:r>
-        <w:rPr>
-          <w:lang w:val="en-US"/>
-        </w:rPr>
-        <w:t>Abc</w:t>
-      </w:r>
-      <w:proofErr w:type="spellEnd"/>
-    </w:p>
-    <w:p>
-      <w:pPr>
-        <w:pStyle w:val="Heading2"/>
-        <w:rPr>
-          <w:lang w:val="en-US"/>
-        </w:rPr>
-      </w:pPr>
-      <w:bookmarkStart w:id="34" w:name="_Toc636365"/>
-      <w:r>
-        <w:rPr>
-          <w:lang w:val="en-US"/>
-        </w:rPr>
-        <w:t>Cloud</w:t>
-      </w:r>
-      <w:r>
-        <w:rPr>
-          <w:lang w:val="en-US"/>
-        </w:rPr>
-        <w:t xml:space="preserve"> service design</w:t>
-      </w:r>
-      <w:bookmarkEnd w:id="34"/>
     </w:p>
     <w:p>
       <w:pPr>
@@ -11687,7 +12889,7 @@
           <w:lang w:val="en-US"/>
         </w:rPr>
       </w:pPr>
-      <w:bookmarkStart w:id="35" w:name="_Toc522646496"/>
+      <w:bookmarkStart w:id="34" w:name="_Toc522646496"/>
       <w:r>
         <w:rPr>
           <w:lang w:val="en-US"/>
@@ -11729,7 +12931,7 @@
         </w:rPr>
         <w:t>Test figure</w:t>
       </w:r>
-      <w:bookmarkEnd w:id="35"/>
+      <w:bookmarkEnd w:id="34"/>
     </w:p>
     <w:p>
       <w:pPr>
@@ -11758,14 +12960,14 @@
           <w:lang w:val="en-US"/>
         </w:rPr>
       </w:pPr>
-      <w:bookmarkStart w:id="36" w:name="_Toc636366"/>
+      <w:bookmarkStart w:id="35" w:name="_Toc636366"/>
       <w:r>
         <w:rPr>
           <w:lang w:val="en-US"/>
         </w:rPr>
         <w:t>User interface and user experience design</w:t>
       </w:r>
-      <w:bookmarkEnd w:id="36"/>
+      <w:bookmarkEnd w:id="35"/>
     </w:p>
     <w:p>
       <w:pPr>
@@ -11784,7 +12986,7 @@
           <w:lang w:val="en-US"/>
         </w:rPr>
       </w:pPr>
-      <w:bookmarkStart w:id="37" w:name="_Toc636367"/>
+      <w:bookmarkStart w:id="36" w:name="_Toc636367"/>
       <w:r>
         <w:rPr>
           <w:lang w:val="en-US"/>
@@ -11792,7 +12994,7 @@
         <w:lastRenderedPageBreak/>
         <w:t>CONCLUSION</w:t>
       </w:r>
-      <w:bookmarkEnd w:id="37"/>
+      <w:bookmarkEnd w:id="36"/>
     </w:p>
     <w:p>
       <w:pPr>
@@ -11918,7 +13120,7 @@
             <w:pPr>
               <w:pStyle w:val="taulukonotsikot"/>
             </w:pPr>
-            <w:bookmarkStart w:id="38" w:name="_Hlk522645698"/>
+            <w:bookmarkStart w:id="37" w:name="_Hlk522645698"/>
             <w:r>
               <w:t>Word</w:t>
             </w:r>
@@ -12245,10 +13447,16 @@
     <w:p>
       <w:pPr>
         <w:pStyle w:val="Caption"/>
-      </w:pPr>
-      <w:bookmarkStart w:id="39" w:name="_Ref404168555"/>
-      <w:bookmarkStart w:id="40" w:name="_Toc522645773"/>
-      <w:r>
+        <w:rPr>
+          <w:lang w:val="en-US"/>
+        </w:rPr>
+      </w:pPr>
+      <w:bookmarkStart w:id="38" w:name="_Ref404168555"/>
+      <w:bookmarkStart w:id="39" w:name="_Toc522645773"/>
+      <w:r>
+        <w:rPr>
+          <w:lang w:val="en-US"/>
+        </w:rPr>
         <w:t xml:space="preserve">Table </w:t>
       </w:r>
       <w:r>
@@ -12260,6 +13468,7 @@
       <w:r>
         <w:rPr>
           <w:noProof/>
+          <w:lang w:val="en-US"/>
         </w:rPr>
         <w:instrText xml:space="preserve"> SEQ Table \* ARABIC </w:instrText>
       </w:r>
@@ -12272,6 +13481,7 @@
       <w:r>
         <w:rPr>
           <w:noProof/>
+          <w:lang w:val="en-US"/>
         </w:rPr>
         <w:t>1</w:t>
       </w:r>
@@ -12281,16 +13491,17 @@
         </w:rPr>
         <w:fldChar w:fldCharType="end"/>
       </w:r>
+      <w:bookmarkEnd w:id="38"/>
+      <w:r>
+        <w:rPr>
+          <w:noProof/>
+          <w:lang w:val="en-US"/>
+        </w:rPr>
+        <w:t>. Example of the table</w:t>
+      </w:r>
       <w:bookmarkEnd w:id="39"/>
-      <w:r>
-        <w:rPr>
-          <w:noProof/>
-        </w:rPr>
-        <w:t>. Example of the table</w:t>
-      </w:r>
-      <w:bookmarkEnd w:id="40"/>
-    </w:p>
-    <w:bookmarkEnd w:id="38"/>
+    </w:p>
+    <w:bookmarkEnd w:id="37"/>
     <w:p>
       <w:pPr>
         <w:pStyle w:val="BodyText"/>
@@ -12306,8 +13517,8 @@
           <w:lang w:val="en-US"/>
         </w:rPr>
       </w:pPr>
-      <w:bookmarkStart w:id="41" w:name="_Toc636368"/>
-      <w:bookmarkStart w:id="42" w:name="_Toc499365405"/>
+      <w:bookmarkStart w:id="40" w:name="_Toc636368"/>
+      <w:bookmarkStart w:id="41" w:name="_Toc499365405"/>
       <w:r>
         <w:rPr>
           <w:lang w:val="en-US"/>
@@ -12315,7 +13526,7 @@
         <w:lastRenderedPageBreak/>
         <w:t>Bibliography</w:t>
       </w:r>
-      <w:bookmarkEnd w:id="41"/>
+      <w:bookmarkEnd w:id="40"/>
     </w:p>
     <w:p>
       <w:pPr>
@@ -12421,13 +13632,21 @@
         <w:pStyle w:val="Bibliography"/>
         <w:rPr>
           <w:noProof/>
+          <w:lang w:val="en-US"/>
         </w:rPr>
       </w:pPr>
       <w:r>
         <w:rPr>
           <w:noProof/>
         </w:rPr>
-        <w:t>Santanen, Jukka-Pekka. "Opinnäytteiden kirjoittaminen, lyhyt oppimäärä." 2000. http://users.jyu.fi/~santanen/info/kirjoittamisesta.html (accessed 5.10.2012).</w:t>
+        <w:t xml:space="preserve">Santanen, Jukka-Pekka. "Opinnäytteiden kirjoittaminen, lyhyt oppimäärä." </w:t>
+      </w:r>
+      <w:r>
+        <w:rPr>
+          <w:noProof/>
+          <w:lang w:val="en-US"/>
+        </w:rPr>
+        <w:t>2000. http://users.jyu.fi/~santanen/info/kirjoittamisesta.html (accessed 5.10.2012).</w:t>
       </w:r>
     </w:p>
     <w:p>
@@ -12483,8 +13702,8 @@
           <w:lang w:val="en-US"/>
         </w:rPr>
       </w:pPr>
-      <w:bookmarkStart w:id="43" w:name="_Toc636369"/>
-      <w:bookmarkEnd w:id="42"/>
+      <w:bookmarkStart w:id="42" w:name="_Toc636369"/>
+      <w:bookmarkEnd w:id="41"/>
       <w:r>
         <w:rPr>
           <w:lang w:val="en-US"/>
@@ -12492,6 +13711,22 @@
         <w:lastRenderedPageBreak/>
         <w:t>Appendices</w:t>
       </w:r>
+      <w:bookmarkEnd w:id="42"/>
+    </w:p>
+    <w:p>
+      <w:pPr>
+        <w:pStyle w:val="Heading2-liitteet"/>
+        <w:rPr>
+          <w:lang w:val="en-US"/>
+        </w:rPr>
+      </w:pPr>
+      <w:bookmarkStart w:id="43" w:name="_Toc636370"/>
+      <w:r>
+        <w:rPr>
+          <w:lang w:val="en-US"/>
+        </w:rPr>
+        <w:t>Title of the first appendix</w:t>
+      </w:r>
       <w:bookmarkEnd w:id="43"/>
     </w:p>
     <w:p>
@@ -12501,34 +13736,18 @@
           <w:lang w:val="en-US"/>
         </w:rPr>
       </w:pPr>
-      <w:bookmarkStart w:id="44" w:name="_Toc636370"/>
-      <w:r>
-        <w:rPr>
-          <w:lang w:val="en-US"/>
-        </w:rPr>
-        <w:t>Title of the first appendix</w:t>
+      <w:bookmarkStart w:id="44" w:name="_Toc636371"/>
+      <w:r>
+        <w:rPr>
+          <w:lang w:val="en-US"/>
+        </w:rPr>
+        <w:t>Title of the second appendix</w:t>
       </w:r>
       <w:bookmarkEnd w:id="44"/>
     </w:p>
-    <w:p>
-      <w:pPr>
-        <w:pStyle w:val="Heading2-liitteet"/>
-        <w:rPr>
-          <w:lang w:val="en-US"/>
-        </w:rPr>
-      </w:pPr>
-      <w:bookmarkStart w:id="45" w:name="_Toc636371"/>
-      <w:r>
-        <w:rPr>
-          <w:lang w:val="en-US"/>
-        </w:rPr>
-        <w:t>Title of the second appendix</w:t>
-      </w:r>
-      <w:bookmarkEnd w:id="45"/>
-    </w:p>
     <w:sectPr>
-      <w:headerReference w:type="default" r:id="rId24"/>
-      <w:footerReference w:type="default" r:id="rId25"/>
+      <w:headerReference w:type="default" r:id="rId23"/>
+      <w:footerReference w:type="default" r:id="rId24"/>
       <w:pgSz w:w="11906" w:h="16838" w:code="9"/>
       <w:pgMar w:top="1985" w:right="1134" w:bottom="1985" w:left="1985" w:header="708" w:footer="708" w:gutter="0"/>
       <w:pgNumType w:start="1"/>
@@ -12793,16 +14012,6 @@
   <w:p>
     <w:pPr>
       <w:pStyle w:val="Header"/>
-    </w:pPr>
-  </w:p>
-</w:hdr>
-</file>
-
-<file path=word/header2.xml><?xml version="1.0" encoding="utf-8"?>
-<w:hdr xmlns:wpc="http://schemas.microsoft.com/office/word/2010/wordprocessingCanvas" xmlns:cx="http://schemas.microsoft.com/office/drawing/2014/chartex" xmlns:cx1="http://schemas.microsoft.com/office/drawing/2015/9/8/chartex" xmlns:cx2="http://schemas.microsoft.com/office/drawing/2015/10/21/chartex" xmlns:cx3="http://schemas.microsoft.com/office/drawing/2016/5/9/chartex" xmlns:cx4="http://schemas.microsoft.com/office/drawing/2016/5/10/chartex" xmlns:cx5="http://schemas.microsoft.com/office/drawing/2016/5/11/chartex" xmlns:cx6="http://schemas.microsoft.com/office/drawing/2016/5/12/chartex" xmlns:cx7="http://schemas.microsoft.com/office/drawing/2016/5/13/chartex" xmlns:cx8="http://schemas.microsoft.com/office/drawing/2016/5/14/chartex" xmlns:mc="http://schemas.openxmlformats.org/markup-compatibility/2006" xmlns:aink="http://schemas.microsoft.com/office/drawing/2016/ink" xmlns:am3d="http://schemas.microsoft.com/office/drawing/2017/model3d" xmlns:o="urn:schemas-microsoft-com:office:office" xmlns:r="http://schemas.openxmlformats.org/officeDocument/2006/relationships" xmlns:m="http://schemas.openxmlformats.org/officeDocument/2006/math" xmlns:v="urn:schemas-microsoft-com:vml" xmlns:wp14="http://schemas.microsoft.com/office/word/2010/wordprocessingDrawing" xmlns:wp="http://schemas.openxmlformats.org/drawingml/2006/wordprocessingDrawing" xmlns:w10="urn:schemas-microsoft-com:office:word" xmlns:w="http://schemas.openxmlformats.org/wordprocessingml/2006/main" xmlns:w14="http://schemas.microsoft.com/office/word/2010/wordml" xmlns:w15="http://schemas.microsoft.com/office/word/2012/wordml" xmlns:w16cid="http://schemas.microsoft.com/office/word/2016/wordml/cid" xmlns:w16se="http://schemas.microsoft.com/office/word/2015/wordml/symex" xmlns:wpg="http://schemas.microsoft.com/office/word/2010/wordprocessingGroup" xmlns:wpi="http://schemas.microsoft.com/office/word/2010/wordprocessingInk" xmlns:wne="http://schemas.microsoft.com/office/word/2006/wordml" xmlns:wps="http://schemas.microsoft.com/office/word/2010/wordprocessingShape" mc:Ignorable="w14 w15 w16se w16cid wp14">
-  <w:p>
-    <w:pPr>
-      <w:pStyle w:val="Header"/>
       <w:tabs>
         <w:tab w:val="clear" w:pos="4394"/>
         <w:tab w:val="center" w:pos="4395"/>
@@ -12812,7 +14021,7 @@
 </w:hdr>
 </file>
 
-<file path=word/header3.xml><?xml version="1.0" encoding="utf-8"?>
+<file path=word/header2.xml><?xml version="1.0" encoding="utf-8"?>
 <w:hdr xmlns:wpc="http://schemas.microsoft.com/office/word/2010/wordprocessingCanvas" xmlns:cx="http://schemas.microsoft.com/office/drawing/2014/chartex" xmlns:cx1="http://schemas.microsoft.com/office/drawing/2015/9/8/chartex" xmlns:cx2="http://schemas.microsoft.com/office/drawing/2015/10/21/chartex" xmlns:cx3="http://schemas.microsoft.com/office/drawing/2016/5/9/chartex" xmlns:cx4="http://schemas.microsoft.com/office/drawing/2016/5/10/chartex" xmlns:cx5="http://schemas.microsoft.com/office/drawing/2016/5/11/chartex" xmlns:cx6="http://schemas.microsoft.com/office/drawing/2016/5/12/chartex" xmlns:cx7="http://schemas.microsoft.com/office/drawing/2016/5/13/chartex" xmlns:cx8="http://schemas.microsoft.com/office/drawing/2016/5/14/chartex" xmlns:mc="http://schemas.openxmlformats.org/markup-compatibility/2006" xmlns:aink="http://schemas.microsoft.com/office/drawing/2016/ink" xmlns:am3d="http://schemas.microsoft.com/office/drawing/2017/model3d" xmlns:o="urn:schemas-microsoft-com:office:office" xmlns:r="http://schemas.openxmlformats.org/officeDocument/2006/relationships" xmlns:m="http://schemas.openxmlformats.org/officeDocument/2006/math" xmlns:v="urn:schemas-microsoft-com:vml" xmlns:wp14="http://schemas.microsoft.com/office/word/2010/wordprocessingDrawing" xmlns:wp="http://schemas.openxmlformats.org/drawingml/2006/wordprocessingDrawing" xmlns:w10="urn:schemas-microsoft-com:office:word" xmlns:w="http://schemas.openxmlformats.org/wordprocessingml/2006/main" xmlns:w14="http://schemas.microsoft.com/office/word/2010/wordml" xmlns:w15="http://schemas.microsoft.com/office/word/2012/wordml" xmlns:w16cid="http://schemas.microsoft.com/office/word/2016/wordml/cid" xmlns:w16se="http://schemas.microsoft.com/office/word/2015/wordml/symex" xmlns:wpg="http://schemas.microsoft.com/office/word/2010/wordprocessingGroup" xmlns:wpi="http://schemas.microsoft.com/office/word/2010/wordprocessingInk" xmlns:wne="http://schemas.microsoft.com/office/word/2006/wordml" xmlns:wps="http://schemas.microsoft.com/office/word/2010/wordprocessingShape" mc:Ignorable="w14 w15 w16se w16cid wp14">
   <w:p>
     <w:pPr>
@@ -12832,7 +14041,7 @@
 </w:hdr>
 </file>
 
-<file path=word/header4.xml><?xml version="1.0" encoding="utf-8"?>
+<file path=word/header3.xml><?xml version="1.0" encoding="utf-8"?>
 <w:hdr xmlns:wpc="http://schemas.microsoft.com/office/word/2010/wordprocessingCanvas" xmlns:cx="http://schemas.microsoft.com/office/drawing/2014/chartex" xmlns:cx1="http://schemas.microsoft.com/office/drawing/2015/9/8/chartex" xmlns:cx2="http://schemas.microsoft.com/office/drawing/2015/10/21/chartex" xmlns:cx3="http://schemas.microsoft.com/office/drawing/2016/5/9/chartex" xmlns:cx4="http://schemas.microsoft.com/office/drawing/2016/5/10/chartex" xmlns:cx5="http://schemas.microsoft.com/office/drawing/2016/5/11/chartex" xmlns:cx6="http://schemas.microsoft.com/office/drawing/2016/5/12/chartex" xmlns:cx7="http://schemas.microsoft.com/office/drawing/2016/5/13/chartex" xmlns:cx8="http://schemas.microsoft.com/office/drawing/2016/5/14/chartex" xmlns:mc="http://schemas.openxmlformats.org/markup-compatibility/2006" xmlns:aink="http://schemas.microsoft.com/office/drawing/2016/ink" xmlns:am3d="http://schemas.microsoft.com/office/drawing/2017/model3d" xmlns:o="urn:schemas-microsoft-com:office:office" xmlns:r="http://schemas.openxmlformats.org/officeDocument/2006/relationships" xmlns:m="http://schemas.openxmlformats.org/officeDocument/2006/math" xmlns:v="urn:schemas-microsoft-com:vml" xmlns:wp14="http://schemas.microsoft.com/office/word/2010/wordprocessingDrawing" xmlns:wp="http://schemas.openxmlformats.org/drawingml/2006/wordprocessingDrawing" xmlns:w10="urn:schemas-microsoft-com:office:word" xmlns:w="http://schemas.openxmlformats.org/wordprocessingml/2006/main" xmlns:w14="http://schemas.microsoft.com/office/word/2010/wordml" xmlns:w15="http://schemas.microsoft.com/office/word/2012/wordml" xmlns:w16cid="http://schemas.microsoft.com/office/word/2016/wordml/cid" xmlns:w16se="http://schemas.microsoft.com/office/word/2015/wordml/symex" xmlns:wpg="http://schemas.microsoft.com/office/word/2010/wordprocessingGroup" xmlns:wpi="http://schemas.microsoft.com/office/word/2010/wordprocessingInk" xmlns:wne="http://schemas.microsoft.com/office/word/2006/wordml" xmlns:wps="http://schemas.microsoft.com/office/word/2010/wordprocessingShape" mc:Ignorable="w14 w15 w16se w16cid wp14">
   <w:p>
     <w:pPr>
@@ -12846,7 +14055,7 @@
 </w:hdr>
 </file>
 
-<file path=word/header5.xml><?xml version="1.0" encoding="utf-8"?>
+<file path=word/header4.xml><?xml version="1.0" encoding="utf-8"?>
 <w:hdr xmlns:wpc="http://schemas.microsoft.com/office/word/2010/wordprocessingCanvas" xmlns:cx="http://schemas.microsoft.com/office/drawing/2014/chartex" xmlns:cx1="http://schemas.microsoft.com/office/drawing/2015/9/8/chartex" xmlns:cx2="http://schemas.microsoft.com/office/drawing/2015/10/21/chartex" xmlns:cx3="http://schemas.microsoft.com/office/drawing/2016/5/9/chartex" xmlns:cx4="http://schemas.microsoft.com/office/drawing/2016/5/10/chartex" xmlns:cx5="http://schemas.microsoft.com/office/drawing/2016/5/11/chartex" xmlns:cx6="http://schemas.microsoft.com/office/drawing/2016/5/12/chartex" xmlns:cx7="http://schemas.microsoft.com/office/drawing/2016/5/13/chartex" xmlns:cx8="http://schemas.microsoft.com/office/drawing/2016/5/14/chartex" xmlns:mc="http://schemas.openxmlformats.org/markup-compatibility/2006" xmlns:aink="http://schemas.microsoft.com/office/drawing/2016/ink" xmlns:am3d="http://schemas.microsoft.com/office/drawing/2017/model3d" xmlns:o="urn:schemas-microsoft-com:office:office" xmlns:r="http://schemas.openxmlformats.org/officeDocument/2006/relationships" xmlns:m="http://schemas.openxmlformats.org/officeDocument/2006/math" xmlns:v="urn:schemas-microsoft-com:vml" xmlns:wp14="http://schemas.microsoft.com/office/word/2010/wordprocessingDrawing" xmlns:wp="http://schemas.openxmlformats.org/drawingml/2006/wordprocessingDrawing" xmlns:w10="urn:schemas-microsoft-com:office:word" xmlns:w="http://schemas.openxmlformats.org/wordprocessingml/2006/main" xmlns:w14="http://schemas.microsoft.com/office/word/2010/wordml" xmlns:w15="http://schemas.microsoft.com/office/word/2012/wordml" xmlns:w16cid="http://schemas.microsoft.com/office/word/2016/wordml/cid" xmlns:w16se="http://schemas.microsoft.com/office/word/2015/wordml/symex" xmlns:wpg="http://schemas.microsoft.com/office/word/2010/wordprocessingGroup" xmlns:wpi="http://schemas.microsoft.com/office/word/2010/wordprocessingInk" xmlns:wne="http://schemas.microsoft.com/office/word/2006/wordml" xmlns:wps="http://schemas.microsoft.com/office/word/2010/wordprocessingShape" mc:Ignorable="w14 w15 w16se w16cid wp14">
   <w:p>
     <w:pPr>
@@ -13302,9 +14511,9 @@
     </w:lvl>
   </w:abstractNum>
   <w:abstractNum w:abstractNumId="12" w15:restartNumberingAfterBreak="0">
-    <w:nsid w:val="2A181923"/>
+    <w:nsid w:val="2884077A"/>
     <w:multiLevelType w:val="hybridMultilevel"/>
-    <w:tmpl w:val="189EA4DC"/>
+    <w:tmpl w:val="03A663B2"/>
     <w:lvl w:ilvl="0" w:tplc="04090001">
       <w:start w:val="1"/>
       <w:numFmt w:val="bullet"/>
@@ -13415,6 +14624,119 @@
     </w:lvl>
   </w:abstractNum>
   <w:abstractNum w:abstractNumId="13" w15:restartNumberingAfterBreak="0">
+    <w:nsid w:val="2A181923"/>
+    <w:multiLevelType w:val="hybridMultilevel"/>
+    <w:tmpl w:val="189EA4DC"/>
+    <w:lvl w:ilvl="0" w:tplc="04090001">
+      <w:start w:val="1"/>
+      <w:numFmt w:val="bullet"/>
+      <w:lvlText w:val=""/>
+      <w:lvlJc w:val="left"/>
+      <w:pPr>
+        <w:ind w:left="720" w:hanging="360"/>
+      </w:pPr>
+      <w:rPr>
+        <w:rFonts w:ascii="Symbol" w:hAnsi="Symbol" w:hint="default"/>
+      </w:rPr>
+    </w:lvl>
+    <w:lvl w:ilvl="1" w:tplc="04090003" w:tentative="1">
+      <w:start w:val="1"/>
+      <w:numFmt w:val="bullet"/>
+      <w:lvlText w:val="o"/>
+      <w:lvlJc w:val="left"/>
+      <w:pPr>
+        <w:ind w:left="1440" w:hanging="360"/>
+      </w:pPr>
+      <w:rPr>
+        <w:rFonts w:ascii="Courier New" w:hAnsi="Courier New" w:cs="Courier New" w:hint="default"/>
+      </w:rPr>
+    </w:lvl>
+    <w:lvl w:ilvl="2" w:tplc="04090005" w:tentative="1">
+      <w:start w:val="1"/>
+      <w:numFmt w:val="bullet"/>
+      <w:lvlText w:val=""/>
+      <w:lvlJc w:val="left"/>
+      <w:pPr>
+        <w:ind w:left="2160" w:hanging="360"/>
+      </w:pPr>
+      <w:rPr>
+        <w:rFonts w:ascii="Wingdings" w:hAnsi="Wingdings" w:hint="default"/>
+      </w:rPr>
+    </w:lvl>
+    <w:lvl w:ilvl="3" w:tplc="04090001" w:tentative="1">
+      <w:start w:val="1"/>
+      <w:numFmt w:val="bullet"/>
+      <w:lvlText w:val=""/>
+      <w:lvlJc w:val="left"/>
+      <w:pPr>
+        <w:ind w:left="2880" w:hanging="360"/>
+      </w:pPr>
+      <w:rPr>
+        <w:rFonts w:ascii="Symbol" w:hAnsi="Symbol" w:hint="default"/>
+      </w:rPr>
+    </w:lvl>
+    <w:lvl w:ilvl="4" w:tplc="04090003" w:tentative="1">
+      <w:start w:val="1"/>
+      <w:numFmt w:val="bullet"/>
+      <w:lvlText w:val="o"/>
+      <w:lvlJc w:val="left"/>
+      <w:pPr>
+        <w:ind w:left="3600" w:hanging="360"/>
+      </w:pPr>
+      <w:rPr>
+        <w:rFonts w:ascii="Courier New" w:hAnsi="Courier New" w:cs="Courier New" w:hint="default"/>
+      </w:rPr>
+    </w:lvl>
+    <w:lvl w:ilvl="5" w:tplc="04090005" w:tentative="1">
+      <w:start w:val="1"/>
+      <w:numFmt w:val="bullet"/>
+      <w:lvlText w:val=""/>
+      <w:lvlJc w:val="left"/>
+      <w:pPr>
+        <w:ind w:left="4320" w:hanging="360"/>
+      </w:pPr>
+      <w:rPr>
+        <w:rFonts w:ascii="Wingdings" w:hAnsi="Wingdings" w:hint="default"/>
+      </w:rPr>
+    </w:lvl>
+    <w:lvl w:ilvl="6" w:tplc="04090001" w:tentative="1">
+      <w:start w:val="1"/>
+      <w:numFmt w:val="bullet"/>
+      <w:lvlText w:val=""/>
+      <w:lvlJc w:val="left"/>
+      <w:pPr>
+        <w:ind w:left="5040" w:hanging="360"/>
+      </w:pPr>
+      <w:rPr>
+        <w:rFonts w:ascii="Symbol" w:hAnsi="Symbol" w:hint="default"/>
+      </w:rPr>
+    </w:lvl>
+    <w:lvl w:ilvl="7" w:tplc="04090003" w:tentative="1">
+      <w:start w:val="1"/>
+      <w:numFmt w:val="bullet"/>
+      <w:lvlText w:val="o"/>
+      <w:lvlJc w:val="left"/>
+      <w:pPr>
+        <w:ind w:left="5760" w:hanging="360"/>
+      </w:pPr>
+      <w:rPr>
+        <w:rFonts w:ascii="Courier New" w:hAnsi="Courier New" w:cs="Courier New" w:hint="default"/>
+      </w:rPr>
+    </w:lvl>
+    <w:lvl w:ilvl="8" w:tplc="04090005" w:tentative="1">
+      <w:start w:val="1"/>
+      <w:numFmt w:val="bullet"/>
+      <w:lvlText w:val=""/>
+      <w:lvlJc w:val="left"/>
+      <w:pPr>
+        <w:ind w:left="6480" w:hanging="360"/>
+      </w:pPr>
+      <w:rPr>
+        <w:rFonts w:ascii="Wingdings" w:hAnsi="Wingdings" w:hint="default"/>
+      </w:rPr>
+    </w:lvl>
+  </w:abstractNum>
+  <w:abstractNum w:abstractNumId="14" w15:restartNumberingAfterBreak="0">
     <w:nsid w:val="2D9D0A35"/>
     <w:multiLevelType w:val="hybridMultilevel"/>
     <w:tmpl w:val="9B28F6EC"/>
@@ -13504,7 +14826,7 @@
       </w:pPr>
     </w:lvl>
   </w:abstractNum>
-  <w:abstractNum w:abstractNumId="14" w15:restartNumberingAfterBreak="0">
+  <w:abstractNum w:abstractNumId="15" w15:restartNumberingAfterBreak="0">
     <w:nsid w:val="429471B0"/>
     <w:multiLevelType w:val="hybridMultilevel"/>
     <w:tmpl w:val="63EA94EE"/>
@@ -13617,7 +14939,7 @@
       </w:rPr>
     </w:lvl>
   </w:abstractNum>
-  <w:abstractNum w:abstractNumId="15" w15:restartNumberingAfterBreak="0">
+  <w:abstractNum w:abstractNumId="16" w15:restartNumberingAfterBreak="0">
     <w:nsid w:val="46F31203"/>
     <w:multiLevelType w:val="multilevel"/>
     <w:tmpl w:val="C546802A"/>
@@ -13739,7 +15061,7 @@
       </w:pPr>
     </w:lvl>
   </w:abstractNum>
-  <w:abstractNum w:abstractNumId="16" w15:restartNumberingAfterBreak="0">
+  <w:abstractNum w:abstractNumId="17" w15:restartNumberingAfterBreak="0">
     <w:nsid w:val="4BA71AB0"/>
     <w:multiLevelType w:val="hybridMultilevel"/>
     <w:tmpl w:val="F8B85F94"/>
@@ -13852,7 +15174,7 @@
       </w:rPr>
     </w:lvl>
   </w:abstractNum>
-  <w:abstractNum w:abstractNumId="17" w15:restartNumberingAfterBreak="0">
+  <w:abstractNum w:abstractNumId="18" w15:restartNumberingAfterBreak="0">
     <w:nsid w:val="65F23021"/>
     <w:multiLevelType w:val="hybridMultilevel"/>
     <w:tmpl w:val="2CE22358"/>
@@ -13965,7 +15287,120 @@
       </w:rPr>
     </w:lvl>
   </w:abstractNum>
-  <w:abstractNum w:abstractNumId="18" w15:restartNumberingAfterBreak="0">
+  <w:abstractNum w:abstractNumId="19" w15:restartNumberingAfterBreak="0">
+    <w:nsid w:val="6961794F"/>
+    <w:multiLevelType w:val="hybridMultilevel"/>
+    <w:tmpl w:val="330A533A"/>
+    <w:lvl w:ilvl="0" w:tplc="04090001">
+      <w:start w:val="1"/>
+      <w:numFmt w:val="bullet"/>
+      <w:lvlText w:val=""/>
+      <w:lvlJc w:val="left"/>
+      <w:pPr>
+        <w:ind w:left="720" w:hanging="360"/>
+      </w:pPr>
+      <w:rPr>
+        <w:rFonts w:ascii="Symbol" w:hAnsi="Symbol" w:hint="default"/>
+      </w:rPr>
+    </w:lvl>
+    <w:lvl w:ilvl="1" w:tplc="04090003" w:tentative="1">
+      <w:start w:val="1"/>
+      <w:numFmt w:val="bullet"/>
+      <w:lvlText w:val="o"/>
+      <w:lvlJc w:val="left"/>
+      <w:pPr>
+        <w:ind w:left="1440" w:hanging="360"/>
+      </w:pPr>
+      <w:rPr>
+        <w:rFonts w:ascii="Courier New" w:hAnsi="Courier New" w:cs="Courier New" w:hint="default"/>
+      </w:rPr>
+    </w:lvl>
+    <w:lvl w:ilvl="2" w:tplc="04090005" w:tentative="1">
+      <w:start w:val="1"/>
+      <w:numFmt w:val="bullet"/>
+      <w:lvlText w:val=""/>
+      <w:lvlJc w:val="left"/>
+      <w:pPr>
+        <w:ind w:left="2160" w:hanging="360"/>
+      </w:pPr>
+      <w:rPr>
+        <w:rFonts w:ascii="Wingdings" w:hAnsi="Wingdings" w:hint="default"/>
+      </w:rPr>
+    </w:lvl>
+    <w:lvl w:ilvl="3" w:tplc="04090001" w:tentative="1">
+      <w:start w:val="1"/>
+      <w:numFmt w:val="bullet"/>
+      <w:lvlText w:val=""/>
+      <w:lvlJc w:val="left"/>
+      <w:pPr>
+        <w:ind w:left="2880" w:hanging="360"/>
+      </w:pPr>
+      <w:rPr>
+        <w:rFonts w:ascii="Symbol" w:hAnsi="Symbol" w:hint="default"/>
+      </w:rPr>
+    </w:lvl>
+    <w:lvl w:ilvl="4" w:tplc="04090003" w:tentative="1">
+      <w:start w:val="1"/>
+      <w:numFmt w:val="bullet"/>
+      <w:lvlText w:val="o"/>
+      <w:lvlJc w:val="left"/>
+      <w:pPr>
+        <w:ind w:left="3600" w:hanging="360"/>
+      </w:pPr>
+      <w:rPr>
+        <w:rFonts w:ascii="Courier New" w:hAnsi="Courier New" w:cs="Courier New" w:hint="default"/>
+      </w:rPr>
+    </w:lvl>
+    <w:lvl w:ilvl="5" w:tplc="04090005" w:tentative="1">
+      <w:start w:val="1"/>
+      <w:numFmt w:val="bullet"/>
+      <w:lvlText w:val=""/>
+      <w:lvlJc w:val="left"/>
+      <w:pPr>
+        <w:ind w:left="4320" w:hanging="360"/>
+      </w:pPr>
+      <w:rPr>
+        <w:rFonts w:ascii="Wingdings" w:hAnsi="Wingdings" w:hint="default"/>
+      </w:rPr>
+    </w:lvl>
+    <w:lvl w:ilvl="6" w:tplc="04090001" w:tentative="1">
+      <w:start w:val="1"/>
+      <w:numFmt w:val="bullet"/>
+      <w:lvlText w:val=""/>
+      <w:lvlJc w:val="left"/>
+      <w:pPr>
+        <w:ind w:left="5040" w:hanging="360"/>
+      </w:pPr>
+      <w:rPr>
+        <w:rFonts w:ascii="Symbol" w:hAnsi="Symbol" w:hint="default"/>
+      </w:rPr>
+    </w:lvl>
+    <w:lvl w:ilvl="7" w:tplc="04090003" w:tentative="1">
+      <w:start w:val="1"/>
+      <w:numFmt w:val="bullet"/>
+      <w:lvlText w:val="o"/>
+      <w:lvlJc w:val="left"/>
+      <w:pPr>
+        <w:ind w:left="5760" w:hanging="360"/>
+      </w:pPr>
+      <w:rPr>
+        <w:rFonts w:ascii="Courier New" w:hAnsi="Courier New" w:cs="Courier New" w:hint="default"/>
+      </w:rPr>
+    </w:lvl>
+    <w:lvl w:ilvl="8" w:tplc="04090005" w:tentative="1">
+      <w:start w:val="1"/>
+      <w:numFmt w:val="bullet"/>
+      <w:lvlText w:val=""/>
+      <w:lvlJc w:val="left"/>
+      <w:pPr>
+        <w:ind w:left="6480" w:hanging="360"/>
+      </w:pPr>
+      <w:rPr>
+        <w:rFonts w:ascii="Wingdings" w:hAnsi="Wingdings" w:hint="default"/>
+      </w:rPr>
+    </w:lvl>
+  </w:abstractNum>
+  <w:abstractNum w:abstractNumId="20" w15:restartNumberingAfterBreak="0">
     <w:nsid w:val="791A37BB"/>
     <w:multiLevelType w:val="multilevel"/>
     <w:tmpl w:val="286410B4"/>
@@ -14081,7 +15516,7 @@
     <w:abstractNumId w:val="9"/>
   </w:num>
   <w:num w:numId="2">
-    <w:abstractNumId w:val="15"/>
+    <w:abstractNumId w:val="16"/>
   </w:num>
   <w:num w:numId="3">
     <w:abstractNumId w:val="5"/>
@@ -14099,7 +15534,7 @@
     <w:abstractNumId w:val="4"/>
   </w:num>
   <w:num w:numId="8">
-    <w:abstractNumId w:val="18"/>
+    <w:abstractNumId w:val="20"/>
   </w:num>
   <w:num w:numId="9">
     <w:abstractNumId w:val="11"/>
@@ -14123,7 +15558,7 @@
     <w:abstractNumId w:val="0"/>
   </w:num>
   <w:num w:numId="16">
-    <w:abstractNumId w:val="13"/>
+    <w:abstractNumId w:val="14"/>
   </w:num>
   <w:num w:numId="17">
     <w:abstractNumId w:val="8"/>
@@ -14132,19 +15567,25 @@
     </w:lvlOverride>
   </w:num>
   <w:num w:numId="18">
-    <w:abstractNumId w:val="17"/>
+    <w:abstractNumId w:val="18"/>
   </w:num>
   <w:num w:numId="19">
-    <w:abstractNumId w:val="14"/>
+    <w:abstractNumId w:val="15"/>
   </w:num>
   <w:num w:numId="20">
     <w:abstractNumId w:val="10"/>
   </w:num>
   <w:num w:numId="21">
+    <w:abstractNumId w:val="13"/>
+  </w:num>
+  <w:num w:numId="22">
+    <w:abstractNumId w:val="17"/>
+  </w:num>
+  <w:num w:numId="23">
     <w:abstractNumId w:val="12"/>
   </w:num>
-  <w:num w:numId="22">
-    <w:abstractNumId w:val="16"/>
+  <w:num w:numId="24">
+    <w:abstractNumId w:val="19"/>
   </w:num>
 </w:numbering>
 </file>
@@ -15771,7 +17212,7 @@
 </file>
 
 <file path=customXml/itemProps1.xml><?xml version="1.0" encoding="utf-8"?>
-<ds:datastoreItem xmlns:ds="http://schemas.openxmlformats.org/officeDocument/2006/customXml" ds:itemID="{EA42C3BC-C891-4516-93B6-720B05217B5D}">
+<ds:datastoreItem xmlns:ds="http://schemas.openxmlformats.org/officeDocument/2006/customXml" ds:itemID="{381FA4AE-B065-4C49-90BB-8300115F8F9F}">
   <ds:schemaRefs>
     <ds:schemaRef ds:uri="http://schemas.openxmlformats.org/officeDocument/2006/bibliography"/>
   </ds:schemaRefs>

</xml_diff>

<commit_message>
Update thesis. Add part 3.3.3-How to display the OpenIE unpolarizing results to the user, so that he can see everything and see how it works.
</commit_message>
<xml_diff>
--- a/WISE-MinhDuc-Master-thesis (AutoRecovered).docx
+++ b/WISE-MinhDuc-Master-thesis (AutoRecovered).docx
@@ -95,7 +95,7 @@
           <w:noProof/>
           <w:lang w:val="en-US"/>
         </w:rPr>
-        <w:t>February 12, 2019</w:t>
+        <w:t>February 13, 2019</w:t>
       </w:r>
       <w:r>
         <w:rPr>
@@ -863,7 +863,7 @@
           <w:noProof/>
           <w:lang w:val="en-US"/>
         </w:rPr>
-        <w:t>February 12, 2019</w:t>
+        <w:t>February 13, 2019</w:t>
       </w:r>
       <w:r>
         <w:rPr>
@@ -9918,14 +9918,14 @@
               <w:rPr>
                 <w:lang w:val="en-US"/>
               </w:rPr>
-              <w:t xml:space="preserve">We made the decision to store as much information as possible like the full sentence text as well as the triplet’s text so that when we return the un-polarized result to the user, they can see all the reason that leads to the decision to show </w:t>
+              <w:t xml:space="preserve">We made the decision to store as much information as possible like the full sentence text as well as the triplet’s text so that when we return the un-polarized result to the user, they can see all the reason that leads to the decision </w:t>
             </w:r>
             <w:r>
               <w:rPr>
                 <w:lang w:val="en-US"/>
               </w:rPr>
               <w:lastRenderedPageBreak/>
-              <w:t>them the results and can judge the comparisons for themselves.</w:t>
+              <w:t>to show them the results and can judge the comparisons for themselves.</w:t>
             </w:r>
           </w:p>
         </w:tc>
@@ -10117,16 +10117,7 @@
               <w:szCs w:val="28"/>
               <w:lang w:val="en-US"/>
             </w:rPr>
-            <m:t>X</m:t>
-          </m:r>
-          <m:r>
-            <w:rPr>
-              <w:rFonts w:ascii="Cambria Math" w:hAnsi="Cambria Math"/>
-              <w:sz w:val="28"/>
-              <w:szCs w:val="28"/>
-              <w:lang w:val="en-US"/>
-            </w:rPr>
-            <m:t xml:space="preserve">= </m:t>
+            <m:t xml:space="preserve">X= </m:t>
           </m:r>
           <m:sSub>
             <m:sSubPr>
@@ -10183,16 +10174,7 @@
                   <w:szCs w:val="28"/>
                   <w:lang w:val="en-US"/>
                 </w:rPr>
-                <m:t>×</m:t>
-              </m:r>
-              <m:r>
-                <w:rPr>
-                  <w:rFonts w:ascii="Cambria Math" w:hAnsi="Cambria Math"/>
-                  <w:sz w:val="28"/>
-                  <w:szCs w:val="28"/>
-                  <w:lang w:val="en-US"/>
-                </w:rPr>
-                <m:t>T</m:t>
+                <m:t>×T</m:t>
               </m:r>
             </m:e>
             <m:sub>
@@ -10580,56 +10562,7 @@
           <w:i/>
           <w:lang w:val="en-US"/>
         </w:rPr>
-        <w:t>European Union</w:t>
-      </w:r>
-      <w:r>
-        <w:rPr>
-          <w:i/>
-          <w:lang w:val="en-US"/>
-        </w:rPr>
-        <w:t xml:space="preserve"> </w:t>
-      </w:r>
-      <w:r>
-        <w:rPr>
-          <w:i/>
-          <w:lang w:val="en-US"/>
-        </w:rPr>
-        <w:t xml:space="preserve">rejects the </w:t>
-      </w:r>
-      <w:r>
-        <w:rPr>
-          <w:i/>
-          <w:lang w:val="en-US"/>
-        </w:rPr>
-        <w:t>deal</w:t>
-      </w:r>
-      <w:r>
-        <w:rPr>
-          <w:i/>
-          <w:lang w:val="en-US"/>
-        </w:rPr>
-        <w:t>s</w:t>
-      </w:r>
-      <w:r>
-        <w:rPr>
-          <w:i/>
-          <w:lang w:val="en-US"/>
-        </w:rPr>
-        <w:t xml:space="preserve"> </w:t>
-      </w:r>
-      <w:r>
-        <w:rPr>
-          <w:i/>
-          <w:lang w:val="en-US"/>
-        </w:rPr>
-        <w:t xml:space="preserve">from </w:t>
-      </w:r>
-      <w:r>
-        <w:rPr>
-          <w:i/>
-          <w:lang w:val="en-US"/>
-        </w:rPr>
-        <w:t>United Kingdom</w:t>
+        <w:t>European Union rejects the deals from United Kingdom</w:t>
       </w:r>
       <w:r>
         <w:rPr>
@@ -10994,13 +10927,7 @@
         <w:rPr>
           <w:lang w:val="en-US"/>
         </w:rPr>
-        <w:t>are</w:t>
-      </w:r>
-      <w:r>
-        <w:rPr>
-          <w:lang w:val="en-US"/>
-        </w:rPr>
-        <w:t xml:space="preserve"> the</w:t>
+        <w:t>are the</w:t>
       </w:r>
       <w:r>
         <w:rPr>
@@ -11060,6 +10987,8 @@
             </m:r>
           </m:sub>
         </m:sSub>
+        <w:bookmarkStart w:id="28" w:name="_GoBack"/>
+        <w:bookmarkEnd w:id="28"/>
         <m:r>
           <w:rPr>
             <w:rFonts w:ascii="Cambria Math" w:hAnsi="Cambria Math"/>
@@ -11175,7 +11104,35 @@
           <w:lang w:val="en-US"/>
         </w:rPr>
         <w:lastRenderedPageBreak/>
-        <w:t>quite rare, as most of the articles in our database, when compared to the rest of the other articles, doesn’t exist a pair at all. Maybe we need a bigger database?</w:t>
+        <w:t xml:space="preserve">quite rare, as most of the articles in our database, when compared to the rest of the other articles, doesn’t exist a pair at all. Maybe </w:t>
+      </w:r>
+      <w:r>
+        <w:rPr>
+          <w:szCs w:val="24"/>
+          <w:lang w:val="en-US"/>
+        </w:rPr>
+        <w:t>test with a</w:t>
+      </w:r>
+      <w:r>
+        <w:rPr>
+          <w:szCs w:val="24"/>
+          <w:lang w:val="en-US"/>
+        </w:rPr>
+        <w:t xml:space="preserve"> bigger database?</w:t>
+      </w:r>
+    </w:p>
+    <w:p>
+      <w:pPr>
+        <w:ind w:left="360"/>
+        <w:rPr>
+          <w:lang w:val="en-US"/>
+        </w:rPr>
+      </w:pPr>
+      <w:r>
+        <w:rPr>
+          <w:lang w:val="en-US"/>
+        </w:rPr>
+        <w:t>General rating of the information here? I don’t know, maybe we add more data or stuffs like that?</w:t>
       </w:r>
     </w:p>
     <w:bookmarkEnd w:id="27"/>
@@ -11190,9 +11147,298 @@
         <w:rPr>
           <w:lang w:val="en-US"/>
         </w:rPr>
+        <w:lastRenderedPageBreak/>
         <w:t>Displaying the information to the user</w:t>
       </w:r>
     </w:p>
+    <w:tbl>
+      <w:tblPr>
+        <w:tblStyle w:val="TableGrid"/>
+        <w:tblW w:w="10980" w:type="dxa"/>
+        <w:tblInd w:w="-1355" w:type="dxa"/>
+        <w:tblLook w:val="04A0" w:firstRow="1" w:lastRow="0" w:firstColumn="1" w:lastColumn="0" w:noHBand="0" w:noVBand="1"/>
+      </w:tblPr>
+      <w:tblGrid>
+        <w:gridCol w:w="4871"/>
+        <w:gridCol w:w="6109"/>
+      </w:tblGrid>
+      <w:tr>
+        <w:tc>
+          <w:tcPr>
+            <w:tcW w:w="4871" w:type="dxa"/>
+          </w:tcPr>
+          <w:p>
+            <w:pPr>
+              <w:rPr>
+                <w:lang w:val="en-US"/>
+              </w:rPr>
+            </w:pPr>
+            <w:r>
+              <w:rPr>
+                <w:lang w:val="en-US"/>
+              </w:rPr>
+              <w:t xml:space="preserve">Since the main </w:t>
+            </w:r>
+            <w:r>
+              <w:rPr>
+                <w:lang w:val="en-US"/>
+              </w:rPr>
+              <w:t xml:space="preserve">purpose of </w:t>
+            </w:r>
+            <w:r>
+              <w:rPr>
+                <w:lang w:val="en-US"/>
+              </w:rPr>
+              <w:t>our</w:t>
+            </w:r>
+            <w:r>
+              <w:rPr>
+                <w:lang w:val="en-US"/>
+              </w:rPr>
+              <w:t xml:space="preserve"> solution is to provide the user </w:t>
+            </w:r>
+            <w:r>
+              <w:rPr>
+                <w:lang w:val="en-US"/>
+              </w:rPr>
+              <w:t>more information</w:t>
+            </w:r>
+            <w:r>
+              <w:rPr>
+                <w:lang w:val="en-US"/>
+              </w:rPr>
+              <w:t xml:space="preserve"> so that they can make a better judgement of themselves</w:t>
+            </w:r>
+            <w:r>
+              <w:rPr>
+                <w:lang w:val="en-US"/>
+              </w:rPr>
+              <w:t xml:space="preserve">, we feel that it is important that the </w:t>
+            </w:r>
+            <w:r>
+              <w:rPr>
+                <w:lang w:val="en-US"/>
+              </w:rPr>
+              <w:t xml:space="preserve">we should also provide as much information as possible. So, for our un-polarizing result, we will give the user the list of the most relevance articles to the one he wants to check, as well as other information that we use to come up with the conclusion, so that he can see the full picture himself, knows the reason we come up with the result, and </w:t>
+            </w:r>
+            <w:r>
+              <w:rPr>
+                <w:lang w:val="en-US"/>
+              </w:rPr>
+              <w:t>now, being informed, can fully knows the news about the situation or subjects.</w:t>
+            </w:r>
+          </w:p>
+          <w:p>
+            <w:pPr>
+              <w:rPr>
+                <w:lang w:val="en-US"/>
+              </w:rPr>
+            </w:pPr>
+            <w:r>
+              <w:rPr>
+                <w:lang w:val="en-US"/>
+              </w:rPr>
+              <w:t>The return result for the user is a list of relevant articles and their annotated data, each contains:</w:t>
+            </w:r>
+          </w:p>
+          <w:p>
+            <w:pPr>
+              <w:pStyle w:val="ListParagraph"/>
+              <w:numPr>
+                <w:ilvl w:val="0"/>
+                <w:numId w:val="25"/>
+              </w:numPr>
+              <w:rPr>
+                <w:lang w:val="en-US"/>
+              </w:rPr>
+            </w:pPr>
+            <w:r>
+              <w:rPr>
+                <w:lang w:val="en-US"/>
+              </w:rPr>
+              <w:t xml:space="preserve">Meta data: general information about the two articles, containing their </w:t>
+            </w:r>
+            <w:proofErr w:type="spellStart"/>
+            <w:r>
+              <w:rPr>
+                <w:lang w:val="en-US"/>
+              </w:rPr>
+              <w:t>urls</w:t>
+            </w:r>
+            <w:proofErr w:type="spellEnd"/>
+            <w:r>
+              <w:rPr>
+                <w:lang w:val="en-US"/>
+              </w:rPr>
+              <w:t>, titles and the number of entity pairs, common entities count and common statement count.</w:t>
+            </w:r>
+          </w:p>
+          <w:p>
+            <w:pPr>
+              <w:pStyle w:val="ListParagraph"/>
+              <w:numPr>
+                <w:ilvl w:val="0"/>
+                <w:numId w:val="25"/>
+              </w:numPr>
+              <w:rPr>
+                <w:lang w:val="en-US"/>
+              </w:rPr>
+            </w:pPr>
+            <w:r>
+              <w:rPr>
+                <w:lang w:val="en-US"/>
+              </w:rPr>
+              <w:t xml:space="preserve">Entities pair data: we feel like this is the most interesting information so </w:t>
+            </w:r>
+            <w:r>
+              <w:rPr>
+                <w:lang w:val="en-US"/>
+              </w:rPr>
+              <w:t xml:space="preserve">if </w:t>
+            </w:r>
+            <w:r>
+              <w:rPr>
+                <w:lang w:val="en-US"/>
+              </w:rPr>
+              <w:t>is</w:t>
+            </w:r>
+            <w:r>
+              <w:rPr>
+                <w:lang w:val="en-US"/>
+              </w:rPr>
+              <w:t xml:space="preserve"> exist,</w:t>
+            </w:r>
+            <w:r>
+              <w:rPr>
+                <w:lang w:val="en-US"/>
+              </w:rPr>
+              <w:t xml:space="preserve"> it’s should be shown.</w:t>
+            </w:r>
+          </w:p>
+          <w:p>
+            <w:pPr>
+              <w:pStyle w:val="ListParagraph"/>
+              <w:numPr>
+                <w:ilvl w:val="0"/>
+                <w:numId w:val="25"/>
+              </w:numPr>
+              <w:rPr>
+                <w:lang w:val="en-US"/>
+              </w:rPr>
+            </w:pPr>
+            <w:r>
+              <w:rPr>
+                <w:lang w:val="en-US"/>
+              </w:rPr>
+              <w:t>Entities data: all the rest information of the entities, which contains what the en</w:t>
+            </w:r>
+            <w:r>
+              <w:rPr>
+                <w:lang w:val="en-US"/>
+              </w:rPr>
+              <w:lastRenderedPageBreak/>
+              <w:t>tity is as well as in what context it appears in, in both the source and target articles.</w:t>
+            </w:r>
+          </w:p>
+        </w:tc>
+        <w:tc>
+          <w:tcPr>
+            <w:tcW w:w="6109" w:type="dxa"/>
+          </w:tcPr>
+          <w:p>
+            <w:pPr>
+              <w:jc w:val="center"/>
+              <w:rPr>
+                <w:noProof/>
+                <w:lang w:val="en-US"/>
+              </w:rPr>
+            </w:pPr>
+            <w:r>
+              <w:rPr>
+                <w:noProof/>
+                <w:lang w:val="en-US"/>
+              </w:rPr>
+              <w:lastRenderedPageBreak/>
+              <w:drawing>
+                <wp:inline distT="0" distB="0" distL="0" distR="0" wp14:anchorId="440A5FA4" wp14:editId="77CD2D65">
+                  <wp:extent cx="3661402" cy="6619876"/>
+                  <wp:effectExtent l="0" t="0" r="0" b="0"/>
+                  <wp:docPr id="23" name="Picture 23"/>
+                  <wp:cNvGraphicFramePr>
+                    <a:graphicFrameLocks xmlns:a="http://schemas.openxmlformats.org/drawingml/2006/main" noChangeAspect="1"/>
+                  </wp:cNvGraphicFramePr>
+                  <a:graphic xmlns:a="http://schemas.openxmlformats.org/drawingml/2006/main">
+                    <a:graphicData uri="http://schemas.openxmlformats.org/drawingml/2006/picture">
+                      <pic:pic xmlns:pic="http://schemas.openxmlformats.org/drawingml/2006/picture">
+                        <pic:nvPicPr>
+                          <pic:cNvPr id="0" name="Picture 2"/>
+                          <pic:cNvPicPr>
+                            <a:picLocks noChangeAspect="1" noChangeArrowheads="1"/>
+                          </pic:cNvPicPr>
+                        </pic:nvPicPr>
+                        <pic:blipFill>
+                          <a:blip r:embed="rId23">
+                            <a:extLst>
+                              <a:ext uri="{28A0092B-C50C-407E-A947-70E740481C1C}">
+                                <a14:useLocalDpi xmlns:a14="http://schemas.microsoft.com/office/drawing/2010/main" val="0"/>
+                              </a:ext>
+                            </a:extLst>
+                          </a:blip>
+                          <a:srcRect/>
+                          <a:stretch>
+                            <a:fillRect/>
+                          </a:stretch>
+                        </pic:blipFill>
+                        <pic:spPr bwMode="auto">
+                          <a:xfrm>
+                            <a:off x="0" y="0"/>
+                            <a:ext cx="3683894" cy="6660542"/>
+                          </a:xfrm>
+                          <a:prstGeom prst="rect">
+                            <a:avLst/>
+                          </a:prstGeom>
+                          <a:noFill/>
+                          <a:ln>
+                            <a:noFill/>
+                          </a:ln>
+                        </pic:spPr>
+                      </pic:pic>
+                    </a:graphicData>
+                  </a:graphic>
+                </wp:inline>
+              </w:drawing>
+            </w:r>
+            <w:r>
+              <w:rPr>
+                <w:lang w:val="en-US"/>
+              </w:rPr>
+              <w:t>Figure n: Example of an annotated article stored in our database (current version)</w:t>
+            </w:r>
+          </w:p>
+        </w:tc>
+      </w:tr>
+    </w:tbl>
+    <w:p>
+      <w:pPr>
+        <w:rPr>
+          <w:lang w:val="en-US"/>
+        </w:rPr>
+      </w:pPr>
+    </w:p>
+    <w:p>
+      <w:pPr>
+        <w:pStyle w:val="Heading3"/>
+        <w:rPr>
+          <w:lang w:val="en-US"/>
+        </w:rPr>
+      </w:pPr>
+      <w:r>
+        <w:rPr>
+          <w:lang w:val="en-US"/>
+        </w:rPr>
+        <w:t>Limitation of the system and possible improvement.</w:t>
+      </w:r>
+    </w:p>
     <w:p>
       <w:pPr>
         <w:rPr>
@@ -11210,107 +11456,13 @@
           <w:i/>
           <w:lang w:val="en-US"/>
         </w:rPr>
-        <w:t>The information we display to the user</w:t>
-      </w:r>
-      <w:r>
-        <w:rPr>
-          <w:lang w:val="en-US"/>
-        </w:rPr>
-        <w:t>) –</w:t>
-      </w:r>
-      <w:r>
-        <w:rPr>
-          <w:lang w:val="en-US"/>
-        </w:rPr>
-        <w:t xml:space="preserve">Meta data with title and </w:t>
-      </w:r>
-      <w:proofErr w:type="spellStart"/>
-      <w:r>
-        <w:rPr>
-          <w:lang w:val="en-US"/>
-        </w:rPr>
-        <w:t>url</w:t>
-      </w:r>
-      <w:proofErr w:type="spellEnd"/>
-      <w:r>
-        <w:rPr>
-          <w:lang w:val="en-US"/>
-        </w:rPr>
-        <w:t xml:space="preserve"> and some info</w:t>
-      </w:r>
-    </w:p>
-    <w:p>
-      <w:pPr>
-        <w:rPr>
-          <w:lang w:val="en-US"/>
-        </w:rPr>
-      </w:pPr>
-      <w:r>
-        <w:rPr>
-          <w:lang w:val="en-US"/>
-        </w:rPr>
-        <w:t>Full statement with content so the user knows wtf we are talking about.</w:t>
-      </w:r>
-    </w:p>
-    <w:p>
-      <w:pPr>
-        <w:rPr>
-          <w:lang w:val="en-US"/>
-        </w:rPr>
-      </w:pPr>
-      <w:r>
-        <w:rPr>
-          <w:lang w:val="en-US"/>
-        </w:rPr>
-        <w:t>Some pictures.</w:t>
-      </w:r>
-      <w:bookmarkStart w:id="28" w:name="_GoBack"/>
-      <w:bookmarkEnd w:id="28"/>
-    </w:p>
-    <w:p>
-      <w:pPr>
-        <w:pStyle w:val="Heading3"/>
-        <w:rPr>
-          <w:lang w:val="en-US"/>
-        </w:rPr>
-      </w:pPr>
-      <w:r>
-        <w:rPr>
-          <w:lang w:val="en-US"/>
-        </w:rPr>
-        <w:t>Limitation of the system and possible improvement.</w:t>
-      </w:r>
-    </w:p>
-    <w:p>
-      <w:pPr>
-        <w:rPr>
-          <w:lang w:val="en-US"/>
-        </w:rPr>
-      </w:pPr>
-      <w:r>
-        <w:rPr>
-          <w:lang w:val="en-US"/>
-        </w:rPr>
-        <w:t>(</w:t>
-      </w:r>
-      <w:r>
-        <w:rPr>
-          <w:i/>
-          <w:lang w:val="en-US"/>
-        </w:rPr>
         <w:t>Maybe here, maybe there, I don’t know</w:t>
       </w:r>
       <w:r>
         <w:rPr>
           <w:lang w:val="en-US"/>
         </w:rPr>
-        <w:t xml:space="preserve">) – </w:t>
-      </w:r>
-      <w:r>
-        <w:rPr>
-          <w:lang w:val="en-US"/>
-        </w:rPr>
-        <w:t>No negation currently yet.</w:t>
+        <w:t>) – No negation currently yet.</w:t>
       </w:r>
     </w:p>
     <w:p>
@@ -13632,7 +13784,6 @@
         <w:pStyle w:val="Bibliography"/>
         <w:rPr>
           <w:noProof/>
-          <w:lang w:val="en-US"/>
         </w:rPr>
       </w:pPr>
       <w:r>
@@ -13644,7 +13795,6 @@
       <w:r>
         <w:rPr>
           <w:noProof/>
-          <w:lang w:val="en-US"/>
         </w:rPr>
         <w:t>2000. http://users.jyu.fi/~santanen/info/kirjoittamisesta.html (accessed 5.10.2012).</w:t>
       </w:r>
@@ -13746,8 +13896,8 @@
       <w:bookmarkEnd w:id="44"/>
     </w:p>
     <w:sectPr>
-      <w:headerReference w:type="default" r:id="rId23"/>
-      <w:footerReference w:type="default" r:id="rId24"/>
+      <w:headerReference w:type="default" r:id="rId24"/>
+      <w:footerReference w:type="default" r:id="rId25"/>
       <w:pgSz w:w="11906" w:h="16838" w:code="9"/>
       <w:pgMar w:top="1985" w:right="1134" w:bottom="1985" w:left="1985" w:header="708" w:footer="708" w:gutter="0"/>
       <w:pgNumType w:start="1"/>
@@ -14940,6 +15090,119 @@
     </w:lvl>
   </w:abstractNum>
   <w:abstractNum w:abstractNumId="16" w15:restartNumberingAfterBreak="0">
+    <w:nsid w:val="43D4502D"/>
+    <w:multiLevelType w:val="hybridMultilevel"/>
+    <w:tmpl w:val="1096A8DC"/>
+    <w:lvl w:ilvl="0" w:tplc="04090001">
+      <w:start w:val="1"/>
+      <w:numFmt w:val="bullet"/>
+      <w:lvlText w:val=""/>
+      <w:lvlJc w:val="left"/>
+      <w:pPr>
+        <w:ind w:left="780" w:hanging="360"/>
+      </w:pPr>
+      <w:rPr>
+        <w:rFonts w:ascii="Symbol" w:hAnsi="Symbol" w:hint="default"/>
+      </w:rPr>
+    </w:lvl>
+    <w:lvl w:ilvl="1" w:tplc="04090003" w:tentative="1">
+      <w:start w:val="1"/>
+      <w:numFmt w:val="bullet"/>
+      <w:lvlText w:val="o"/>
+      <w:lvlJc w:val="left"/>
+      <w:pPr>
+        <w:ind w:left="1500" w:hanging="360"/>
+      </w:pPr>
+      <w:rPr>
+        <w:rFonts w:ascii="Courier New" w:hAnsi="Courier New" w:cs="Courier New" w:hint="default"/>
+      </w:rPr>
+    </w:lvl>
+    <w:lvl w:ilvl="2" w:tplc="04090005" w:tentative="1">
+      <w:start w:val="1"/>
+      <w:numFmt w:val="bullet"/>
+      <w:lvlText w:val=""/>
+      <w:lvlJc w:val="left"/>
+      <w:pPr>
+        <w:ind w:left="2220" w:hanging="360"/>
+      </w:pPr>
+      <w:rPr>
+        <w:rFonts w:ascii="Wingdings" w:hAnsi="Wingdings" w:hint="default"/>
+      </w:rPr>
+    </w:lvl>
+    <w:lvl w:ilvl="3" w:tplc="04090001" w:tentative="1">
+      <w:start w:val="1"/>
+      <w:numFmt w:val="bullet"/>
+      <w:lvlText w:val=""/>
+      <w:lvlJc w:val="left"/>
+      <w:pPr>
+        <w:ind w:left="2940" w:hanging="360"/>
+      </w:pPr>
+      <w:rPr>
+        <w:rFonts w:ascii="Symbol" w:hAnsi="Symbol" w:hint="default"/>
+      </w:rPr>
+    </w:lvl>
+    <w:lvl w:ilvl="4" w:tplc="04090003" w:tentative="1">
+      <w:start w:val="1"/>
+      <w:numFmt w:val="bullet"/>
+      <w:lvlText w:val="o"/>
+      <w:lvlJc w:val="left"/>
+      <w:pPr>
+        <w:ind w:left="3660" w:hanging="360"/>
+      </w:pPr>
+      <w:rPr>
+        <w:rFonts w:ascii="Courier New" w:hAnsi="Courier New" w:cs="Courier New" w:hint="default"/>
+      </w:rPr>
+    </w:lvl>
+    <w:lvl w:ilvl="5" w:tplc="04090005" w:tentative="1">
+      <w:start w:val="1"/>
+      <w:numFmt w:val="bullet"/>
+      <w:lvlText w:val=""/>
+      <w:lvlJc w:val="left"/>
+      <w:pPr>
+        <w:ind w:left="4380" w:hanging="360"/>
+      </w:pPr>
+      <w:rPr>
+        <w:rFonts w:ascii="Wingdings" w:hAnsi="Wingdings" w:hint="default"/>
+      </w:rPr>
+    </w:lvl>
+    <w:lvl w:ilvl="6" w:tplc="04090001" w:tentative="1">
+      <w:start w:val="1"/>
+      <w:numFmt w:val="bullet"/>
+      <w:lvlText w:val=""/>
+      <w:lvlJc w:val="left"/>
+      <w:pPr>
+        <w:ind w:left="5100" w:hanging="360"/>
+      </w:pPr>
+      <w:rPr>
+        <w:rFonts w:ascii="Symbol" w:hAnsi="Symbol" w:hint="default"/>
+      </w:rPr>
+    </w:lvl>
+    <w:lvl w:ilvl="7" w:tplc="04090003" w:tentative="1">
+      <w:start w:val="1"/>
+      <w:numFmt w:val="bullet"/>
+      <w:lvlText w:val="o"/>
+      <w:lvlJc w:val="left"/>
+      <w:pPr>
+        <w:ind w:left="5820" w:hanging="360"/>
+      </w:pPr>
+      <w:rPr>
+        <w:rFonts w:ascii="Courier New" w:hAnsi="Courier New" w:cs="Courier New" w:hint="default"/>
+      </w:rPr>
+    </w:lvl>
+    <w:lvl w:ilvl="8" w:tplc="04090005" w:tentative="1">
+      <w:start w:val="1"/>
+      <w:numFmt w:val="bullet"/>
+      <w:lvlText w:val=""/>
+      <w:lvlJc w:val="left"/>
+      <w:pPr>
+        <w:ind w:left="6540" w:hanging="360"/>
+      </w:pPr>
+      <w:rPr>
+        <w:rFonts w:ascii="Wingdings" w:hAnsi="Wingdings" w:hint="default"/>
+      </w:rPr>
+    </w:lvl>
+  </w:abstractNum>
+  <w:abstractNum w:abstractNumId="17" w15:restartNumberingAfterBreak="0">
     <w:nsid w:val="46F31203"/>
     <w:multiLevelType w:val="multilevel"/>
     <w:tmpl w:val="C546802A"/>
@@ -15061,7 +15324,7 @@
       </w:pPr>
     </w:lvl>
   </w:abstractNum>
-  <w:abstractNum w:abstractNumId="17" w15:restartNumberingAfterBreak="0">
+  <w:abstractNum w:abstractNumId="18" w15:restartNumberingAfterBreak="0">
     <w:nsid w:val="4BA71AB0"/>
     <w:multiLevelType w:val="hybridMultilevel"/>
     <w:tmpl w:val="F8B85F94"/>
@@ -15174,7 +15437,7 @@
       </w:rPr>
     </w:lvl>
   </w:abstractNum>
-  <w:abstractNum w:abstractNumId="18" w15:restartNumberingAfterBreak="0">
+  <w:abstractNum w:abstractNumId="19" w15:restartNumberingAfterBreak="0">
     <w:nsid w:val="65F23021"/>
     <w:multiLevelType w:val="hybridMultilevel"/>
     <w:tmpl w:val="2CE22358"/>
@@ -15287,7 +15550,7 @@
       </w:rPr>
     </w:lvl>
   </w:abstractNum>
-  <w:abstractNum w:abstractNumId="19" w15:restartNumberingAfterBreak="0">
+  <w:abstractNum w:abstractNumId="20" w15:restartNumberingAfterBreak="0">
     <w:nsid w:val="6961794F"/>
     <w:multiLevelType w:val="hybridMultilevel"/>
     <w:tmpl w:val="330A533A"/>
@@ -15400,7 +15663,7 @@
       </w:rPr>
     </w:lvl>
   </w:abstractNum>
-  <w:abstractNum w:abstractNumId="20" w15:restartNumberingAfterBreak="0">
+  <w:abstractNum w:abstractNumId="21" w15:restartNumberingAfterBreak="0">
     <w:nsid w:val="791A37BB"/>
     <w:multiLevelType w:val="multilevel"/>
     <w:tmpl w:val="286410B4"/>
@@ -15516,7 +15779,7 @@
     <w:abstractNumId w:val="9"/>
   </w:num>
   <w:num w:numId="2">
-    <w:abstractNumId w:val="16"/>
+    <w:abstractNumId w:val="17"/>
   </w:num>
   <w:num w:numId="3">
     <w:abstractNumId w:val="5"/>
@@ -15534,7 +15797,7 @@
     <w:abstractNumId w:val="4"/>
   </w:num>
   <w:num w:numId="8">
-    <w:abstractNumId w:val="20"/>
+    <w:abstractNumId w:val="21"/>
   </w:num>
   <w:num w:numId="9">
     <w:abstractNumId w:val="11"/>
@@ -15567,7 +15830,7 @@
     </w:lvlOverride>
   </w:num>
   <w:num w:numId="18">
-    <w:abstractNumId w:val="18"/>
+    <w:abstractNumId w:val="19"/>
   </w:num>
   <w:num w:numId="19">
     <w:abstractNumId w:val="15"/>
@@ -15579,13 +15842,16 @@
     <w:abstractNumId w:val="13"/>
   </w:num>
   <w:num w:numId="22">
-    <w:abstractNumId w:val="17"/>
+    <w:abstractNumId w:val="18"/>
   </w:num>
   <w:num w:numId="23">
     <w:abstractNumId w:val="12"/>
   </w:num>
   <w:num w:numId="24">
-    <w:abstractNumId w:val="19"/>
+    <w:abstractNumId w:val="20"/>
+  </w:num>
+  <w:num w:numId="25">
+    <w:abstractNumId w:val="16"/>
   </w:num>
 </w:numbering>
 </file>
@@ -17212,7 +17478,7 @@
 </file>
 
 <file path=customXml/itemProps1.xml><?xml version="1.0" encoding="utf-8"?>
-<ds:datastoreItem xmlns:ds="http://schemas.openxmlformats.org/officeDocument/2006/customXml" ds:itemID="{381FA4AE-B065-4C49-90BB-8300115F8F9F}">
+<ds:datastoreItem xmlns:ds="http://schemas.openxmlformats.org/officeDocument/2006/customXml" ds:itemID="{A6DCEB4B-8453-46DA-BAAD-CA20B978FF50}">
   <ds:schemaRefs>
     <ds:schemaRef ds:uri="http://schemas.openxmlformats.org/officeDocument/2006/bibliography"/>
   </ds:schemaRefs>

</xml_diff>

<commit_message>
Update thesis, update the limitation and future work part. Sent it to supervisor to check.
</commit_message>
<xml_diff>
--- a/WISE-MinhDuc-Master-thesis (AutoRecovered).docx
+++ b/WISE-MinhDuc-Master-thesis (AutoRecovered).docx
@@ -10,6 +10,8 @@
           <w:lang w:val="en-US"/>
         </w:rPr>
       </w:pPr>
+      <w:bookmarkStart w:id="0" w:name="_GoBack"/>
+      <w:bookmarkEnd w:id="0"/>
       <w:r>
         <w:rPr>
           <w:lang w:val="en-US"/>
@@ -95,7 +97,7 @@
           <w:noProof/>
           <w:lang w:val="en-US"/>
         </w:rPr>
-        <w:t>February 13, 2019</w:t>
+        <w:t>February 18, 2019</w:t>
       </w:r>
       <w:r>
         <w:rPr>
@@ -863,7 +865,7 @@
           <w:noProof/>
           <w:lang w:val="en-US"/>
         </w:rPr>
-        <w:t>February 13, 2019</w:t>
+        <w:t>February 18, 2019</w:t>
       </w:r>
       <w:r>
         <w:rPr>
@@ -1097,19 +1099,16 @@
         <w:rPr>
           <w:noProof/>
         </w:rPr>
-      </w:r>
-      <w:r>
-        <w:rPr>
+        <w:fldChar w:fldCharType="separate"/>
+      </w:r>
+      <w:r>
+        <w:rPr>
+          <w:b/>
+          <w:bCs/>
           <w:noProof/>
-        </w:rPr>
-        <w:fldChar w:fldCharType="separate"/>
-      </w:r>
-      <w:r>
-        <w:rPr>
-          <w:noProof/>
-          <w:lang w:val="en-US"/>
-        </w:rPr>
-        <w:t>4</w:t>
+          <w:lang w:val="en-US"/>
+        </w:rPr>
+        <w:t>Error! Bookmark not defined.</w:t>
       </w:r>
       <w:r>
         <w:rPr>
@@ -1172,7 +1171,7 @@
           <w:noProof/>
           <w:lang w:val="en-US"/>
         </w:rPr>
-        <w:t>6</w:t>
+        <w:t>25</w:t>
       </w:r>
       <w:r>
         <w:rPr>
@@ -1280,7 +1279,7 @@
           <w:noProof/>
           <w:lang w:val="en-US"/>
         </w:rPr>
-        <w:t>4</w:t>
+        <w:t>26</w:t>
       </w:r>
       <w:r>
         <w:rPr>
@@ -1368,7 +1367,7 @@
         </w:rPr>
         <w:fldChar w:fldCharType="separate"/>
       </w:r>
-      <w:hyperlink w:anchor="_Toc636334" w:history="1">
+      <w:hyperlink w:anchor="_Toc1421732" w:history="1">
         <w:r>
           <w:rPr>
             <w:rStyle w:val="Hyperlink"/>
@@ -1416,7 +1415,7 @@
             <w:noProof/>
             <w:webHidden/>
           </w:rPr>
-          <w:instrText xml:space="preserve"> PAGEREF _Toc636334 \h </w:instrText>
+          <w:instrText xml:space="preserve"> PAGEREF _Toc1421732 \h </w:instrText>
         </w:r>
         <w:r>
           <w:rPr>
@@ -1457,7 +1456,7 @@
           <w:lang w:val="en-US"/>
         </w:rPr>
       </w:pPr>
-      <w:hyperlink w:anchor="_Toc636335" w:history="1">
+      <w:hyperlink w:anchor="_Toc1421733" w:history="1">
         <w:r>
           <w:rPr>
             <w:rStyle w:val="Hyperlink"/>
@@ -1497,7 +1496,7 @@
           <w:rPr>
             <w:webHidden/>
           </w:rPr>
-          <w:instrText xml:space="preserve"> PAGEREF _Toc636335 \h </w:instrText>
+          <w:instrText xml:space="preserve"> PAGEREF _Toc1421733 \h </w:instrText>
         </w:r>
         <w:r>
           <w:rPr>
@@ -1534,7 +1533,7 @@
           <w:lang w:val="en-US"/>
         </w:rPr>
       </w:pPr>
-      <w:hyperlink w:anchor="_Toc636336" w:history="1">
+      <w:hyperlink w:anchor="_Toc1421734" w:history="1">
         <w:r>
           <w:rPr>
             <w:rStyle w:val="Hyperlink"/>
@@ -1574,7 +1573,7 @@
           <w:rPr>
             <w:webHidden/>
           </w:rPr>
-          <w:instrText xml:space="preserve"> PAGEREF _Toc636336 \h </w:instrText>
+          <w:instrText xml:space="preserve"> PAGEREF _Toc1421734 \h </w:instrText>
         </w:r>
         <w:r>
           <w:rPr>
@@ -1611,7 +1610,7 @@
           <w:lang w:val="en-US"/>
         </w:rPr>
       </w:pPr>
-      <w:hyperlink w:anchor="_Toc636337" w:history="1">
+      <w:hyperlink w:anchor="_Toc1421735" w:history="1">
         <w:r>
           <w:rPr>
             <w:rStyle w:val="Hyperlink"/>
@@ -1651,7 +1650,7 @@
           <w:rPr>
             <w:webHidden/>
           </w:rPr>
-          <w:instrText xml:space="preserve"> PAGEREF _Toc636337 \h </w:instrText>
+          <w:instrText xml:space="preserve"> PAGEREF _Toc1421735 \h </w:instrText>
         </w:r>
         <w:r>
           <w:rPr>
@@ -1688,7 +1687,7 @@
           <w:lang w:val="en-US"/>
         </w:rPr>
       </w:pPr>
-      <w:hyperlink w:anchor="_Toc636338" w:history="1">
+      <w:hyperlink w:anchor="_Toc1421736" w:history="1">
         <w:r>
           <w:rPr>
             <w:rStyle w:val="Hyperlink"/>
@@ -1728,7 +1727,7 @@
           <w:rPr>
             <w:webHidden/>
           </w:rPr>
-          <w:instrText xml:space="preserve"> PAGEREF _Toc636338 \h </w:instrText>
+          <w:instrText xml:space="preserve"> PAGEREF _Toc1421736 \h </w:instrText>
         </w:r>
         <w:r>
           <w:rPr>
@@ -1768,7 +1767,7 @@
           <w:lang w:val="en-US"/>
         </w:rPr>
       </w:pPr>
-      <w:hyperlink w:anchor="_Toc636339" w:history="1">
+      <w:hyperlink w:anchor="_Toc1421737" w:history="1">
         <w:r>
           <w:rPr>
             <w:rStyle w:val="Hyperlink"/>
@@ -1816,7 +1815,7 @@
             <w:noProof/>
             <w:webHidden/>
           </w:rPr>
-          <w:instrText xml:space="preserve"> PAGEREF _Toc636339 \h </w:instrText>
+          <w:instrText xml:space="preserve"> PAGEREF _Toc1421737 \h </w:instrText>
         </w:r>
         <w:r>
           <w:rPr>
@@ -1857,7 +1856,7 @@
           <w:lang w:val="en-US"/>
         </w:rPr>
       </w:pPr>
-      <w:hyperlink w:anchor="_Toc636340" w:history="1">
+      <w:hyperlink w:anchor="_Toc1421738" w:history="1">
         <w:r>
           <w:rPr>
             <w:rStyle w:val="Hyperlink"/>
@@ -1897,7 +1896,7 @@
           <w:rPr>
             <w:webHidden/>
           </w:rPr>
-          <w:instrText xml:space="preserve"> PAGEREF _Toc636340 \h </w:instrText>
+          <w:instrText xml:space="preserve"> PAGEREF _Toc1421738 \h </w:instrText>
         </w:r>
         <w:r>
           <w:rPr>
@@ -1934,7 +1933,7 @@
           <w:lang w:val="en-US"/>
         </w:rPr>
       </w:pPr>
-      <w:hyperlink w:anchor="_Toc636341" w:history="1">
+      <w:hyperlink w:anchor="_Toc1421739" w:history="1">
         <w:r>
           <w:rPr>
             <w:rStyle w:val="Hyperlink"/>
@@ -1974,7 +1973,7 @@
           <w:rPr>
             <w:webHidden/>
           </w:rPr>
-          <w:instrText xml:space="preserve"> PAGEREF _Toc636341 \h </w:instrText>
+          <w:instrText xml:space="preserve"> PAGEREF _Toc1421739 \h </w:instrText>
         </w:r>
         <w:r>
           <w:rPr>
@@ -2011,7 +2010,7 @@
           <w:lang w:val="en-US"/>
         </w:rPr>
       </w:pPr>
-      <w:hyperlink w:anchor="_Toc636342" w:history="1">
+      <w:hyperlink w:anchor="_Toc1421740" w:history="1">
         <w:r>
           <w:rPr>
             <w:rStyle w:val="Hyperlink"/>
@@ -2051,7 +2050,7 @@
           <w:rPr>
             <w:webHidden/>
           </w:rPr>
-          <w:instrText xml:space="preserve"> PAGEREF _Toc636342 \h </w:instrText>
+          <w:instrText xml:space="preserve"> PAGEREF _Toc1421740 \h </w:instrText>
         </w:r>
         <w:r>
           <w:rPr>
@@ -2090,7 +2089,7 @@
           <w:lang w:val="en-US"/>
         </w:rPr>
       </w:pPr>
-      <w:hyperlink w:anchor="_Toc636343" w:history="1">
+      <w:hyperlink w:anchor="_Toc1421741" w:history="1">
         <w:r>
           <w:rPr>
             <w:rStyle w:val="Hyperlink"/>
@@ -2137,7 +2136,7 @@
             <w:noProof/>
             <w:webHidden/>
           </w:rPr>
-          <w:instrText xml:space="preserve"> PAGEREF _Toc636343 \h </w:instrText>
+          <w:instrText xml:space="preserve"> PAGEREF _Toc1421741 \h </w:instrText>
         </w:r>
         <w:r>
           <w:rPr>
@@ -2180,7 +2179,7 @@
           <w:lang w:val="en-US"/>
         </w:rPr>
       </w:pPr>
-      <w:hyperlink w:anchor="_Toc636344" w:history="1">
+      <w:hyperlink w:anchor="_Toc1421742" w:history="1">
         <w:r>
           <w:rPr>
             <w:rStyle w:val="Hyperlink"/>
@@ -2227,7 +2226,7 @@
             <w:noProof/>
             <w:webHidden/>
           </w:rPr>
-          <w:instrText xml:space="preserve"> PAGEREF _Toc636344 \h </w:instrText>
+          <w:instrText xml:space="preserve"> PAGEREF _Toc1421742 \h </w:instrText>
         </w:r>
         <w:r>
           <w:rPr>
@@ -2268,7 +2267,7 @@
           <w:lang w:val="en-US"/>
         </w:rPr>
       </w:pPr>
-      <w:hyperlink w:anchor="_Toc636345" w:history="1">
+      <w:hyperlink w:anchor="_Toc1421743" w:history="1">
         <w:r>
           <w:rPr>
             <w:rStyle w:val="Hyperlink"/>
@@ -2308,7 +2307,7 @@
           <w:rPr>
             <w:webHidden/>
           </w:rPr>
-          <w:instrText xml:space="preserve"> PAGEREF _Toc636345 \h </w:instrText>
+          <w:instrText xml:space="preserve"> PAGEREF _Toc1421743 \h </w:instrText>
         </w:r>
         <w:r>
           <w:rPr>
@@ -2347,7 +2346,7 @@
           <w:lang w:val="en-US"/>
         </w:rPr>
       </w:pPr>
-      <w:hyperlink w:anchor="_Toc636346" w:history="1">
+      <w:hyperlink w:anchor="_Toc1421744" w:history="1">
         <w:r>
           <w:rPr>
             <w:rStyle w:val="Hyperlink"/>
@@ -2394,7 +2393,7 @@
             <w:noProof/>
             <w:webHidden/>
           </w:rPr>
-          <w:instrText xml:space="preserve"> PAGEREF _Toc636346 \h </w:instrText>
+          <w:instrText xml:space="preserve"> PAGEREF _Toc1421744 \h </w:instrText>
         </w:r>
         <w:r>
           <w:rPr>
@@ -2437,7 +2436,7 @@
           <w:lang w:val="en-US"/>
         </w:rPr>
       </w:pPr>
-      <w:hyperlink w:anchor="_Toc636347" w:history="1">
+      <w:hyperlink w:anchor="_Toc1421745" w:history="1">
         <w:r>
           <w:rPr>
             <w:rStyle w:val="Hyperlink"/>
@@ -2484,7 +2483,7 @@
             <w:noProof/>
             <w:webHidden/>
           </w:rPr>
-          <w:instrText xml:space="preserve"> PAGEREF _Toc636347 \h </w:instrText>
+          <w:instrText xml:space="preserve"> PAGEREF _Toc1421745 \h </w:instrText>
         </w:r>
         <w:r>
           <w:rPr>
@@ -2527,7 +2526,7 @@
           <w:lang w:val="en-US"/>
         </w:rPr>
       </w:pPr>
-      <w:hyperlink w:anchor="_Toc636348" w:history="1">
+      <w:hyperlink w:anchor="_Toc1421746" w:history="1">
         <w:r>
           <w:rPr>
             <w:rStyle w:val="Hyperlink"/>
@@ -2574,7 +2573,7 @@
             <w:noProof/>
             <w:webHidden/>
           </w:rPr>
-          <w:instrText xml:space="preserve"> PAGEREF _Toc636348 \h </w:instrText>
+          <w:instrText xml:space="preserve"> PAGEREF _Toc1421746 \h </w:instrText>
         </w:r>
         <w:r>
           <w:rPr>
@@ -2618,7 +2617,7 @@
           <w:lang w:val="en-US"/>
         </w:rPr>
       </w:pPr>
-      <w:hyperlink w:anchor="_Toc636349" w:history="1">
+      <w:hyperlink w:anchor="_Toc1421747" w:history="1">
         <w:r>
           <w:rPr>
             <w:rStyle w:val="Hyperlink"/>
@@ -2666,7 +2665,7 @@
             <w:noProof/>
             <w:webHidden/>
           </w:rPr>
-          <w:instrText xml:space="preserve"> PAGEREF _Toc636349 \h </w:instrText>
+          <w:instrText xml:space="preserve"> PAGEREF _Toc1421747 \h </w:instrText>
         </w:r>
         <w:r>
           <w:rPr>
@@ -2707,7 +2706,7 @@
           <w:lang w:val="en-US"/>
         </w:rPr>
       </w:pPr>
-      <w:hyperlink w:anchor="_Toc636350" w:history="1">
+      <w:hyperlink w:anchor="_Toc1421748" w:history="1">
         <w:r>
           <w:rPr>
             <w:rStyle w:val="Hyperlink"/>
@@ -2747,7 +2746,7 @@
           <w:rPr>
             <w:webHidden/>
           </w:rPr>
-          <w:instrText xml:space="preserve"> PAGEREF _Toc636350 \h </w:instrText>
+          <w:instrText xml:space="preserve"> PAGEREF _Toc1421748 \h </w:instrText>
         </w:r>
         <w:r>
           <w:rPr>
@@ -2784,7 +2783,7 @@
           <w:lang w:val="en-US"/>
         </w:rPr>
       </w:pPr>
-      <w:hyperlink w:anchor="_Toc636351" w:history="1">
+      <w:hyperlink w:anchor="_Toc1421749" w:history="1">
         <w:r>
           <w:rPr>
             <w:rStyle w:val="Hyperlink"/>
@@ -2824,7 +2823,7 @@
           <w:rPr>
             <w:webHidden/>
           </w:rPr>
-          <w:instrText xml:space="preserve"> PAGEREF _Toc636351 \h </w:instrText>
+          <w:instrText xml:space="preserve"> PAGEREF _Toc1421749 \h </w:instrText>
         </w:r>
         <w:r>
           <w:rPr>
@@ -2863,7 +2862,7 @@
           <w:lang w:val="en-US"/>
         </w:rPr>
       </w:pPr>
-      <w:hyperlink w:anchor="_Toc636352" w:history="1">
+      <w:hyperlink w:anchor="_Toc1421750" w:history="1">
         <w:r>
           <w:rPr>
             <w:rStyle w:val="Hyperlink"/>
@@ -2910,7 +2909,7 @@
             <w:noProof/>
             <w:webHidden/>
           </w:rPr>
-          <w:instrText xml:space="preserve"> PAGEREF _Toc636352 \h </w:instrText>
+          <w:instrText xml:space="preserve"> PAGEREF _Toc1421750 \h </w:instrText>
         </w:r>
         <w:r>
           <w:rPr>
@@ -2953,7 +2952,7 @@
           <w:lang w:val="en-US"/>
         </w:rPr>
       </w:pPr>
-      <w:hyperlink w:anchor="_Toc636353" w:history="1">
+      <w:hyperlink w:anchor="_Toc1421751" w:history="1">
         <w:r>
           <w:rPr>
             <w:rStyle w:val="Hyperlink"/>
@@ -3000,7 +2999,7 @@
             <w:noProof/>
             <w:webHidden/>
           </w:rPr>
-          <w:instrText xml:space="preserve"> PAGEREF _Toc636353 \h </w:instrText>
+          <w:instrText xml:space="preserve"> PAGEREF _Toc1421751 \h </w:instrText>
         </w:r>
         <w:r>
           <w:rPr>
@@ -3043,7 +3042,7 @@
           <w:lang w:val="en-US"/>
         </w:rPr>
       </w:pPr>
-      <w:hyperlink w:anchor="_Toc636354" w:history="1">
+      <w:hyperlink w:anchor="_Toc1421752" w:history="1">
         <w:r>
           <w:rPr>
             <w:rStyle w:val="Hyperlink"/>
@@ -3090,7 +3089,7 @@
             <w:noProof/>
             <w:webHidden/>
           </w:rPr>
-          <w:instrText xml:space="preserve"> PAGEREF _Toc636354 \h </w:instrText>
+          <w:instrText xml:space="preserve"> PAGEREF _Toc1421752 \h </w:instrText>
         </w:r>
         <w:r>
           <w:rPr>
@@ -3133,7 +3132,7 @@
           <w:lang w:val="en-US"/>
         </w:rPr>
       </w:pPr>
-      <w:hyperlink w:anchor="_Toc636355" w:history="1">
+      <w:hyperlink w:anchor="_Toc1421753" w:history="1">
         <w:r>
           <w:rPr>
             <w:rStyle w:val="Hyperlink"/>
@@ -3180,7 +3179,7 @@
             <w:noProof/>
             <w:webHidden/>
           </w:rPr>
-          <w:instrText xml:space="preserve"> PAGEREF _Toc636355 \h </w:instrText>
+          <w:instrText xml:space="preserve"> PAGEREF _Toc1421753 \h </w:instrText>
         </w:r>
         <w:r>
           <w:rPr>
@@ -3223,7 +3222,7 @@
           <w:lang w:val="en-US"/>
         </w:rPr>
       </w:pPr>
-      <w:hyperlink w:anchor="_Toc636356" w:history="1">
+      <w:hyperlink w:anchor="_Toc1421754" w:history="1">
         <w:r>
           <w:rPr>
             <w:rStyle w:val="Hyperlink"/>
@@ -3270,7 +3269,7 @@
             <w:noProof/>
             <w:webHidden/>
           </w:rPr>
-          <w:instrText xml:space="preserve"> PAGEREF _Toc636356 \h </w:instrText>
+          <w:instrText xml:space="preserve"> PAGEREF _Toc1421754 \h </w:instrText>
         </w:r>
         <w:r>
           <w:rPr>
@@ -3311,7 +3310,7 @@
           <w:lang w:val="en-US"/>
         </w:rPr>
       </w:pPr>
-      <w:hyperlink w:anchor="_Toc636357" w:history="1">
+      <w:hyperlink w:anchor="_Toc1421755" w:history="1">
         <w:r>
           <w:rPr>
             <w:rStyle w:val="Hyperlink"/>
@@ -3351,7 +3350,7 @@
           <w:rPr>
             <w:webHidden/>
           </w:rPr>
-          <w:instrText xml:space="preserve"> PAGEREF _Toc636357 \h </w:instrText>
+          <w:instrText xml:space="preserve"> PAGEREF _Toc1421755 \h </w:instrText>
         </w:r>
         <w:r>
           <w:rPr>
@@ -3368,7 +3367,7 @@
           <w:rPr>
             <w:webHidden/>
           </w:rPr>
-          <w:t>15</w:t>
+          <w:t>16</w:t>
         </w:r>
         <w:r>
           <w:rPr>
@@ -3390,7 +3389,7 @@
           <w:lang w:val="en-US"/>
         </w:rPr>
       </w:pPr>
-      <w:hyperlink w:anchor="_Toc636358" w:history="1">
+      <w:hyperlink w:anchor="_Toc1421756" w:history="1">
         <w:r>
           <w:rPr>
             <w:rStyle w:val="Hyperlink"/>
@@ -3437,7 +3436,7 @@
             <w:noProof/>
             <w:webHidden/>
           </w:rPr>
-          <w:instrText xml:space="preserve"> PAGEREF _Toc636358 \h </w:instrText>
+          <w:instrText xml:space="preserve"> PAGEREF _Toc1421756 \h </w:instrText>
         </w:r>
         <w:r>
           <w:rPr>
@@ -3457,7 +3456,7 @@
             <w:noProof/>
             <w:webHidden/>
           </w:rPr>
-          <w:t>15</w:t>
+          <w:t>16</w:t>
         </w:r>
         <w:r>
           <w:rPr>
@@ -3480,7 +3479,7 @@
           <w:lang w:val="en-US"/>
         </w:rPr>
       </w:pPr>
-      <w:hyperlink w:anchor="_Toc636359" w:history="1">
+      <w:hyperlink w:anchor="_Toc1421757" w:history="1">
         <w:r>
           <w:rPr>
             <w:rStyle w:val="Hyperlink"/>
@@ -3527,7 +3526,7 @@
             <w:noProof/>
             <w:webHidden/>
           </w:rPr>
-          <w:instrText xml:space="preserve"> PAGEREF _Toc636359 \h </w:instrText>
+          <w:instrText xml:space="preserve"> PAGEREF _Toc1421757 \h </w:instrText>
         </w:r>
         <w:r>
           <w:rPr>
@@ -3547,7 +3546,7 @@
             <w:noProof/>
             <w:webHidden/>
           </w:rPr>
-          <w:t>18</w:t>
+          <w:t>19</w:t>
         </w:r>
         <w:r>
           <w:rPr>
@@ -3570,7 +3569,7 @@
           <w:lang w:val="en-US"/>
         </w:rPr>
       </w:pPr>
-      <w:hyperlink w:anchor="_Toc636360" w:history="1">
+      <w:hyperlink w:anchor="_Toc1421758" w:history="1">
         <w:r>
           <w:rPr>
             <w:rStyle w:val="Hyperlink"/>
@@ -3596,7 +3595,7 @@
             <w:noProof/>
             <w:lang w:val="en-US"/>
           </w:rPr>
-          <w:t>Articles relevance processor (1 to 1 comparison to get the relevance score)</w:t>
+          <w:t>Providing the information to the user</w:t>
         </w:r>
         <w:r>
           <w:rPr>
@@ -3617,7 +3616,7 @@
             <w:noProof/>
             <w:webHidden/>
           </w:rPr>
-          <w:instrText xml:space="preserve"> PAGEREF _Toc636360 \h </w:instrText>
+          <w:instrText xml:space="preserve"> PAGEREF _Toc1421758 \h </w:instrText>
         </w:r>
         <w:r>
           <w:rPr>
@@ -3637,7 +3636,97 @@
             <w:noProof/>
             <w:webHidden/>
           </w:rPr>
-          <w:t>19</w:t>
+          <w:t>20</w:t>
+        </w:r>
+        <w:r>
+          <w:rPr>
+            <w:noProof/>
+            <w:webHidden/>
+          </w:rPr>
+          <w:fldChar w:fldCharType="end"/>
+        </w:r>
+      </w:hyperlink>
+    </w:p>
+    <w:p>
+      <w:pPr>
+        <w:pStyle w:val="TOC3"/>
+        <w:rPr>
+          <w:rFonts w:asciiTheme="minorHAnsi" w:eastAsiaTheme="minorEastAsia" w:hAnsiTheme="minorHAnsi" w:cstheme="minorBidi"/>
+          <w:iCs w:val="0"/>
+          <w:noProof/>
+          <w:sz w:val="22"/>
+          <w:szCs w:val="22"/>
+          <w:lang w:val="en-US"/>
+        </w:rPr>
+      </w:pPr>
+      <w:hyperlink w:anchor="_Toc1421759" w:history="1">
+        <w:r>
+          <w:rPr>
+            <w:rStyle w:val="Hyperlink"/>
+            <w:noProof/>
+            <w:lang w:val="en-US"/>
+          </w:rPr>
+          <w:t>3.3.4</w:t>
+        </w:r>
+        <w:r>
+          <w:rPr>
+            <w:rFonts w:asciiTheme="minorHAnsi" w:eastAsiaTheme="minorEastAsia" w:hAnsiTheme="minorHAnsi" w:cstheme="minorBidi"/>
+            <w:iCs w:val="0"/>
+            <w:noProof/>
+            <w:sz w:val="22"/>
+            <w:szCs w:val="22"/>
+            <w:lang w:val="en-US"/>
+          </w:rPr>
+          <w:tab/>
+        </w:r>
+        <w:r>
+          <w:rPr>
+            <w:rStyle w:val="Hyperlink"/>
+            <w:noProof/>
+            <w:lang w:val="en-US"/>
+          </w:rPr>
+          <w:t>Limitation of the current system.</w:t>
+        </w:r>
+        <w:r>
+          <w:rPr>
+            <w:noProof/>
+            <w:webHidden/>
+          </w:rPr>
+          <w:tab/>
+        </w:r>
+        <w:r>
+          <w:rPr>
+            <w:noProof/>
+            <w:webHidden/>
+          </w:rPr>
+          <w:fldChar w:fldCharType="begin"/>
+        </w:r>
+        <w:r>
+          <w:rPr>
+            <w:noProof/>
+            <w:webHidden/>
+          </w:rPr>
+          <w:instrText xml:space="preserve"> PAGEREF _Toc1421759 \h </w:instrText>
+        </w:r>
+        <w:r>
+          <w:rPr>
+            <w:noProof/>
+            <w:webHidden/>
+          </w:rPr>
+        </w:r>
+        <w:r>
+          <w:rPr>
+            <w:noProof/>
+            <w:webHidden/>
+          </w:rPr>
+          <w:fldChar w:fldCharType="separate"/>
+        </w:r>
+        <w:r>
+          <w:rPr>
+            <w:noProof/>
+            <w:webHidden/>
+          </w:rPr>
+          <w:t>22</w:t>
         </w:r>
         <w:r>
           <w:rPr>
@@ -3661,7 +3750,7 @@
           <w:lang w:val="en-US"/>
         </w:rPr>
       </w:pPr>
-      <w:hyperlink w:anchor="_Toc636361" w:history="1">
+      <w:hyperlink w:anchor="_Toc1421760" w:history="1">
         <w:r>
           <w:rPr>
             <w:rStyle w:val="Hyperlink"/>
@@ -3709,7 +3798,7 @@
             <w:noProof/>
             <w:webHidden/>
           </w:rPr>
-          <w:instrText xml:space="preserve"> PAGEREF _Toc636361 \h </w:instrText>
+          <w:instrText xml:space="preserve"> PAGEREF _Toc1421760 \h </w:instrText>
         </w:r>
         <w:r>
           <w:rPr>
@@ -3729,7 +3818,7 @@
             <w:noProof/>
             <w:webHidden/>
           </w:rPr>
-          <w:t>20</w:t>
+          <w:t>23</w:t>
         </w:r>
         <w:r>
           <w:rPr>
@@ -3753,7 +3842,7 @@
           <w:lang w:val="en-US"/>
         </w:rPr>
       </w:pPr>
-      <w:hyperlink w:anchor="_Toc636362" w:history="1">
+      <w:hyperlink w:anchor="_Toc1421761" w:history="1">
         <w:r>
           <w:rPr>
             <w:rStyle w:val="Hyperlink"/>
@@ -3801,7 +3890,7 @@
             <w:noProof/>
             <w:webHidden/>
           </w:rPr>
-          <w:instrText xml:space="preserve"> PAGEREF _Toc636362 \h </w:instrText>
+          <w:instrText xml:space="preserve"> PAGEREF _Toc1421761 \h </w:instrText>
         </w:r>
         <w:r>
           <w:rPr>
@@ -3821,7 +3910,7 @@
             <w:noProof/>
             <w:webHidden/>
           </w:rPr>
-          <w:t>21</w:t>
+          <w:t>24</w:t>
         </w:r>
         <w:r>
           <w:rPr>
@@ -3842,7 +3931,7 @@
           <w:lang w:val="en-US"/>
         </w:rPr>
       </w:pPr>
-      <w:hyperlink w:anchor="_Toc636363" w:history="1">
+      <w:hyperlink w:anchor="_Toc1421762" w:history="1">
         <w:r>
           <w:rPr>
             <w:rStyle w:val="Hyperlink"/>
@@ -3882,7 +3971,7 @@
           <w:rPr>
             <w:webHidden/>
           </w:rPr>
-          <w:instrText xml:space="preserve"> PAGEREF _Toc636363 \h </w:instrText>
+          <w:instrText xml:space="preserve"> PAGEREF _Toc1421762 \h </w:instrText>
         </w:r>
         <w:r>
           <w:rPr>
@@ -3899,7 +3988,7 @@
           <w:rPr>
             <w:webHidden/>
           </w:rPr>
-          <w:t>21</w:t>
+          <w:t>24</w:t>
         </w:r>
         <w:r>
           <w:rPr>
@@ -3919,7 +4008,7 @@
           <w:lang w:val="en-US"/>
         </w:rPr>
       </w:pPr>
-      <w:hyperlink w:anchor="_Toc636364" w:history="1">
+      <w:hyperlink w:anchor="_Toc1421763" w:history="1">
         <w:r>
           <w:rPr>
             <w:rStyle w:val="Hyperlink"/>
@@ -3959,7 +4048,7 @@
           <w:rPr>
             <w:webHidden/>
           </w:rPr>
-          <w:instrText xml:space="preserve"> PAGEREF _Toc636364 \h </w:instrText>
+          <w:instrText xml:space="preserve"> PAGEREF _Toc1421763 \h </w:instrText>
         </w:r>
         <w:r>
           <w:rPr>
@@ -3976,7 +4065,7 @@
           <w:rPr>
             <w:webHidden/>
           </w:rPr>
-          <w:t>21</w:t>
+          <w:t>24</w:t>
         </w:r>
         <w:r>
           <w:rPr>
@@ -3996,7 +4085,7 @@
           <w:lang w:val="en-US"/>
         </w:rPr>
       </w:pPr>
-      <w:hyperlink w:anchor="_Toc636365" w:history="1">
+      <w:hyperlink w:anchor="_Toc1421764" w:history="1">
         <w:r>
           <w:rPr>
             <w:rStyle w:val="Hyperlink"/>
@@ -4036,7 +4125,7 @@
           <w:rPr>
             <w:webHidden/>
           </w:rPr>
-          <w:instrText xml:space="preserve"> PAGEREF _Toc636365 \h </w:instrText>
+          <w:instrText xml:space="preserve"> PAGEREF _Toc1421764 \h </w:instrText>
         </w:r>
         <w:r>
           <w:rPr>
@@ -4053,7 +4142,7 @@
           <w:rPr>
             <w:webHidden/>
           </w:rPr>
-          <w:t>21</w:t>
+          <w:t>25</w:t>
         </w:r>
         <w:r>
           <w:rPr>
@@ -4073,7 +4162,7 @@
           <w:lang w:val="en-US"/>
         </w:rPr>
       </w:pPr>
-      <w:hyperlink w:anchor="_Toc636366" w:history="1">
+      <w:hyperlink w:anchor="_Toc1421765" w:history="1">
         <w:r>
           <w:rPr>
             <w:rStyle w:val="Hyperlink"/>
@@ -4113,7 +4202,7 @@
           <w:rPr>
             <w:webHidden/>
           </w:rPr>
-          <w:instrText xml:space="preserve"> PAGEREF _Toc636366 \h </w:instrText>
+          <w:instrText xml:space="preserve"> PAGEREF _Toc1421765 \h </w:instrText>
         </w:r>
         <w:r>
           <w:rPr>
@@ -4130,7 +4219,7 @@
           <w:rPr>
             <w:webHidden/>
           </w:rPr>
-          <w:t>22</w:t>
+          <w:t>25</w:t>
         </w:r>
         <w:r>
           <w:rPr>
@@ -4153,7 +4242,7 @@
           <w:lang w:val="en-US"/>
         </w:rPr>
       </w:pPr>
-      <w:hyperlink w:anchor="_Toc636367" w:history="1">
+      <w:hyperlink w:anchor="_Toc1421766" w:history="1">
         <w:r>
           <w:rPr>
             <w:rStyle w:val="Hyperlink"/>
@@ -4201,7 +4290,7 @@
             <w:noProof/>
             <w:webHidden/>
           </w:rPr>
-          <w:instrText xml:space="preserve"> PAGEREF _Toc636367 \h </w:instrText>
+          <w:instrText xml:space="preserve"> PAGEREF _Toc1421766 \h </w:instrText>
         </w:r>
         <w:r>
           <w:rPr>
@@ -4221,7 +4310,7 @@
             <w:noProof/>
             <w:webHidden/>
           </w:rPr>
-          <w:t>23</w:t>
+          <w:t>26</w:t>
         </w:r>
         <w:r>
           <w:rPr>
@@ -4245,7 +4334,7 @@
           <w:lang w:val="en-US"/>
         </w:rPr>
       </w:pPr>
-      <w:hyperlink w:anchor="_Toc636368" w:history="1">
+      <w:hyperlink w:anchor="_Toc1421767" w:history="1">
         <w:r>
           <w:rPr>
             <w:rStyle w:val="Hyperlink"/>
@@ -4273,7 +4362,7 @@
             <w:noProof/>
             <w:webHidden/>
           </w:rPr>
-          <w:instrText xml:space="preserve"> PAGEREF _Toc636368 \h </w:instrText>
+          <w:instrText xml:space="preserve"> PAGEREF _Toc1421767 \h </w:instrText>
         </w:r>
         <w:r>
           <w:rPr>
@@ -4293,7 +4382,7 @@
             <w:noProof/>
             <w:webHidden/>
           </w:rPr>
-          <w:t>24</w:t>
+          <w:t>27</w:t>
         </w:r>
         <w:r>
           <w:rPr>
@@ -4317,7 +4406,7 @@
           <w:lang w:val="en-US"/>
         </w:rPr>
       </w:pPr>
-      <w:hyperlink w:anchor="_Toc636369" w:history="1">
+      <w:hyperlink w:anchor="_Toc1421768" w:history="1">
         <w:r>
           <w:rPr>
             <w:rStyle w:val="Hyperlink"/>
@@ -4345,7 +4434,7 @@
             <w:noProof/>
             <w:webHidden/>
           </w:rPr>
-          <w:instrText xml:space="preserve"> PAGEREF _Toc636369 \h </w:instrText>
+          <w:instrText xml:space="preserve"> PAGEREF _Toc1421768 \h </w:instrText>
         </w:r>
         <w:r>
           <w:rPr>
@@ -4365,7 +4454,7 @@
             <w:noProof/>
             <w:webHidden/>
           </w:rPr>
-          <w:t>25</w:t>
+          <w:t>28</w:t>
         </w:r>
         <w:r>
           <w:rPr>
@@ -4386,7 +4475,7 @@
           <w:lang w:val="en-US"/>
         </w:rPr>
       </w:pPr>
-      <w:hyperlink w:anchor="_Toc636370" w:history="1">
+      <w:hyperlink w:anchor="_Toc1421769" w:history="1">
         <w:r>
           <w:rPr>
             <w:rStyle w:val="Hyperlink"/>
@@ -4426,7 +4515,7 @@
           <w:rPr>
             <w:webHidden/>
           </w:rPr>
-          <w:instrText xml:space="preserve"> PAGEREF _Toc636370 \h </w:instrText>
+          <w:instrText xml:space="preserve"> PAGEREF _Toc1421769 \h </w:instrText>
         </w:r>
         <w:r>
           <w:rPr>
@@ -4443,7 +4532,7 @@
           <w:rPr>
             <w:webHidden/>
           </w:rPr>
-          <w:t>25</w:t>
+          <w:t>28</w:t>
         </w:r>
         <w:r>
           <w:rPr>
@@ -4463,7 +4552,7 @@
           <w:lang w:val="en-US"/>
         </w:rPr>
       </w:pPr>
-      <w:hyperlink w:anchor="_Toc636371" w:history="1">
+      <w:hyperlink w:anchor="_Toc1421770" w:history="1">
         <w:r>
           <w:rPr>
             <w:rStyle w:val="Hyperlink"/>
@@ -4503,7 +4592,7 @@
           <w:rPr>
             <w:webHidden/>
           </w:rPr>
-          <w:instrText xml:space="preserve"> PAGEREF _Toc636371 \h </w:instrText>
+          <w:instrText xml:space="preserve"> PAGEREF _Toc1421770 \h </w:instrText>
         </w:r>
         <w:r>
           <w:rPr>
@@ -4520,7 +4609,7 @@
           <w:rPr>
             <w:webHidden/>
           </w:rPr>
-          <w:t>25</w:t>
+          <w:t>28</w:t>
         </w:r>
         <w:r>
           <w:rPr>
@@ -4562,7 +4651,7 @@
           <w:lang w:val="en-US"/>
         </w:rPr>
       </w:pPr>
-      <w:bookmarkStart w:id="0" w:name="_Toc636334"/>
+      <w:bookmarkStart w:id="1" w:name="_Toc1421732"/>
       <w:r>
         <w:rPr>
           <w:lang w:val="en-US"/>
@@ -4570,7 +4659,7 @@
         <w:lastRenderedPageBreak/>
         <w:t>INTRODUCTION</w:t>
       </w:r>
-      <w:bookmarkEnd w:id="0"/>
+      <w:bookmarkEnd w:id="1"/>
     </w:p>
     <w:p>
       <w:pPr>
@@ -4579,14 +4668,14 @@
           <w:lang w:val="en-US"/>
         </w:rPr>
       </w:pPr>
-      <w:bookmarkStart w:id="1" w:name="_Toc636335"/>
+      <w:bookmarkStart w:id="2" w:name="_Toc1421733"/>
       <w:r>
         <w:rPr>
           <w:lang w:val="en-US"/>
         </w:rPr>
         <w:t>Problems overview</w:t>
       </w:r>
-      <w:bookmarkEnd w:id="1"/>
+      <w:bookmarkEnd w:id="2"/>
     </w:p>
     <w:p>
       <w:pPr>
@@ -4786,15 +4875,15 @@
           <w:lang w:val="en-US"/>
         </w:rPr>
       </w:pPr>
-      <w:bookmarkStart w:id="2" w:name="_Toc636336"/>
-      <w:bookmarkStart w:id="3" w:name="_Hlk620998"/>
+      <w:bookmarkStart w:id="3" w:name="_Toc1421734"/>
+      <w:bookmarkStart w:id="4" w:name="_Hlk620998"/>
       <w:r>
         <w:rPr>
           <w:lang w:val="en-US"/>
         </w:rPr>
         <w:t>Proposed solution and research questions</w:t>
       </w:r>
-      <w:bookmarkEnd w:id="2"/>
+      <w:bookmarkEnd w:id="3"/>
     </w:p>
     <w:p>
       <w:pPr>
@@ -5143,8 +5232,8 @@
           <w:lang w:val="en-US"/>
         </w:rPr>
       </w:pPr>
-      <w:bookmarkStart w:id="4" w:name="_Toc636337"/>
-      <w:bookmarkEnd w:id="3"/>
+      <w:bookmarkStart w:id="5" w:name="_Toc1421735"/>
+      <w:bookmarkEnd w:id="4"/>
       <w:r>
         <w:rPr>
           <w:lang w:val="en-US"/>
@@ -5152,7 +5241,7 @@
         <w:lastRenderedPageBreak/>
         <w:t>Research method</w:t>
       </w:r>
-      <w:bookmarkEnd w:id="4"/>
+      <w:bookmarkEnd w:id="5"/>
     </w:p>
     <w:p>
       <w:pPr>
@@ -5172,7 +5261,7 @@
           <w:i/>
           <w:lang w:val="en-US"/>
         </w:rPr>
-        <w:t>Just copy from the book</w:t>
+        <w:t>Some good part from the book</w:t>
       </w:r>
       <w:r>
         <w:rPr>
@@ -5192,7 +5281,19 @@
         <w:rPr>
           <w:lang w:val="en-US"/>
         </w:rPr>
-        <w:t>, test text. Please fill in later.</w:t>
+        <w:t xml:space="preserve">, </w:t>
+      </w:r>
+      <w:r>
+        <w:rPr>
+          <w:lang w:val="en-US"/>
+        </w:rPr>
+        <w:t>test text</w:t>
+      </w:r>
+      <w:r>
+        <w:rPr>
+          <w:lang w:val="en-US"/>
+        </w:rPr>
+        <w:t>.</w:t>
       </w:r>
     </w:p>
     <w:p>
@@ -5202,14 +5303,14 @@
           <w:lang w:val="en-US"/>
         </w:rPr>
       </w:pPr>
-      <w:bookmarkStart w:id="5" w:name="_Toc636338"/>
+      <w:bookmarkStart w:id="6" w:name="_Toc1421736"/>
       <w:r>
         <w:rPr>
           <w:lang w:val="en-US"/>
         </w:rPr>
         <w:t>Thesis structure</w:t>
       </w:r>
-      <w:bookmarkEnd w:id="5"/>
+      <w:bookmarkEnd w:id="6"/>
     </w:p>
     <w:p>
       <w:pPr>
@@ -5229,37 +5330,35 @@
           <w:i/>
           <w:lang w:val="en-US"/>
         </w:rPr>
-        <w:t>Fill this later</w:t>
-      </w:r>
-      <w:r>
-        <w:rPr>
-          <w:lang w:val="en-US"/>
-        </w:rPr>
-        <w:t xml:space="preserve">) </w:t>
-      </w:r>
-      <w:r>
-        <w:rPr>
-          <w:lang w:val="en-US"/>
-        </w:rPr>
-        <w:t>This thesis will be divided into four main parts, including this introduction. The second chapter</w:t>
-      </w:r>
-      <w:r>
-        <w:rPr>
-          <w:lang w:val="en-US"/>
-        </w:rPr>
-        <w:t xml:space="preserve">, named “Un-polarizing algorithm” </w:t>
-      </w:r>
-      <w:r>
-        <w:rPr>
-          <w:lang w:val="en-US"/>
-        </w:rPr>
-        <w:t>will attempt to answer the main research question o</w:t>
-      </w:r>
-      <w:r>
-        <w:rPr>
-          <w:lang w:val="en-US"/>
-        </w:rPr>
-        <w:t>n</w:t>
+        <w:t xml:space="preserve">I should write this part last, because there </w:t>
+      </w:r>
+      <w:proofErr w:type="gramStart"/>
+      <w:r>
+        <w:rPr>
+          <w:i/>
+          <w:lang w:val="en-US"/>
+        </w:rPr>
+        <w:t>is</w:t>
+      </w:r>
+      <w:proofErr w:type="gramEnd"/>
+      <w:r>
+        <w:rPr>
+          <w:i/>
+          <w:lang w:val="en-US"/>
+        </w:rPr>
+        <w:t xml:space="preserve"> still more things to change</w:t>
+      </w:r>
+      <w:r>
+        <w:rPr>
+          <w:lang w:val="en-US"/>
+        </w:rPr>
+        <w:t>)</w:t>
+      </w:r>
+      <w:r>
+        <w:rPr>
+          <w:lang w:val="en-US"/>
+        </w:rPr>
+        <w:t xml:space="preserve"> –</w:t>
       </w:r>
       <w:r>
         <w:rPr>
@@ -5271,7 +5370,25 @@
         <w:rPr>
           <w:lang w:val="en-US"/>
         </w:rPr>
-        <w:t xml:space="preserve">how to find articles with alternative points of view to a given article. </w:t>
+        <w:t>Including this introduction and the problem overview, this thesis will contain five parts</w:t>
+      </w:r>
+      <w:r>
+        <w:rPr>
+          <w:lang w:val="en-US"/>
+        </w:rPr>
+        <w:t>.</w:t>
+      </w:r>
+      <w:r>
+        <w:rPr>
+          <w:lang w:val="en-US"/>
+        </w:rPr>
+        <w:t xml:space="preserve"> The next part contains our hypothesis based on </w:t>
+      </w:r>
+      <w:r>
+        <w:rPr>
+          <w:lang w:val="en-US"/>
+        </w:rPr>
+        <w:t>theoretical research, as well as the state of the current technology and the tools we choose to go forward with the practical prototype.</w:t>
       </w:r>
     </w:p>
     <w:p>
@@ -5285,139 +5402,7 @@
         <w:rPr>
           <w:lang w:val="en-US"/>
         </w:rPr>
-        <w:t>As</w:t>
-      </w:r>
-      <w:r>
-        <w:rPr>
-          <w:lang w:val="en-US"/>
-        </w:rPr>
-        <w:t xml:space="preserve"> </w:t>
-      </w:r>
-      <w:r>
-        <w:rPr>
-          <w:lang w:val="en-US"/>
-        </w:rPr>
-        <w:t xml:space="preserve">this </w:t>
-      </w:r>
-      <w:r>
-        <w:rPr>
-          <w:lang w:val="en-US"/>
-        </w:rPr>
-        <w:t xml:space="preserve">chapter attempts to answer the main thesis question, </w:t>
-      </w:r>
-      <w:r>
-        <w:rPr>
-          <w:lang w:val="en-US"/>
-        </w:rPr>
-        <w:t>including the theoretical approach as well as solution implementation from the ground</w:t>
-      </w:r>
-      <w:r>
-        <w:rPr>
-          <w:lang w:val="en-US"/>
-        </w:rPr>
-        <w:t xml:space="preserve">, </w:t>
-      </w:r>
-      <w:r>
-        <w:rPr>
-          <w:lang w:val="en-US"/>
-        </w:rPr>
-        <w:t xml:space="preserve">it </w:t>
-      </w:r>
-      <w:r>
-        <w:rPr>
-          <w:lang w:val="en-US"/>
-        </w:rPr>
-        <w:t xml:space="preserve">thus can </w:t>
-      </w:r>
-      <w:r>
-        <w:rPr>
-          <w:lang w:val="en-US"/>
-        </w:rPr>
-        <w:t xml:space="preserve">be </w:t>
-      </w:r>
-      <w:r>
-        <w:rPr>
-          <w:lang w:val="en-US"/>
-        </w:rPr>
-        <w:t>furthermore divide</w:t>
-      </w:r>
-      <w:r>
-        <w:rPr>
-          <w:lang w:val="en-US"/>
-        </w:rPr>
-        <w:t>d</w:t>
-      </w:r>
-      <w:r>
-        <w:rPr>
-          <w:lang w:val="en-US"/>
-        </w:rPr>
-        <w:t xml:space="preserve"> into 4 smaller </w:t>
-      </w:r>
-      <w:r>
-        <w:rPr>
-          <w:lang w:val="en-US"/>
-        </w:rPr>
-        <w:t>sub-chapters</w:t>
-      </w:r>
-      <w:r>
-        <w:rPr>
-          <w:lang w:val="en-US"/>
-        </w:rPr>
-        <w:t xml:space="preserve"> in which, t</w:t>
-      </w:r>
-      <w:r>
-        <w:rPr>
-          <w:lang w:val="en-US"/>
-        </w:rPr>
-        <w:t>he first sub-chapter starts</w:t>
-      </w:r>
-      <w:r>
-        <w:rPr>
-          <w:lang w:val="en-US"/>
-        </w:rPr>
-        <w:t xml:space="preserve"> with the fundamental technologies used for the works</w:t>
-      </w:r>
-      <w:r>
-        <w:rPr>
-          <w:lang w:val="en-US"/>
-        </w:rPr>
-        <w:t>, the author original hypothesis and the reasons for choosing the services used in the thesis implementation</w:t>
-      </w:r>
-      <w:r>
-        <w:rPr>
-          <w:lang w:val="en-US"/>
-        </w:rPr>
-        <w:t xml:space="preserve"> part</w:t>
-      </w:r>
-      <w:r>
-        <w:rPr>
-          <w:lang w:val="en-US"/>
-        </w:rPr>
-        <w:t>.</w:t>
-      </w:r>
-      <w:r>
-        <w:rPr>
-          <w:lang w:val="en-US"/>
-        </w:rPr>
-        <w:t xml:space="preserve"> The second sub-chapter focus on </w:t>
-      </w:r>
-      <w:r>
-        <w:rPr>
-          <w:lang w:val="en-US"/>
-        </w:rPr>
-        <w:t>processing and storing the articles/news/documents retrieved from the internet using the technologies presented</w:t>
-      </w:r>
-      <w:r>
-        <w:rPr>
-          <w:lang w:val="en-US"/>
-        </w:rPr>
-        <w:t xml:space="preserve"> previously. With the articles processed and stored, the third sub-chapter provides the un-polarizing algorithm that answer the main thesis questions. Finally, the second chapter ends with evaluation of the un-polarizing algorithm as well as comparison to other existing solution.</w:t>
-      </w:r>
-      <w:r>
-        <w:rPr>
-          <w:lang w:val="en-US"/>
-        </w:rPr>
-        <w:t xml:space="preserve"> </w:t>
+        <w:t xml:space="preserve">The third and biggest part, named Un-polarizing algorithm will describe our step to step practical implementation, the problems we faced along the way and the reasons for our implementation decision. </w:t>
       </w:r>
     </w:p>
     <w:p>
@@ -5431,49 +5416,7 @@
         <w:rPr>
           <w:lang w:val="en-US"/>
         </w:rPr>
-        <w:t xml:space="preserve">The third </w:t>
-      </w:r>
-      <w:r>
-        <w:rPr>
-          <w:lang w:val="en-US"/>
-        </w:rPr>
-        <w:t>chapter</w:t>
-      </w:r>
-      <w:r>
-        <w:rPr>
-          <w:lang w:val="en-US"/>
-        </w:rPr>
-        <w:t xml:space="preserve"> </w:t>
-      </w:r>
-      <w:r>
-        <w:rPr>
-          <w:lang w:val="en-US"/>
-        </w:rPr>
-        <w:t xml:space="preserve">tackles the two subsequence researches question of providing the un-polarizing algorithm in the most convenience way for the general mass to use </w:t>
-      </w:r>
-      <w:r>
-        <w:rPr>
-          <w:lang w:val="en-US"/>
-        </w:rPr>
-        <w:t>and</w:t>
-      </w:r>
-      <w:r>
-        <w:rPr>
-          <w:lang w:val="en-US"/>
-        </w:rPr>
-        <w:t xml:space="preserve"> </w:t>
-      </w:r>
-      <w:r>
-        <w:rPr>
-          <w:lang w:val="en-US"/>
-        </w:rPr>
-        <w:t xml:space="preserve">how to develop the algorithm to be a cloud service that can </w:t>
-      </w:r>
-      <w:r>
-        <w:rPr>
-          <w:lang w:val="en-US"/>
-        </w:rPr>
-        <w:t>support a large amount data if needed.</w:t>
+        <w:t>The next part will test the result of our prototype using real world articles with cross human check/validation to see the effectiveness of the solution.</w:t>
       </w:r>
     </w:p>
     <w:p>
@@ -5509,7 +5452,7 @@
           <w:lang w:val="en-US"/>
         </w:rPr>
       </w:pPr>
-      <w:bookmarkStart w:id="6" w:name="_Toc636339"/>
+      <w:bookmarkStart w:id="7" w:name="_Toc1421737"/>
       <w:r>
         <w:rPr>
           <w:lang w:val="en-US"/>
@@ -5523,7 +5466,7 @@
         </w:rPr>
         <w:t>IES</w:t>
       </w:r>
-      <w:bookmarkEnd w:id="6"/>
+      <w:bookmarkEnd w:id="7"/>
     </w:p>
     <w:p>
       <w:pPr>
@@ -5532,14 +5475,14 @@
           <w:lang w:val="en-US"/>
         </w:rPr>
       </w:pPr>
-      <w:bookmarkStart w:id="7" w:name="_Toc636340"/>
+      <w:bookmarkStart w:id="8" w:name="_Toc1421738"/>
       <w:r>
         <w:rPr>
           <w:lang w:val="en-US"/>
         </w:rPr>
         <w:t>Original hypothesis</w:t>
       </w:r>
-      <w:bookmarkEnd w:id="7"/>
+      <w:bookmarkEnd w:id="8"/>
     </w:p>
     <w:p>
       <w:pPr>
@@ -5698,14 +5641,14 @@
           <w:lang w:val="en-US"/>
         </w:rPr>
       </w:pPr>
-      <w:bookmarkStart w:id="8" w:name="_Toc636341"/>
+      <w:bookmarkStart w:id="9" w:name="_Toc1421739"/>
       <w:r>
         <w:rPr>
           <w:lang w:val="en-US"/>
         </w:rPr>
         <w:t>Evaluation criteria</w:t>
       </w:r>
-      <w:bookmarkEnd w:id="8"/>
+      <w:bookmarkEnd w:id="9"/>
     </w:p>
     <w:p>
       <w:pPr>
@@ -5811,14 +5754,14 @@
           <w:lang w:val="en-US"/>
         </w:rPr>
       </w:pPr>
-      <w:bookmarkStart w:id="9" w:name="_Toc636342"/>
+      <w:bookmarkStart w:id="10" w:name="_Toc1421740"/>
       <w:r>
         <w:rPr>
           <w:lang w:val="en-US"/>
         </w:rPr>
         <w:t>Required technologies</w:t>
       </w:r>
-      <w:bookmarkEnd w:id="9"/>
+      <w:bookmarkEnd w:id="10"/>
     </w:p>
     <w:p>
       <w:pPr>
@@ -5827,7 +5770,7 @@
           <w:lang w:val="en-US"/>
         </w:rPr>
       </w:pPr>
-      <w:bookmarkStart w:id="10" w:name="_Toc636343"/>
+      <w:bookmarkStart w:id="11" w:name="_Toc1421741"/>
       <w:r>
         <w:rPr>
           <w:lang w:val="en-US"/>
@@ -5852,7 +5795,7 @@
         </w:rPr>
         <w:t>its sub-domains</w:t>
       </w:r>
-      <w:bookmarkEnd w:id="10"/>
+      <w:bookmarkEnd w:id="11"/>
     </w:p>
     <w:p>
       <w:pPr>
@@ -6079,7 +6022,7 @@
           <w:lang w:val="en-US"/>
         </w:rPr>
       </w:pPr>
-      <w:bookmarkStart w:id="11" w:name="_Toc636344"/>
+      <w:bookmarkStart w:id="12" w:name="_Toc1421742"/>
       <w:r>
         <w:rPr>
           <w:lang w:val="en-US"/>
@@ -6093,7 +6036,7 @@
         </w:rPr>
         <w:t xml:space="preserve"> / Semantic triple</w:t>
       </w:r>
-      <w:bookmarkEnd w:id="11"/>
+      <w:bookmarkEnd w:id="12"/>
     </w:p>
     <w:p>
       <w:pPr>
@@ -6238,14 +6181,14 @@
           <w:lang w:val="en-US"/>
         </w:rPr>
       </w:pPr>
-      <w:bookmarkStart w:id="12" w:name="_Toc636345"/>
+      <w:bookmarkStart w:id="13" w:name="_Toc1421743"/>
       <w:r>
         <w:rPr>
           <w:lang w:val="en-US"/>
         </w:rPr>
         <w:t>Technologies used in this works</w:t>
       </w:r>
-      <w:bookmarkEnd w:id="12"/>
+      <w:bookmarkEnd w:id="13"/>
     </w:p>
     <w:p>
       <w:pPr>
@@ -6254,7 +6197,7 @@
           <w:lang w:val="en-US"/>
         </w:rPr>
       </w:pPr>
-      <w:bookmarkStart w:id="13" w:name="_Toc636346"/>
+      <w:bookmarkStart w:id="14" w:name="_Toc1421744"/>
       <w:r>
         <w:rPr>
           <w:lang w:val="en-US"/>
@@ -6268,7 +6211,7 @@
         </w:rPr>
         <w:t>CoreNLP</w:t>
       </w:r>
-      <w:bookmarkEnd w:id="13"/>
+      <w:bookmarkEnd w:id="14"/>
       <w:proofErr w:type="spellEnd"/>
     </w:p>
     <w:p>
@@ -6571,14 +6514,14 @@
           <w:lang w:val="en-US"/>
         </w:rPr>
       </w:pPr>
-      <w:bookmarkStart w:id="14" w:name="_Toc636347"/>
+      <w:bookmarkStart w:id="15" w:name="_Toc1421745"/>
       <w:r>
         <w:rPr>
           <w:lang w:val="en-US"/>
         </w:rPr>
         <w:t>Git and GitHub</w:t>
       </w:r>
-      <w:bookmarkEnd w:id="14"/>
+      <w:bookmarkEnd w:id="15"/>
     </w:p>
     <w:p>
       <w:pPr>
@@ -6721,7 +6664,7 @@
           <w:lang w:val="en-US"/>
         </w:rPr>
       </w:pPr>
-      <w:bookmarkStart w:id="15" w:name="_Toc636348"/>
+      <w:bookmarkStart w:id="16" w:name="_Toc1421746"/>
       <w:r>
         <w:rPr>
           <w:lang w:val="en-US"/>
@@ -6729,7 +6672,7 @@
         <w:lastRenderedPageBreak/>
         <w:t>Node JS</w:t>
       </w:r>
-      <w:bookmarkEnd w:id="15"/>
+      <w:bookmarkEnd w:id="16"/>
     </w:p>
     <w:p>
       <w:pPr>
@@ -6765,7 +6708,7 @@
           <w:lang w:val="en-US"/>
         </w:rPr>
       </w:pPr>
-      <w:bookmarkStart w:id="16" w:name="_Toc636349"/>
+      <w:bookmarkStart w:id="17" w:name="_Toc1421747"/>
       <w:r>
         <w:rPr>
           <w:lang w:val="en-US"/>
@@ -6773,7 +6716,7 @@
         <w:lastRenderedPageBreak/>
         <w:t>UN-POLARIZING ALGORITHM</w:t>
       </w:r>
-      <w:bookmarkEnd w:id="16"/>
+      <w:bookmarkEnd w:id="17"/>
     </w:p>
     <w:p>
       <w:pPr>
@@ -6782,7 +6725,7 @@
           <w:lang w:val="en-US"/>
         </w:rPr>
       </w:pPr>
-      <w:bookmarkStart w:id="17" w:name="_Toc636350"/>
+      <w:bookmarkStart w:id="18" w:name="_Toc1421748"/>
       <w:r>
         <w:rPr>
           <w:lang w:val="en-US"/>
@@ -6807,7 +6750,7 @@
         </w:rPr>
         <w:t>architecture</w:t>
       </w:r>
-      <w:bookmarkEnd w:id="17"/>
+      <w:bookmarkEnd w:id="18"/>
     </w:p>
     <w:p>
       <w:pPr>
@@ -6832,14 +6775,7 @@
           <w:i/>
           <w:lang w:val="en-US"/>
         </w:rPr>
-        <w:t>Read this and fix this carefully</w:t>
-      </w:r>
-      <w:r>
-        <w:rPr>
-          <w:i/>
-          <w:lang w:val="en-US"/>
-        </w:rPr>
-        <w:t xml:space="preserve"> – also, add a nice graph</w:t>
+        <w:t>The solution architecture</w:t>
       </w:r>
       <w:r>
         <w:rPr>
@@ -6885,7 +6821,7 @@
           <w:lang w:val="en-US"/>
         </w:rPr>
       </w:pPr>
-      <w:bookmarkStart w:id="18" w:name="_Toc636351"/>
+      <w:bookmarkStart w:id="19" w:name="_Toc1421749"/>
       <w:r>
         <w:rPr>
           <w:lang w:val="en-US"/>
@@ -6898,7 +6834,7 @@
         </w:rPr>
         <w:t xml:space="preserve"> algorithm using Sentiment Analysis and Name Entity Recognition</w:t>
       </w:r>
-      <w:bookmarkEnd w:id="18"/>
+      <w:bookmarkEnd w:id="19"/>
     </w:p>
     <w:p>
       <w:pPr>
@@ -6907,14 +6843,14 @@
           <w:lang w:val="en-US"/>
         </w:rPr>
       </w:pPr>
-      <w:bookmarkStart w:id="19" w:name="_Toc636352"/>
+      <w:bookmarkStart w:id="20" w:name="_Toc1421750"/>
       <w:r>
         <w:rPr>
           <w:lang w:val="en-US"/>
         </w:rPr>
         <w:t>Web content parser</w:t>
       </w:r>
-      <w:bookmarkEnd w:id="19"/>
+      <w:bookmarkEnd w:id="20"/>
     </w:p>
     <w:p>
       <w:pPr>
@@ -7028,7 +6964,7 @@
           <w:lang w:val="en-US"/>
         </w:rPr>
       </w:pPr>
-      <w:bookmarkStart w:id="20" w:name="_Toc636353"/>
+      <w:bookmarkStart w:id="21" w:name="_Toc1421751"/>
       <w:r>
         <w:rPr>
           <w:lang w:val="en-US"/>
@@ -7041,7 +6977,7 @@
         </w:rPr>
         <w:t>Core NLP Annotator</w:t>
       </w:r>
-      <w:bookmarkEnd w:id="20"/>
+      <w:bookmarkEnd w:id="21"/>
     </w:p>
     <w:p>
       <w:pPr>
@@ -7157,14 +7093,14 @@
           <w:lang w:val="en-US"/>
         </w:rPr>
       </w:pPr>
-      <w:bookmarkStart w:id="21" w:name="_Toc636354"/>
+      <w:bookmarkStart w:id="22" w:name="_Toc1421752"/>
       <w:r>
         <w:rPr>
           <w:lang w:val="en-US"/>
         </w:rPr>
         <w:t>Sentiment analysis</w:t>
       </w:r>
-      <w:bookmarkEnd w:id="21"/>
+      <w:bookmarkEnd w:id="22"/>
     </w:p>
     <w:p>
       <w:pPr>
@@ -7828,14 +7764,14 @@
           <w:lang w:val="en-US"/>
         </w:rPr>
       </w:pPr>
-      <w:bookmarkStart w:id="22" w:name="_Toc636355"/>
+      <w:bookmarkStart w:id="23" w:name="_Toc1421753"/>
       <w:r>
         <w:rPr>
           <w:lang w:val="en-US"/>
         </w:rPr>
         <w:t>Named entity recognizer</w:t>
       </w:r>
-      <w:bookmarkEnd w:id="22"/>
+      <w:bookmarkEnd w:id="23"/>
     </w:p>
     <w:p>
       <w:pPr>
@@ -8695,7 +8631,7 @@
           <w:lang w:val="en-US"/>
         </w:rPr>
       </w:pPr>
-      <w:bookmarkStart w:id="23" w:name="_Toc636356"/>
+      <w:bookmarkStart w:id="24" w:name="_Toc1421754"/>
       <w:r>
         <w:rPr>
           <w:lang w:val="en-US"/>
@@ -8708,7 +8644,7 @@
         </w:rPr>
         <w:t>Named Entity Recognition</w:t>
       </w:r>
-      <w:bookmarkEnd w:id="23"/>
+      <w:bookmarkEnd w:id="24"/>
     </w:p>
     <w:p>
       <w:pPr>
@@ -9316,7 +9252,7 @@
           <w:lang w:val="en-US"/>
         </w:rPr>
       </w:pPr>
-      <w:bookmarkStart w:id="24" w:name="_Toc636357"/>
+      <w:bookmarkStart w:id="25" w:name="_Toc1421755"/>
       <w:r>
         <w:rPr>
           <w:lang w:val="en-US"/>
@@ -9329,7 +9265,7 @@
         </w:rPr>
         <w:t xml:space="preserve"> using Semantic triples</w:t>
       </w:r>
-      <w:bookmarkEnd w:id="24"/>
+      <w:bookmarkEnd w:id="25"/>
     </w:p>
     <w:p>
       <w:pPr>
@@ -9338,14 +9274,14 @@
           <w:lang w:val="en-US"/>
         </w:rPr>
       </w:pPr>
-      <w:bookmarkStart w:id="25" w:name="_Toc636358"/>
+      <w:bookmarkStart w:id="26" w:name="_Toc1421756"/>
       <w:r>
         <w:rPr>
           <w:lang w:val="en-US"/>
         </w:rPr>
         <w:t>Open information extraction</w:t>
       </w:r>
-      <w:bookmarkEnd w:id="25"/>
+      <w:bookmarkEnd w:id="26"/>
     </w:p>
     <w:p>
       <w:pPr>
@@ -9918,14 +9854,14 @@
               <w:rPr>
                 <w:lang w:val="en-US"/>
               </w:rPr>
-              <w:t xml:space="preserve">We made the decision to store as much information as possible like the full sentence text as well as the triplet’s text so that when we return the un-polarized result to the user, they can see all the reason that leads to the decision </w:t>
+              <w:t xml:space="preserve">We made the decision to store as much information as possible like the full sentence text as well as the triplet’s text so that when we return the un-polarized result to the user, they can see all the reason that leads to the decision to show </w:t>
             </w:r>
             <w:r>
               <w:rPr>
                 <w:lang w:val="en-US"/>
               </w:rPr>
               <w:lastRenderedPageBreak/>
-              <w:t>to show them the results and can judge the comparisons for themselves.</w:t>
+              <w:t>them the results and can judge the comparisons for themselves.</w:t>
             </w:r>
           </w:p>
         </w:tc>
@@ -10018,22 +9954,22 @@
           <w:lang w:val="en-US"/>
         </w:rPr>
       </w:pPr>
-      <w:bookmarkStart w:id="26" w:name="_Toc636359"/>
+      <w:bookmarkStart w:id="27" w:name="_Toc1421757"/>
       <w:r>
         <w:rPr>
           <w:lang w:val="en-US"/>
         </w:rPr>
         <w:t>Triplet pairs, common entities and common statement counts</w:t>
       </w:r>
-      <w:bookmarkEnd w:id="26"/>
-    </w:p>
-    <w:p>
-      <w:pPr>
-        <w:rPr>
-          <w:lang w:val="en-US"/>
-        </w:rPr>
-      </w:pPr>
-      <w:bookmarkStart w:id="27" w:name="_Hlk536395139"/>
+      <w:bookmarkEnd w:id="27"/>
+    </w:p>
+    <w:p>
+      <w:pPr>
+        <w:rPr>
+          <w:lang w:val="en-US"/>
+        </w:rPr>
+      </w:pPr>
+      <w:bookmarkStart w:id="28" w:name="_Hlk536395139"/>
       <w:r>
         <w:rPr>
           <w:lang w:val="en-US"/>
@@ -10987,8 +10923,6 @@
             </m:r>
           </m:sub>
         </m:sSub>
-        <w:bookmarkStart w:id="28" w:name="_GoBack"/>
-        <w:bookmarkEnd w:id="28"/>
         <m:r>
           <w:rPr>
             <w:rFonts w:ascii="Cambria Math" w:hAnsi="Cambria Math"/>
@@ -11135,7 +11069,6 @@
         <w:t>General rating of the information here? I don’t know, maybe we add more data or stuffs like that?</w:t>
       </w:r>
     </w:p>
-    <w:bookmarkEnd w:id="27"/>
     <w:p>
       <w:pPr>
         <w:pStyle w:val="Heading3"/>
@@ -11143,13 +11076,41 @@
           <w:lang w:val="en-US"/>
         </w:rPr>
       </w:pPr>
-      <w:r>
-        <w:rPr>
-          <w:lang w:val="en-US"/>
-        </w:rPr>
-        <w:lastRenderedPageBreak/>
-        <w:t>Displaying the information to the user</w:t>
-      </w:r>
+      <w:bookmarkStart w:id="29" w:name="_Toc1421758"/>
+      <w:bookmarkEnd w:id="28"/>
+      <w:r>
+        <w:rPr>
+          <w:lang w:val="en-US"/>
+        </w:rPr>
+        <w:t>Providing</w:t>
+      </w:r>
+      <w:r>
+        <w:rPr>
+          <w:lang w:val="en-US"/>
+        </w:rPr>
+        <w:t xml:space="preserve"> the information to the user</w:t>
+      </w:r>
+      <w:bookmarkEnd w:id="29"/>
+    </w:p>
+    <w:p>
+      <w:pPr>
+        <w:rPr>
+          <w:lang w:val="en-US"/>
+        </w:rPr>
+      </w:pPr>
+      <w:r>
+        <w:rPr>
+          <w:lang w:val="en-US"/>
+        </w:rPr>
+        <w:t>Since the main purpose of our solution is to provide the user more information so that they can make a better judgement of themselves, we feel that it is important that the we should also provide as much information as possible. So, for our un-polarizing result, we will give the user the list of the most relevance articles to the one he wants to check, as well as other information that we use to come up with the conclusion, so that he can see the full picture himself, knows the reason we come up with the result, and now, being informed, can fully know the news about the situation or subjects.</w:t>
+      </w:r>
+    </w:p>
+    <w:p>
+      <w:pPr>
+        <w:rPr>
+          <w:lang w:val="en-US"/>
+        </w:rPr>
+      </w:pPr>
     </w:p>
     <w:tbl>
       <w:tblPr>
@@ -11177,67 +11138,7 @@
               <w:rPr>
                 <w:lang w:val="en-US"/>
               </w:rPr>
-              <w:t xml:space="preserve">Since the main </w:t>
-            </w:r>
-            <w:r>
-              <w:rPr>
-                <w:lang w:val="en-US"/>
-              </w:rPr>
-              <w:t xml:space="preserve">purpose of </w:t>
-            </w:r>
-            <w:r>
-              <w:rPr>
-                <w:lang w:val="en-US"/>
-              </w:rPr>
-              <w:t>our</w:t>
-            </w:r>
-            <w:r>
-              <w:rPr>
-                <w:lang w:val="en-US"/>
-              </w:rPr>
-              <w:t xml:space="preserve"> solution is to provide the user </w:t>
-            </w:r>
-            <w:r>
-              <w:rPr>
-                <w:lang w:val="en-US"/>
-              </w:rPr>
-              <w:t>more information</w:t>
-            </w:r>
-            <w:r>
-              <w:rPr>
-                <w:lang w:val="en-US"/>
-              </w:rPr>
-              <w:t xml:space="preserve"> so that they can make a better judgement of themselves</w:t>
-            </w:r>
-            <w:r>
-              <w:rPr>
-                <w:lang w:val="en-US"/>
-              </w:rPr>
-              <w:t xml:space="preserve">, we feel that it is important that the </w:t>
-            </w:r>
-            <w:r>
-              <w:rPr>
-                <w:lang w:val="en-US"/>
-              </w:rPr>
-              <w:t xml:space="preserve">we should also provide as much information as possible. So, for our un-polarizing result, we will give the user the list of the most relevance articles to the one he wants to check, as well as other information that we use to come up with the conclusion, so that he can see the full picture himself, knows the reason we come up with the result, and </w:t>
-            </w:r>
-            <w:r>
-              <w:rPr>
-                <w:lang w:val="en-US"/>
-              </w:rPr>
-              <w:t>now, being informed, can fully knows the news about the situation or subjects.</w:t>
-            </w:r>
-          </w:p>
-          <w:p>
-            <w:pPr>
-              <w:rPr>
-                <w:lang w:val="en-US"/>
-              </w:rPr>
-            </w:pPr>
-            <w:r>
-              <w:rPr>
-                <w:lang w:val="en-US"/>
-              </w:rPr>
+              <w:lastRenderedPageBreak/>
               <w:t>The return result for the user is a list of relevant articles and their annotated data, each contains:</w:t>
             </w:r>
           </w:p>
@@ -11288,31 +11189,7 @@
               <w:rPr>
                 <w:lang w:val="en-US"/>
               </w:rPr>
-              <w:t xml:space="preserve">Entities pair data: we feel like this is the most interesting information so </w:t>
-            </w:r>
-            <w:r>
-              <w:rPr>
-                <w:lang w:val="en-US"/>
-              </w:rPr>
-              <w:t xml:space="preserve">if </w:t>
-            </w:r>
-            <w:r>
-              <w:rPr>
-                <w:lang w:val="en-US"/>
-              </w:rPr>
-              <w:t>is</w:t>
-            </w:r>
-            <w:r>
-              <w:rPr>
-                <w:lang w:val="en-US"/>
-              </w:rPr>
-              <w:t xml:space="preserve"> exist,</w:t>
-            </w:r>
-            <w:r>
-              <w:rPr>
-                <w:lang w:val="en-US"/>
-              </w:rPr>
-              <w:t xml:space="preserve"> it’s should be shown.</w:t>
+              <w:t>Entities pair data: we feel like this is the most interesting information so if is exist, it’s should be shown.</w:t>
             </w:r>
           </w:p>
           <w:p>
@@ -11330,14 +11207,7 @@
               <w:rPr>
                 <w:lang w:val="en-US"/>
               </w:rPr>
-              <w:t>Entities data: all the rest information of the entities, which contains what the en</w:t>
-            </w:r>
-            <w:r>
-              <w:rPr>
-                <w:lang w:val="en-US"/>
-              </w:rPr>
-              <w:lastRenderedPageBreak/>
-              <w:t>tity is as well as in what context it appears in, in both the source and target articles.</w:t>
+              <w:t>Entities data: all the rest information of the entities, which contains what the entity is as well as in what context it appears in, in both the source and target articles.</w:t>
             </w:r>
           </w:p>
         </w:tc>
@@ -11358,7 +11228,6 @@
                 <w:noProof/>
                 <w:lang w:val="en-US"/>
               </w:rPr>
-              <w:lastRenderedPageBreak/>
               <w:drawing>
                 <wp:inline distT="0" distB="0" distL="0" distR="0" wp14:anchorId="440A5FA4" wp14:editId="77CD2D65">
                   <wp:extent cx="3661402" cy="6619876"/>
@@ -11432,83 +11301,285 @@
           <w:lang w:val="en-US"/>
         </w:rPr>
       </w:pPr>
-      <w:r>
-        <w:rPr>
-          <w:lang w:val="en-US"/>
-        </w:rPr>
-        <w:t>Limitation of the system and possible improvement.</w:t>
-      </w:r>
-    </w:p>
-    <w:p>
-      <w:pPr>
-        <w:rPr>
-          <w:lang w:val="en-US"/>
-        </w:rPr>
-      </w:pPr>
-      <w:r>
-        <w:rPr>
-          <w:lang w:val="en-US"/>
-        </w:rPr>
-        <w:t>(</w:t>
-      </w:r>
-      <w:r>
-        <w:rPr>
-          <w:i/>
-          <w:lang w:val="en-US"/>
-        </w:rPr>
-        <w:t>Maybe here, maybe there, I don’t know</w:t>
-      </w:r>
-      <w:r>
-        <w:rPr>
-          <w:lang w:val="en-US"/>
-        </w:rPr>
-        <w:t>) – No negation currently yet.</w:t>
-      </w:r>
-    </w:p>
-    <w:p>
-      <w:pPr>
-        <w:rPr>
-          <w:lang w:val="en-US"/>
-        </w:rPr>
-      </w:pPr>
-      <w:r>
-        <w:rPr>
-          <w:lang w:val="en-US"/>
-        </w:rPr>
-        <w:t>No checking</w:t>
-      </w:r>
-      <w:r>
-        <w:rPr>
-          <w:lang w:val="en-US"/>
-        </w:rPr>
-        <w:t xml:space="preserve"> for the relation part, which should be huge.</w:t>
-      </w:r>
-    </w:p>
-    <w:p>
-      <w:pPr>
-        <w:rPr>
-          <w:lang w:val="en-US"/>
-        </w:rPr>
-      </w:pPr>
-      <w:r>
-        <w:rPr>
-          <w:lang w:val="en-US"/>
-        </w:rPr>
-        <w:t>Computational drawback, which took like 10s per article.</w:t>
-      </w:r>
-    </w:p>
-    <w:p>
-      <w:pPr>
-        <w:rPr>
-          <w:lang w:val="en-US"/>
-        </w:rPr>
-      </w:pPr>
-      <w:r>
-        <w:rPr>
-          <w:lang w:val="en-US"/>
-        </w:rPr>
-        <w:t>Needs huge database, and the bigger the database, the longer the computational time.</w:t>
-      </w:r>
+      <w:bookmarkStart w:id="30" w:name="_Toc1421759"/>
+      <w:r>
+        <w:rPr>
+          <w:lang w:val="en-US"/>
+        </w:rPr>
+        <w:lastRenderedPageBreak/>
+        <w:t xml:space="preserve">Limitation of the </w:t>
+      </w:r>
+      <w:r>
+        <w:rPr>
+          <w:lang w:val="en-US"/>
+        </w:rPr>
+        <w:t>current system</w:t>
+      </w:r>
+      <w:r>
+        <w:rPr>
+          <w:lang w:val="en-US"/>
+        </w:rPr>
+        <w:t>.</w:t>
+      </w:r>
+      <w:bookmarkEnd w:id="30"/>
+    </w:p>
+    <w:p>
+      <w:pPr>
+        <w:pStyle w:val="ListParagraph"/>
+        <w:numPr>
+          <w:ilvl w:val="0"/>
+          <w:numId w:val="26"/>
+        </w:numPr>
+        <w:rPr>
+          <w:lang w:val="en-US"/>
+        </w:rPr>
+      </w:pPr>
+      <w:r>
+        <w:rPr>
+          <w:lang w:val="en-US"/>
+        </w:rPr>
+        <w:t xml:space="preserve">No verb processing in the Semantic Triple: </w:t>
+      </w:r>
+      <w:r>
+        <w:rPr>
+          <w:lang w:val="en-US"/>
+        </w:rPr>
+        <w:t>Our current implementation only utilizes the “subject” and the “object” part of the semantic triples. The relation</w:t>
+      </w:r>
+      <w:r>
+        <w:rPr>
+          <w:lang w:val="en-US"/>
+        </w:rPr>
+        <w:t xml:space="preserve"> part</w:t>
+      </w:r>
+      <w:r>
+        <w:rPr>
+          <w:lang w:val="en-US"/>
+        </w:rPr>
+        <w:t>, which</w:t>
+      </w:r>
+      <w:r>
+        <w:rPr>
+          <w:lang w:val="en-US"/>
+        </w:rPr>
+        <w:t xml:space="preserve">, </w:t>
+      </w:r>
+      <w:r>
+        <w:rPr>
+          <w:lang w:val="en-US"/>
+        </w:rPr>
+        <w:t>based on our filters, will always contains at least one action word</w:t>
+      </w:r>
+      <w:r>
+        <w:rPr>
+          <w:lang w:val="en-US"/>
+        </w:rPr>
+        <w:t xml:space="preserve">. This information could be important as it can help us to find contradiction between different statement, thus, gives the user an even better view of the </w:t>
+      </w:r>
+      <w:r>
+        <w:rPr>
+          <w:lang w:val="en-US"/>
+        </w:rPr>
+        <w:t>topic.</w:t>
+      </w:r>
+    </w:p>
+    <w:p>
+      <w:pPr>
+        <w:pStyle w:val="ListParagraph"/>
+        <w:numPr>
+          <w:ilvl w:val="0"/>
+          <w:numId w:val="26"/>
+        </w:numPr>
+        <w:rPr>
+          <w:lang w:val="en-US"/>
+        </w:rPr>
+      </w:pPr>
+      <w:r>
+        <w:rPr>
+          <w:lang w:val="en-US"/>
+        </w:rPr>
+        <w:t xml:space="preserve">No negation checking: </w:t>
+      </w:r>
+      <w:r>
+        <w:rPr>
+          <w:lang w:val="en-US"/>
+        </w:rPr>
+        <w:t xml:space="preserve">current Stanford Core NLP system doesn’t detect negation in their Open Information Extraction yet, so we might miss some </w:t>
+      </w:r>
+      <w:r>
+        <w:rPr>
+          <w:lang w:val="en-US"/>
+        </w:rPr>
+        <w:t xml:space="preserve">semantic </w:t>
+      </w:r>
+      <w:r>
+        <w:rPr>
+          <w:lang w:val="en-US"/>
+        </w:rPr>
+        <w:t xml:space="preserve">triples from the </w:t>
+      </w:r>
+      <w:r>
+        <w:rPr>
+          <w:lang w:val="en-US"/>
+        </w:rPr>
+        <w:t>articles</w:t>
+      </w:r>
+      <w:r>
+        <w:rPr>
+          <w:lang w:val="en-US"/>
+        </w:rPr>
+        <w:t>.</w:t>
+      </w:r>
+      <w:r>
+        <w:rPr>
+          <w:lang w:val="en-US"/>
+        </w:rPr>
+        <w:t xml:space="preserve"> </w:t>
+      </w:r>
+      <w:r>
+        <w:rPr>
+          <w:lang w:val="en-US"/>
+        </w:rPr>
+        <w:t xml:space="preserve">Especially, when the verb processing is implemented, </w:t>
+      </w:r>
+      <w:r>
+        <w:rPr>
+          <w:lang w:val="en-US"/>
+        </w:rPr>
+        <w:t xml:space="preserve">missing the negative triples could lead to missing some </w:t>
+      </w:r>
+      <w:r>
+        <w:rPr>
+          <w:lang w:val="en-US"/>
+        </w:rPr>
+        <w:t>of the contradict information.</w:t>
+      </w:r>
+      <w:r>
+        <w:rPr>
+          <w:lang w:val="en-US"/>
+        </w:rPr>
+        <w:t xml:space="preserve"> </w:t>
+      </w:r>
+    </w:p>
+    <w:p>
+      <w:pPr>
+        <w:pStyle w:val="ListParagraph"/>
+        <w:numPr>
+          <w:ilvl w:val="0"/>
+          <w:numId w:val="26"/>
+        </w:numPr>
+        <w:rPr>
+          <w:lang w:val="en-US"/>
+        </w:rPr>
+      </w:pPr>
+      <w:r>
+        <w:rPr>
+          <w:lang w:val="en-US"/>
+        </w:rPr>
+        <w:t xml:space="preserve">Computational drawback: processing an article on my computer (i5-6700HQ) took around 10 second to process one article. </w:t>
+      </w:r>
+      <w:r>
+        <w:rPr>
+          <w:lang w:val="en-US"/>
+        </w:rPr>
+        <w:t>It’s not a big problem because 10 seconds isn’t too long but should be noted since it’s not instant.</w:t>
+      </w:r>
+    </w:p>
+    <w:p>
+      <w:pPr>
+        <w:pStyle w:val="ListParagraph"/>
+        <w:numPr>
+          <w:ilvl w:val="0"/>
+          <w:numId w:val="26"/>
+        </w:numPr>
+        <w:rPr>
+          <w:lang w:val="en-US"/>
+        </w:rPr>
+      </w:pPr>
+      <w:r>
+        <w:rPr>
+          <w:lang w:val="en-US"/>
+        </w:rPr>
+        <w:t xml:space="preserve">Needs huge database, </w:t>
+      </w:r>
+      <w:r>
+        <w:rPr>
+          <w:lang w:val="en-US"/>
+        </w:rPr>
+        <w:t>to works. A single topic (</w:t>
+      </w:r>
+      <w:proofErr w:type="spellStart"/>
+      <w:r>
+        <w:rPr>
+          <w:lang w:val="en-US"/>
+        </w:rPr>
+        <w:t>ie</w:t>
+      </w:r>
+      <w:proofErr w:type="spellEnd"/>
+      <w:r>
+        <w:rPr>
+          <w:lang w:val="en-US"/>
+        </w:rPr>
+        <w:t xml:space="preserve"> immigrant) should have around 50 articles to be able to generate good ground truth of information, </w:t>
+      </w:r>
+      <w:r>
+        <w:rPr>
+          <w:lang w:val="en-US"/>
+        </w:rPr>
+        <w:t>and the bigger the database</w:t>
+      </w:r>
+      <w:r>
+        <w:rPr>
+          <w:lang w:val="en-US"/>
+        </w:rPr>
+        <w:t xml:space="preserve"> is</w:t>
+      </w:r>
+      <w:r>
+        <w:rPr>
+          <w:lang w:val="en-US"/>
+        </w:rPr>
+        <w:t>, the longer the computational time</w:t>
+      </w:r>
+      <w:r>
+        <w:rPr>
+          <w:lang w:val="en-US"/>
+        </w:rPr>
+        <w:t xml:space="preserve"> it takes</w:t>
+      </w:r>
+      <w:r>
+        <w:rPr>
+          <w:lang w:val="en-US"/>
+        </w:rPr>
+        <w:t>.</w:t>
+      </w:r>
+      <w:r>
+        <w:rPr>
+          <w:lang w:val="en-US"/>
+        </w:rPr>
+        <w:t xml:space="preserve"> We can build the database to be bigger by automatically fetch news articles from source like Google news, but to solve the computational problem for big database, we need more research on how big companies like Google, Amazon or IBM deal with it.</w:t>
+      </w:r>
+    </w:p>
+    <w:p>
+      <w:pPr>
+        <w:pStyle w:val="ListParagraph"/>
+        <w:rPr>
+          <w:lang w:val="en-US"/>
+        </w:rPr>
+      </w:pPr>
+    </w:p>
+    <w:p>
+      <w:pPr>
+        <w:rPr>
+          <w:lang w:val="en-US"/>
+        </w:rPr>
+      </w:pPr>
+    </w:p>
+    <w:p>
+      <w:pPr>
+        <w:rPr>
+          <w:lang w:val="en-US"/>
+        </w:rPr>
+      </w:pPr>
     </w:p>
     <w:p>
       <w:pPr>
@@ -11524,7 +11595,7 @@
           <w:lang w:val="en-US"/>
         </w:rPr>
       </w:pPr>
-      <w:bookmarkStart w:id="29" w:name="_Toc636361"/>
+      <w:bookmarkStart w:id="31" w:name="_Toc1421760"/>
       <w:r>
         <w:rPr>
           <w:lang w:val="en-US"/>
@@ -11532,7 +11603,7 @@
         <w:lastRenderedPageBreak/>
         <w:t>RESULTS EVALUATION</w:t>
       </w:r>
-      <w:bookmarkEnd w:id="29"/>
+      <w:bookmarkEnd w:id="31"/>
     </w:p>
     <w:p>
       <w:pPr>
@@ -11551,27 +11622,21 @@
           <w:i/>
           <w:lang w:val="en-US"/>
         </w:rPr>
-        <w:t>Yeah, I don’t know, should have some smaller sub part here, Maybe</w:t>
-      </w:r>
-      <w:r>
-        <w:rPr>
-          <w:lang w:val="en-US"/>
-        </w:rPr>
-        <w:t>) – A lot of bullshit here</w:t>
-      </w:r>
-    </w:p>
-    <w:p>
-      <w:pPr>
-        <w:rPr>
-          <w:lang w:val="en-US"/>
-        </w:rPr>
-      </w:pPr>
-      <w:r>
-        <w:rPr>
-          <w:lang w:val="en-US"/>
-        </w:rPr>
-        <w:t>How the result is presented to the user, each relevant information and stuffs like that.</w:t>
-      </w:r>
+        <w:t>Detailed information from our article base, how many is close to the point, how many useful information can we get from that</w:t>
+      </w:r>
+      <w:r>
+        <w:rPr>
+          <w:lang w:val="en-US"/>
+        </w:rPr>
+        <w:t xml:space="preserve">) – </w:t>
+      </w:r>
+    </w:p>
+    <w:p>
+      <w:pPr>
+        <w:rPr>
+          <w:lang w:val="en-US"/>
+        </w:rPr>
+      </w:pPr>
     </w:p>
     <w:p>
       <w:pPr>
@@ -11587,7 +11652,7 @@
           <w:lang w:val="en-US"/>
         </w:rPr>
       </w:pPr>
-      <w:bookmarkStart w:id="30" w:name="_Toc636362"/>
+      <w:bookmarkStart w:id="32" w:name="_Toc1421761"/>
       <w:r>
         <w:rPr>
           <w:lang w:val="en-US"/>
@@ -11595,7 +11660,7 @@
         <w:lastRenderedPageBreak/>
         <w:t>FUTURE WORKS</w:t>
       </w:r>
-      <w:bookmarkEnd w:id="30"/>
+      <w:bookmarkEnd w:id="32"/>
     </w:p>
     <w:p>
       <w:pPr>
@@ -11604,14 +11669,14 @@
           <w:lang w:val="en-US"/>
         </w:rPr>
       </w:pPr>
-      <w:bookmarkStart w:id="31" w:name="_Toc636363"/>
+      <w:bookmarkStart w:id="33" w:name="_Toc1421762"/>
       <w:r>
         <w:rPr>
           <w:lang w:val="en-US"/>
         </w:rPr>
         <w:t>Ontologies based entity relevance</w:t>
       </w:r>
-      <w:bookmarkEnd w:id="31"/>
+      <w:bookmarkEnd w:id="33"/>
     </w:p>
     <w:p>
       <w:pPr>
@@ -11639,12 +11704,21 @@
         </w:rPr>
         <w:t xml:space="preserve">/entities, </w:t>
       </w:r>
+      <w:proofErr w:type="gramStart"/>
       <w:r>
         <w:rPr>
           <w:i/>
           <w:lang w:val="en-US"/>
         </w:rPr>
-        <w:t xml:space="preserve">possibly even link </w:t>
+        <w:t>similar to</w:t>
+      </w:r>
+      <w:proofErr w:type="gramEnd"/>
+      <w:r>
+        <w:rPr>
+          <w:i/>
+          <w:lang w:val="en-US"/>
+        </w:rPr>
+        <w:t xml:space="preserve"> the ontologies relevance in </w:t>
       </w:r>
       <w:proofErr w:type="spellStart"/>
       <w:r>
@@ -11666,16 +11740,46 @@
         <w:rPr>
           <w:lang w:val="en-US"/>
         </w:rPr>
-        <w:t xml:space="preserve">) - </w:t>
+        <w:t xml:space="preserve">) </w:t>
+      </w:r>
+      <w:r>
+        <w:rPr>
+          <w:lang w:val="en-US"/>
+        </w:rPr>
+        <w:t>–</w:t>
+      </w:r>
+      <w:r>
+        <w:rPr>
+          <w:lang w:val="en-US"/>
+        </w:rPr>
+        <w:t xml:space="preserve"> </w:t>
+      </w:r>
+      <w:r>
+        <w:rPr>
+          <w:lang w:val="en-US"/>
+        </w:rPr>
+        <w:t xml:space="preserve">The current system finds entities pair base totally on their word-to-word similarity. </w:t>
+      </w:r>
+      <w:r>
+        <w:rPr>
+          <w:lang w:val="en-US"/>
+        </w:rPr>
+        <w:t>Using ontologies, we could find and link together entities that are relevant to each other (</w:t>
       </w:r>
       <w:proofErr w:type="spellStart"/>
       <w:r>
         <w:rPr>
           <w:lang w:val="en-US"/>
         </w:rPr>
-        <w:t>Abc</w:t>
+        <w:t>ie</w:t>
       </w:r>
       <w:proofErr w:type="spellEnd"/>
+      <w:r>
+        <w:rPr>
+          <w:lang w:val="en-US"/>
+        </w:rPr>
+        <w:t>, Muslim and Christian, as both are religion), thus, making the system smarter and able to find more information.</w:t>
+      </w:r>
     </w:p>
     <w:p>
       <w:pPr>
@@ -11684,14 +11788,14 @@
           <w:lang w:val="en-US"/>
         </w:rPr>
       </w:pPr>
-      <w:bookmarkStart w:id="32" w:name="_Toc636364"/>
+      <w:bookmarkStart w:id="34" w:name="_Toc1421763"/>
       <w:r>
         <w:rPr>
           <w:lang w:val="en-US"/>
         </w:rPr>
         <w:t>Word-net verb contradiction</w:t>
       </w:r>
-      <w:bookmarkEnd w:id="32"/>
+      <w:bookmarkEnd w:id="34"/>
     </w:p>
     <w:p>
       <w:pPr>
@@ -11716,16 +11820,41 @@
         <w:rPr>
           <w:lang w:val="en-US"/>
         </w:rPr>
-        <w:t xml:space="preserve">) - </w:t>
-      </w:r>
-      <w:proofErr w:type="spellStart"/>
-      <w:r>
-        <w:rPr>
-          <w:lang w:val="en-US"/>
-        </w:rPr>
-        <w:t>Abc</w:t>
-      </w:r>
-      <w:proofErr w:type="spellEnd"/>
+        <w:t xml:space="preserve">) </w:t>
+      </w:r>
+      <w:r>
+        <w:rPr>
+          <w:lang w:val="en-US"/>
+        </w:rPr>
+        <w:t>–</w:t>
+      </w:r>
+      <w:r>
+        <w:rPr>
+          <w:lang w:val="en-US"/>
+        </w:rPr>
+        <w:t xml:space="preserve"> </w:t>
+      </w:r>
+      <w:r>
+        <w:rPr>
+          <w:lang w:val="en-US"/>
+        </w:rPr>
+        <w:t>For processing the relation verbs, using wordnet (</w:t>
+      </w:r>
+      <w:hyperlink r:id="rId24" w:history="1">
+        <w:r>
+          <w:rPr>
+            <w:rStyle w:val="Hyperlink"/>
+            <w:lang w:val="en-US"/>
+          </w:rPr>
+          <w:t>https://wordnet.princeton.edu/</w:t>
+        </w:r>
+      </w:hyperlink>
+      <w:r>
+        <w:rPr>
+          <w:lang w:val="en-US"/>
+        </w:rPr>
+        <w:t>) or similar tool, so we can find words that have similar meaning, close meaning or opposite of each other, thus, making the system able to find more connection/contradiction between different statements within different articles.</w:t>
+      </w:r>
     </w:p>
     <w:p>
       <w:pPr>
@@ -11734,11 +11863,12 @@
           <w:lang w:val="en-US"/>
         </w:rPr>
       </w:pPr>
-      <w:bookmarkStart w:id="33" w:name="_Toc636365"/>
-      <w:r>
-        <w:rPr>
-          <w:lang w:val="en-US"/>
-        </w:rPr>
+      <w:bookmarkStart w:id="35" w:name="_Toc1421764"/>
+      <w:r>
+        <w:rPr>
+          <w:lang w:val="en-US"/>
+        </w:rPr>
+        <w:lastRenderedPageBreak/>
         <w:t>Cloud</w:t>
       </w:r>
       <w:r>
@@ -11747,7 +11877,7 @@
         </w:rPr>
         <w:t xml:space="preserve"> service design</w:t>
       </w:r>
-      <w:bookmarkEnd w:id="33"/>
+      <w:bookmarkEnd w:id="35"/>
     </w:p>
     <w:p>
       <w:pPr>
@@ -13041,7 +13171,7 @@
           <w:lang w:val="en-US"/>
         </w:rPr>
       </w:pPr>
-      <w:bookmarkStart w:id="34" w:name="_Toc522646496"/>
+      <w:bookmarkStart w:id="36" w:name="_Toc522646496"/>
       <w:r>
         <w:rPr>
           <w:lang w:val="en-US"/>
@@ -13083,26 +13213,19 @@
         </w:rPr>
         <w:t>Test figure</w:t>
       </w:r>
-      <w:bookmarkEnd w:id="34"/>
-    </w:p>
-    <w:p>
-      <w:pPr>
-        <w:rPr>
-          <w:lang w:val="en-US"/>
-        </w:rPr>
-      </w:pPr>
-      <w:r>
-        <w:rPr>
-          <w:lang w:val="en-US"/>
-        </w:rPr>
-        <w:t xml:space="preserve">With the algorithm ready, we need to automatically get our data somehow. Fortunately, there are a lot of news APIs available, for example, Google News or many other things, just one simple APIs and it can give you all the thing you want. It’s also good for evaluation later, </w:t>
-      </w:r>
-      <w:r>
-        <w:rPr>
-          <w:lang w:val="en-US"/>
-        </w:rPr>
-        <w:lastRenderedPageBreak/>
-        <w:t>because these APIs allow you to search for query by word, date and time, which will be useful to compare the results between our stuffs and theirs.</w:t>
+      <w:bookmarkEnd w:id="36"/>
+    </w:p>
+    <w:p>
+      <w:pPr>
+        <w:rPr>
+          <w:lang w:val="en-US"/>
+        </w:rPr>
+      </w:pPr>
+      <w:r>
+        <w:rPr>
+          <w:lang w:val="en-US"/>
+        </w:rPr>
+        <w:t>With the algorithm ready, we need to automatically get our data somehow. Fortunately, there are a lot of news APIs available, for example, Google News or many other things, just one simple APIs and it can give you all the thing you want. It’s also good for evaluation later, because these APIs allow you to search for query by word, date and time, which will be useful to compare the results between our stuffs and theirs.</w:t>
       </w:r>
     </w:p>
     <w:p>
@@ -13112,14 +13235,14 @@
           <w:lang w:val="en-US"/>
         </w:rPr>
       </w:pPr>
-      <w:bookmarkStart w:id="35" w:name="_Toc636366"/>
+      <w:bookmarkStart w:id="37" w:name="_Toc1421765"/>
       <w:r>
         <w:rPr>
           <w:lang w:val="en-US"/>
         </w:rPr>
         <w:t>User interface and user experience design</w:t>
       </w:r>
-      <w:bookmarkEnd w:id="35"/>
+      <w:bookmarkEnd w:id="37"/>
     </w:p>
     <w:p>
       <w:pPr>
@@ -13138,7 +13261,7 @@
           <w:lang w:val="en-US"/>
         </w:rPr>
       </w:pPr>
-      <w:bookmarkStart w:id="36" w:name="_Toc636367"/>
+      <w:bookmarkStart w:id="38" w:name="_Toc1421766"/>
       <w:r>
         <w:rPr>
           <w:lang w:val="en-US"/>
@@ -13146,7 +13269,7 @@
         <w:lastRenderedPageBreak/>
         <w:t>CONCLUSION</w:t>
       </w:r>
-      <w:bookmarkEnd w:id="36"/>
+      <w:bookmarkEnd w:id="38"/>
     </w:p>
     <w:p>
       <w:pPr>
@@ -13272,7 +13395,7 @@
             <w:pPr>
               <w:pStyle w:val="taulukonotsikot"/>
             </w:pPr>
-            <w:bookmarkStart w:id="37" w:name="_Hlk522645698"/>
+            <w:bookmarkStart w:id="39" w:name="_Hlk522645698"/>
             <w:r>
               <w:t>Word</w:t>
             </w:r>
@@ -13603,8 +13726,8 @@
           <w:lang w:val="en-US"/>
         </w:rPr>
       </w:pPr>
-      <w:bookmarkStart w:id="38" w:name="_Ref404168555"/>
-      <w:bookmarkStart w:id="39" w:name="_Toc522645773"/>
+      <w:bookmarkStart w:id="40" w:name="_Ref404168555"/>
+      <w:bookmarkStart w:id="41" w:name="_Toc522645773"/>
       <w:r>
         <w:rPr>
           <w:lang w:val="en-US"/>
@@ -13643,7 +13766,7 @@
         </w:rPr>
         <w:fldChar w:fldCharType="end"/>
       </w:r>
-      <w:bookmarkEnd w:id="38"/>
+      <w:bookmarkEnd w:id="40"/>
       <w:r>
         <w:rPr>
           <w:noProof/>
@@ -13651,9 +13774,9 @@
         </w:rPr>
         <w:t>. Example of the table</w:t>
       </w:r>
-      <w:bookmarkEnd w:id="39"/>
-    </w:p>
-    <w:bookmarkEnd w:id="37"/>
+      <w:bookmarkEnd w:id="41"/>
+    </w:p>
+    <w:bookmarkEnd w:id="39"/>
     <w:p>
       <w:pPr>
         <w:pStyle w:val="BodyText"/>
@@ -13669,8 +13792,8 @@
           <w:lang w:val="en-US"/>
         </w:rPr>
       </w:pPr>
-      <w:bookmarkStart w:id="40" w:name="_Toc636368"/>
-      <w:bookmarkStart w:id="41" w:name="_Toc499365405"/>
+      <w:bookmarkStart w:id="42" w:name="_Toc1421767"/>
+      <w:bookmarkStart w:id="43" w:name="_Toc499365405"/>
       <w:r>
         <w:rPr>
           <w:lang w:val="en-US"/>
@@ -13678,7 +13801,7 @@
         <w:lastRenderedPageBreak/>
         <w:t>Bibliography</w:t>
       </w:r>
-      <w:bookmarkEnd w:id="40"/>
+      <w:bookmarkEnd w:id="42"/>
     </w:p>
     <w:p>
       <w:pPr>
@@ -13852,8 +13975,8 @@
           <w:lang w:val="en-US"/>
         </w:rPr>
       </w:pPr>
-      <w:bookmarkStart w:id="42" w:name="_Toc636369"/>
-      <w:bookmarkEnd w:id="41"/>
+      <w:bookmarkStart w:id="44" w:name="_Toc1421768"/>
+      <w:bookmarkEnd w:id="43"/>
       <w:r>
         <w:rPr>
           <w:lang w:val="en-US"/>
@@ -13861,7 +13984,7 @@
         <w:lastRenderedPageBreak/>
         <w:t>Appendices</w:t>
       </w:r>
-      <w:bookmarkEnd w:id="42"/>
+      <w:bookmarkEnd w:id="44"/>
     </w:p>
     <w:p>
       <w:pPr>
@@ -13870,14 +13993,14 @@
           <w:lang w:val="en-US"/>
         </w:rPr>
       </w:pPr>
-      <w:bookmarkStart w:id="43" w:name="_Toc636370"/>
+      <w:bookmarkStart w:id="45" w:name="_Toc1421769"/>
       <w:r>
         <w:rPr>
           <w:lang w:val="en-US"/>
         </w:rPr>
         <w:t>Title of the first appendix</w:t>
       </w:r>
-      <w:bookmarkEnd w:id="43"/>
+      <w:bookmarkEnd w:id="45"/>
     </w:p>
     <w:p>
       <w:pPr>
@@ -13886,18 +14009,18 @@
           <w:lang w:val="en-US"/>
         </w:rPr>
       </w:pPr>
-      <w:bookmarkStart w:id="44" w:name="_Toc636371"/>
+      <w:bookmarkStart w:id="46" w:name="_Toc1421770"/>
       <w:r>
         <w:rPr>
           <w:lang w:val="en-US"/>
         </w:rPr>
         <w:t>Title of the second appendix</w:t>
       </w:r>
-      <w:bookmarkEnd w:id="44"/>
+      <w:bookmarkEnd w:id="46"/>
     </w:p>
     <w:sectPr>
-      <w:headerReference w:type="default" r:id="rId24"/>
-      <w:footerReference w:type="default" r:id="rId25"/>
+      <w:headerReference w:type="default" r:id="rId25"/>
+      <w:footerReference w:type="default" r:id="rId26"/>
       <w:pgSz w:w="11906" w:h="16838" w:code="9"/>
       <w:pgMar w:top="1985" w:right="1134" w:bottom="1985" w:left="1985" w:header="708" w:footer="708" w:gutter="0"/>
       <w:pgNumType w:start="1"/>
@@ -14042,6 +14165,7 @@
         <w:docPartUnique/>
       </w:docPartObj>
     </w:sdtPr>
+    <w:sdtEndPr/>
     <w:sdtContent>
       <w:p>
         <w:pPr>
@@ -14094,6 +14218,7 @@
         <w:docPartUnique/>
       </w:docPartObj>
     </w:sdtPr>
+    <w:sdtEndPr/>
     <w:sdtContent>
       <w:p>
         <w:pPr>
@@ -14977,9 +15102,9 @@
     </w:lvl>
   </w:abstractNum>
   <w:abstractNum w:abstractNumId="15" w15:restartNumberingAfterBreak="0">
-    <w:nsid w:val="429471B0"/>
+    <w:nsid w:val="37962B48"/>
     <w:multiLevelType w:val="hybridMultilevel"/>
-    <w:tmpl w:val="63EA94EE"/>
+    <w:tmpl w:val="58D65BE6"/>
     <w:lvl w:ilvl="0" w:tplc="04090001">
       <w:start w:val="1"/>
       <w:numFmt w:val="bullet"/>
@@ -15090,16 +15215,16 @@
     </w:lvl>
   </w:abstractNum>
   <w:abstractNum w:abstractNumId="16" w15:restartNumberingAfterBreak="0">
-    <w:nsid w:val="43D4502D"/>
+    <w:nsid w:val="429471B0"/>
     <w:multiLevelType w:val="hybridMultilevel"/>
-    <w:tmpl w:val="1096A8DC"/>
+    <w:tmpl w:val="63EA94EE"/>
     <w:lvl w:ilvl="0" w:tplc="04090001">
       <w:start w:val="1"/>
       <w:numFmt w:val="bullet"/>
       <w:lvlText w:val=""/>
       <w:lvlJc w:val="left"/>
       <w:pPr>
-        <w:ind w:left="780" w:hanging="360"/>
+        <w:ind w:left="720" w:hanging="360"/>
       </w:pPr>
       <w:rPr>
         <w:rFonts w:ascii="Symbol" w:hAnsi="Symbol" w:hint="default"/>
@@ -15111,7 +15236,7 @@
       <w:lvlText w:val="o"/>
       <w:lvlJc w:val="left"/>
       <w:pPr>
-        <w:ind w:left="1500" w:hanging="360"/>
+        <w:ind w:left="1440" w:hanging="360"/>
       </w:pPr>
       <w:rPr>
         <w:rFonts w:ascii="Courier New" w:hAnsi="Courier New" w:cs="Courier New" w:hint="default"/>
@@ -15123,7 +15248,7 @@
       <w:lvlText w:val=""/>
       <w:lvlJc w:val="left"/>
       <w:pPr>
-        <w:ind w:left="2220" w:hanging="360"/>
+        <w:ind w:left="2160" w:hanging="360"/>
       </w:pPr>
       <w:rPr>
         <w:rFonts w:ascii="Wingdings" w:hAnsi="Wingdings" w:hint="default"/>
@@ -15135,7 +15260,7 @@
       <w:lvlText w:val=""/>
       <w:lvlJc w:val="left"/>
       <w:pPr>
-        <w:ind w:left="2940" w:hanging="360"/>
+        <w:ind w:left="2880" w:hanging="360"/>
       </w:pPr>
       <w:rPr>
         <w:rFonts w:ascii="Symbol" w:hAnsi="Symbol" w:hint="default"/>
@@ -15147,7 +15272,7 @@
       <w:lvlText w:val="o"/>
       <w:lvlJc w:val="left"/>
       <w:pPr>
-        <w:ind w:left="3660" w:hanging="360"/>
+        <w:ind w:left="3600" w:hanging="360"/>
       </w:pPr>
       <w:rPr>
         <w:rFonts w:ascii="Courier New" w:hAnsi="Courier New" w:cs="Courier New" w:hint="default"/>
@@ -15159,7 +15284,7 @@
       <w:lvlText w:val=""/>
       <w:lvlJc w:val="left"/>
       <w:pPr>
-        <w:ind w:left="4380" w:hanging="360"/>
+        <w:ind w:left="4320" w:hanging="360"/>
       </w:pPr>
       <w:rPr>
         <w:rFonts w:ascii="Wingdings" w:hAnsi="Wingdings" w:hint="default"/>
@@ -15171,7 +15296,7 @@
       <w:lvlText w:val=""/>
       <w:lvlJc w:val="left"/>
       <w:pPr>
-        <w:ind w:left="5100" w:hanging="360"/>
+        <w:ind w:left="5040" w:hanging="360"/>
       </w:pPr>
       <w:rPr>
         <w:rFonts w:ascii="Symbol" w:hAnsi="Symbol" w:hint="default"/>
@@ -15183,7 +15308,7 @@
       <w:lvlText w:val="o"/>
       <w:lvlJc w:val="left"/>
       <w:pPr>
-        <w:ind w:left="5820" w:hanging="360"/>
+        <w:ind w:left="5760" w:hanging="360"/>
       </w:pPr>
       <w:rPr>
         <w:rFonts w:ascii="Courier New" w:hAnsi="Courier New" w:cs="Courier New" w:hint="default"/>
@@ -15195,7 +15320,7 @@
       <w:lvlText w:val=""/>
       <w:lvlJc w:val="left"/>
       <w:pPr>
-        <w:ind w:left="6540" w:hanging="360"/>
+        <w:ind w:left="6480" w:hanging="360"/>
       </w:pPr>
       <w:rPr>
         <w:rFonts w:ascii="Wingdings" w:hAnsi="Wingdings" w:hint="default"/>
@@ -15203,6 +15328,119 @@
     </w:lvl>
   </w:abstractNum>
   <w:abstractNum w:abstractNumId="17" w15:restartNumberingAfterBreak="0">
+    <w:nsid w:val="43D4502D"/>
+    <w:multiLevelType w:val="hybridMultilevel"/>
+    <w:tmpl w:val="1096A8DC"/>
+    <w:lvl w:ilvl="0" w:tplc="04090001">
+      <w:start w:val="1"/>
+      <w:numFmt w:val="bullet"/>
+      <w:lvlText w:val=""/>
+      <w:lvlJc w:val="left"/>
+      <w:pPr>
+        <w:ind w:left="780" w:hanging="360"/>
+      </w:pPr>
+      <w:rPr>
+        <w:rFonts w:ascii="Symbol" w:hAnsi="Symbol" w:hint="default"/>
+      </w:rPr>
+    </w:lvl>
+    <w:lvl w:ilvl="1" w:tplc="04090003" w:tentative="1">
+      <w:start w:val="1"/>
+      <w:numFmt w:val="bullet"/>
+      <w:lvlText w:val="o"/>
+      <w:lvlJc w:val="left"/>
+      <w:pPr>
+        <w:ind w:left="1500" w:hanging="360"/>
+      </w:pPr>
+      <w:rPr>
+        <w:rFonts w:ascii="Courier New" w:hAnsi="Courier New" w:cs="Courier New" w:hint="default"/>
+      </w:rPr>
+    </w:lvl>
+    <w:lvl w:ilvl="2" w:tplc="04090005" w:tentative="1">
+      <w:start w:val="1"/>
+      <w:numFmt w:val="bullet"/>
+      <w:lvlText w:val=""/>
+      <w:lvlJc w:val="left"/>
+      <w:pPr>
+        <w:ind w:left="2220" w:hanging="360"/>
+      </w:pPr>
+      <w:rPr>
+        <w:rFonts w:ascii="Wingdings" w:hAnsi="Wingdings" w:hint="default"/>
+      </w:rPr>
+    </w:lvl>
+    <w:lvl w:ilvl="3" w:tplc="04090001" w:tentative="1">
+      <w:start w:val="1"/>
+      <w:numFmt w:val="bullet"/>
+      <w:lvlText w:val=""/>
+      <w:lvlJc w:val="left"/>
+      <w:pPr>
+        <w:ind w:left="2940" w:hanging="360"/>
+      </w:pPr>
+      <w:rPr>
+        <w:rFonts w:ascii="Symbol" w:hAnsi="Symbol" w:hint="default"/>
+      </w:rPr>
+    </w:lvl>
+    <w:lvl w:ilvl="4" w:tplc="04090003" w:tentative="1">
+      <w:start w:val="1"/>
+      <w:numFmt w:val="bullet"/>
+      <w:lvlText w:val="o"/>
+      <w:lvlJc w:val="left"/>
+      <w:pPr>
+        <w:ind w:left="3660" w:hanging="360"/>
+      </w:pPr>
+      <w:rPr>
+        <w:rFonts w:ascii="Courier New" w:hAnsi="Courier New" w:cs="Courier New" w:hint="default"/>
+      </w:rPr>
+    </w:lvl>
+    <w:lvl w:ilvl="5" w:tplc="04090005" w:tentative="1">
+      <w:start w:val="1"/>
+      <w:numFmt w:val="bullet"/>
+      <w:lvlText w:val=""/>
+      <w:lvlJc w:val="left"/>
+      <w:pPr>
+        <w:ind w:left="4380" w:hanging="360"/>
+      </w:pPr>
+      <w:rPr>
+        <w:rFonts w:ascii="Wingdings" w:hAnsi="Wingdings" w:hint="default"/>
+      </w:rPr>
+    </w:lvl>
+    <w:lvl w:ilvl="6" w:tplc="04090001" w:tentative="1">
+      <w:start w:val="1"/>
+      <w:numFmt w:val="bullet"/>
+      <w:lvlText w:val=""/>
+      <w:lvlJc w:val="left"/>
+      <w:pPr>
+        <w:ind w:left="5100" w:hanging="360"/>
+      </w:pPr>
+      <w:rPr>
+        <w:rFonts w:ascii="Symbol" w:hAnsi="Symbol" w:hint="default"/>
+      </w:rPr>
+    </w:lvl>
+    <w:lvl w:ilvl="7" w:tplc="04090003" w:tentative="1">
+      <w:start w:val="1"/>
+      <w:numFmt w:val="bullet"/>
+      <w:lvlText w:val="o"/>
+      <w:lvlJc w:val="left"/>
+      <w:pPr>
+        <w:ind w:left="5820" w:hanging="360"/>
+      </w:pPr>
+      <w:rPr>
+        <w:rFonts w:ascii="Courier New" w:hAnsi="Courier New" w:cs="Courier New" w:hint="default"/>
+      </w:rPr>
+    </w:lvl>
+    <w:lvl w:ilvl="8" w:tplc="04090005" w:tentative="1">
+      <w:start w:val="1"/>
+      <w:numFmt w:val="bullet"/>
+      <w:lvlText w:val=""/>
+      <w:lvlJc w:val="left"/>
+      <w:pPr>
+        <w:ind w:left="6540" w:hanging="360"/>
+      </w:pPr>
+      <w:rPr>
+        <w:rFonts w:ascii="Wingdings" w:hAnsi="Wingdings" w:hint="default"/>
+      </w:rPr>
+    </w:lvl>
+  </w:abstractNum>
+  <w:abstractNum w:abstractNumId="18" w15:restartNumberingAfterBreak="0">
     <w:nsid w:val="46F31203"/>
     <w:multiLevelType w:val="multilevel"/>
     <w:tmpl w:val="C546802A"/>
@@ -15324,7 +15562,7 @@
       </w:pPr>
     </w:lvl>
   </w:abstractNum>
-  <w:abstractNum w:abstractNumId="18" w15:restartNumberingAfterBreak="0">
+  <w:abstractNum w:abstractNumId="19" w15:restartNumberingAfterBreak="0">
     <w:nsid w:val="4BA71AB0"/>
     <w:multiLevelType w:val="hybridMultilevel"/>
     <w:tmpl w:val="F8B85F94"/>
@@ -15437,7 +15675,7 @@
       </w:rPr>
     </w:lvl>
   </w:abstractNum>
-  <w:abstractNum w:abstractNumId="19" w15:restartNumberingAfterBreak="0">
+  <w:abstractNum w:abstractNumId="20" w15:restartNumberingAfterBreak="0">
     <w:nsid w:val="65F23021"/>
     <w:multiLevelType w:val="hybridMultilevel"/>
     <w:tmpl w:val="2CE22358"/>
@@ -15550,7 +15788,7 @@
       </w:rPr>
     </w:lvl>
   </w:abstractNum>
-  <w:abstractNum w:abstractNumId="20" w15:restartNumberingAfterBreak="0">
+  <w:abstractNum w:abstractNumId="21" w15:restartNumberingAfterBreak="0">
     <w:nsid w:val="6961794F"/>
     <w:multiLevelType w:val="hybridMultilevel"/>
     <w:tmpl w:val="330A533A"/>
@@ -15663,7 +15901,7 @@
       </w:rPr>
     </w:lvl>
   </w:abstractNum>
-  <w:abstractNum w:abstractNumId="21" w15:restartNumberingAfterBreak="0">
+  <w:abstractNum w:abstractNumId="22" w15:restartNumberingAfterBreak="0">
     <w:nsid w:val="791A37BB"/>
     <w:multiLevelType w:val="multilevel"/>
     <w:tmpl w:val="286410B4"/>
@@ -15779,7 +16017,7 @@
     <w:abstractNumId w:val="9"/>
   </w:num>
   <w:num w:numId="2">
-    <w:abstractNumId w:val="17"/>
+    <w:abstractNumId w:val="18"/>
   </w:num>
   <w:num w:numId="3">
     <w:abstractNumId w:val="5"/>
@@ -15797,7 +16035,7 @@
     <w:abstractNumId w:val="4"/>
   </w:num>
   <w:num w:numId="8">
-    <w:abstractNumId w:val="21"/>
+    <w:abstractNumId w:val="22"/>
   </w:num>
   <w:num w:numId="9">
     <w:abstractNumId w:val="11"/>
@@ -15830,10 +16068,10 @@
     </w:lvlOverride>
   </w:num>
   <w:num w:numId="18">
-    <w:abstractNumId w:val="19"/>
+    <w:abstractNumId w:val="20"/>
   </w:num>
   <w:num w:numId="19">
-    <w:abstractNumId w:val="15"/>
+    <w:abstractNumId w:val="16"/>
   </w:num>
   <w:num w:numId="20">
     <w:abstractNumId w:val="10"/>
@@ -15842,16 +16080,19 @@
     <w:abstractNumId w:val="13"/>
   </w:num>
   <w:num w:numId="22">
-    <w:abstractNumId w:val="18"/>
+    <w:abstractNumId w:val="19"/>
   </w:num>
   <w:num w:numId="23">
     <w:abstractNumId w:val="12"/>
   </w:num>
   <w:num w:numId="24">
-    <w:abstractNumId w:val="20"/>
+    <w:abstractNumId w:val="21"/>
   </w:num>
   <w:num w:numId="25">
-    <w:abstractNumId w:val="16"/>
+    <w:abstractNumId w:val="17"/>
+  </w:num>
+  <w:num w:numId="26">
+    <w:abstractNumId w:val="15"/>
   </w:num>
 </w:numbering>
 </file>
@@ -17478,7 +17719,7 @@
 </file>
 
 <file path=customXml/itemProps1.xml><?xml version="1.0" encoding="utf-8"?>
-<ds:datastoreItem xmlns:ds="http://schemas.openxmlformats.org/officeDocument/2006/customXml" ds:itemID="{A6DCEB4B-8453-46DA-BAAD-CA20B978FF50}">
+<ds:datastoreItem xmlns:ds="http://schemas.openxmlformats.org/officeDocument/2006/customXml" ds:itemID="{7FC93EFB-FD83-4484-8B70-DC192F72A879}">
   <ds:schemaRefs>
     <ds:schemaRef ds:uri="http://schemas.openxmlformats.org/officeDocument/2006/bibliography"/>
   </ds:schemaRefs>

</xml_diff>

<commit_message>
Update thesis, part 3.1.2, diagram and architecture for the Article Matching. It's quite short actually, like half a page.
</commit_message>
<xml_diff>
--- a/WISE-MinhDuc-Master-thesis (AutoRecovered).docx
+++ b/WISE-MinhDuc-Master-thesis (AutoRecovered).docx
@@ -95,7 +95,7 @@
           <w:noProof/>
           <w:lang w:val="en-US"/>
         </w:rPr>
-        <w:t>February 19, 2019</w:t>
+        <w:t>February 20, 2019</w:t>
       </w:r>
       <w:r>
         <w:rPr>
@@ -863,7 +863,7 @@
           <w:noProof/>
           <w:lang w:val="en-US"/>
         </w:rPr>
-        <w:t>February 19, 2019</w:t>
+        <w:t>February 20, 2019</w:t>
       </w:r>
       <w:r>
         <w:rPr>
@@ -5058,15 +5058,15 @@
           <w:lang w:val="en-US"/>
         </w:rPr>
       </w:pPr>
-      <w:bookmarkStart w:id="2" w:name="_Hlk620998"/>
-      <w:bookmarkStart w:id="3" w:name="_Toc1507301"/>
+      <w:bookmarkStart w:id="2" w:name="_Toc1507301"/>
+      <w:bookmarkStart w:id="3" w:name="_Hlk620998"/>
       <w:r>
         <w:rPr>
           <w:lang w:val="en-US"/>
         </w:rPr>
         <w:t>Proposed solution and research questions</w:t>
       </w:r>
-      <w:bookmarkEnd w:id="3"/>
+      <w:bookmarkEnd w:id="2"/>
     </w:p>
     <w:p>
       <w:pPr>
@@ -5416,7 +5416,7 @@
         </w:rPr>
       </w:pPr>
       <w:bookmarkStart w:id="4" w:name="_Toc1507302"/>
-      <w:bookmarkEnd w:id="2"/>
+      <w:bookmarkEnd w:id="3"/>
       <w:r>
         <w:rPr>
           <w:lang w:val="en-US"/>
@@ -7113,6 +7113,7 @@
       </w:pPr>
       <w:r>
         <w:rPr>
+          <w:noProof/>
           <w:lang w:val="en-US"/>
         </w:rPr>
         <mc:AlternateContent>
@@ -9491,7 +9492,55 @@
           <w:lang w:val="en-US"/>
         </w:rPr>
         <w:lastRenderedPageBreak/>
-        <w:t>Box and arrow with different color represent different part of process:</w:t>
+        <w:t>Box</w:t>
+      </w:r>
+      <w:r>
+        <w:rPr>
+          <w:lang w:val="en-US"/>
+        </w:rPr>
+        <w:t>es</w:t>
+      </w:r>
+      <w:r>
+        <w:rPr>
+          <w:lang w:val="en-US"/>
+        </w:rPr>
+        <w:t xml:space="preserve"> and </w:t>
+      </w:r>
+      <w:r>
+        <w:rPr>
+          <w:lang w:val="en-US"/>
+        </w:rPr>
+        <w:t>lines</w:t>
+      </w:r>
+      <w:r>
+        <w:rPr>
+          <w:lang w:val="en-US"/>
+        </w:rPr>
+        <w:t xml:space="preserve"> with different color</w:t>
+      </w:r>
+      <w:r>
+        <w:rPr>
+          <w:lang w:val="en-US"/>
+        </w:rPr>
+        <w:t>s</w:t>
+      </w:r>
+      <w:r>
+        <w:rPr>
+          <w:lang w:val="en-US"/>
+        </w:rPr>
+        <w:t xml:space="preserve"> represent different part</w:t>
+      </w:r>
+      <w:r>
+        <w:rPr>
+          <w:lang w:val="en-US"/>
+        </w:rPr>
+        <w:t>s</w:t>
+      </w:r>
+      <w:r>
+        <w:rPr>
+          <w:lang w:val="en-US"/>
+        </w:rPr>
+        <w:t xml:space="preserve"> of process:</w:t>
       </w:r>
     </w:p>
     <w:p>
@@ -9757,6 +9806,12 @@
         <w:rPr>
           <w:lang w:val="en-US"/>
         </w:rPr>
+        <w:t xml:space="preserve"> (more on 3.2.1)</w:t>
+      </w:r>
+      <w:r>
+        <w:rPr>
+          <w:lang w:val="en-US"/>
+        </w:rPr>
         <w:t xml:space="preserve">. </w:t>
       </w:r>
       <w:r>
@@ -9776,7 +9831,67 @@
         <w:rPr>
           <w:lang w:val="en-US"/>
         </w:rPr>
-        <w:t>The first step to push the text into the Stanford Core NLP. From the information received from the engine, we use 3 sets of information: the sentiment analysis, the named entity recognition and the detected semantic triples. Each dataset then will be furthermore analyzed/filtered using various equation we will described in later part of this thesis to make it ready for the articles matching solution. Then, all three processed results will be recombined into one annotated object and saved into our local database.</w:t>
+        <w:t>The first step to push the text into the Stanford Core NLP</w:t>
+      </w:r>
+      <w:r>
+        <w:rPr>
+          <w:lang w:val="en-US"/>
+        </w:rPr>
+        <w:t xml:space="preserve"> (more on part 3.2.2)</w:t>
+      </w:r>
+      <w:r>
+        <w:rPr>
+          <w:lang w:val="en-US"/>
+        </w:rPr>
+        <w:t>. From the information received from the engine, we use 3 sets of information: the sentiment analysis</w:t>
+      </w:r>
+      <w:r>
+        <w:rPr>
+          <w:lang w:val="en-US"/>
+        </w:rPr>
+        <w:t xml:space="preserve"> (more on part 3.2.3)</w:t>
+      </w:r>
+      <w:r>
+        <w:rPr>
+          <w:lang w:val="en-US"/>
+        </w:rPr>
+        <w:t xml:space="preserve">, the named entity recognition </w:t>
+      </w:r>
+      <w:r>
+        <w:rPr>
+          <w:lang w:val="en-US"/>
+        </w:rPr>
+        <w:t>(</w:t>
+      </w:r>
+      <w:r>
+        <w:rPr>
+          <w:lang w:val="en-US"/>
+        </w:rPr>
+        <w:t>more on part 3.2.</w:t>
+      </w:r>
+      <w:r>
+        <w:rPr>
+          <w:lang w:val="en-US"/>
+        </w:rPr>
+        <w:t xml:space="preserve">4) </w:t>
+      </w:r>
+      <w:r>
+        <w:rPr>
+          <w:lang w:val="en-US"/>
+        </w:rPr>
+        <w:t>and the detected semantic triples</w:t>
+      </w:r>
+      <w:r>
+        <w:rPr>
+          <w:lang w:val="en-US"/>
+        </w:rPr>
+        <w:t xml:space="preserve"> (more on part 3.3.1)</w:t>
+      </w:r>
+      <w:r>
+        <w:rPr>
+          <w:lang w:val="en-US"/>
+        </w:rPr>
+        <w:t>. Each dataset then will be furthermore analyzed/filtered using various equation we will described in later part of this thesis to make it ready for the articles matching solution. Then, all three processed results will be recombined into one annotated object and saved into our local database.</w:t>
       </w:r>
     </w:p>
     <w:p>
@@ -9818,22 +9933,24 @@
     </w:p>
     <w:p>
       <w:pPr>
-        <w:ind w:left="-1440"/>
-        <w:rPr>
-          <w:lang w:val="en-US"/>
-        </w:rPr>
-      </w:pPr>
-      <w:r>
-        <w:rPr>
+        <w:pStyle w:val="Caption"/>
+        <w:ind w:left="-450" w:firstLine="450"/>
+        <w:rPr>
+          <w:lang w:val="en-US"/>
+        </w:rPr>
+      </w:pPr>
+      <w:r>
+        <w:rPr>
+          <w:noProof/>
           <w:lang w:val="en-US"/>
         </w:rPr>
         <mc:AlternateContent>
           <mc:Choice Requires="wpc">
             <w:drawing>
-              <wp:inline distT="0" distB="0" distL="0" distR="0" wp14:anchorId="654D675F" wp14:editId="7CAA6DA7">
-                <wp:extent cx="5579745" cy="2486513"/>
-                <wp:effectExtent l="0" t="0" r="840105" b="485775"/>
-                <wp:docPr id="311" name="Canvas 311"/>
+              <wp:inline distT="0" distB="0" distL="0" distR="0" wp14:anchorId="6DF5B952" wp14:editId="438456AE">
+                <wp:extent cx="5723890" cy="2419351"/>
+                <wp:effectExtent l="0" t="0" r="0" b="19050"/>
+                <wp:docPr id="326" name="Canvas 326"/>
                 <wp:cNvGraphicFramePr>
                   <a:graphicFrameLocks xmlns:a="http://schemas.openxmlformats.org/drawingml/2006/main" noChangeAspect="1"/>
                 </wp:cNvGraphicFramePr>
@@ -9843,12 +9960,12 @@
                       <wpc:bg/>
                       <wpc:whole/>
                       <wps:wsp>
-                        <wps:cNvPr id="60" name="Rectangle 60"/>
+                        <wps:cNvPr id="21" name="Rectangle 21"/>
                         <wps:cNvSpPr/>
                         <wps:spPr>
                           <a:xfrm>
-                            <a:off x="1104641" y="321547"/>
-                            <a:ext cx="4306181" cy="2638833"/>
+                            <a:off x="964667" y="321547"/>
+                            <a:ext cx="4408918" cy="2097803"/>
                           </a:xfrm>
                           <a:prstGeom prst="rect">
                             <a:avLst/>
@@ -9856,13 +9973,13 @@
                         </wps:spPr>
                         <wps:style>
                           <a:lnRef idx="2">
-                            <a:schemeClr val="accent1"/>
+                            <a:schemeClr val="accent6"/>
                           </a:lnRef>
                           <a:fillRef idx="1">
                             <a:schemeClr val="lt1"/>
                           </a:fillRef>
                           <a:effectRef idx="0">
-                            <a:schemeClr val="accent1"/>
+                            <a:schemeClr val="accent6"/>
                           </a:effectRef>
                           <a:fontRef idx="minor">
                             <a:schemeClr val="dk1"/>
@@ -9876,11 +9993,11 @@
                         </wps:bodyPr>
                       </wps:wsp>
                       <wps:wsp>
-                        <wps:cNvPr id="61" name="Text Box 48"/>
+                        <wps:cNvPr id="22" name="Text Box 48"/>
                         <wps:cNvSpPr txBox="1"/>
                         <wps:spPr>
                           <a:xfrm>
-                            <a:off x="5703722" y="1702554"/>
+                            <a:off x="4111054" y="776069"/>
                             <a:ext cx="703580" cy="381004"/>
                           </a:xfrm>
                           <a:prstGeom prst="rect">
@@ -9950,11 +10067,11 @@
                         </wps:bodyPr>
                       </wps:wsp>
                       <wps:wsp>
-                        <wps:cNvPr id="62" name="Text Box 48"/>
+                        <wps:cNvPr id="30" name="Text Box 48"/>
                         <wps:cNvSpPr txBox="1"/>
                         <wps:spPr>
                           <a:xfrm>
-                            <a:off x="218581" y="1625174"/>
+                            <a:off x="36007" y="705270"/>
                             <a:ext cx="703580" cy="528320"/>
                           </a:xfrm>
                           <a:prstGeom prst="rect">
@@ -9999,6 +10116,9 @@
                             <w:p>
                               <w:pPr>
                                 <w:pStyle w:val="NormalWeb"/>
+                                <w:tabs>
+                                  <w:tab w:val="left" w:pos="450"/>
+                                </w:tabs>
                                 <w:spacing w:before="0" w:beforeAutospacing="0" w:after="0" w:afterAutospacing="0"/>
                                 <w:jc w:val="center"/>
                                 <w:rPr>
@@ -10049,11 +10169,11 @@
                         </wps:bodyPr>
                       </wps:wsp>
                       <wps:wsp>
-                        <wps:cNvPr id="63" name="Text Box 48"/>
+                        <wps:cNvPr id="31" name="Text Box 48"/>
                         <wps:cNvSpPr txBox="1"/>
                         <wps:spPr>
                           <a:xfrm>
-                            <a:off x="1275153" y="1625174"/>
+                            <a:off x="1078292" y="705270"/>
                             <a:ext cx="703580" cy="528320"/>
                           </a:xfrm>
                           <a:prstGeom prst="rect">
@@ -10063,13 +10183,111 @@
                         </wps:spPr>
                         <wps:style>
                           <a:lnRef idx="2">
-                            <a:schemeClr val="accent2"/>
+                            <a:schemeClr val="accent1"/>
                           </a:lnRef>
                           <a:fillRef idx="1">
                             <a:schemeClr val="lt1"/>
                           </a:fillRef>
                           <a:effectRef idx="0">
-                            <a:schemeClr val="accent2"/>
+                            <a:schemeClr val="accent1"/>
+                          </a:effectRef>
+                          <a:fontRef idx="minor">
+                            <a:schemeClr val="dk1"/>
+                          </a:fontRef>
+                        </wps:style>
+                        <wps:txbx>
+                          <w:txbxContent>
+                            <w:p>
+                              <w:pPr>
+                                <w:pStyle w:val="NormalWeb"/>
+                                <w:spacing w:before="0" w:beforeAutospacing="0" w:after="0" w:afterAutospacing="0"/>
+                                <w:jc w:val="center"/>
+                                <w:rPr>
+                                  <w:color w:val="000000" w:themeColor="text1"/>
+                                  <w:sz w:val="16"/>
+                                  <w:szCs w:val="16"/>
+                                </w:rPr>
+                              </w:pPr>
+                              <w:r>
+                                <w:rPr>
+                                  <w:color w:val="000000" w:themeColor="text1"/>
+                                  <w:sz w:val="16"/>
+                                  <w:szCs w:val="16"/>
+                                </w:rPr>
+                                <w:t>Article</w:t>
+                              </w:r>
+                            </w:p>
+                            <w:p>
+                              <w:pPr>
+                                <w:pStyle w:val="NormalWeb"/>
+                                <w:spacing w:before="0" w:beforeAutospacing="0" w:after="0" w:afterAutospacing="0"/>
+                                <w:jc w:val="center"/>
+                                <w:rPr>
+                                  <w:color w:val="000000" w:themeColor="text1"/>
+                                  <w:sz w:val="16"/>
+                                  <w:szCs w:val="16"/>
+                                </w:rPr>
+                              </w:pPr>
+                              <w:r>
+                                <w:rPr>
+                                  <w:color w:val="000000" w:themeColor="text1"/>
+                                  <w:sz w:val="16"/>
+                                  <w:szCs w:val="16"/>
+                                </w:rPr>
+                                <w:t>Annotation</w:t>
+                              </w:r>
+                            </w:p>
+                            <w:p>
+                              <w:pPr>
+                                <w:pStyle w:val="NormalWeb"/>
+                                <w:spacing w:before="0" w:beforeAutospacing="0" w:after="0" w:afterAutospacing="0"/>
+                                <w:jc w:val="center"/>
+                                <w:rPr>
+                                  <w:color w:val="000000" w:themeColor="text1"/>
+                                  <w:sz w:val="16"/>
+                                  <w:szCs w:val="16"/>
+                                </w:rPr>
+                              </w:pPr>
+                              <w:r>
+                                <w:rPr>
+                                  <w:color w:val="000000" w:themeColor="text1"/>
+                                  <w:sz w:val="16"/>
+                                  <w:szCs w:val="16"/>
+                                </w:rPr>
+                                <w:t>pipeline</w:t>
+                              </w:r>
+                            </w:p>
+                          </w:txbxContent>
+                        </wps:txbx>
+                        <wps:bodyPr rot="0" spcFirstLastPara="0" vert="horz" wrap="square" lIns="91440" tIns="45720" rIns="91440" bIns="45720" numCol="1" spcCol="0" rtlCol="0" fromWordArt="0" anchor="t" anchorCtr="0" forceAA="0" compatLnSpc="1">
+                          <a:prstTxWarp prst="textNoShape">
+                            <a:avLst/>
+                          </a:prstTxWarp>
+                          <a:noAutofit/>
+                        </wps:bodyPr>
+                      </wps:wsp>
+                      <wps:wsp>
+                        <wps:cNvPr id="35" name="Text Box 48"/>
+                        <wps:cNvSpPr txBox="1"/>
+                        <wps:spPr>
+                          <a:xfrm>
+                            <a:off x="2384192" y="705270"/>
+                            <a:ext cx="1124052" cy="528320"/>
+                          </a:xfrm>
+                          <a:prstGeom prst="rect">
+                            <a:avLst/>
+                          </a:prstGeom>
+                          <a:ln/>
+                        </wps:spPr>
+                        <wps:style>
+                          <a:lnRef idx="2">
+                            <a:schemeClr val="accent3"/>
+                          </a:lnRef>
+                          <a:fillRef idx="1">
+                            <a:schemeClr val="lt1"/>
+                          </a:fillRef>
+                          <a:effectRef idx="0">
+                            <a:schemeClr val="accent3"/>
                           </a:effectRef>
                           <a:fontRef idx="minor">
                             <a:schemeClr val="dk1"/>
@@ -10092,26 +10310,14 @@
                                   <w:sz w:val="16"/>
                                   <w:szCs w:val="16"/>
                                 </w:rPr>
-                                <w:t>Stanford</w:t>
+                                <w:t xml:space="preserve"> </w:t>
                               </w:r>
-                            </w:p>
-                            <w:p>
-                              <w:pPr>
-                                <w:pStyle w:val="NormalWeb"/>
-                                <w:spacing w:before="0" w:beforeAutospacing="0" w:after="0" w:afterAutospacing="0"/>
-                                <w:jc w:val="center"/>
-                                <w:rPr>
-                                  <w:sz w:val="16"/>
-                                  <w:szCs w:val="16"/>
-                                  <w:vertAlign w:val="subscript"/>
-                                </w:rPr>
-                              </w:pPr>
                               <w:r>
                                 <w:rPr>
                                   <w:sz w:val="16"/>
                                   <w:szCs w:val="16"/>
                                 </w:rPr>
-                                <w:t>Core</w:t>
+                                <w:t>Articles scoring</w:t>
                               </w:r>
                             </w:p>
                             <w:p>
@@ -10129,63 +10335,7 @@
                                   <w:sz w:val="16"/>
                                   <w:szCs w:val="16"/>
                                 </w:rPr>
-                                <w:t>NLP</w:t>
-                              </w:r>
-                            </w:p>
-                          </w:txbxContent>
-                        </wps:txbx>
-                        <wps:bodyPr rot="0" spcFirstLastPara="0" vert="horz" wrap="square" lIns="91440" tIns="45720" rIns="91440" bIns="45720" numCol="1" spcCol="0" rtlCol="0" fromWordArt="0" anchor="t" anchorCtr="0" forceAA="0" compatLnSpc="1">
-                          <a:prstTxWarp prst="textNoShape">
-                            <a:avLst/>
-                          </a:prstTxWarp>
-                          <a:noAutofit/>
-                        </wps:bodyPr>
-                      </wps:wsp>
-                      <wps:wsp>
-                        <wps:cNvPr id="288" name="Text Box 48"/>
-                        <wps:cNvSpPr txBox="1"/>
-                        <wps:spPr>
-                          <a:xfrm>
-                            <a:off x="2185394" y="1042204"/>
-                            <a:ext cx="703580" cy="375777"/>
-                          </a:xfrm>
-                          <a:prstGeom prst="rect">
-                            <a:avLst/>
-                          </a:prstGeom>
-                          <a:ln/>
-                        </wps:spPr>
-                        <wps:style>
-                          <a:lnRef idx="2">
-                            <a:schemeClr val="accent2"/>
-                          </a:lnRef>
-                          <a:fillRef idx="1">
-                            <a:schemeClr val="lt1"/>
-                          </a:fillRef>
-                          <a:effectRef idx="0">
-                            <a:schemeClr val="accent2"/>
-                          </a:effectRef>
-                          <a:fontRef idx="minor">
-                            <a:schemeClr val="dk1"/>
-                          </a:fontRef>
-                        </wps:style>
-                        <wps:txbx>
-                          <w:txbxContent>
-                            <w:p>
-                              <w:pPr>
-                                <w:pStyle w:val="NormalWeb"/>
-                                <w:spacing w:before="0" w:beforeAutospacing="0" w:after="0" w:afterAutospacing="0"/>
-                                <w:jc w:val="center"/>
-                                <w:rPr>
-                                  <w:sz w:val="16"/>
-                                  <w:szCs w:val="16"/>
-                                </w:rPr>
-                              </w:pPr>
-                              <w:r>
-                                <w:rPr>
-                                  <w:sz w:val="16"/>
-                                  <w:szCs w:val="16"/>
-                                </w:rPr>
-                                <w:t>Sentiment</w:t>
+                                <w:t>and ranking based</w:t>
                               </w:r>
                             </w:p>
                             <w:p>
@@ -10203,19 +10353,8 @@
                                   <w:sz w:val="16"/>
                                   <w:szCs w:val="16"/>
                                 </w:rPr>
-                                <w:t>Value</w:t>
+                                <w:t xml:space="preserve">on comparing article </w:t>
                               </w:r>
-                            </w:p>
-                            <w:p>
-                              <w:pPr>
-                                <w:pStyle w:val="NormalWeb"/>
-                                <w:spacing w:before="0" w:beforeAutospacing="0" w:after="200" w:afterAutospacing="0" w:line="360" w:lineRule="auto"/>
-                                <w:jc w:val="both"/>
-                                <w:rPr>
-                                  <w:sz w:val="16"/>
-                                  <w:szCs w:val="16"/>
-                                </w:rPr>
-                              </w:pPr>
                             </w:p>
                           </w:txbxContent>
                         </wps:txbx>
@@ -10227,11 +10366,11 @@
                         </wps:bodyPr>
                       </wps:wsp>
                       <wps:wsp>
-                        <wps:cNvPr id="289" name="Text Box 48"/>
+                        <wps:cNvPr id="36" name="Text Box 48"/>
                         <wps:cNvSpPr txBox="1"/>
                         <wps:spPr>
                           <a:xfrm>
-                            <a:off x="218581" y="944216"/>
+                            <a:off x="36009" y="1601441"/>
                             <a:ext cx="703580" cy="376510"/>
                           </a:xfrm>
                           <a:prstGeom prst="rect">
@@ -10274,7 +10413,7 @@
                                   <w:szCs w:val="16"/>
                                   <w:lang w:val="fi-FI"/>
                                 </w:rPr>
-                                <w:t>Article</w:t>
+                                <w:t>Comparing</w:t>
                               </w:r>
                             </w:p>
                             <w:p>
@@ -10322,12 +10461,15 @@
                         </wps:bodyPr>
                       </wps:wsp>
                       <wps:wsp>
-                        <wps:cNvPr id="290" name="Straight Arrow Connector 290"/>
-                        <wps:cNvCnPr/>
+                        <wps:cNvPr id="37" name="Straight Arrow Connector 37"/>
+                        <wps:cNvCnPr>
+                          <a:stCxn id="36" idx="0"/>
+                          <a:endCxn id="30" idx="2"/>
+                        </wps:cNvCnPr>
                         <wps:spPr>
-                          <a:xfrm>
-                            <a:off x="570371" y="1320726"/>
-                            <a:ext cx="0" cy="304448"/>
+                          <a:xfrm flipH="1" flipV="1">
+                            <a:off x="387797" y="1233590"/>
+                            <a:ext cx="2" cy="367851"/>
                           </a:xfrm>
                           <a:prstGeom prst="straightConnector1">
                             <a:avLst/>
@@ -10353,12 +10495,15 @@
                         <wps:bodyPr/>
                       </wps:wsp>
                       <wps:wsp>
-                        <wps:cNvPr id="291" name="Straight Arrow Connector 291"/>
-                        <wps:cNvCnPr/>
+                        <wps:cNvPr id="38" name="Straight Arrow Connector 38"/>
+                        <wps:cNvCnPr>
+                          <a:stCxn id="30" idx="3"/>
+                          <a:endCxn id="31" idx="1"/>
+                        </wps:cNvCnPr>
                         <wps:spPr>
                           <a:xfrm>
-                            <a:off x="922161" y="1889334"/>
-                            <a:ext cx="352992" cy="0"/>
+                            <a:off x="739546" y="969430"/>
+                            <a:ext cx="338688" cy="0"/>
                           </a:xfrm>
                           <a:prstGeom prst="straightConnector1">
                             <a:avLst/>
@@ -10384,12 +10529,15 @@
                         <wps:bodyPr/>
                       </wps:wsp>
                       <wps:wsp>
-                        <wps:cNvPr id="292" name="Straight Arrow Connector 292"/>
-                        <wps:cNvCnPr/>
+                        <wps:cNvPr id="39" name="Straight Arrow Connector 39"/>
+                        <wps:cNvCnPr>
+                          <a:stCxn id="35" idx="2"/>
+                          <a:endCxn id="307" idx="0"/>
+                        </wps:cNvCnPr>
                         <wps:spPr>
-                          <a:xfrm flipV="1">
-                            <a:off x="2888908" y="1229527"/>
-                            <a:ext cx="324576" cy="566"/>
+                          <a:xfrm>
+                            <a:off x="2946218" y="1233590"/>
+                            <a:ext cx="109" cy="367851"/>
                           </a:xfrm>
                           <a:prstGeom prst="straightConnector1">
                             <a:avLst/>
@@ -10400,13 +10548,13 @@
                         </wps:spPr>
                         <wps:style>
                           <a:lnRef idx="2">
-                            <a:schemeClr val="accent2"/>
+                            <a:schemeClr val="accent3"/>
                           </a:lnRef>
                           <a:fillRef idx="0">
-                            <a:schemeClr val="accent2"/>
+                            <a:schemeClr val="accent3"/>
                           </a:fillRef>
                           <a:effectRef idx="1">
-                            <a:schemeClr val="accent2"/>
+                            <a:schemeClr val="accent3"/>
                           </a:effectRef>
                           <a:fontRef idx="minor">
                             <a:schemeClr val="tx1"/>
@@ -10415,256 +10563,12 @@
                         <wps:bodyPr/>
                       </wps:wsp>
                       <wps:wsp>
-                        <wps:cNvPr id="293" name="Text Box 48"/>
+                        <wps:cNvPr id="307" name="Text Box 48"/>
                         <wps:cNvSpPr txBox="1"/>
                         <wps:spPr>
                           <a:xfrm>
-                            <a:off x="2185394" y="2304482"/>
-                            <a:ext cx="702945" cy="375285"/>
-                          </a:xfrm>
-                          <a:prstGeom prst="rect">
-                            <a:avLst/>
-                          </a:prstGeom>
-                          <a:ln/>
-                        </wps:spPr>
-                        <wps:style>
-                          <a:lnRef idx="2">
-                            <a:schemeClr val="accent2"/>
-                          </a:lnRef>
-                          <a:fillRef idx="1">
-                            <a:schemeClr val="lt1"/>
-                          </a:fillRef>
-                          <a:effectRef idx="0">
-                            <a:schemeClr val="accent2"/>
-                          </a:effectRef>
-                          <a:fontRef idx="minor">
-                            <a:schemeClr val="dk1"/>
-                          </a:fontRef>
-                        </wps:style>
-                        <wps:txbx>
-                          <w:txbxContent>
-                            <w:p>
-                              <w:pPr>
-                                <w:pStyle w:val="NormalWeb"/>
-                                <w:spacing w:before="0" w:beforeAutospacing="0" w:after="0" w:afterAutospacing="0"/>
-                                <w:jc w:val="center"/>
-                                <w:rPr>
-                                  <w:rFonts w:eastAsia="Times New Roman"/>
-                                  <w:sz w:val="16"/>
-                                  <w:szCs w:val="16"/>
-                                </w:rPr>
-                              </w:pPr>
-                              <w:r>
-                                <w:rPr>
-                                  <w:rFonts w:eastAsia="Times New Roman"/>
-                                  <w:sz w:val="16"/>
-                                  <w:szCs w:val="16"/>
-                                </w:rPr>
-                                <w:t>Semantic</w:t>
-                              </w:r>
-                            </w:p>
-                            <w:p>
-                              <w:pPr>
-                                <w:pStyle w:val="NormalWeb"/>
-                                <w:spacing w:before="0" w:beforeAutospacing="0" w:after="0" w:afterAutospacing="0"/>
-                                <w:jc w:val="center"/>
-                              </w:pPr>
-                              <w:r>
-                                <w:rPr>
-                                  <w:rFonts w:eastAsia="Times New Roman"/>
-                                  <w:sz w:val="16"/>
-                                  <w:szCs w:val="16"/>
-                                </w:rPr>
-                                <w:t>Triples</w:t>
-                              </w:r>
-                            </w:p>
-                            <w:p>
-                              <w:pPr>
-                                <w:pStyle w:val="NormalWeb"/>
-                                <w:spacing w:before="0" w:beforeAutospacing="0" w:after="200" w:afterAutospacing="0" w:line="360" w:lineRule="auto"/>
-                                <w:jc w:val="both"/>
-                              </w:pPr>
-                              <w:r>
-                                <w:rPr>
-                                  <w:rFonts w:eastAsia="Times New Roman"/>
-                                  <w:sz w:val="16"/>
-                                  <w:szCs w:val="16"/>
-                                </w:rPr>
-                                <w:t> </w:t>
-                              </w:r>
-                            </w:p>
-                          </w:txbxContent>
-                        </wps:txbx>
-                        <wps:bodyPr rot="0" spcFirstLastPara="0" vert="horz" wrap="square" lIns="91440" tIns="45720" rIns="91440" bIns="45720" numCol="1" spcCol="0" rtlCol="0" fromWordArt="0" anchor="t" anchorCtr="0" forceAA="0" compatLnSpc="1">
-                          <a:prstTxWarp prst="textNoShape">
-                            <a:avLst/>
-                          </a:prstTxWarp>
-                          <a:noAutofit/>
-                        </wps:bodyPr>
-                      </wps:wsp>
-                      <wps:wsp>
-                        <wps:cNvPr id="294" name="Text Box 48"/>
-                        <wps:cNvSpPr txBox="1"/>
-                        <wps:spPr>
-                          <a:xfrm>
-                            <a:off x="2185394" y="1702554"/>
-                            <a:ext cx="702945" cy="375285"/>
-                          </a:xfrm>
-                          <a:prstGeom prst="rect">
-                            <a:avLst/>
-                          </a:prstGeom>
-                          <a:ln/>
-                        </wps:spPr>
-                        <wps:style>
-                          <a:lnRef idx="2">
-                            <a:schemeClr val="accent2"/>
-                          </a:lnRef>
-                          <a:fillRef idx="1">
-                            <a:schemeClr val="lt1"/>
-                          </a:fillRef>
-                          <a:effectRef idx="0">
-                            <a:schemeClr val="accent2"/>
-                          </a:effectRef>
-                          <a:fontRef idx="minor">
-                            <a:schemeClr val="dk1"/>
-                          </a:fontRef>
-                        </wps:style>
-                        <wps:txbx>
-                          <w:txbxContent>
-                            <w:p>
-                              <w:pPr>
-                                <w:pStyle w:val="NormalWeb"/>
-                                <w:spacing w:before="0" w:beforeAutospacing="0" w:after="0" w:afterAutospacing="0"/>
-                                <w:jc w:val="center"/>
-                                <w:rPr>
-                                  <w:rFonts w:eastAsia="Times New Roman"/>
-                                  <w:sz w:val="16"/>
-                                  <w:szCs w:val="16"/>
-                                </w:rPr>
-                              </w:pPr>
-                              <w:r>
-                                <w:rPr>
-                                  <w:rFonts w:eastAsia="Times New Roman"/>
-                                  <w:sz w:val="16"/>
-                                  <w:szCs w:val="16"/>
-                                </w:rPr>
-                                <w:t xml:space="preserve">Named </w:t>
-                              </w:r>
-                            </w:p>
-                            <w:p>
-                              <w:pPr>
-                                <w:pStyle w:val="NormalWeb"/>
-                                <w:spacing w:before="0" w:beforeAutospacing="0" w:after="0" w:afterAutospacing="0"/>
-                                <w:jc w:val="center"/>
-                              </w:pPr>
-                              <w:r>
-                                <w:rPr>
-                                  <w:rFonts w:eastAsia="Times New Roman"/>
-                                  <w:sz w:val="16"/>
-                                  <w:szCs w:val="16"/>
-                                </w:rPr>
-                                <w:t>Entities</w:t>
-                              </w:r>
-                            </w:p>
-                            <w:p>
-                              <w:pPr>
-                                <w:pStyle w:val="NormalWeb"/>
-                                <w:spacing w:before="0" w:beforeAutospacing="0" w:after="200" w:afterAutospacing="0" w:line="360" w:lineRule="auto"/>
-                                <w:jc w:val="both"/>
-                              </w:pPr>
-                              <w:r>
-                                <w:rPr>
-                                  <w:rFonts w:eastAsia="Times New Roman"/>
-                                  <w:sz w:val="16"/>
-                                  <w:szCs w:val="16"/>
-                                </w:rPr>
-                                <w:t> </w:t>
-                              </w:r>
-                            </w:p>
-                          </w:txbxContent>
-                        </wps:txbx>
-                        <wps:bodyPr rot="0" spcFirstLastPara="0" vert="horz" wrap="square" lIns="91440" tIns="45720" rIns="91440" bIns="45720" numCol="1" spcCol="0" rtlCol="0" fromWordArt="0" anchor="t" anchorCtr="0" forceAA="0" compatLnSpc="1">
-                          <a:prstTxWarp prst="textNoShape">
-                            <a:avLst/>
-                          </a:prstTxWarp>
-                          <a:noAutofit/>
-                        </wps:bodyPr>
-                      </wps:wsp>
-                      <wps:wsp>
-                        <wps:cNvPr id="295" name="Text Box 48"/>
-                        <wps:cNvSpPr txBox="1"/>
-                        <wps:spPr>
-                          <a:xfrm>
-                            <a:off x="3213557" y="1041884"/>
-                            <a:ext cx="702945" cy="375285"/>
-                          </a:xfrm>
-                          <a:prstGeom prst="rect">
-                            <a:avLst/>
-                          </a:prstGeom>
-                          <a:ln/>
-                        </wps:spPr>
-                        <wps:style>
-                          <a:lnRef idx="2">
-                            <a:schemeClr val="accent3"/>
-                          </a:lnRef>
-                          <a:fillRef idx="1">
-                            <a:schemeClr val="lt1"/>
-                          </a:fillRef>
-                          <a:effectRef idx="0">
-                            <a:schemeClr val="accent3"/>
-                          </a:effectRef>
-                          <a:fontRef idx="minor">
-                            <a:schemeClr val="dk1"/>
-                          </a:fontRef>
-                        </wps:style>
-                        <wps:txbx>
-                          <w:txbxContent>
-                            <w:p>
-                              <w:pPr>
-                                <w:pStyle w:val="NormalWeb"/>
-                                <w:spacing w:before="0" w:beforeAutospacing="0" w:after="0" w:afterAutospacing="0"/>
-                                <w:jc w:val="center"/>
-                              </w:pPr>
-                              <w:r>
-                                <w:rPr>
-                                  <w:rFonts w:eastAsia="Times New Roman"/>
-                                  <w:sz w:val="16"/>
-                                  <w:szCs w:val="16"/>
-                                </w:rPr>
-                                <w:t>Sentiment analysis</w:t>
-                              </w:r>
-                            </w:p>
-                            <w:p>
-                              <w:pPr>
-                                <w:pStyle w:val="NormalWeb"/>
-                                <w:spacing w:before="0" w:beforeAutospacing="0" w:after="200" w:afterAutospacing="0" w:line="360" w:lineRule="auto"/>
-                                <w:jc w:val="both"/>
-                              </w:pPr>
-                              <w:r>
-                                <w:rPr>
-                                  <w:rFonts w:eastAsia="Times New Roman"/>
-                                  <w:sz w:val="16"/>
-                                  <w:szCs w:val="16"/>
-                                </w:rPr>
-                                <w:t> </w:t>
-                              </w:r>
-                            </w:p>
-                          </w:txbxContent>
-                        </wps:txbx>
-                        <wps:bodyPr rot="0" spcFirstLastPara="0" vert="horz" wrap="square" lIns="91440" tIns="45720" rIns="91440" bIns="45720" numCol="1" spcCol="0" rtlCol="0" fromWordArt="0" anchor="t" anchorCtr="0" forceAA="0" compatLnSpc="1">
-                          <a:prstTxWarp prst="textNoShape">
-                            <a:avLst/>
-                          </a:prstTxWarp>
-                          <a:noAutofit/>
-                        </wps:bodyPr>
-                      </wps:wsp>
-                      <wps:wsp>
-                        <wps:cNvPr id="296" name="Text Box 48"/>
-                        <wps:cNvSpPr txBox="1"/>
-                        <wps:spPr>
-                          <a:xfrm>
-                            <a:off x="3243830" y="1702554"/>
-                            <a:ext cx="702945" cy="375285"/>
+                            <a:off x="2355716" y="1601441"/>
+                            <a:ext cx="1181221" cy="603596"/>
                           </a:xfrm>
                           <a:prstGeom prst="rect">
                             <a:avLst/>
@@ -10704,7 +10608,7 @@
                                   <w:sz w:val="16"/>
                                   <w:szCs w:val="16"/>
                                 </w:rPr>
-                                <w:t xml:space="preserve">NER </w:t>
+                                <w:t>Most relevance articles</w:t>
                               </w:r>
                             </w:p>
                             <w:p>
@@ -10719,122 +10623,7 @@
                                   <w:sz w:val="16"/>
                                   <w:szCs w:val="16"/>
                                 </w:rPr>
-                                <w:t>filtering</w:t>
-                              </w:r>
-                            </w:p>
-                            <w:p>
-                              <w:pPr>
-                                <w:pStyle w:val="NormalWeb"/>
-                                <w:spacing w:before="0" w:beforeAutospacing="0" w:after="0" w:afterAutospacing="0"/>
-                                <w:jc w:val="center"/>
-                              </w:pPr>
-                            </w:p>
-                            <w:p>
-                              <w:pPr>
-                                <w:pStyle w:val="NormalWeb"/>
-                                <w:spacing w:before="0" w:beforeAutospacing="0" w:after="200" w:afterAutospacing="0" w:line="360" w:lineRule="auto"/>
-                                <w:jc w:val="both"/>
-                              </w:pPr>
-                              <w:r>
-                                <w:rPr>
-                                  <w:rFonts w:eastAsia="Times New Roman"/>
-                                  <w:sz w:val="16"/>
-                                  <w:szCs w:val="16"/>
-                                </w:rPr>
-                                <w:t> </w:t>
-                              </w:r>
-                            </w:p>
-                          </w:txbxContent>
-                        </wps:txbx>
-                        <wps:bodyPr rot="0" spcFirstLastPara="0" vert="horz" wrap="square" lIns="91440" tIns="45720" rIns="91440" bIns="45720" numCol="1" spcCol="0" rtlCol="0" fromWordArt="0" anchor="t" anchorCtr="0" forceAA="0" compatLnSpc="1">
-                          <a:prstTxWarp prst="textNoShape">
-                            <a:avLst/>
-                          </a:prstTxWarp>
-                          <a:noAutofit/>
-                        </wps:bodyPr>
-                      </wps:wsp>
-                      <wps:wsp>
-                        <wps:cNvPr id="297" name="Text Box 48"/>
-                        <wps:cNvSpPr txBox="1"/>
-                        <wps:spPr>
-                          <a:xfrm>
-                            <a:off x="3243825" y="2239080"/>
-                            <a:ext cx="702945" cy="491715"/>
-                          </a:xfrm>
-                          <a:prstGeom prst="rect">
-                            <a:avLst/>
-                          </a:prstGeom>
-                          <a:ln/>
-                        </wps:spPr>
-                        <wps:style>
-                          <a:lnRef idx="2">
-                            <a:schemeClr val="accent3"/>
-                          </a:lnRef>
-                          <a:fillRef idx="1">
-                            <a:schemeClr val="lt1"/>
-                          </a:fillRef>
-                          <a:effectRef idx="0">
-                            <a:schemeClr val="accent3"/>
-                          </a:effectRef>
-                          <a:fontRef idx="minor">
-                            <a:schemeClr val="dk1"/>
-                          </a:fontRef>
-                        </wps:style>
-                        <wps:txbx>
-                          <w:txbxContent>
-                            <w:p>
-                              <w:pPr>
-                                <w:pStyle w:val="NormalWeb"/>
-                                <w:spacing w:before="0" w:beforeAutospacing="0" w:after="0" w:afterAutospacing="0"/>
-                                <w:jc w:val="center"/>
-                                <w:rPr>
-                                  <w:rFonts w:eastAsia="Times New Roman"/>
-                                  <w:sz w:val="16"/>
-                                  <w:szCs w:val="16"/>
-                                </w:rPr>
-                              </w:pPr>
-                              <w:r>
-                                <w:rPr>
-                                  <w:rFonts w:eastAsia="Times New Roman"/>
-                                  <w:sz w:val="16"/>
-                                  <w:szCs w:val="16"/>
-                                </w:rPr>
-                                <w:t>Semantic</w:t>
-                              </w:r>
-                            </w:p>
-                            <w:p>
-                              <w:pPr>
-                                <w:pStyle w:val="NormalWeb"/>
-                                <w:spacing w:before="0" w:beforeAutospacing="0" w:after="0" w:afterAutospacing="0"/>
-                                <w:jc w:val="center"/>
-                                <w:rPr>
-                                  <w:rFonts w:eastAsia="Times New Roman"/>
-                                  <w:sz w:val="16"/>
-                                  <w:szCs w:val="16"/>
-                                </w:rPr>
-                              </w:pPr>
-                              <w:r>
-                                <w:rPr>
-                                  <w:rFonts w:eastAsia="Times New Roman"/>
-                                  <w:sz w:val="16"/>
-                                  <w:szCs w:val="16"/>
-                                </w:rPr>
-                                <w:t xml:space="preserve">triples </w:t>
-                              </w:r>
-                            </w:p>
-                            <w:p>
-                              <w:pPr>
-                                <w:pStyle w:val="NormalWeb"/>
-                                <w:spacing w:before="0" w:beforeAutospacing="0" w:after="0" w:afterAutospacing="0"/>
-                                <w:jc w:val="center"/>
-                              </w:pPr>
-                              <w:r>
-                                <w:rPr>
-                                  <w:rFonts w:eastAsia="Times New Roman"/>
-                                  <w:sz w:val="16"/>
-                                  <w:szCs w:val="16"/>
-                                </w:rPr>
-                                <w:t>Filtering</w:t>
+                                <w:t>from different point of views</w:t>
                               </w:r>
                             </w:p>
                             <w:p>
@@ -10862,113 +10651,14 @@
                         </wps:bodyPr>
                       </wps:wsp>
                       <wps:wsp>
-                        <wps:cNvPr id="298" name="Text Box 48"/>
-                        <wps:cNvSpPr txBox="1"/>
+                        <wps:cNvPr id="317" name="Straight Arrow Connector 317"/>
+                        <wps:cNvCnPr>
+                          <a:endCxn id="35" idx="1"/>
+                        </wps:cNvCnPr>
                         <wps:spPr>
                           <a:xfrm>
-                            <a:off x="4577125" y="1708273"/>
-                            <a:ext cx="702310" cy="375285"/>
-                          </a:xfrm>
-                          <a:prstGeom prst="rect">
-                            <a:avLst/>
-                          </a:prstGeom>
-                          <a:ln/>
-                        </wps:spPr>
-                        <wps:style>
-                          <a:lnRef idx="2">
-                            <a:schemeClr val="accent3"/>
-                          </a:lnRef>
-                          <a:fillRef idx="1">
-                            <a:schemeClr val="lt1"/>
-                          </a:fillRef>
-                          <a:effectRef idx="0">
-                            <a:schemeClr val="accent3"/>
-                          </a:effectRef>
-                          <a:fontRef idx="minor">
-                            <a:schemeClr val="dk1"/>
-                          </a:fontRef>
-                        </wps:style>
-                        <wps:txbx>
-                          <w:txbxContent>
-                            <w:p>
-                              <w:pPr>
-                                <w:pStyle w:val="NormalWeb"/>
-                                <w:spacing w:before="0" w:beforeAutospacing="0" w:after="0" w:afterAutospacing="0"/>
-                                <w:jc w:val="center"/>
-                                <w:rPr>
-                                  <w:rFonts w:eastAsia="Times New Roman"/>
-                                  <w:sz w:val="16"/>
-                                  <w:szCs w:val="16"/>
-                                </w:rPr>
-                              </w:pPr>
-                              <w:r>
-                                <w:rPr>
-                                  <w:rFonts w:eastAsia="Times New Roman"/>
-                                  <w:sz w:val="16"/>
-                                  <w:szCs w:val="16"/>
-                                </w:rPr>
-                                <w:t>Annotated</w:t>
-                              </w:r>
-                            </w:p>
-                            <w:p>
-                              <w:pPr>
-                                <w:pStyle w:val="NormalWeb"/>
-                                <w:spacing w:before="0" w:beforeAutospacing="0" w:after="0" w:afterAutospacing="0"/>
-                                <w:jc w:val="center"/>
-                              </w:pPr>
-                              <w:r>
-                                <w:rPr>
-                                  <w:rFonts w:eastAsia="Times New Roman"/>
-                                  <w:sz w:val="16"/>
-                                  <w:szCs w:val="16"/>
-                                </w:rPr>
-                                <w:t>article</w:t>
-                              </w:r>
-                            </w:p>
-                            <w:p>
-                              <w:pPr>
-                                <w:pStyle w:val="NormalWeb"/>
-                                <w:spacing w:before="0" w:beforeAutospacing="0" w:after="0" w:afterAutospacing="0"/>
-                                <w:jc w:val="center"/>
-                              </w:pPr>
-                              <w:r>
-                                <w:rPr>
-                                  <w:rFonts w:eastAsia="Times New Roman"/>
-                                </w:rPr>
-                                <w:t> </w:t>
-                              </w:r>
-                            </w:p>
-                            <w:p>
-                              <w:pPr>
-                                <w:pStyle w:val="NormalWeb"/>
-                                <w:spacing w:before="0" w:beforeAutospacing="0" w:after="200" w:afterAutospacing="0" w:line="360" w:lineRule="auto"/>
-                                <w:jc w:val="both"/>
-                              </w:pPr>
-                              <w:r>
-                                <w:rPr>
-                                  <w:rFonts w:eastAsia="Times New Roman"/>
-                                  <w:sz w:val="16"/>
-                                  <w:szCs w:val="16"/>
-                                </w:rPr>
-                                <w:t> </w:t>
-                              </w:r>
-                            </w:p>
-                          </w:txbxContent>
-                        </wps:txbx>
-                        <wps:bodyPr rot="0" spcFirstLastPara="0" vert="horz" wrap="square" lIns="91440" tIns="45720" rIns="91440" bIns="45720" numCol="1" spcCol="0" rtlCol="0" fromWordArt="0" anchor="t" anchorCtr="0" forceAA="0" compatLnSpc="1">
-                          <a:prstTxWarp prst="textNoShape">
-                            <a:avLst/>
-                          </a:prstTxWarp>
-                          <a:noAutofit/>
-                        </wps:bodyPr>
-                      </wps:wsp>
-                      <wps:wsp>
-                        <wps:cNvPr id="299" name="Straight Arrow Connector 299"/>
-                        <wps:cNvCnPr/>
-                        <wps:spPr>
-                          <a:xfrm>
-                            <a:off x="1978733" y="1889334"/>
-                            <a:ext cx="206661" cy="602791"/>
+                            <a:off x="1781690" y="966571"/>
+                            <a:ext cx="602502" cy="2859"/>
                           </a:xfrm>
                           <a:prstGeom prst="straightConnector1">
                             <a:avLst/>
@@ -10979,13 +10669,13 @@
                         </wps:spPr>
                         <wps:style>
                           <a:lnRef idx="2">
-                            <a:schemeClr val="accent2"/>
+                            <a:schemeClr val="accent1"/>
                           </a:lnRef>
                           <a:fillRef idx="0">
-                            <a:schemeClr val="accent2"/>
+                            <a:schemeClr val="accent1"/>
                           </a:fillRef>
                           <a:effectRef idx="1">
-                            <a:schemeClr val="accent2"/>
+                            <a:schemeClr val="accent1"/>
                           </a:effectRef>
                           <a:fontRef idx="minor">
                             <a:schemeClr val="tx1"/>
@@ -10994,290 +10684,11 @@
                         <wps:bodyPr/>
                       </wps:wsp>
                       <wps:wsp>
-                        <wps:cNvPr id="300" name="Straight Arrow Connector 300"/>
-                        <wps:cNvCnPr/>
-                        <wps:spPr>
-                          <a:xfrm>
-                            <a:off x="1978733" y="1889334"/>
-                            <a:ext cx="206661" cy="863"/>
-                          </a:xfrm>
-                          <a:prstGeom prst="straightConnector1">
-                            <a:avLst/>
-                          </a:prstGeom>
-                          <a:ln>
-                            <a:tailEnd type="triangle"/>
-                          </a:ln>
-                        </wps:spPr>
-                        <wps:style>
-                          <a:lnRef idx="2">
-                            <a:schemeClr val="accent2"/>
-                          </a:lnRef>
-                          <a:fillRef idx="0">
-                            <a:schemeClr val="accent2"/>
-                          </a:fillRef>
-                          <a:effectRef idx="1">
-                            <a:schemeClr val="accent2"/>
-                          </a:effectRef>
-                          <a:fontRef idx="minor">
-                            <a:schemeClr val="tx1"/>
-                          </a:fontRef>
-                        </wps:style>
-                        <wps:bodyPr/>
-                      </wps:wsp>
-                      <wps:wsp>
-                        <wps:cNvPr id="301" name="Straight Arrow Connector 301"/>
-                        <wps:cNvCnPr/>
-                        <wps:spPr>
-                          <a:xfrm flipV="1">
-                            <a:off x="1978733" y="1230093"/>
-                            <a:ext cx="206661" cy="659241"/>
-                          </a:xfrm>
-                          <a:prstGeom prst="straightConnector1">
-                            <a:avLst/>
-                          </a:prstGeom>
-                          <a:ln>
-                            <a:tailEnd type="triangle"/>
-                          </a:ln>
-                        </wps:spPr>
-                        <wps:style>
-                          <a:lnRef idx="2">
-                            <a:schemeClr val="accent2"/>
-                          </a:lnRef>
-                          <a:fillRef idx="0">
-                            <a:schemeClr val="accent2"/>
-                          </a:fillRef>
-                          <a:effectRef idx="1">
-                            <a:schemeClr val="accent2"/>
-                          </a:effectRef>
-                          <a:fontRef idx="minor">
-                            <a:schemeClr val="tx1"/>
-                          </a:fontRef>
-                        </wps:style>
-                        <wps:bodyPr/>
-                      </wps:wsp>
-                      <wps:wsp>
-                        <wps:cNvPr id="302" name="Straight Arrow Connector 302"/>
-                        <wps:cNvCnPr/>
-                        <wps:spPr>
-                          <a:xfrm>
-                            <a:off x="2888339" y="1890197"/>
-                            <a:ext cx="355491" cy="0"/>
-                          </a:xfrm>
-                          <a:prstGeom prst="straightConnector1">
-                            <a:avLst/>
-                          </a:prstGeom>
-                          <a:ln>
-                            <a:tailEnd type="triangle"/>
-                          </a:ln>
-                        </wps:spPr>
-                        <wps:style>
-                          <a:lnRef idx="2">
-                            <a:schemeClr val="accent2"/>
-                          </a:lnRef>
-                          <a:fillRef idx="0">
-                            <a:schemeClr val="accent2"/>
-                          </a:fillRef>
-                          <a:effectRef idx="1">
-                            <a:schemeClr val="accent2"/>
-                          </a:effectRef>
-                          <a:fontRef idx="minor">
-                            <a:schemeClr val="tx1"/>
-                          </a:fontRef>
-                        </wps:style>
-                        <wps:bodyPr/>
-                      </wps:wsp>
-                      <wps:wsp>
-                        <wps:cNvPr id="303" name="Straight Arrow Connector 303"/>
-                        <wps:cNvCnPr/>
-                        <wps:spPr>
-                          <a:xfrm flipV="1">
-                            <a:off x="2888339" y="2484938"/>
-                            <a:ext cx="355486" cy="7187"/>
-                          </a:xfrm>
-                          <a:prstGeom prst="straightConnector1">
-                            <a:avLst/>
-                          </a:prstGeom>
-                          <a:ln>
-                            <a:tailEnd type="triangle"/>
-                          </a:ln>
-                        </wps:spPr>
-                        <wps:style>
-                          <a:lnRef idx="2">
-                            <a:schemeClr val="accent2"/>
-                          </a:lnRef>
-                          <a:fillRef idx="0">
-                            <a:schemeClr val="accent2"/>
-                          </a:fillRef>
-                          <a:effectRef idx="1">
-                            <a:schemeClr val="accent2"/>
-                          </a:effectRef>
-                          <a:fontRef idx="minor">
-                            <a:schemeClr val="tx1"/>
-                          </a:fontRef>
-                        </wps:style>
-                        <wps:bodyPr/>
-                      </wps:wsp>
-                      <wps:wsp>
-                        <wps:cNvPr id="304" name="Straight Arrow Connector 304"/>
-                        <wps:cNvCnPr/>
-                        <wps:spPr>
-                          <a:xfrm flipH="1">
-                            <a:off x="3595298" y="2077839"/>
-                            <a:ext cx="5" cy="161241"/>
-                          </a:xfrm>
-                          <a:prstGeom prst="straightConnector1">
-                            <a:avLst/>
-                          </a:prstGeom>
-                          <a:ln>
-                            <a:tailEnd type="triangle"/>
-                          </a:ln>
-                        </wps:spPr>
-                        <wps:style>
-                          <a:lnRef idx="2">
-                            <a:schemeClr val="accent3"/>
-                          </a:lnRef>
-                          <a:fillRef idx="0">
-                            <a:schemeClr val="accent3"/>
-                          </a:fillRef>
-                          <a:effectRef idx="1">
-                            <a:schemeClr val="accent3"/>
-                          </a:effectRef>
-                          <a:fontRef idx="minor">
-                            <a:schemeClr val="tx1"/>
-                          </a:fontRef>
-                        </wps:style>
-                        <wps:bodyPr/>
-                      </wps:wsp>
-                      <wps:wsp>
-                        <wps:cNvPr id="305" name="Straight Arrow Connector 305"/>
-                        <wps:cNvCnPr/>
-                        <wps:spPr>
-                          <a:xfrm>
-                            <a:off x="3916502" y="1229527"/>
-                            <a:ext cx="660623" cy="666389"/>
-                          </a:xfrm>
-                          <a:prstGeom prst="straightConnector1">
-                            <a:avLst/>
-                          </a:prstGeom>
-                          <a:ln>
-                            <a:tailEnd type="triangle"/>
-                          </a:ln>
-                        </wps:spPr>
-                        <wps:style>
-                          <a:lnRef idx="2">
-                            <a:schemeClr val="accent3"/>
-                          </a:lnRef>
-                          <a:fillRef idx="0">
-                            <a:schemeClr val="accent3"/>
-                          </a:fillRef>
-                          <a:effectRef idx="1">
-                            <a:schemeClr val="accent3"/>
-                          </a:effectRef>
-                          <a:fontRef idx="minor">
-                            <a:schemeClr val="tx1"/>
-                          </a:fontRef>
-                        </wps:style>
-                        <wps:bodyPr/>
-                      </wps:wsp>
-                      <wps:wsp>
-                        <wps:cNvPr id="306" name="Straight Arrow Connector 306"/>
-                        <wps:cNvCnPr/>
-                        <wps:spPr>
-                          <a:xfrm>
-                            <a:off x="3946775" y="1890197"/>
-                            <a:ext cx="630350" cy="5719"/>
-                          </a:xfrm>
-                          <a:prstGeom prst="straightConnector1">
-                            <a:avLst/>
-                          </a:prstGeom>
-                          <a:ln>
-                            <a:tailEnd type="triangle"/>
-                          </a:ln>
-                        </wps:spPr>
-                        <wps:style>
-                          <a:lnRef idx="2">
-                            <a:schemeClr val="accent3"/>
-                          </a:lnRef>
-                          <a:fillRef idx="0">
-                            <a:schemeClr val="accent3"/>
-                          </a:fillRef>
-                          <a:effectRef idx="1">
-                            <a:schemeClr val="accent3"/>
-                          </a:effectRef>
-                          <a:fontRef idx="minor">
-                            <a:schemeClr val="tx1"/>
-                          </a:fontRef>
-                        </wps:style>
-                        <wps:bodyPr/>
-                      </wps:wsp>
-                      <wps:wsp>
-                        <wps:cNvPr id="308" name="Straight Arrow Connector 308"/>
-                        <wps:cNvCnPr/>
-                        <wps:spPr>
-                          <a:xfrm flipV="1">
-                            <a:off x="3946770" y="1895916"/>
-                            <a:ext cx="630355" cy="589022"/>
-                          </a:xfrm>
-                          <a:prstGeom prst="straightConnector1">
-                            <a:avLst/>
-                          </a:prstGeom>
-                          <a:ln>
-                            <a:tailEnd type="triangle"/>
-                          </a:ln>
-                        </wps:spPr>
-                        <wps:style>
-                          <a:lnRef idx="2">
-                            <a:schemeClr val="accent3"/>
-                          </a:lnRef>
-                          <a:fillRef idx="0">
-                            <a:schemeClr val="accent3"/>
-                          </a:fillRef>
-                          <a:effectRef idx="1">
-                            <a:schemeClr val="accent3"/>
-                          </a:effectRef>
-                          <a:fontRef idx="minor">
-                            <a:schemeClr val="tx1"/>
-                          </a:fontRef>
-                        </wps:style>
-                        <wps:bodyPr/>
-                      </wps:wsp>
-                      <wps:wsp>
-                        <wps:cNvPr id="309" name="Straight Arrow Connector 309"/>
-                        <wps:cNvCnPr/>
-                        <wps:spPr>
-                          <a:xfrm flipV="1">
-                            <a:off x="5279435" y="1893056"/>
-                            <a:ext cx="424287" cy="2860"/>
-                          </a:xfrm>
-                          <a:prstGeom prst="straightConnector1">
-                            <a:avLst/>
-                          </a:prstGeom>
-                          <a:ln>
-                            <a:tailEnd type="triangle"/>
-                          </a:ln>
-                        </wps:spPr>
-                        <wps:style>
-                          <a:lnRef idx="2">
-                            <a:schemeClr val="accent3"/>
-                          </a:lnRef>
-                          <a:fillRef idx="0">
-                            <a:schemeClr val="accent3"/>
-                          </a:fillRef>
-                          <a:effectRef idx="1">
-                            <a:schemeClr val="accent3"/>
-                          </a:effectRef>
-                          <a:fontRef idx="minor">
-                            <a:schemeClr val="tx1"/>
-                          </a:fontRef>
-                        </wps:style>
-                        <wps:bodyPr/>
-                      </wps:wsp>
-                      <wps:wsp>
-                        <wps:cNvPr id="310" name="Text Box 310"/>
+                        <wps:cNvPr id="325" name="Text Box 325"/>
                         <wps:cNvSpPr txBox="1"/>
                         <wps:spPr>
                           <a:xfrm>
-                            <a:off x="2281196" y="374671"/>
+                            <a:off x="1963293" y="345581"/>
                             <a:ext cx="1905041" cy="282553"/>
                           </a:xfrm>
                           <a:prstGeom prst="rect">
@@ -11303,7 +10714,7 @@
                                 <w:rPr>
                                   <w:lang w:val="en-US"/>
                                 </w:rPr>
-                                <w:t>Article matching pipeline</w:t>
+                                <w:t>Articles matching pipeline</w:t>
                               </w:r>
                             </w:p>
                             <w:p/>
@@ -11316,6 +10727,102 @@
                           <a:noAutofit/>
                         </wps:bodyPr>
                       </wps:wsp>
+                      <wps:wsp>
+                        <wps:cNvPr id="107" name="Straight Arrow Connector 107"/>
+                        <wps:cNvCnPr>
+                          <a:stCxn id="22" idx="1"/>
+                          <a:endCxn id="35" idx="3"/>
+                        </wps:cNvCnPr>
+                        <wps:spPr>
+                          <a:xfrm flipH="1">
+                            <a:off x="3508244" y="966571"/>
+                            <a:ext cx="602810" cy="2859"/>
+                          </a:xfrm>
+                          <a:prstGeom prst="straightConnector1">
+                            <a:avLst/>
+                          </a:prstGeom>
+                          <a:ln>
+                            <a:tailEnd type="triangle"/>
+                          </a:ln>
+                        </wps:spPr>
+                        <wps:style>
+                          <a:lnRef idx="2">
+                            <a:schemeClr val="dk1"/>
+                          </a:lnRef>
+                          <a:fillRef idx="0">
+                            <a:schemeClr val="dk1"/>
+                          </a:fillRef>
+                          <a:effectRef idx="1">
+                            <a:schemeClr val="dk1"/>
+                          </a:effectRef>
+                          <a:fontRef idx="minor">
+                            <a:schemeClr val="tx1"/>
+                          </a:fontRef>
+                        </wps:style>
+                        <wps:bodyPr/>
+                      </wps:wsp>
+                      <wps:wsp>
+                        <wps:cNvPr id="108" name="Straight Arrow Connector 108"/>
+                        <wps:cNvCnPr/>
+                        <wps:spPr>
+                          <a:xfrm flipH="1">
+                            <a:off x="3508414" y="1034375"/>
+                            <a:ext cx="602640" cy="0"/>
+                          </a:xfrm>
+                          <a:prstGeom prst="straightConnector1">
+                            <a:avLst/>
+                          </a:prstGeom>
+                          <a:ln>
+                            <a:tailEnd type="triangle"/>
+                          </a:ln>
+                        </wps:spPr>
+                        <wps:style>
+                          <a:lnRef idx="2">
+                            <a:schemeClr val="dk1"/>
+                          </a:lnRef>
+                          <a:fillRef idx="0">
+                            <a:schemeClr val="dk1"/>
+                          </a:fillRef>
+                          <a:effectRef idx="1">
+                            <a:schemeClr val="dk1"/>
+                          </a:effectRef>
+                          <a:fontRef idx="minor">
+                            <a:schemeClr val="tx1"/>
+                          </a:fontRef>
+                        </wps:style>
+                        <wps:bodyPr/>
+                      </wps:wsp>
+                      <wps:wsp>
+                        <wps:cNvPr id="109" name="Straight Arrow Connector 109"/>
+                        <wps:cNvCnPr/>
+                        <wps:spPr>
+                          <a:xfrm flipH="1">
+                            <a:off x="3508244" y="898941"/>
+                            <a:ext cx="602645" cy="2540"/>
+                          </a:xfrm>
+                          <a:prstGeom prst="straightConnector1">
+                            <a:avLst/>
+                          </a:prstGeom>
+                          <a:ln>
+                            <a:tailEnd type="triangle"/>
+                          </a:ln>
+                        </wps:spPr>
+                        <wps:style>
+                          <a:lnRef idx="2">
+                            <a:schemeClr val="dk1"/>
+                          </a:lnRef>
+                          <a:fillRef idx="0">
+                            <a:schemeClr val="dk1"/>
+                          </a:fillRef>
+                          <a:effectRef idx="1">
+                            <a:schemeClr val="dk1"/>
+                          </a:effectRef>
+                          <a:fontRef idx="minor">
+                            <a:schemeClr val="tx1"/>
+                          </a:fontRef>
+                        </wps:style>
+                        <wps:bodyPr/>
+                      </wps:wsp>
                     </wpc:wpc>
                   </a:graphicData>
                 </a:graphic>
@@ -11324,13 +10831,13 @@
           </mc:Choice>
           <mc:Fallback>
             <w:pict>
-              <v:group w14:anchorId="654D675F" id="Canvas 311" o:spid="_x0000_s1054" editas="canvas" style="width:439.35pt;height:195.8pt;mso-position-horizontal-relative:char;mso-position-vertical-relative:line" coordsize="55797,24860" o:gfxdata="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">
-                <v:shape id="_x0000_s1055" type="#_x0000_t75" style="position:absolute;width:55797;height:24860;visibility:visible;mso-wrap-style:square">
+              <v:group w14:anchorId="6DF5B952" id="Canvas 326" o:spid="_x0000_s1054" editas="canvas" style="width:450.7pt;height:190.5pt;mso-position-horizontal-relative:char;mso-position-vertical-relative:line" coordsize="57238,24193" o:gfxdata="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">
+                <v:shape id="_x0000_s1055" type="#_x0000_t75" style="position:absolute;width:57238;height:24193;visibility:visible;mso-wrap-style:square">
                   <v:fill o:detectmouseclick="t"/>
                   <v:path o:connecttype="none"/>
                 </v:shape>
-                <v:rect id="Rectangle 60" o:spid="_x0000_s1056" style="position:absolute;left:11046;top:3215;width:43062;height:26388;visibility:visible;mso-wrap-style:square;v-text-anchor:middle" o:gfxdata="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" fillcolor="white [3201]" strokecolor="#4f81bd [3204]" strokeweight="2pt"/>
-                <v:shape id="Text Box 48" o:spid="_x0000_s1057" type="#_x0000_t202" style="position:absolute;left:57037;top:17025;width:7036;height:3810;visibility:visible;mso-wrap-style:square;v-text-anchor:top" o:gfxdata="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" fillcolor="white [3201]" strokecolor="black [3200]" strokeweight="2pt">
+                <v:rect id="Rectangle 21" o:spid="_x0000_s1056" style="position:absolute;left:9646;top:3215;width:44089;height:20978;visibility:visible;mso-wrap-style:square;v-text-anchor:middle" o:gfxdata="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" fillcolor="white [3201]" strokecolor="#f79646 [3209]" strokeweight="2pt"/>
+                <v:shape id="Text Box 48" o:spid="_x0000_s1057" type="#_x0000_t202" style="position:absolute;left:41110;top:7760;width:7036;height:3810;visibility:visible;mso-wrap-style:square;v-text-anchor:top" o:gfxdata="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" fillcolor="white [3201]" strokecolor="black [3200]" strokeweight="2pt">
                   <v:textbox>
                     <w:txbxContent>
                       <w:p>
@@ -11372,7 +10879,7 @@
                     </w:txbxContent>
                   </v:textbox>
                 </v:shape>
-                <v:shape id="Text Box 48" o:spid="_x0000_s1058" type="#_x0000_t202" style="position:absolute;left:2185;top:16251;width:7036;height:5283;visibility:visible;mso-wrap-style:square;v-text-anchor:top" o:gfxdata="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" fillcolor="white [3201]" strokecolor="#4bacc6 [3208]" strokeweight="2pt">
+                <v:shape id="Text Box 48" o:spid="_x0000_s1058" type="#_x0000_t202" style="position:absolute;left:360;top:7052;width:7035;height:5283;visibility:visible;mso-wrap-style:square;v-text-anchor:top" o:gfxdata="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" fillcolor="white [3201]" strokecolor="#4bacc6 [3208]" strokeweight="2pt">
                   <v:textbox>
                     <w:txbxContent>
                       <w:p>
@@ -11396,6 +10903,9 @@
                       <w:p>
                         <w:pPr>
                           <w:pStyle w:val="NormalWeb"/>
+                          <w:tabs>
+                            <w:tab w:val="left" w:pos="450"/>
+                          </w:tabs>
                           <w:spacing w:before="0" w:beforeAutospacing="0" w:after="0" w:afterAutospacing="0"/>
                           <w:jc w:val="center"/>
                           <w:rPr>
@@ -11439,7 +10949,73 @@
                     </w:txbxContent>
                   </v:textbox>
                 </v:shape>
-                <v:shape id="Text Box 48" o:spid="_x0000_s1059" type="#_x0000_t202" style="position:absolute;left:12751;top:16251;width:7036;height:5283;visibility:visible;mso-wrap-style:square;v-text-anchor:top" o:gfxdata="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" fillcolor="white [3201]" strokecolor="#c0504d [3205]" strokeweight="2pt">
+                <v:shape id="Text Box 48" o:spid="_x0000_s1059" type="#_x0000_t202" style="position:absolute;left:10782;top:7052;width:7036;height:5283;visibility:visible;mso-wrap-style:square;v-text-anchor:top" o:gfxdata="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" fillcolor="white [3201]" strokecolor="#4f81bd [3204]" strokeweight="2pt">
+                  <v:textbox>
+                    <w:txbxContent>
+                      <w:p>
+                        <w:pPr>
+                          <w:pStyle w:val="NormalWeb"/>
+                          <w:spacing w:before="0" w:beforeAutospacing="0" w:after="0" w:afterAutospacing="0"/>
+                          <w:jc w:val="center"/>
+                          <w:rPr>
+                            <w:color w:val="000000" w:themeColor="text1"/>
+                            <w:sz w:val="16"/>
+                            <w:szCs w:val="16"/>
+                          </w:rPr>
+                        </w:pPr>
+                        <w:r>
+                          <w:rPr>
+                            <w:color w:val="000000" w:themeColor="text1"/>
+                            <w:sz w:val="16"/>
+                            <w:szCs w:val="16"/>
+                          </w:rPr>
+                          <w:t>Article</w:t>
+                        </w:r>
+                      </w:p>
+                      <w:p>
+                        <w:pPr>
+                          <w:pStyle w:val="NormalWeb"/>
+                          <w:spacing w:before="0" w:beforeAutospacing="0" w:after="0" w:afterAutospacing="0"/>
+                          <w:jc w:val="center"/>
+                          <w:rPr>
+                            <w:color w:val="000000" w:themeColor="text1"/>
+                            <w:sz w:val="16"/>
+                            <w:szCs w:val="16"/>
+                          </w:rPr>
+                        </w:pPr>
+                        <w:r>
+                          <w:rPr>
+                            <w:color w:val="000000" w:themeColor="text1"/>
+                            <w:sz w:val="16"/>
+                            <w:szCs w:val="16"/>
+                          </w:rPr>
+                          <w:t>Annotation</w:t>
+                        </w:r>
+                      </w:p>
+                      <w:p>
+                        <w:pPr>
+                          <w:pStyle w:val="NormalWeb"/>
+                          <w:spacing w:before="0" w:beforeAutospacing="0" w:after="0" w:afterAutospacing="0"/>
+                          <w:jc w:val="center"/>
+                          <w:rPr>
+                            <w:color w:val="000000" w:themeColor="text1"/>
+                            <w:sz w:val="16"/>
+                            <w:szCs w:val="16"/>
+                          </w:rPr>
+                        </w:pPr>
+                        <w:r>
+                          <w:rPr>
+                            <w:color w:val="000000" w:themeColor="text1"/>
+                            <w:sz w:val="16"/>
+                            <w:szCs w:val="16"/>
+                          </w:rPr>
+                          <w:t>pipeline</w:t>
+                        </w:r>
+                      </w:p>
+                    </w:txbxContent>
+                  </v:textbox>
+                </v:shape>
+                <v:shape id="Text Box 48" o:spid="_x0000_s1060" type="#_x0000_t202" style="position:absolute;left:23841;top:7052;width:11241;height:5283;visibility:visible;mso-wrap-style:square;v-text-anchor:top" o:gfxdata="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" fillcolor="white [3201]" strokecolor="#9bbb59 [3206]" strokeweight="2pt">
                   <v:textbox>
                     <w:txbxContent>
                       <w:p>
@@ -11457,26 +11033,14 @@
                             <w:sz w:val="16"/>
                             <w:szCs w:val="16"/>
                           </w:rPr>
-                          <w:t>Stanford</w:t>
+                          <w:t xml:space="preserve"> </w:t>
                         </w:r>
-                      </w:p>
-                      <w:p>
-                        <w:pPr>
-                          <w:pStyle w:val="NormalWeb"/>
-                          <w:spacing w:before="0" w:beforeAutospacing="0" w:after="0" w:afterAutospacing="0"/>
-                          <w:jc w:val="center"/>
-                          <w:rPr>
-                            <w:sz w:val="16"/>
-                            <w:szCs w:val="16"/>
-                            <w:vertAlign w:val="subscript"/>
-                          </w:rPr>
-                        </w:pPr>
                         <w:r>
                           <w:rPr>
                             <w:sz w:val="16"/>
                             <w:szCs w:val="16"/>
                           </w:rPr>
-                          <w:t>Core</w:t>
+                          <w:t>Articles scoring</w:t>
                         </w:r>
                       </w:p>
                       <w:p>
@@ -11494,31 +11058,7 @@
                             <w:sz w:val="16"/>
                             <w:szCs w:val="16"/>
                           </w:rPr>
-                          <w:t>NLP</w:t>
-                        </w:r>
-                      </w:p>
-                    </w:txbxContent>
-                  </v:textbox>
-                </v:shape>
-                <v:shape id="Text Box 48" o:spid="_x0000_s1060" type="#_x0000_t202" style="position:absolute;left:21853;top:10422;width:7036;height:3757;visibility:visible;mso-wrap-style:square;v-text-anchor:top" o:gfxdata="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" fillcolor="white [3201]" strokecolor="#c0504d [3205]" strokeweight="2pt">
-                  <v:textbox>
-                    <w:txbxContent>
-                      <w:p>
-                        <w:pPr>
-                          <w:pStyle w:val="NormalWeb"/>
-                          <w:spacing w:before="0" w:beforeAutospacing="0" w:after="0" w:afterAutospacing="0"/>
-                          <w:jc w:val="center"/>
-                          <w:rPr>
-                            <w:sz w:val="16"/>
-                            <w:szCs w:val="16"/>
-                          </w:rPr>
-                        </w:pPr>
-                        <w:r>
-                          <w:rPr>
-                            <w:sz w:val="16"/>
-                            <w:szCs w:val="16"/>
-                          </w:rPr>
-                          <w:t>Sentiment</w:t>
+                          <w:t>and ranking based</w:t>
                         </w:r>
                       </w:p>
                       <w:p>
@@ -11536,24 +11076,13 @@
                             <w:sz w:val="16"/>
                             <w:szCs w:val="16"/>
                           </w:rPr>
-                          <w:t>Value</w:t>
+                          <w:t xml:space="preserve">on comparing article </w:t>
                         </w:r>
-                      </w:p>
-                      <w:p>
-                        <w:pPr>
-                          <w:pStyle w:val="NormalWeb"/>
-                          <w:spacing w:before="0" w:beforeAutospacing="0" w:after="200" w:afterAutospacing="0" w:line="360" w:lineRule="auto"/>
-                          <w:jc w:val="both"/>
-                          <w:rPr>
-                            <w:sz w:val="16"/>
-                            <w:szCs w:val="16"/>
-                          </w:rPr>
-                        </w:pPr>
                       </w:p>
                     </w:txbxContent>
                   </v:textbox>
                 </v:shape>
-                <v:shape id="Text Box 48" o:spid="_x0000_s1061" type="#_x0000_t202" style="position:absolute;left:2185;top:9442;width:7036;height:3765;visibility:visible;mso-wrap-style:square;v-text-anchor:top" o:gfxdata="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" fillcolor="white [3201]" strokecolor="#4bacc6 [3208]" strokeweight="2pt">
+                <v:shape id="Text Box 48" o:spid="_x0000_s1061" type="#_x0000_t202" style="position:absolute;left:360;top:16014;width:7035;height:3765;visibility:visible;mso-wrap-style:square;v-text-anchor:top" o:gfxdata="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" fillcolor="white [3201]" strokecolor="#4bacc6 [3208]" strokeweight="2pt">
                   <v:textbox>
                     <w:txbxContent>
                       <w:p>
@@ -11575,7 +11104,7 @@
                             <w:szCs w:val="16"/>
                             <w:lang w:val="fi-FI"/>
                           </w:rPr>
-                          <w:t>Article</w:t>
+                          <w:t>Comparing</w:t>
                         </w:r>
                       </w:p>
                       <w:p>
@@ -11616,19 +11145,19 @@
                     </w:txbxContent>
                   </v:textbox>
                 </v:shape>
-                <v:shape id="Straight Arrow Connector 290" o:spid="_x0000_s1062" type="#_x0000_t32" style="position:absolute;left:5703;top:13207;width:0;height:3044;visibility:visible;mso-wrap-style:square" o:connectortype="straight" o:gfxdata="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" strokecolor="#4bacc6 [3208]" strokeweight="2pt">
+                <v:shape id="Straight Arrow Connector 37" o:spid="_x0000_s1062" type="#_x0000_t32" style="position:absolute;left:3877;top:12335;width:0;height:3679;flip:x y;visibility:visible;mso-wrap-style:square" o:connectortype="straight" o:gfxdata="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" strokecolor="#4bacc6 [3208]" strokeweight="2pt">
                   <v:stroke endarrow="block"/>
                   <v:shadow on="t" color="black" opacity="24903f" origin=",.5" offset="0,.55556mm"/>
                 </v:shape>
-                <v:shape id="Straight Arrow Connector 291" o:spid="_x0000_s1063" type="#_x0000_t32" style="position:absolute;left:9221;top:18893;width:3530;height:0;visibility:visible;mso-wrap-style:square" o:connectortype="straight" o:gfxdata="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" strokecolor="#4bacc6 [3208]" strokeweight="2pt">
+                <v:shape id="Straight Arrow Connector 38" o:spid="_x0000_s1063" type="#_x0000_t32" style="position:absolute;left:7395;top:9694;width:3387;height:0;visibility:visible;mso-wrap-style:square" o:connectortype="straight" o:gfxdata="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" strokecolor="#4bacc6 [3208]" strokeweight="2pt">
                   <v:stroke endarrow="block"/>
                   <v:shadow on="t" color="black" opacity="24903f" origin=",.5" offset="0,.55556mm"/>
                 </v:shape>
-                <v:shape id="Straight Arrow Connector 292" o:spid="_x0000_s1064" type="#_x0000_t32" style="position:absolute;left:28889;top:12295;width:3245;height:5;flip:y;visibility:visible;mso-wrap-style:square" o:connectortype="straight" o:gfxdata="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" strokecolor="#c0504d [3205]" strokeweight="2pt">
+                <v:shape id="Straight Arrow Connector 39" o:spid="_x0000_s1064" type="#_x0000_t32" style="position:absolute;left:29462;top:12335;width:1;height:3679;visibility:visible;mso-wrap-style:square" o:connectortype="straight" o:gfxdata="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" strokecolor="#9bbb59 [3206]" strokeweight="2pt">
                   <v:stroke endarrow="block"/>
                   <v:shadow on="t" color="black" opacity="24903f" origin=",.5" offset="0,.55556mm"/>
                 </v:shape>
-                <v:shape id="Text Box 48" o:spid="_x0000_s1065" type="#_x0000_t202" style="position:absolute;left:21853;top:23044;width:7030;height:3753;visibility:visible;mso-wrap-style:square;v-text-anchor:top" o:gfxdata="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" fillcolor="white [3201]" strokecolor="#c0504d [3205]" strokeweight="2pt">
+                <v:shape id="Text Box 48" o:spid="_x0000_s1065" type="#_x0000_t202" style="position:absolute;left:23557;top:16014;width:11812;height:6036;visibility:visible;mso-wrap-style:square;v-text-anchor:top" o:gfxdata="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" fillcolor="white [3201]" strokecolor="#9bbb59 [3206]" strokeweight="2pt">
                   <v:textbox>
                     <w:txbxContent>
                       <w:p>
@@ -11648,7 +11177,7 @@
                             <w:sz w:val="16"/>
                             <w:szCs w:val="16"/>
                           </w:rPr>
-                          <w:t>Semantic</w:t>
+                          <w:t>Most relevance articles</w:t>
                         </w:r>
                       </w:p>
                       <w:p>
@@ -11663,7 +11192,7 @@
                             <w:sz w:val="16"/>
                             <w:szCs w:val="16"/>
                           </w:rPr>
-                          <w:t>Triples</w:t>
+                          <w:t>from different point of views</w:t>
                         </w:r>
                       </w:p>
                       <w:p>
@@ -11684,347 +11213,11 @@
                     </w:txbxContent>
                   </v:textbox>
                 </v:shape>
-                <v:shape id="Text Box 48" o:spid="_x0000_s1066" type="#_x0000_t202" style="position:absolute;left:21853;top:17025;width:7030;height:3753;visibility:visible;mso-wrap-style:square;v-text-anchor:top" o:gfxdata="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" fillcolor="white [3201]" strokecolor="#c0504d [3205]" strokeweight="2pt">
-                  <v:textbox>
-                    <w:txbxContent>
-                      <w:p>
-                        <w:pPr>
-                          <w:pStyle w:val="NormalWeb"/>
-                          <w:spacing w:before="0" w:beforeAutospacing="0" w:after="0" w:afterAutospacing="0"/>
-                          <w:jc w:val="center"/>
-                          <w:rPr>
-                            <w:rFonts w:eastAsia="Times New Roman"/>
-                            <w:sz w:val="16"/>
-                            <w:szCs w:val="16"/>
-                          </w:rPr>
-                        </w:pPr>
-                        <w:r>
-                          <w:rPr>
-                            <w:rFonts w:eastAsia="Times New Roman"/>
-                            <w:sz w:val="16"/>
-                            <w:szCs w:val="16"/>
-                          </w:rPr>
-                          <w:t xml:space="preserve">Named </w:t>
-                        </w:r>
-                      </w:p>
-                      <w:p>
-                        <w:pPr>
-                          <w:pStyle w:val="NormalWeb"/>
-                          <w:spacing w:before="0" w:beforeAutospacing="0" w:after="0" w:afterAutospacing="0"/>
-                          <w:jc w:val="center"/>
-                        </w:pPr>
-                        <w:r>
-                          <w:rPr>
-                            <w:rFonts w:eastAsia="Times New Roman"/>
-                            <w:sz w:val="16"/>
-                            <w:szCs w:val="16"/>
-                          </w:rPr>
-                          <w:t>Entities</w:t>
-                        </w:r>
-                      </w:p>
-                      <w:p>
-                        <w:pPr>
-                          <w:pStyle w:val="NormalWeb"/>
-                          <w:spacing w:before="0" w:beforeAutospacing="0" w:after="200" w:afterAutospacing="0" w:line="360" w:lineRule="auto"/>
-                          <w:jc w:val="both"/>
-                        </w:pPr>
-                        <w:r>
-                          <w:rPr>
-                            <w:rFonts w:eastAsia="Times New Roman"/>
-                            <w:sz w:val="16"/>
-                            <w:szCs w:val="16"/>
-                          </w:rPr>
-                          <w:t> </w:t>
-                        </w:r>
-                      </w:p>
-                    </w:txbxContent>
-                  </v:textbox>
-                </v:shape>
-                <v:shape id="Text Box 48" o:spid="_x0000_s1067" type="#_x0000_t202" style="position:absolute;left:32135;top:10418;width:7030;height:3753;visibility:visible;mso-wrap-style:square;v-text-anchor:top" o:gfxdata="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" fillcolor="white [3201]" strokecolor="#9bbb59 [3206]" strokeweight="2pt">
-                  <v:textbox>
-                    <w:txbxContent>
-                      <w:p>
-                        <w:pPr>
-                          <w:pStyle w:val="NormalWeb"/>
-                          <w:spacing w:before="0" w:beforeAutospacing="0" w:after="0" w:afterAutospacing="0"/>
-                          <w:jc w:val="center"/>
-                        </w:pPr>
-                        <w:r>
-                          <w:rPr>
-                            <w:rFonts w:eastAsia="Times New Roman"/>
-                            <w:sz w:val="16"/>
-                            <w:szCs w:val="16"/>
-                          </w:rPr>
-                          <w:t>Sentiment analysis</w:t>
-                        </w:r>
-                      </w:p>
-                      <w:p>
-                        <w:pPr>
-                          <w:pStyle w:val="NormalWeb"/>
-                          <w:spacing w:before="0" w:beforeAutospacing="0" w:after="200" w:afterAutospacing="0" w:line="360" w:lineRule="auto"/>
-                          <w:jc w:val="both"/>
-                        </w:pPr>
-                        <w:r>
-                          <w:rPr>
-                            <w:rFonts w:eastAsia="Times New Roman"/>
-                            <w:sz w:val="16"/>
-                            <w:szCs w:val="16"/>
-                          </w:rPr>
-                          <w:t> </w:t>
-                        </w:r>
-                      </w:p>
-                    </w:txbxContent>
-                  </v:textbox>
-                </v:shape>
-                <v:shape id="Text Box 48" o:spid="_x0000_s1068" type="#_x0000_t202" style="position:absolute;left:32438;top:17025;width:7029;height:3753;visibility:visible;mso-wrap-style:square;v-text-anchor:top" o:gfxdata="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" fillcolor="white [3201]" strokecolor="#9bbb59 [3206]" strokeweight="2pt">
-                  <v:textbox>
-                    <w:txbxContent>
-                      <w:p>
-                        <w:pPr>
-                          <w:pStyle w:val="NormalWeb"/>
-                          <w:spacing w:before="0" w:beforeAutospacing="0" w:after="0" w:afterAutospacing="0"/>
-                          <w:jc w:val="center"/>
-                          <w:rPr>
-                            <w:rFonts w:eastAsia="Times New Roman"/>
-                            <w:sz w:val="16"/>
-                            <w:szCs w:val="16"/>
-                          </w:rPr>
-                        </w:pPr>
-                        <w:r>
-                          <w:rPr>
-                            <w:rFonts w:eastAsia="Times New Roman"/>
-                            <w:sz w:val="16"/>
-                            <w:szCs w:val="16"/>
-                          </w:rPr>
-                          <w:t xml:space="preserve">NER </w:t>
-                        </w:r>
-                      </w:p>
-                      <w:p>
-                        <w:pPr>
-                          <w:pStyle w:val="NormalWeb"/>
-                          <w:spacing w:before="0" w:beforeAutospacing="0" w:after="0" w:afterAutospacing="0"/>
-                          <w:jc w:val="center"/>
-                        </w:pPr>
-                        <w:r>
-                          <w:rPr>
-                            <w:rFonts w:eastAsia="Times New Roman"/>
-                            <w:sz w:val="16"/>
-                            <w:szCs w:val="16"/>
-                          </w:rPr>
-                          <w:t>filtering</w:t>
-                        </w:r>
-                      </w:p>
-                      <w:p>
-                        <w:pPr>
-                          <w:pStyle w:val="NormalWeb"/>
-                          <w:spacing w:before="0" w:beforeAutospacing="0" w:after="0" w:afterAutospacing="0"/>
-                          <w:jc w:val="center"/>
-                        </w:pPr>
-                      </w:p>
-                      <w:p>
-                        <w:pPr>
-                          <w:pStyle w:val="NormalWeb"/>
-                          <w:spacing w:before="0" w:beforeAutospacing="0" w:after="200" w:afterAutospacing="0" w:line="360" w:lineRule="auto"/>
-                          <w:jc w:val="both"/>
-                        </w:pPr>
-                        <w:r>
-                          <w:rPr>
-                            <w:rFonts w:eastAsia="Times New Roman"/>
-                            <w:sz w:val="16"/>
-                            <w:szCs w:val="16"/>
-                          </w:rPr>
-                          <w:t> </w:t>
-                        </w:r>
-                      </w:p>
-                    </w:txbxContent>
-                  </v:textbox>
-                </v:shape>
-                <v:shape id="Text Box 48" o:spid="_x0000_s1069" type="#_x0000_t202" style="position:absolute;left:32438;top:22390;width:7029;height:4917;visibility:visible;mso-wrap-style:square;v-text-anchor:top" o:gfxdata="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" fillcolor="white [3201]" strokecolor="#9bbb59 [3206]" strokeweight="2pt">
-                  <v:textbox>
-                    <w:txbxContent>
-                      <w:p>
-                        <w:pPr>
-                          <w:pStyle w:val="NormalWeb"/>
-                          <w:spacing w:before="0" w:beforeAutospacing="0" w:after="0" w:afterAutospacing="0"/>
-                          <w:jc w:val="center"/>
-                          <w:rPr>
-                            <w:rFonts w:eastAsia="Times New Roman"/>
-                            <w:sz w:val="16"/>
-                            <w:szCs w:val="16"/>
-                          </w:rPr>
-                        </w:pPr>
-                        <w:r>
-                          <w:rPr>
-                            <w:rFonts w:eastAsia="Times New Roman"/>
-                            <w:sz w:val="16"/>
-                            <w:szCs w:val="16"/>
-                          </w:rPr>
-                          <w:t>Semantic</w:t>
-                        </w:r>
-                      </w:p>
-                      <w:p>
-                        <w:pPr>
-                          <w:pStyle w:val="NormalWeb"/>
-                          <w:spacing w:before="0" w:beforeAutospacing="0" w:after="0" w:afterAutospacing="0"/>
-                          <w:jc w:val="center"/>
-                          <w:rPr>
-                            <w:rFonts w:eastAsia="Times New Roman"/>
-                            <w:sz w:val="16"/>
-                            <w:szCs w:val="16"/>
-                          </w:rPr>
-                        </w:pPr>
-                        <w:r>
-                          <w:rPr>
-                            <w:rFonts w:eastAsia="Times New Roman"/>
-                            <w:sz w:val="16"/>
-                            <w:szCs w:val="16"/>
-                          </w:rPr>
-                          <w:t xml:space="preserve">triples </w:t>
-                        </w:r>
-                      </w:p>
-                      <w:p>
-                        <w:pPr>
-                          <w:pStyle w:val="NormalWeb"/>
-                          <w:spacing w:before="0" w:beforeAutospacing="0" w:after="0" w:afterAutospacing="0"/>
-                          <w:jc w:val="center"/>
-                        </w:pPr>
-                        <w:r>
-                          <w:rPr>
-                            <w:rFonts w:eastAsia="Times New Roman"/>
-                            <w:sz w:val="16"/>
-                            <w:szCs w:val="16"/>
-                          </w:rPr>
-                          <w:t>Filtering</w:t>
-                        </w:r>
-                      </w:p>
-                      <w:p>
-                        <w:pPr>
-                          <w:pStyle w:val="NormalWeb"/>
-                          <w:spacing w:before="0" w:beforeAutospacing="0" w:after="200" w:afterAutospacing="0" w:line="360" w:lineRule="auto"/>
-                          <w:jc w:val="both"/>
-                        </w:pPr>
-                        <w:r>
-                          <w:rPr>
-                            <w:rFonts w:eastAsia="Times New Roman"/>
-                            <w:sz w:val="16"/>
-                            <w:szCs w:val="16"/>
-                          </w:rPr>
-                          <w:t> </w:t>
-                        </w:r>
-                      </w:p>
-                    </w:txbxContent>
-                  </v:textbox>
-                </v:shape>
-                <v:shape id="Text Box 48" o:spid="_x0000_s1070" type="#_x0000_t202" style="position:absolute;left:45771;top:17082;width:7023;height:3753;visibility:visible;mso-wrap-style:square;v-text-anchor:top" o:gfxdata="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" fillcolor="white [3201]" strokecolor="#9bbb59 [3206]" strokeweight="2pt">
-                  <v:textbox>
-                    <w:txbxContent>
-                      <w:p>
-                        <w:pPr>
-                          <w:pStyle w:val="NormalWeb"/>
-                          <w:spacing w:before="0" w:beforeAutospacing="0" w:after="0" w:afterAutospacing="0"/>
-                          <w:jc w:val="center"/>
-                          <w:rPr>
-                            <w:rFonts w:eastAsia="Times New Roman"/>
-                            <w:sz w:val="16"/>
-                            <w:szCs w:val="16"/>
-                          </w:rPr>
-                        </w:pPr>
-                        <w:r>
-                          <w:rPr>
-                            <w:rFonts w:eastAsia="Times New Roman"/>
-                            <w:sz w:val="16"/>
-                            <w:szCs w:val="16"/>
-                          </w:rPr>
-                          <w:t>Annotated</w:t>
-                        </w:r>
-                      </w:p>
-                      <w:p>
-                        <w:pPr>
-                          <w:pStyle w:val="NormalWeb"/>
-                          <w:spacing w:before="0" w:beforeAutospacing="0" w:after="0" w:afterAutospacing="0"/>
-                          <w:jc w:val="center"/>
-                        </w:pPr>
-                        <w:r>
-                          <w:rPr>
-                            <w:rFonts w:eastAsia="Times New Roman"/>
-                            <w:sz w:val="16"/>
-                            <w:szCs w:val="16"/>
-                          </w:rPr>
-                          <w:t>article</w:t>
-                        </w:r>
-                      </w:p>
-                      <w:p>
-                        <w:pPr>
-                          <w:pStyle w:val="NormalWeb"/>
-                          <w:spacing w:before="0" w:beforeAutospacing="0" w:after="0" w:afterAutospacing="0"/>
-                          <w:jc w:val="center"/>
-                        </w:pPr>
-                        <w:r>
-                          <w:rPr>
-                            <w:rFonts w:eastAsia="Times New Roman"/>
-                          </w:rPr>
-                          <w:t> </w:t>
-                        </w:r>
-                      </w:p>
-                      <w:p>
-                        <w:pPr>
-                          <w:pStyle w:val="NormalWeb"/>
-                          <w:spacing w:before="0" w:beforeAutospacing="0" w:after="200" w:afterAutospacing="0" w:line="360" w:lineRule="auto"/>
-                          <w:jc w:val="both"/>
-                        </w:pPr>
-                        <w:r>
-                          <w:rPr>
-                            <w:rFonts w:eastAsia="Times New Roman"/>
-                            <w:sz w:val="16"/>
-                            <w:szCs w:val="16"/>
-                          </w:rPr>
-                          <w:t> </w:t>
-                        </w:r>
-                      </w:p>
-                    </w:txbxContent>
-                  </v:textbox>
-                </v:shape>
-                <v:shape id="Straight Arrow Connector 299" o:spid="_x0000_s1071" type="#_x0000_t32" style="position:absolute;left:19787;top:18893;width:2066;height:6028;visibility:visible;mso-wrap-style:square" o:connectortype="straight" o:gfxdata="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" strokecolor="#c0504d [3205]" strokeweight="2pt">
+                <v:shape id="Straight Arrow Connector 317" o:spid="_x0000_s1066" type="#_x0000_t32" style="position:absolute;left:17816;top:9665;width:6025;height:29;visibility:visible;mso-wrap-style:square" o:connectortype="straight" o:gfxdata="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" strokecolor="#4f81bd [3204]" strokeweight="2pt">
                   <v:stroke endarrow="block"/>
                   <v:shadow on="t" color="black" opacity="24903f" origin=",.5" offset="0,.55556mm"/>
                 </v:shape>
-                <v:shape id="Straight Arrow Connector 300" o:spid="_x0000_s1072" type="#_x0000_t32" style="position:absolute;left:19787;top:18893;width:2066;height:8;visibility:visible;mso-wrap-style:square" o:connectortype="straight" o:gfxdata="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" strokecolor="#c0504d [3205]" strokeweight="2pt">
-                  <v:stroke endarrow="block"/>
-                  <v:shadow on="t" color="black" opacity="24903f" origin=",.5" offset="0,.55556mm"/>
-                </v:shape>
-                <v:shape id="Straight Arrow Connector 301" o:spid="_x0000_s1073" type="#_x0000_t32" style="position:absolute;left:19787;top:12300;width:2066;height:6593;flip:y;visibility:visible;mso-wrap-style:square" o:connectortype="straight" o:gfxdata="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" strokecolor="#c0504d [3205]" strokeweight="2pt">
-                  <v:stroke endarrow="block"/>
-                  <v:shadow on="t" color="black" opacity="24903f" origin=",.5" offset="0,.55556mm"/>
-                </v:shape>
-                <v:shape id="Straight Arrow Connector 302" o:spid="_x0000_s1074" type="#_x0000_t32" style="position:absolute;left:28883;top:18901;width:3555;height:0;visibility:visible;mso-wrap-style:square" o:connectortype="straight" o:gfxdata="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" strokecolor="#c0504d [3205]" strokeweight="2pt">
-                  <v:stroke endarrow="block"/>
-                  <v:shadow on="t" color="black" opacity="24903f" origin=",.5" offset="0,.55556mm"/>
-                </v:shape>
-                <v:shape id="Straight Arrow Connector 303" o:spid="_x0000_s1075" type="#_x0000_t32" style="position:absolute;left:28883;top:24849;width:3555;height:72;flip:y;visibility:visible;mso-wrap-style:square" o:connectortype="straight" o:gfxdata="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" strokecolor="#c0504d [3205]" strokeweight="2pt">
-                  <v:stroke endarrow="block"/>
-                  <v:shadow on="t" color="black" opacity="24903f" origin=",.5" offset="0,.55556mm"/>
-                </v:shape>
-                <v:shape id="Straight Arrow Connector 304" o:spid="_x0000_s1076" type="#_x0000_t32" style="position:absolute;left:35952;top:20778;width:1;height:1612;flip:x;visibility:visible;mso-wrap-style:square" o:connectortype="straight" o:gfxdata="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" strokecolor="#9bbb59 [3206]" strokeweight="2pt">
-                  <v:stroke endarrow="block"/>
-                  <v:shadow on="t" color="black" opacity="24903f" origin=",.5" offset="0,.55556mm"/>
-                </v:shape>
-                <v:shape id="Straight Arrow Connector 305" o:spid="_x0000_s1077" type="#_x0000_t32" style="position:absolute;left:39165;top:12295;width:6606;height:6664;visibility:visible;mso-wrap-style:square" o:connectortype="straight" o:gfxdata="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" strokecolor="#9bbb59 [3206]" strokeweight="2pt">
-                  <v:stroke endarrow="block"/>
-                  <v:shadow on="t" color="black" opacity="24903f" origin=",.5" offset="0,.55556mm"/>
-                </v:shape>
-                <v:shape id="Straight Arrow Connector 306" o:spid="_x0000_s1078" type="#_x0000_t32" style="position:absolute;left:39467;top:18901;width:6304;height:58;visibility:visible;mso-wrap-style:square" o:connectortype="straight" o:gfxdata="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" strokecolor="#9bbb59 [3206]" strokeweight="2pt">
-                  <v:stroke endarrow="block"/>
-                  <v:shadow on="t" color="black" opacity="24903f" origin=",.5" offset="0,.55556mm"/>
-                </v:shape>
-                <v:shape id="Straight Arrow Connector 308" o:spid="_x0000_s1079" type="#_x0000_t32" style="position:absolute;left:39467;top:18959;width:6304;height:5890;flip:y;visibility:visible;mso-wrap-style:square" o:connectortype="straight" o:gfxdata="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" strokecolor="#9bbb59 [3206]" strokeweight="2pt">
-                  <v:stroke endarrow="block"/>
-                  <v:shadow on="t" color="black" opacity="24903f" origin=",.5" offset="0,.55556mm"/>
-                </v:shape>
-                <v:shape id="Straight Arrow Connector 309" o:spid="_x0000_s1080" type="#_x0000_t32" style="position:absolute;left:52794;top:18930;width:4243;height:29;flip:y;visibility:visible;mso-wrap-style:square" o:connectortype="straight" o:gfxdata="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" strokecolor="#9bbb59 [3206]" strokeweight="2pt">
-                  <v:stroke endarrow="block"/>
-                  <v:shadow on="t" color="black" opacity="24903f" origin=",.5" offset="0,.55556mm"/>
-                </v:shape>
-                <v:shape id="Text Box 310" o:spid="_x0000_s1081" type="#_x0000_t202" style="position:absolute;left:22811;top:3746;width:19051;height:2826;visibility:visible;mso-wrap-style:square;v-text-anchor:top" o:gfxdata="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" fillcolor="white [3201]" stroked="f" strokeweight=".5pt">
+                <v:shape id="Text Box 325" o:spid="_x0000_s1067" type="#_x0000_t202" style="position:absolute;left:19632;top:3455;width:19051;height:2826;visibility:visible;mso-wrap-style:square;v-text-anchor:top" o:gfxdata="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" fillcolor="white [3201]" stroked="f" strokeweight=".5pt">
                   <v:textbox>
                     <w:txbxContent>
                       <w:p>
@@ -12038,27 +11231,31 @@
                           <w:rPr>
                             <w:lang w:val="en-US"/>
                           </w:rPr>
-                          <w:t>Article matching pipeline</w:t>
+                          <w:t>Articles matching pipeline</w:t>
                         </w:r>
                       </w:p>
                       <w:p/>
                     </w:txbxContent>
                   </v:textbox>
                 </v:shape>
+                <v:shape id="Straight Arrow Connector 107" o:spid="_x0000_s1068" type="#_x0000_t32" style="position:absolute;left:35082;top:9665;width:6028;height:29;flip:x;visibility:visible;mso-wrap-style:square" o:connectortype="straight" o:gfxdata="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" strokecolor="black [3200]" strokeweight="2pt">
+                  <v:stroke endarrow="block"/>
+                  <v:shadow on="t" color="black" opacity="24903f" origin=",.5" offset="0,.55556mm"/>
+                </v:shape>
+                <v:shape id="Straight Arrow Connector 108" o:spid="_x0000_s1069" type="#_x0000_t32" style="position:absolute;left:35084;top:10343;width:6026;height:0;flip:x;visibility:visible;mso-wrap-style:square" o:connectortype="straight" o:gfxdata="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" strokecolor="black [3200]" strokeweight="2pt">
+                  <v:stroke endarrow="block"/>
+                  <v:shadow on="t" color="black" opacity="24903f" origin=",.5" offset="0,.55556mm"/>
+                </v:shape>
+                <v:shape id="Straight Arrow Connector 109" o:spid="_x0000_s1070" type="#_x0000_t32" style="position:absolute;left:35082;top:8989;width:6026;height:25;flip:x;visibility:visible;mso-wrap-style:square" o:connectortype="straight" o:gfxdata="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" strokecolor="black [3200]" strokeweight="2pt">
+                  <v:stroke endarrow="block"/>
+                  <v:shadow on="t" color="black" opacity="24903f" origin=",.5" offset="0,.55556mm"/>
+                </v:shape>
                 <w10:anchorlock/>
               </v:group>
             </w:pict>
           </mc:Fallback>
         </mc:AlternateContent>
       </w:r>
-    </w:p>
-    <w:p>
-      <w:pPr>
-        <w:pStyle w:val="Caption"/>
-        <w:rPr>
-          <w:lang w:val="en-US"/>
-        </w:rPr>
-      </w:pPr>
       <w:r>
         <w:rPr>
           <w:lang w:val="en-US"/>
@@ -12111,16 +11308,58 @@
         <w:rPr>
           <w:lang w:val="en-US"/>
         </w:rPr>
-        <w:t>Article matching pipeline is something.</w:t>
-      </w:r>
-    </w:p>
-    <w:p>
-      <w:pPr>
-        <w:ind w:left="-1440"/>
-        <w:rPr>
-          <w:lang w:val="en-US"/>
-        </w:rPr>
-      </w:pPr>
+        <w:t xml:space="preserve">To find articles with different point of view to a given article, first, we need to run the article’s </w:t>
+      </w:r>
+      <w:proofErr w:type="spellStart"/>
+      <w:r>
+        <w:rPr>
+          <w:lang w:val="en-US"/>
+        </w:rPr>
+        <w:t>url</w:t>
+      </w:r>
+      <w:proofErr w:type="spellEnd"/>
+      <w:r>
+        <w:rPr>
+          <w:lang w:val="en-US"/>
+        </w:rPr>
+        <w:t xml:space="preserve"> through our annotation pipeline to extract the necessary information for the scoring and comparing tasks. After that, we </w:t>
+      </w:r>
+      <w:r>
+        <w:rPr>
+          <w:lang w:val="en-US"/>
+        </w:rPr>
+        <w:t>calculate a</w:t>
+      </w:r>
+      <w:r>
+        <w:rPr>
+          <w:lang w:val="en-US"/>
+        </w:rPr>
+        <w:t xml:space="preserve"> relevance </w:t>
+      </w:r>
+      <w:r>
+        <w:rPr>
+          <w:lang w:val="en-US"/>
+        </w:rPr>
+        <w:t xml:space="preserve">score for every article stored in our database </w:t>
+      </w:r>
+      <w:r>
+        <w:rPr>
+          <w:lang w:val="en-US"/>
+        </w:rPr>
+        <w:t xml:space="preserve">and rank them based on this score </w:t>
+      </w:r>
+      <w:r>
+        <w:rPr>
+          <w:lang w:val="en-US"/>
+        </w:rPr>
+        <w:t>(more on 3.3.2)</w:t>
+      </w:r>
+      <w:r>
+        <w:rPr>
+          <w:lang w:val="en-US"/>
+        </w:rPr>
+        <w:t>. Finally, we display the highest scored articles to the users as they are the most relevance. We weren’t able to implement the different point of view check in our prototype, but we have some good theoretical claims to do it.</w:t>
+      </w:r>
       <w:bookmarkStart w:id="20" w:name="_GoBack"/>
       <w:bookmarkEnd w:id="20"/>
     </w:p>
@@ -12203,14 +11442,14 @@
         <w:rPr>
           <w:lang w:val="en-US"/>
         </w:rPr>
-        <w:t xml:space="preserve"> a web content parser module which utilize a similar technique to reader mode on Firefox or Safari which will automatically strip away all the non-article part in the web content. However, this is not enough since it only strips the advertisement and related news, the core article and the html tag around it still </w:t>
+        <w:t xml:space="preserve"> a web content parser module which utilize a similar technique to reader mode on Firefox or Safari which will automatically strip </w:t>
       </w:r>
       <w:r>
         <w:rPr>
           <w:lang w:val="en-US"/>
         </w:rPr>
         <w:lastRenderedPageBreak/>
-        <w:t>persists, which, to solve, I wrote a smaller module to automatically remove all the html tag as well as the image and the caption, which is not really accurate since each website have different layouts and ways to present content, make parsing out the content really not effective, since, for example, some website, when they end the sentences or the caption of the image, the don’t add the “.” (dot) or sometimes they make multiple dots, which make finding out the article contents with proper sentences are quite a problem in most of the article, which make the overall annotating result worse.</w:t>
+        <w:t>away all the non-article part in the web content. However, this is not enough since it only strips the advertisement and related news, the core article and the html tag around it still persists, which, to solve, I wrote a smaller module to automatically remove all the html tag as well as the image and the caption, which is not really accurate since each website have different layouts and ways to present content, make parsing out the content really not effective, since, for example, some website, when they end the sentences or the caption of the image, the don’t add the “.” (dot) or sometimes they make multiple dots, which make finding out the article contents with proper sentences are quite a problem in most of the article, which make the overall annotating result worse.</w:t>
       </w:r>
     </w:p>
     <w:p>
@@ -12405,151 +11644,152 @@
         <w:rPr>
           <w:lang w:val="en-US"/>
         </w:rPr>
+        <w:lastRenderedPageBreak/>
         <w:t xml:space="preserve">The filtered annotation result (let’s call them core feature) will be saved into the local database for future comparison </w:t>
       </w:r>
       <w:r>
         <w:rPr>
           <w:lang w:val="en-US"/>
         </w:rPr>
-        <w:t xml:space="preserve">of the un-polarizing algorithm. The use of the local database for </w:t>
+        <w:t>of the un-polarizing algorithm. The use of the local database for the core-results is necessary because the processing time of each article is quite long, around 30 seconds each, so, to compare one article to other hundred to find the most relevance one, we must process them beforehand so that our results are readily available for future accessing.</w:t>
+      </w:r>
+    </w:p>
+    <w:p>
+      <w:pPr>
+        <w:pStyle w:val="Heading3"/>
+        <w:rPr>
+          <w:lang w:val="en-US"/>
+        </w:rPr>
+      </w:pPr>
+      <w:bookmarkStart w:id="24" w:name="_Toc1507321"/>
+      <w:r>
+        <w:rPr>
+          <w:lang w:val="en-US"/>
+        </w:rPr>
+        <w:t>Sentiment analysis</w:t>
+      </w:r>
+      <w:bookmarkEnd w:id="24"/>
+    </w:p>
+    <w:p>
+      <w:pPr>
+        <w:rPr>
+          <w:lang w:val="en-US"/>
+        </w:rPr>
+      </w:pPr>
+      <w:r>
+        <w:rPr>
+          <w:lang w:val="en-US"/>
+        </w:rPr>
+        <w:t>(</w:t>
+      </w:r>
+      <w:r>
+        <w:rPr>
+          <w:i/>
+          <w:lang w:val="en-US"/>
+        </w:rPr>
+        <w:t>How do we use the sentiment analysis, how it’s not working and how we decided to just not use it</w:t>
+      </w:r>
+      <w:r>
+        <w:rPr>
+          <w:lang w:val="en-US"/>
+        </w:rPr>
+        <w:t xml:space="preserve">) </w:t>
+      </w:r>
+      <w:r>
+        <w:rPr>
+          <w:lang w:val="en-US"/>
+        </w:rPr>
+        <w:t>–</w:t>
+      </w:r>
+      <w:r>
+        <w:rPr>
+          <w:lang w:val="en-US"/>
+        </w:rPr>
+        <w:t xml:space="preserve"> </w:t>
+      </w:r>
+      <w:r>
+        <w:rPr>
+          <w:lang w:val="en-US"/>
+        </w:rPr>
+        <w:t xml:space="preserve">This is our very first idea upon figuring out a solution to this problem. Our initial hypothesis was simple, if two articles talking about one problem, for example: The U.S President, Donald Trump, if one article talk about him with a positive sentiment, and the other with a negative sentiment, then they are from the different point of view and we should suggest the other article to our user. </w:t>
+      </w:r>
+    </w:p>
+    <w:p>
+      <w:pPr>
+        <w:rPr>
+          <w:lang w:val="en-US"/>
+        </w:rPr>
+      </w:pPr>
+      <w:r>
+        <w:rPr>
+          <w:lang w:val="en-US"/>
+        </w:rPr>
+        <w:t xml:space="preserve">Sentiment analysis services are offered by many big companies like IBM, Google, Microsoft, to some other smaller startups and a lot of open-source library exists as well. However, this method proves to be completely useless for our use-case (at least using the Stanford’s NLP lib). Because practically, sentiment analysis is only good for single sentences only, without </w:t>
+      </w:r>
+      <w:proofErr w:type="gramStart"/>
+      <w:r>
+        <w:rPr>
+          <w:lang w:val="en-US"/>
+        </w:rPr>
+        <w:t>taking into account</w:t>
+      </w:r>
+      <w:proofErr w:type="gramEnd"/>
+      <w:r>
+        <w:rPr>
+          <w:lang w:val="en-US"/>
+        </w:rPr>
+        <w:t xml:space="preserve"> the paragraph or the article. It is mostly used for analyzing customer reviews for products or customer feedbacks.</w:t>
+      </w:r>
+    </w:p>
+    <w:p>
+      <w:pPr>
+        <w:rPr>
+          <w:lang w:val="en-US"/>
+        </w:rPr>
+      </w:pPr>
+      <w:r>
+        <w:rPr>
+          <w:lang w:val="en-US"/>
+        </w:rPr>
+        <w:t>Furthermore, the Stanford NLP sentiment analysis result are quite limited, only 5 value</w:t>
+      </w:r>
+      <w:r>
+        <w:rPr>
+          <w:lang w:val="en-US"/>
+        </w:rPr>
+        <w:t>s</w:t>
+      </w:r>
+      <w:r>
+        <w:rPr>
+          <w:lang w:val="en-US"/>
+        </w:rPr>
+        <w:t xml:space="preserve">, from very negative to normal to very positive, and work on the context of a single sentence only. Google’s service proves to be a bit more </w:t>
+      </w:r>
+      <w:r>
+        <w:rPr>
+          <w:lang w:val="en-US"/>
+        </w:rPr>
+        <w:t>useful with sentiment scale from 0 to 100, but still work on a single sentence context. IBM’s service is the fanciest with scale of 100 for sentiment but also some other adjectives like “Anger”, “Nice”, “Happiness”, … which seems to be the most suitable for our case if we decided to go with this.</w:t>
+      </w:r>
+    </w:p>
+    <w:p>
+      <w:pPr>
+        <w:rPr>
+          <w:lang w:val="en-US"/>
+        </w:rPr>
+      </w:pPr>
+      <w:r>
+        <w:rPr>
+          <w:lang w:val="en-US"/>
+        </w:rPr>
+        <w:t xml:space="preserve">However, as this is a public research with source code fully available for people to use on their own, we don’t want to tie ourselves to private services that might either be unavailable </w:t>
       </w:r>
       <w:r>
         <w:rPr>
           <w:lang w:val="en-US"/>
         </w:rPr>
         <w:lastRenderedPageBreak/>
-        <w:t>the core-results is necessary because the processing time of each article is quite long, around 30 seconds each, so, to compare one article to other hundred to find the most relevance one, we must process them beforehand so that our results are readily available for future accessing.</w:t>
-      </w:r>
-    </w:p>
-    <w:p>
-      <w:pPr>
-        <w:pStyle w:val="Heading3"/>
-        <w:rPr>
-          <w:lang w:val="en-US"/>
-        </w:rPr>
-      </w:pPr>
-      <w:bookmarkStart w:id="24" w:name="_Toc1507321"/>
-      <w:r>
-        <w:rPr>
-          <w:lang w:val="en-US"/>
-        </w:rPr>
-        <w:t>Sentiment analysis</w:t>
-      </w:r>
-      <w:bookmarkEnd w:id="24"/>
-    </w:p>
-    <w:p>
-      <w:pPr>
-        <w:rPr>
-          <w:lang w:val="en-US"/>
-        </w:rPr>
-      </w:pPr>
-      <w:r>
-        <w:rPr>
-          <w:lang w:val="en-US"/>
-        </w:rPr>
-        <w:t>(</w:t>
-      </w:r>
-      <w:r>
-        <w:rPr>
-          <w:i/>
-          <w:lang w:val="en-US"/>
-        </w:rPr>
-        <w:t>How do we use the sentiment analysis, how it’s not working and how we decided to just not use it</w:t>
-      </w:r>
-      <w:r>
-        <w:rPr>
-          <w:lang w:val="en-US"/>
-        </w:rPr>
-        <w:t xml:space="preserve">) </w:t>
-      </w:r>
-      <w:r>
-        <w:rPr>
-          <w:lang w:val="en-US"/>
-        </w:rPr>
-        <w:t>–</w:t>
-      </w:r>
-      <w:r>
-        <w:rPr>
-          <w:lang w:val="en-US"/>
-        </w:rPr>
-        <w:t xml:space="preserve"> </w:t>
-      </w:r>
-      <w:r>
-        <w:rPr>
-          <w:lang w:val="en-US"/>
-        </w:rPr>
-        <w:t xml:space="preserve">This is our very first idea upon figuring out a solution to this problem. Our initial hypothesis was simple, if two articles talking about one problem, for example: The U.S President, Donald Trump, if one article talk about him with a positive sentiment, and the other with a negative sentiment, then they are from the different point of view and we should suggest the other article to our user. </w:t>
-      </w:r>
-    </w:p>
-    <w:p>
-      <w:pPr>
-        <w:rPr>
-          <w:lang w:val="en-US"/>
-        </w:rPr>
-      </w:pPr>
-      <w:r>
-        <w:rPr>
-          <w:lang w:val="en-US"/>
-        </w:rPr>
-        <w:t xml:space="preserve">Sentiment analysis services are offered by many big companies like IBM, Google, Microsoft, to some other smaller startups and a lot of open-source library exists as well. However, this method proves to be completely useless for our use-case (at least using the Stanford’s NLP lib). Because practically, sentiment analysis is only good for single sentences only, without </w:t>
-      </w:r>
-      <w:proofErr w:type="gramStart"/>
-      <w:r>
-        <w:rPr>
-          <w:lang w:val="en-US"/>
-        </w:rPr>
-        <w:t>taking into account</w:t>
-      </w:r>
-      <w:proofErr w:type="gramEnd"/>
-      <w:r>
-        <w:rPr>
-          <w:lang w:val="en-US"/>
-        </w:rPr>
-        <w:t xml:space="preserve"> the paragraph or the article. It is mostly used for analyzing customer reviews for products or customer feedbacks.</w:t>
-      </w:r>
-    </w:p>
-    <w:p>
-      <w:pPr>
-        <w:rPr>
-          <w:lang w:val="en-US"/>
-        </w:rPr>
-      </w:pPr>
-      <w:r>
-        <w:rPr>
-          <w:lang w:val="en-US"/>
-        </w:rPr>
-        <w:t>Furthermore, the Stanford NLP sentiment analysis result are quite limited, only 5 value</w:t>
-      </w:r>
-      <w:r>
-        <w:rPr>
-          <w:lang w:val="en-US"/>
-        </w:rPr>
-        <w:t>s</w:t>
-      </w:r>
-      <w:r>
-        <w:rPr>
-          <w:lang w:val="en-US"/>
-        </w:rPr>
-        <w:t xml:space="preserve">, from very negative to normal to very positive, and work on the context of a single sentence only. Google’s service proves to be a bit more </w:t>
-      </w:r>
-      <w:r>
-        <w:rPr>
-          <w:lang w:val="en-US"/>
-        </w:rPr>
-        <w:t>useful with sentiment scale from 0 to 100, but still work on a single sentence context. IBM’s service is the fanciest with scale of 100 for sentiment but also some other adjectives like “Anger”, “Nice”, “Happiness”, … which seems to be the most suitable for our case if we decided to go with this.</w:t>
-      </w:r>
-    </w:p>
-    <w:p>
-      <w:pPr>
-        <w:rPr>
-          <w:lang w:val="en-US"/>
-        </w:rPr>
-      </w:pPr>
-      <w:r>
-        <w:rPr>
-          <w:lang w:val="en-US"/>
-        </w:rPr>
-        <w:t xml:space="preserve">However, as this is a public research with source code fully available for people to use on their own, we don’t want to tie ourselves to private services that might either be unavailable someday, or restrict our access because of reasons, we decided to go with Stanford NLP, </w:t>
+        <w:t xml:space="preserve">someday, or restrict our access because of reasons, we decided to go with Stanford NLP, </w:t>
       </w:r>
       <w:r>
         <w:rPr>
@@ -12574,7 +11814,6 @@
         <w:rPr>
           <w:lang w:val="en-US"/>
         </w:rPr>
-        <w:lastRenderedPageBreak/>
         <w:t>We</w:t>
       </w:r>
       <w:r>
@@ -13174,20 +12413,14 @@
         <w:rPr>
           <w:lang w:val="en-US"/>
         </w:rPr>
+        <w:lastRenderedPageBreak/>
         <w:t xml:space="preserve">The default NER of Stanford NLP contains a lot of unnecessary information that bloat the return result for our algorithm so much. </w:t>
       </w:r>
       <w:r>
         <w:rPr>
           <w:lang w:val="en-US"/>
         </w:rPr>
-        <w:t xml:space="preserve">Many information (named entities) detected are quite un-relevance to our case, for example, he/she, year, number and some proposition text </w:t>
-      </w:r>
-      <w:r>
-        <w:rPr>
-          <w:lang w:val="en-US"/>
-        </w:rPr>
-        <w:lastRenderedPageBreak/>
-        <w:t xml:space="preserve">like Mister, Miss … </w:t>
+        <w:t xml:space="preserve">Many information (named entities) detected are quite un-relevance to our case, for example, he/she, year, number and some proposition text like Mister, Miss … </w:t>
       </w:r>
       <w:r>
         <w:rPr>
@@ -18094,13 +17327,13 @@
           </mc:Choice>
           <mc:Fallback>
             <w:pict>
-              <v:group w14:anchorId="3823FE59" id="Canvas 18" o:spid="_x0000_s1082" editas="canvas" style="width:6in;height:252pt;mso-position-horizontal-relative:char;mso-position-vertical-relative:line" coordsize="54864,32004" o:gfxdata="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">
-                <v:shape id="_x0000_s1083" type="#_x0000_t75" style="position:absolute;width:54864;height:32004;visibility:visible;mso-wrap-style:square">
+              <v:group w14:anchorId="3823FE59" id="Canvas 18" o:spid="_x0000_s1071" editas="canvas" style="width:6in;height:252pt;mso-position-horizontal-relative:char;mso-position-vertical-relative:line" coordsize="54864,32004" o:gfxdata="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">
+                <v:shape id="_x0000_s1072" type="#_x0000_t75" style="position:absolute;width:54864;height:32004;visibility:visible;mso-wrap-style:square">
                   <v:fill o:detectmouseclick="t"/>
                   <v:path o:connecttype="none"/>
                 </v:shape>
-                <v:rect id="Rectangle 1" o:spid="_x0000_s1084" style="position:absolute;left:17212;top:8233;width:20398;height:10427;visibility:visible;mso-wrap-style:square;v-text-anchor:middle" o:gfxdata="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" fillcolor="white [3201]" strokecolor="#4f81bd [3204]" strokeweight="2pt"/>
-                <v:shape id="Text Box 48" o:spid="_x0000_s1085" type="#_x0000_t202" style="position:absolute;left:45723;top:11585;width:7036;height:5284;visibility:visible;mso-wrap-style:square;v-text-anchor:top" o:gfxdata="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" fillcolor="white [3201]" strokecolor="#c0504d [3205]" strokeweight="2pt">
+                <v:rect id="Rectangle 1" o:spid="_x0000_s1073" style="position:absolute;left:17212;top:8233;width:20398;height:10427;visibility:visible;mso-wrap-style:square;v-text-anchor:middle" o:gfxdata="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" fillcolor="white [3201]" strokecolor="#4f81bd [3204]" strokeweight="2pt"/>
+                <v:shape id="Text Box 48" o:spid="_x0000_s1074" type="#_x0000_t202" style="position:absolute;left:45723;top:11585;width:7036;height:5284;visibility:visible;mso-wrap-style:square;v-text-anchor:top" o:gfxdata="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" fillcolor="white [3201]" strokecolor="#c0504d [3205]" strokeweight="2pt">
                   <v:textbox>
                     <w:txbxContent>
                       <w:p>
@@ -18142,7 +17375,7 @@
                     </w:txbxContent>
                   </v:textbox>
                 </v:shape>
-                <v:shape id="Text Box 48" o:spid="_x0000_s1086" type="#_x0000_t202" style="position:absolute;left:19274;top:11655;width:7036;height:5283;visibility:visible;mso-wrap-style:square;v-text-anchor:top" o:gfxdata="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" fillcolor="white [3201]" strokecolor="#c0504d [3205]" strokeweight="2pt">
+                <v:shape id="Text Box 48" o:spid="_x0000_s1075" type="#_x0000_t202" style="position:absolute;left:19274;top:11655;width:7036;height:5283;visibility:visible;mso-wrap-style:square;v-text-anchor:top" o:gfxdata="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" fillcolor="white [3201]" strokecolor="#c0504d [3205]" strokeweight="2pt">
                   <v:textbox>
                     <w:txbxContent>
                       <w:p>
@@ -18209,7 +17442,7 @@
                     </w:txbxContent>
                   </v:textbox>
                 </v:shape>
-                <v:shape id="Text Box 48" o:spid="_x0000_s1087" type="#_x0000_t202" style="position:absolute;left:28958;top:11655;width:7036;height:5283;visibility:visible;mso-wrap-style:square;v-text-anchor:top" o:gfxdata="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" fillcolor="white [3201]" strokecolor="#c0504d [3205]" strokeweight="2pt">
+                <v:shape id="Text Box 48" o:spid="_x0000_s1076" type="#_x0000_t202" style="position:absolute;left:28958;top:11655;width:7036;height:5283;visibility:visible;mso-wrap-style:square;v-text-anchor:top" o:gfxdata="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" fillcolor="white [3201]" strokecolor="#c0504d [3205]" strokeweight="2pt">
                   <v:textbox>
                     <w:txbxContent>
                       <w:p>
@@ -18251,7 +17484,7 @@
                     </w:txbxContent>
                   </v:textbox>
                 </v:shape>
-                <v:shape id="Text Box 48" o:spid="_x0000_s1088" type="#_x0000_t202" style="position:absolute;left:19274;top:1800;width:7036;height:5283;visibility:visible;mso-wrap-style:square;v-text-anchor:top" o:gfxdata="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" fillcolor="white [3201]" strokecolor="#9bbb59 [3206]" strokeweight="2pt">
+                <v:shape id="Text Box 48" o:spid="_x0000_s1077" type="#_x0000_t202" style="position:absolute;left:19274;top:1800;width:7036;height:5283;visibility:visible;mso-wrap-style:square;v-text-anchor:top" o:gfxdata="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" fillcolor="white [3201]" strokecolor="#9bbb59 [3206]" strokeweight="2pt">
                   <v:textbox>
                     <w:txbxContent>
                       <w:p>
@@ -18288,7 +17521,7 @@
                     </w:txbxContent>
                   </v:textbox>
                 </v:shape>
-                <v:shape id="Text Box 48" o:spid="_x0000_s1089" type="#_x0000_t202" style="position:absolute;left:2057;top:11655;width:7036;height:5283;visibility:visible;mso-wrap-style:square;v-text-anchor:top" o:gfxdata="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" fillcolor="white [3201]" strokecolor="#c0504d [3205]" strokeweight="2pt">
+                <v:shape id="Text Box 48" o:spid="_x0000_s1078" type="#_x0000_t202" style="position:absolute;left:2057;top:11655;width:7036;height:5283;visibility:visible;mso-wrap-style:square;v-text-anchor:top" o:gfxdata="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" fillcolor="white [3201]" strokecolor="#c0504d [3205]" strokeweight="2pt">
                   <v:textbox>
                     <w:txbxContent>
                       <w:p>
@@ -18329,7 +17562,7 @@
                     </w:txbxContent>
                   </v:textbox>
                 </v:shape>
-                <v:shape id="Text Box 48" o:spid="_x0000_s1090" type="#_x0000_t202" style="position:absolute;left:28958;top:23323;width:7036;height:5283;visibility:visible;mso-wrap-style:square;v-text-anchor:top" o:gfxdata="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" fillcolor="white [3201]" strokecolor="#9bbb59 [3206]" strokeweight="2pt">
+                <v:shape id="Text Box 48" o:spid="_x0000_s1079" type="#_x0000_t202" style="position:absolute;left:28958;top:23323;width:7036;height:5283;visibility:visible;mso-wrap-style:square;v-text-anchor:top" o:gfxdata="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" fillcolor="white [3201]" strokecolor="#9bbb59 [3206]" strokeweight="2pt">
                   <v:textbox>
                     <w:txbxContent>
                       <w:p>
@@ -18392,7 +17625,7 @@
                     </w:txbxContent>
                   </v:textbox>
                 </v:shape>
-                <v:shape id="Text Box 48" o:spid="_x0000_s1091" type="#_x0000_t202" style="position:absolute;left:45723;top:23323;width:7036;height:5283;visibility:visible;mso-wrap-style:square;v-text-anchor:top" o:gfxdata="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" fillcolor="white [3201]" strokecolor="#9bbb59 [3206]" strokeweight="2pt">
+                <v:shape id="Text Box 48" o:spid="_x0000_s1080" type="#_x0000_t202" style="position:absolute;left:45723;top:23323;width:7036;height:5283;visibility:visible;mso-wrap-style:square;v-text-anchor:top" o:gfxdata="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" fillcolor="white [3201]" strokecolor="#9bbb59 [3206]" strokeweight="2pt">
                   <v:textbox>
                     <w:txbxContent>
                       <w:p>
@@ -18441,28 +17674,28 @@
                     </w:txbxContent>
                   </v:textbox>
                 </v:shape>
-                <v:shape id="Straight Arrow Connector 10" o:spid="_x0000_s1092" type="#_x0000_t32" style="position:absolute;left:9093;top:14274;width:10181;height:22;visibility:visible;mso-wrap-style:square" o:connectortype="straight" o:gfxdata="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" strokecolor="#bc4542 [3045]" strokeweight="2.25pt">
+                <v:shape id="Straight Arrow Connector 10" o:spid="_x0000_s1081" type="#_x0000_t32" style="position:absolute;left:9093;top:14274;width:10181;height:22;visibility:visible;mso-wrap-style:square" o:connectortype="straight" o:gfxdata="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" strokecolor="#bc4542 [3045]" strokeweight="2.25pt">
                   <v:stroke endarrow="block"/>
                 </v:shape>
-                <v:shape id="Straight Arrow Connector 11" o:spid="_x0000_s1093" type="#_x0000_t32" style="position:absolute;left:26310;top:14274;width:2648;height:22;visibility:visible;mso-wrap-style:square" o:connectortype="straight" o:gfxdata="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" strokecolor="#bc4542 [3045]" strokeweight="2.25pt">
+                <v:shape id="Straight Arrow Connector 11" o:spid="_x0000_s1082" type="#_x0000_t32" style="position:absolute;left:26310;top:14274;width:2648;height:22;visibility:visible;mso-wrap-style:square" o:connectortype="straight" o:gfxdata="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" strokecolor="#bc4542 [3045]" strokeweight="2.25pt">
                   <v:stroke endarrow="block"/>
                 </v:shape>
-                <v:shape id="Straight Arrow Connector 12" o:spid="_x0000_s1094" type="#_x0000_t32" style="position:absolute;left:35994;top:14227;width:9729;height:69;flip:y;visibility:visible;mso-wrap-style:square" o:connectortype="straight" o:gfxdata="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" strokecolor="#bc4542 [3045]" strokeweight="2.25pt">
+                <v:shape id="Straight Arrow Connector 12" o:spid="_x0000_s1083" type="#_x0000_t32" style="position:absolute;left:35994;top:14227;width:9729;height:69;flip:y;visibility:visible;mso-wrap-style:square" o:connectortype="straight" o:gfxdata="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" strokecolor="#bc4542 [3045]" strokeweight="2.25pt">
                   <v:stroke endarrow="block"/>
                 </v:shape>
-                <v:shape id="Straight Arrow Connector 13" o:spid="_x0000_s1095" type="#_x0000_t32" style="position:absolute;left:22792;top:7083;width:0;height:4572;visibility:visible;mso-wrap-style:square" o:connectortype="straight" o:gfxdata="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" strokecolor="#4579b8 [3044]" strokeweight="2.25pt">
+                <v:shape id="Straight Arrow Connector 13" o:spid="_x0000_s1084" type="#_x0000_t32" style="position:absolute;left:22792;top:7083;width:0;height:4572;visibility:visible;mso-wrap-style:square" o:connectortype="straight" o:gfxdata="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" strokecolor="#4579b8 [3044]" strokeweight="2.25pt">
                   <v:stroke endarrow="block"/>
                 </v:shape>
-                <v:shape id="Straight Arrow Connector 14" o:spid="_x0000_s1096" type="#_x0000_t32" style="position:absolute;left:32476;top:16938;width:0;height:6385;visibility:visible;mso-wrap-style:square" o:connectortype="straight" o:gfxdata="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" strokecolor="#4579b8 [3044]" strokeweight="2.25pt">
+                <v:shape id="Straight Arrow Connector 14" o:spid="_x0000_s1085" type="#_x0000_t32" style="position:absolute;left:32476;top:16938;width:0;height:6385;visibility:visible;mso-wrap-style:square" o:connectortype="straight" o:gfxdata="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" strokecolor="#4579b8 [3044]" strokeweight="2.25pt">
                   <v:stroke endarrow="block"/>
                 </v:shape>
-                <v:shape id="Straight Arrow Connector 15" o:spid="_x0000_s1097" type="#_x0000_t32" style="position:absolute;left:34424;top:15681;width:11299;height:7642;flip:y;visibility:visible;mso-wrap-style:square" o:connectortype="straight" o:gfxdata="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" strokecolor="#4579b8 [3044]" strokeweight="2.25pt">
+                <v:shape id="Straight Arrow Connector 15" o:spid="_x0000_s1086" type="#_x0000_t32" style="position:absolute;left:34424;top:15681;width:11299;height:7642;flip:y;visibility:visible;mso-wrap-style:square" o:connectortype="straight" o:gfxdata="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" strokecolor="#4579b8 [3044]" strokeweight="2.25pt">
                   <v:stroke endarrow="block"/>
                 </v:shape>
-                <v:shape id="Straight Arrow Connector 16" o:spid="_x0000_s1098" type="#_x0000_t32" style="position:absolute;left:35994;top:16869;width:10760;height:7542;flip:x;visibility:visible;mso-wrap-style:square" o:connectortype="straight" o:gfxdata="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" strokecolor="#4579b8 [3044]" strokeweight="2.25pt">
+                <v:shape id="Straight Arrow Connector 16" o:spid="_x0000_s1087" type="#_x0000_t32" style="position:absolute;left:35994;top:16869;width:10760;height:7542;flip:x;visibility:visible;mso-wrap-style:square" o:connectortype="straight" o:gfxdata="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" strokecolor="#4579b8 [3044]" strokeweight="2.25pt">
                   <v:stroke endarrow="block"/>
                 </v:shape>
-                <v:shape id="Straight Arrow Connector 17" o:spid="_x0000_s1099" type="#_x0000_t32" style="position:absolute;left:35994;top:25942;width:9729;height:22;visibility:visible;mso-wrap-style:square" o:connectortype="straight" o:gfxdata="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" strokecolor="#4579b8 [3044]" strokeweight="2.25pt">
+                <v:shape id="Straight Arrow Connector 17" o:spid="_x0000_s1088" type="#_x0000_t32" style="position:absolute;left:35994;top:25942;width:9729;height:22;visibility:visible;mso-wrap-style:square" o:connectortype="straight" o:gfxdata="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" strokecolor="#4579b8 [3044]" strokeweight="2.25pt">
                   <v:stroke endarrow="block"/>
                 </v:shape>
                 <w10:anchorlock/>
@@ -19101,8 +18334,8 @@
           <w:lang w:val="en-US"/>
         </w:rPr>
       </w:pPr>
-      <w:bookmarkStart w:id="45" w:name="_Toc499365405"/>
-      <w:bookmarkStart w:id="46" w:name="_Toc1507336"/>
+      <w:bookmarkStart w:id="45" w:name="_Toc1507336"/>
+      <w:bookmarkStart w:id="46" w:name="_Toc499365405"/>
       <w:r>
         <w:rPr>
           <w:lang w:val="en-US"/>
@@ -19110,7 +18343,7 @@
         <w:lastRenderedPageBreak/>
         <w:t>Bibliography</w:t>
       </w:r>
-      <w:bookmarkEnd w:id="46"/>
+      <w:bookmarkEnd w:id="45"/>
     </w:p>
     <w:p>
       <w:pPr>
@@ -19285,7 +18518,7 @@
         </w:rPr>
       </w:pPr>
       <w:bookmarkStart w:id="47" w:name="_Toc1507337"/>
-      <w:bookmarkEnd w:id="45"/>
+      <w:bookmarkEnd w:id="46"/>
       <w:r>
         <w:rPr>
           <w:lang w:val="en-US"/>
@@ -21984,6 +21217,7 @@
   <w:style w:type="character" w:default="1" w:styleId="DefaultParagraphFont">
     <w:name w:val="Default Paragraph Font"/>
     <w:uiPriority w:val="1"/>
+    <w:semiHidden/>
     <w:unhideWhenUsed/>
   </w:style>
   <w:style w:type="table" w:default="1" w:styleId="TableNormal">
@@ -23024,7 +22258,7 @@
 </file>
 
 <file path=customXml/itemProps1.xml><?xml version="1.0" encoding="utf-8"?>
-<ds:datastoreItem xmlns:ds="http://schemas.openxmlformats.org/officeDocument/2006/customXml" ds:itemID="{821E82C6-C985-47BD-B4EA-FB45ABAB7A2C}">
+<ds:datastoreItem xmlns:ds="http://schemas.openxmlformats.org/officeDocument/2006/customXml" ds:itemID="{F5B0C81B-5E57-4C4F-AEC3-8B87AC0E841C}">
   <ds:schemaRefs>
     <ds:schemaRef ds:uri="http://schemas.openxmlformats.org/officeDocument/2006/bibliography"/>
   </ds:schemaRefs>

</xml_diff>

<commit_message>
Update thesis, part 2.4 something, Version contorl and git, with proper citation and academic writing style.
</commit_message>
<xml_diff>
--- a/WISE-MinhDuc-Master-thesis (AutoRecovered).docx
+++ b/WISE-MinhDuc-Master-thesis (AutoRecovered).docx
@@ -95,7 +95,7 @@
           <w:noProof/>
           <w:lang w:val="en-US"/>
         </w:rPr>
-        <w:t>February 20, 2019</w:t>
+        <w:t>February 28, 2019</w:t>
       </w:r>
       <w:r>
         <w:rPr>
@@ -863,7 +863,7 @@
           <w:noProof/>
           <w:lang w:val="en-US"/>
         </w:rPr>
-        <w:t>February 20, 2019</w:t>
+        <w:t>February 28, 2019</w:t>
       </w:r>
       <w:r>
         <w:rPr>
@@ -1370,7 +1370,7 @@
         </w:rPr>
         <w:fldChar w:fldCharType="separate"/>
       </w:r>
-      <w:hyperlink w:anchor="_Toc1507299" w:history="1">
+      <w:hyperlink w:anchor="_Toc2014741" w:history="1">
         <w:r>
           <w:rPr>
             <w:rStyle w:val="Hyperlink"/>
@@ -1418,7 +1418,7 @@
             <w:noProof/>
             <w:webHidden/>
           </w:rPr>
-          <w:instrText xml:space="preserve"> PAGEREF _Toc1507299 \h </w:instrText>
+          <w:instrText xml:space="preserve"> PAGEREF _Toc2014741 \h </w:instrText>
         </w:r>
         <w:r>
           <w:rPr>
@@ -1459,7 +1459,7 @@
           <w:lang w:val="en-US"/>
         </w:rPr>
       </w:pPr>
-      <w:hyperlink w:anchor="_Toc1507300" w:history="1">
+      <w:hyperlink w:anchor="_Toc2014742" w:history="1">
         <w:r>
           <w:rPr>
             <w:rStyle w:val="Hyperlink"/>
@@ -1499,7 +1499,7 @@
           <w:rPr>
             <w:webHidden/>
           </w:rPr>
-          <w:instrText xml:space="preserve"> PAGEREF _Toc1507300 \h </w:instrText>
+          <w:instrText xml:space="preserve"> PAGEREF _Toc2014742 \h </w:instrText>
         </w:r>
         <w:r>
           <w:rPr>
@@ -1536,7 +1536,7 @@
           <w:lang w:val="en-US"/>
         </w:rPr>
       </w:pPr>
-      <w:hyperlink w:anchor="_Toc1507301" w:history="1">
+      <w:hyperlink w:anchor="_Toc2014743" w:history="1">
         <w:r>
           <w:rPr>
             <w:rStyle w:val="Hyperlink"/>
@@ -1576,7 +1576,7 @@
           <w:rPr>
             <w:webHidden/>
           </w:rPr>
-          <w:instrText xml:space="preserve"> PAGEREF _Toc1507301 \h </w:instrText>
+          <w:instrText xml:space="preserve"> PAGEREF _Toc2014743 \h </w:instrText>
         </w:r>
         <w:r>
           <w:rPr>
@@ -1613,7 +1613,7 @@
           <w:lang w:val="en-US"/>
         </w:rPr>
       </w:pPr>
-      <w:hyperlink w:anchor="_Toc1507302" w:history="1">
+      <w:hyperlink w:anchor="_Toc2014744" w:history="1">
         <w:r>
           <w:rPr>
             <w:rStyle w:val="Hyperlink"/>
@@ -1653,7 +1653,7 @@
           <w:rPr>
             <w:webHidden/>
           </w:rPr>
-          <w:instrText xml:space="preserve"> PAGEREF _Toc1507302 \h </w:instrText>
+          <w:instrText xml:space="preserve"> PAGEREF _Toc2014744 \h </w:instrText>
         </w:r>
         <w:r>
           <w:rPr>
@@ -1690,7 +1690,7 @@
           <w:lang w:val="en-US"/>
         </w:rPr>
       </w:pPr>
-      <w:hyperlink w:anchor="_Toc1507303" w:history="1">
+      <w:hyperlink w:anchor="_Toc2014745" w:history="1">
         <w:r>
           <w:rPr>
             <w:rStyle w:val="Hyperlink"/>
@@ -1730,7 +1730,7 @@
           <w:rPr>
             <w:webHidden/>
           </w:rPr>
-          <w:instrText xml:space="preserve"> PAGEREF _Toc1507303 \h </w:instrText>
+          <w:instrText xml:space="preserve"> PAGEREF _Toc2014745 \h </w:instrText>
         </w:r>
         <w:r>
           <w:rPr>
@@ -1770,7 +1770,7 @@
           <w:lang w:val="en-US"/>
         </w:rPr>
       </w:pPr>
-      <w:hyperlink w:anchor="_Toc1507304" w:history="1">
+      <w:hyperlink w:anchor="_Toc2014746" w:history="1">
         <w:r>
           <w:rPr>
             <w:rStyle w:val="Hyperlink"/>
@@ -1818,7 +1818,7 @@
             <w:noProof/>
             <w:webHidden/>
           </w:rPr>
-          <w:instrText xml:space="preserve"> PAGEREF _Toc1507304 \h </w:instrText>
+          <w:instrText xml:space="preserve"> PAGEREF _Toc2014746 \h </w:instrText>
         </w:r>
         <w:r>
           <w:rPr>
@@ -1859,7 +1859,7 @@
           <w:lang w:val="en-US"/>
         </w:rPr>
       </w:pPr>
-      <w:hyperlink w:anchor="_Toc1507305" w:history="1">
+      <w:hyperlink w:anchor="_Toc2014747" w:history="1">
         <w:r>
           <w:rPr>
             <w:rStyle w:val="Hyperlink"/>
@@ -1899,7 +1899,7 @@
           <w:rPr>
             <w:webHidden/>
           </w:rPr>
-          <w:instrText xml:space="preserve"> PAGEREF _Toc1507305 \h </w:instrText>
+          <w:instrText xml:space="preserve"> PAGEREF _Toc2014747 \h </w:instrText>
         </w:r>
         <w:r>
           <w:rPr>
@@ -1936,7 +1936,7 @@
           <w:lang w:val="en-US"/>
         </w:rPr>
       </w:pPr>
-      <w:hyperlink w:anchor="_Toc1507306" w:history="1">
+      <w:hyperlink w:anchor="_Toc2014748" w:history="1">
         <w:r>
           <w:rPr>
             <w:rStyle w:val="Hyperlink"/>
@@ -1976,7 +1976,7 @@
           <w:rPr>
             <w:webHidden/>
           </w:rPr>
-          <w:instrText xml:space="preserve"> PAGEREF _Toc1507306 \h </w:instrText>
+          <w:instrText xml:space="preserve"> PAGEREF _Toc2014748 \h </w:instrText>
         </w:r>
         <w:r>
           <w:rPr>
@@ -2013,7 +2013,7 @@
           <w:lang w:val="en-US"/>
         </w:rPr>
       </w:pPr>
-      <w:hyperlink w:anchor="_Toc1507307" w:history="1">
+      <w:hyperlink w:anchor="_Toc2014749" w:history="1">
         <w:r>
           <w:rPr>
             <w:rStyle w:val="Hyperlink"/>
@@ -2053,7 +2053,7 @@
           <w:rPr>
             <w:webHidden/>
           </w:rPr>
-          <w:instrText xml:space="preserve"> PAGEREF _Toc1507307 \h </w:instrText>
+          <w:instrText xml:space="preserve"> PAGEREF _Toc2014749 \h </w:instrText>
         </w:r>
         <w:r>
           <w:rPr>
@@ -2092,7 +2092,7 @@
           <w:lang w:val="en-US"/>
         </w:rPr>
       </w:pPr>
-      <w:hyperlink w:anchor="_Toc1507308" w:history="1">
+      <w:hyperlink w:anchor="_Toc2014750" w:history="1">
         <w:r>
           <w:rPr>
             <w:rStyle w:val="Hyperlink"/>
@@ -2139,7 +2139,7 @@
             <w:noProof/>
             <w:webHidden/>
           </w:rPr>
-          <w:instrText xml:space="preserve"> PAGEREF _Toc1507308 \h </w:instrText>
+          <w:instrText xml:space="preserve"> PAGEREF _Toc2014750 \h </w:instrText>
         </w:r>
         <w:r>
           <w:rPr>
@@ -2182,7 +2182,7 @@
           <w:lang w:val="en-US"/>
         </w:rPr>
       </w:pPr>
-      <w:hyperlink w:anchor="_Toc1507309" w:history="1">
+      <w:hyperlink w:anchor="_Toc2014751" w:history="1">
         <w:r>
           <w:rPr>
             <w:rStyle w:val="Hyperlink"/>
@@ -2229,7 +2229,7 @@
             <w:noProof/>
             <w:webHidden/>
           </w:rPr>
-          <w:instrText xml:space="preserve"> PAGEREF _Toc1507309 \h </w:instrText>
+          <w:instrText xml:space="preserve"> PAGEREF _Toc2014751 \h </w:instrText>
         </w:r>
         <w:r>
           <w:rPr>
@@ -2270,7 +2270,7 @@
           <w:lang w:val="en-US"/>
         </w:rPr>
       </w:pPr>
-      <w:hyperlink w:anchor="_Toc1507310" w:history="1">
+      <w:hyperlink w:anchor="_Toc2014752" w:history="1">
         <w:r>
           <w:rPr>
             <w:rStyle w:val="Hyperlink"/>
@@ -2310,7 +2310,7 @@
           <w:rPr>
             <w:webHidden/>
           </w:rPr>
-          <w:instrText xml:space="preserve"> PAGEREF _Toc1507310 \h </w:instrText>
+          <w:instrText xml:space="preserve"> PAGEREF _Toc2014752 \h </w:instrText>
         </w:r>
         <w:r>
           <w:rPr>
@@ -2349,7 +2349,7 @@
           <w:lang w:val="en-US"/>
         </w:rPr>
       </w:pPr>
-      <w:hyperlink w:anchor="_Toc1507311" w:history="1">
+      <w:hyperlink w:anchor="_Toc2014753" w:history="1">
         <w:r>
           <w:rPr>
             <w:rStyle w:val="Hyperlink"/>
@@ -2396,7 +2396,7 @@
             <w:noProof/>
             <w:webHidden/>
           </w:rPr>
-          <w:instrText xml:space="preserve"> PAGEREF _Toc1507311 \h </w:instrText>
+          <w:instrText xml:space="preserve"> PAGEREF _Toc2014753 \h </w:instrText>
         </w:r>
         <w:r>
           <w:rPr>
@@ -2439,7 +2439,7 @@
           <w:lang w:val="en-US"/>
         </w:rPr>
       </w:pPr>
-      <w:hyperlink w:anchor="_Toc1507312" w:history="1">
+      <w:hyperlink w:anchor="_Toc2014754" w:history="1">
         <w:r>
           <w:rPr>
             <w:rStyle w:val="Hyperlink"/>
@@ -2486,7 +2486,7 @@
             <w:noProof/>
             <w:webHidden/>
           </w:rPr>
-          <w:instrText xml:space="preserve"> PAGEREF _Toc1507312 \h </w:instrText>
+          <w:instrText xml:space="preserve"> PAGEREF _Toc2014754 \h </w:instrText>
         </w:r>
         <w:r>
           <w:rPr>
@@ -2529,7 +2529,7 @@
           <w:lang w:val="en-US"/>
         </w:rPr>
       </w:pPr>
-      <w:hyperlink w:anchor="_Toc1507313" w:history="1">
+      <w:hyperlink w:anchor="_Toc2014755" w:history="1">
         <w:r>
           <w:rPr>
             <w:rStyle w:val="Hyperlink"/>
@@ -2576,7 +2576,7 @@
             <w:noProof/>
             <w:webHidden/>
           </w:rPr>
-          <w:instrText xml:space="preserve"> PAGEREF _Toc1507313 \h </w:instrText>
+          <w:instrText xml:space="preserve"> PAGEREF _Toc2014755 \h </w:instrText>
         </w:r>
         <w:r>
           <w:rPr>
@@ -2620,7 +2620,7 @@
           <w:lang w:val="en-US"/>
         </w:rPr>
       </w:pPr>
-      <w:hyperlink w:anchor="_Toc1507314" w:history="1">
+      <w:hyperlink w:anchor="_Toc2014756" w:history="1">
         <w:r>
           <w:rPr>
             <w:rStyle w:val="Hyperlink"/>
@@ -2668,7 +2668,7 @@
             <w:noProof/>
             <w:webHidden/>
           </w:rPr>
-          <w:instrText xml:space="preserve"> PAGEREF _Toc1507314 \h </w:instrText>
+          <w:instrText xml:space="preserve"> PAGEREF _Toc2014756 \h </w:instrText>
         </w:r>
         <w:r>
           <w:rPr>
@@ -2709,7 +2709,7 @@
           <w:lang w:val="en-US"/>
         </w:rPr>
       </w:pPr>
-      <w:hyperlink w:anchor="_Toc1507315" w:history="1">
+      <w:hyperlink w:anchor="_Toc2014757" w:history="1">
         <w:r>
           <w:rPr>
             <w:rStyle w:val="Hyperlink"/>
@@ -2749,7 +2749,7 @@
           <w:rPr>
             <w:webHidden/>
           </w:rPr>
-          <w:instrText xml:space="preserve"> PAGEREF _Toc1507315 \h </w:instrText>
+          <w:instrText xml:space="preserve"> PAGEREF _Toc2014757 \h </w:instrText>
         </w:r>
         <w:r>
           <w:rPr>
@@ -2788,7 +2788,7 @@
           <w:lang w:val="en-US"/>
         </w:rPr>
       </w:pPr>
-      <w:hyperlink w:anchor="_Toc1507316" w:history="1">
+      <w:hyperlink w:anchor="_Toc2014758" w:history="1">
         <w:r>
           <w:rPr>
             <w:rStyle w:val="Hyperlink"/>
@@ -2835,7 +2835,7 @@
             <w:noProof/>
             <w:webHidden/>
           </w:rPr>
-          <w:instrText xml:space="preserve"> PAGEREF _Toc1507316 \h </w:instrText>
+          <w:instrText xml:space="preserve"> PAGEREF _Toc2014758 \h </w:instrText>
         </w:r>
         <w:r>
           <w:rPr>
@@ -2878,7 +2878,7 @@
           <w:lang w:val="en-US"/>
         </w:rPr>
       </w:pPr>
-      <w:hyperlink w:anchor="_Toc1507317" w:history="1">
+      <w:hyperlink w:anchor="_Toc2014759" w:history="1">
         <w:r>
           <w:rPr>
             <w:rStyle w:val="Hyperlink"/>
@@ -2925,7 +2925,7 @@
             <w:noProof/>
             <w:webHidden/>
           </w:rPr>
-          <w:instrText xml:space="preserve"> PAGEREF _Toc1507317 \h </w:instrText>
+          <w:instrText xml:space="preserve"> PAGEREF _Toc2014759 \h </w:instrText>
         </w:r>
         <w:r>
           <w:rPr>
@@ -2966,7 +2966,7 @@
           <w:lang w:val="en-US"/>
         </w:rPr>
       </w:pPr>
-      <w:hyperlink w:anchor="_Toc1507318" w:history="1">
+      <w:hyperlink w:anchor="_Toc2014760" w:history="1">
         <w:r>
           <w:rPr>
             <w:rStyle w:val="Hyperlink"/>
@@ -3006,7 +3006,7 @@
           <w:rPr>
             <w:webHidden/>
           </w:rPr>
-          <w:instrText xml:space="preserve"> PAGEREF _Toc1507318 \h </w:instrText>
+          <w:instrText xml:space="preserve"> PAGEREF _Toc2014760 \h </w:instrText>
         </w:r>
         <w:r>
           <w:rPr>
@@ -3045,7 +3045,7 @@
           <w:lang w:val="en-US"/>
         </w:rPr>
       </w:pPr>
-      <w:hyperlink w:anchor="_Toc1507319" w:history="1">
+      <w:hyperlink w:anchor="_Toc2014761" w:history="1">
         <w:r>
           <w:rPr>
             <w:rStyle w:val="Hyperlink"/>
@@ -3092,7 +3092,7 @@
             <w:noProof/>
             <w:webHidden/>
           </w:rPr>
-          <w:instrText xml:space="preserve"> PAGEREF _Toc1507319 \h </w:instrText>
+          <w:instrText xml:space="preserve"> PAGEREF _Toc2014761 \h </w:instrText>
         </w:r>
         <w:r>
           <w:rPr>
@@ -3135,7 +3135,7 @@
           <w:lang w:val="en-US"/>
         </w:rPr>
       </w:pPr>
-      <w:hyperlink w:anchor="_Toc1507320" w:history="1">
+      <w:hyperlink w:anchor="_Toc2014762" w:history="1">
         <w:r>
           <w:rPr>
             <w:rStyle w:val="Hyperlink"/>
@@ -3182,7 +3182,7 @@
             <w:noProof/>
             <w:webHidden/>
           </w:rPr>
-          <w:instrText xml:space="preserve"> PAGEREF _Toc1507320 \h </w:instrText>
+          <w:instrText xml:space="preserve"> PAGEREF _Toc2014762 \h </w:instrText>
         </w:r>
         <w:r>
           <w:rPr>
@@ -3225,7 +3225,7 @@
           <w:lang w:val="en-US"/>
         </w:rPr>
       </w:pPr>
-      <w:hyperlink w:anchor="_Toc1507321" w:history="1">
+      <w:hyperlink w:anchor="_Toc2014763" w:history="1">
         <w:r>
           <w:rPr>
             <w:rStyle w:val="Hyperlink"/>
@@ -3272,7 +3272,7 @@
             <w:noProof/>
             <w:webHidden/>
           </w:rPr>
-          <w:instrText xml:space="preserve"> PAGEREF _Toc1507321 \h </w:instrText>
+          <w:instrText xml:space="preserve"> PAGEREF _Toc2014763 \h </w:instrText>
         </w:r>
         <w:r>
           <w:rPr>
@@ -3315,7 +3315,7 @@
           <w:lang w:val="en-US"/>
         </w:rPr>
       </w:pPr>
-      <w:hyperlink w:anchor="_Toc1507322" w:history="1">
+      <w:hyperlink w:anchor="_Toc2014764" w:history="1">
         <w:r>
           <w:rPr>
             <w:rStyle w:val="Hyperlink"/>
@@ -3362,7 +3362,7 @@
             <w:noProof/>
             <w:webHidden/>
           </w:rPr>
-          <w:instrText xml:space="preserve"> PAGEREF _Toc1507322 \h </w:instrText>
+          <w:instrText xml:space="preserve"> PAGEREF _Toc2014764 \h </w:instrText>
         </w:r>
         <w:r>
           <w:rPr>
@@ -3405,7 +3405,7 @@
           <w:lang w:val="en-US"/>
         </w:rPr>
       </w:pPr>
-      <w:hyperlink w:anchor="_Toc1507323" w:history="1">
+      <w:hyperlink w:anchor="_Toc2014765" w:history="1">
         <w:r>
           <w:rPr>
             <w:rStyle w:val="Hyperlink"/>
@@ -3452,7 +3452,7 @@
             <w:noProof/>
             <w:webHidden/>
           </w:rPr>
-          <w:instrText xml:space="preserve"> PAGEREF _Toc1507323 \h </w:instrText>
+          <w:instrText xml:space="preserve"> PAGEREF _Toc2014765 \h </w:instrText>
         </w:r>
         <w:r>
           <w:rPr>
@@ -3493,7 +3493,7 @@
           <w:lang w:val="en-US"/>
         </w:rPr>
       </w:pPr>
-      <w:hyperlink w:anchor="_Toc1507324" w:history="1">
+      <w:hyperlink w:anchor="_Toc2014766" w:history="1">
         <w:r>
           <w:rPr>
             <w:rStyle w:val="Hyperlink"/>
@@ -3533,7 +3533,7 @@
           <w:rPr>
             <w:webHidden/>
           </w:rPr>
-          <w:instrText xml:space="preserve"> PAGEREF _Toc1507324 \h </w:instrText>
+          <w:instrText xml:space="preserve"> PAGEREF _Toc2014766 \h </w:instrText>
         </w:r>
         <w:r>
           <w:rPr>
@@ -3572,7 +3572,7 @@
           <w:lang w:val="en-US"/>
         </w:rPr>
       </w:pPr>
-      <w:hyperlink w:anchor="_Toc1507325" w:history="1">
+      <w:hyperlink w:anchor="_Toc2014767" w:history="1">
         <w:r>
           <w:rPr>
             <w:rStyle w:val="Hyperlink"/>
@@ -3619,7 +3619,7 @@
             <w:noProof/>
             <w:webHidden/>
           </w:rPr>
-          <w:instrText xml:space="preserve"> PAGEREF _Toc1507325 \h </w:instrText>
+          <w:instrText xml:space="preserve"> PAGEREF _Toc2014767 \h </w:instrText>
         </w:r>
         <w:r>
           <w:rPr>
@@ -3662,7 +3662,7 @@
           <w:lang w:val="en-US"/>
         </w:rPr>
       </w:pPr>
-      <w:hyperlink w:anchor="_Toc1507326" w:history="1">
+      <w:hyperlink w:anchor="_Toc2014768" w:history="1">
         <w:r>
           <w:rPr>
             <w:rStyle w:val="Hyperlink"/>
@@ -3709,7 +3709,7 @@
             <w:noProof/>
             <w:webHidden/>
           </w:rPr>
-          <w:instrText xml:space="preserve"> PAGEREF _Toc1507326 \h </w:instrText>
+          <w:instrText xml:space="preserve"> PAGEREF _Toc2014768 \h </w:instrText>
         </w:r>
         <w:r>
           <w:rPr>
@@ -3752,7 +3752,7 @@
           <w:lang w:val="en-US"/>
         </w:rPr>
       </w:pPr>
-      <w:hyperlink w:anchor="_Toc1507327" w:history="1">
+      <w:hyperlink w:anchor="_Toc2014769" w:history="1">
         <w:r>
           <w:rPr>
             <w:rStyle w:val="Hyperlink"/>
@@ -3799,7 +3799,7 @@
             <w:noProof/>
             <w:webHidden/>
           </w:rPr>
-          <w:instrText xml:space="preserve"> PAGEREF _Toc1507327 \h </w:instrText>
+          <w:instrText xml:space="preserve"> PAGEREF _Toc2014769 \h </w:instrText>
         </w:r>
         <w:r>
           <w:rPr>
@@ -3842,7 +3842,7 @@
           <w:lang w:val="en-US"/>
         </w:rPr>
       </w:pPr>
-      <w:hyperlink w:anchor="_Toc1507328" w:history="1">
+      <w:hyperlink w:anchor="_Toc2014770" w:history="1">
         <w:r>
           <w:rPr>
             <w:rStyle w:val="Hyperlink"/>
@@ -3889,7 +3889,7 @@
             <w:noProof/>
             <w:webHidden/>
           </w:rPr>
-          <w:instrText xml:space="preserve"> PAGEREF _Toc1507328 \h </w:instrText>
+          <w:instrText xml:space="preserve"> PAGEREF _Toc2014770 \h </w:instrText>
         </w:r>
         <w:r>
           <w:rPr>
@@ -3933,7 +3933,7 @@
           <w:lang w:val="en-US"/>
         </w:rPr>
       </w:pPr>
-      <w:hyperlink w:anchor="_Toc1507329" w:history="1">
+      <w:hyperlink w:anchor="_Toc2014771" w:history="1">
         <w:r>
           <w:rPr>
             <w:rStyle w:val="Hyperlink"/>
@@ -3981,7 +3981,7 @@
             <w:noProof/>
             <w:webHidden/>
           </w:rPr>
-          <w:instrText xml:space="preserve"> PAGEREF _Toc1507329 \h </w:instrText>
+          <w:instrText xml:space="preserve"> PAGEREF _Toc2014771 \h </w:instrText>
         </w:r>
         <w:r>
           <w:rPr>
@@ -4025,7 +4025,7 @@
           <w:lang w:val="en-US"/>
         </w:rPr>
       </w:pPr>
-      <w:hyperlink w:anchor="_Toc1507330" w:history="1">
+      <w:hyperlink w:anchor="_Toc2014772" w:history="1">
         <w:r>
           <w:rPr>
             <w:rStyle w:val="Hyperlink"/>
@@ -4073,7 +4073,7 @@
             <w:noProof/>
             <w:webHidden/>
           </w:rPr>
-          <w:instrText xml:space="preserve"> PAGEREF _Toc1507330 \h </w:instrText>
+          <w:instrText xml:space="preserve"> PAGEREF _Toc2014772 \h </w:instrText>
         </w:r>
         <w:r>
           <w:rPr>
@@ -4114,7 +4114,7 @@
           <w:lang w:val="en-US"/>
         </w:rPr>
       </w:pPr>
-      <w:hyperlink w:anchor="_Toc1507331" w:history="1">
+      <w:hyperlink w:anchor="_Toc2014773" w:history="1">
         <w:r>
           <w:rPr>
             <w:rStyle w:val="Hyperlink"/>
@@ -4154,7 +4154,7 @@
           <w:rPr>
             <w:webHidden/>
           </w:rPr>
-          <w:instrText xml:space="preserve"> PAGEREF _Toc1507331 \h </w:instrText>
+          <w:instrText xml:space="preserve"> PAGEREF _Toc2014773 \h </w:instrText>
         </w:r>
         <w:r>
           <w:rPr>
@@ -4191,7 +4191,7 @@
           <w:lang w:val="en-US"/>
         </w:rPr>
       </w:pPr>
-      <w:hyperlink w:anchor="_Toc1507332" w:history="1">
+      <w:hyperlink w:anchor="_Toc2014774" w:history="1">
         <w:r>
           <w:rPr>
             <w:rStyle w:val="Hyperlink"/>
@@ -4231,7 +4231,7 @@
           <w:rPr>
             <w:webHidden/>
           </w:rPr>
-          <w:instrText xml:space="preserve"> PAGEREF _Toc1507332 \h </w:instrText>
+          <w:instrText xml:space="preserve"> PAGEREF _Toc2014774 \h </w:instrText>
         </w:r>
         <w:r>
           <w:rPr>
@@ -4268,7 +4268,7 @@
           <w:lang w:val="en-US"/>
         </w:rPr>
       </w:pPr>
-      <w:hyperlink w:anchor="_Toc1507333" w:history="1">
+      <w:hyperlink w:anchor="_Toc2014775" w:history="1">
         <w:r>
           <w:rPr>
             <w:rStyle w:val="Hyperlink"/>
@@ -4308,7 +4308,7 @@
           <w:rPr>
             <w:webHidden/>
           </w:rPr>
-          <w:instrText xml:space="preserve"> PAGEREF _Toc1507333 \h </w:instrText>
+          <w:instrText xml:space="preserve"> PAGEREF _Toc2014775 \h </w:instrText>
         </w:r>
         <w:r>
           <w:rPr>
@@ -4345,7 +4345,7 @@
           <w:lang w:val="en-US"/>
         </w:rPr>
       </w:pPr>
-      <w:hyperlink w:anchor="_Toc1507334" w:history="1">
+      <w:hyperlink w:anchor="_Toc2014776" w:history="1">
         <w:r>
           <w:rPr>
             <w:rStyle w:val="Hyperlink"/>
@@ -4385,7 +4385,7 @@
           <w:rPr>
             <w:webHidden/>
           </w:rPr>
-          <w:instrText xml:space="preserve"> PAGEREF _Toc1507334 \h </w:instrText>
+          <w:instrText xml:space="preserve"> PAGEREF _Toc2014776 \h </w:instrText>
         </w:r>
         <w:r>
           <w:rPr>
@@ -4425,7 +4425,7 @@
           <w:lang w:val="en-US"/>
         </w:rPr>
       </w:pPr>
-      <w:hyperlink w:anchor="_Toc1507335" w:history="1">
+      <w:hyperlink w:anchor="_Toc2014777" w:history="1">
         <w:r>
           <w:rPr>
             <w:rStyle w:val="Hyperlink"/>
@@ -4473,7 +4473,7 @@
             <w:noProof/>
             <w:webHidden/>
           </w:rPr>
-          <w:instrText xml:space="preserve"> PAGEREF _Toc1507335 \h </w:instrText>
+          <w:instrText xml:space="preserve"> PAGEREF _Toc2014777 \h </w:instrText>
         </w:r>
         <w:r>
           <w:rPr>
@@ -4517,7 +4517,7 @@
           <w:lang w:val="en-US"/>
         </w:rPr>
       </w:pPr>
-      <w:hyperlink w:anchor="_Toc1507336" w:history="1">
+      <w:hyperlink w:anchor="_Toc2014778" w:history="1">
         <w:r>
           <w:rPr>
             <w:rStyle w:val="Hyperlink"/>
@@ -4545,7 +4545,7 @@
             <w:noProof/>
             <w:webHidden/>
           </w:rPr>
-          <w:instrText xml:space="preserve"> PAGEREF _Toc1507336 \h </w:instrText>
+          <w:instrText xml:space="preserve"> PAGEREF _Toc2014778 \h </w:instrText>
         </w:r>
         <w:r>
           <w:rPr>
@@ -4589,7 +4589,7 @@
           <w:lang w:val="en-US"/>
         </w:rPr>
       </w:pPr>
-      <w:hyperlink w:anchor="_Toc1507337" w:history="1">
+      <w:hyperlink w:anchor="_Toc2014779" w:history="1">
         <w:r>
           <w:rPr>
             <w:rStyle w:val="Hyperlink"/>
@@ -4617,7 +4617,7 @@
             <w:noProof/>
             <w:webHidden/>
           </w:rPr>
-          <w:instrText xml:space="preserve"> PAGEREF _Toc1507337 \h </w:instrText>
+          <w:instrText xml:space="preserve"> PAGEREF _Toc2014779 \h </w:instrText>
         </w:r>
         <w:r>
           <w:rPr>
@@ -4658,7 +4658,7 @@
           <w:lang w:val="en-US"/>
         </w:rPr>
       </w:pPr>
-      <w:hyperlink w:anchor="_Toc1507338" w:history="1">
+      <w:hyperlink w:anchor="_Toc2014780" w:history="1">
         <w:r>
           <w:rPr>
             <w:rStyle w:val="Hyperlink"/>
@@ -4698,7 +4698,7 @@
           <w:rPr>
             <w:webHidden/>
           </w:rPr>
-          <w:instrText xml:space="preserve"> PAGEREF _Toc1507338 \h </w:instrText>
+          <w:instrText xml:space="preserve"> PAGEREF _Toc2014780 \h </w:instrText>
         </w:r>
         <w:r>
           <w:rPr>
@@ -4735,7 +4735,7 @@
           <w:lang w:val="en-US"/>
         </w:rPr>
       </w:pPr>
-      <w:hyperlink w:anchor="_Toc1507339" w:history="1">
+      <w:hyperlink w:anchor="_Toc2014781" w:history="1">
         <w:r>
           <w:rPr>
             <w:rStyle w:val="Hyperlink"/>
@@ -4775,7 +4775,7 @@
           <w:rPr>
             <w:webHidden/>
           </w:rPr>
-          <w:instrText xml:space="preserve"> PAGEREF _Toc1507339 \h </w:instrText>
+          <w:instrText xml:space="preserve"> PAGEREF _Toc2014781 \h </w:instrText>
         </w:r>
         <w:r>
           <w:rPr>
@@ -4834,7 +4834,7 @@
           <w:lang w:val="en-US"/>
         </w:rPr>
       </w:pPr>
-      <w:bookmarkStart w:id="0" w:name="_Toc1507299"/>
+      <w:bookmarkStart w:id="0" w:name="_Toc2014741"/>
       <w:r>
         <w:rPr>
           <w:lang w:val="en-US"/>
@@ -4851,7 +4851,7 @@
           <w:lang w:val="en-US"/>
         </w:rPr>
       </w:pPr>
-      <w:bookmarkStart w:id="1" w:name="_Toc1507300"/>
+      <w:bookmarkStart w:id="1" w:name="_Toc2014742"/>
       <w:r>
         <w:rPr>
           <w:lang w:val="en-US"/>
@@ -5058,7 +5058,7 @@
           <w:lang w:val="en-US"/>
         </w:rPr>
       </w:pPr>
-      <w:bookmarkStart w:id="2" w:name="_Toc1507301"/>
+      <w:bookmarkStart w:id="2" w:name="_Toc2014743"/>
       <w:bookmarkStart w:id="3" w:name="_Hlk620998"/>
       <w:r>
         <w:rPr>
@@ -5415,7 +5415,7 @@
           <w:lang w:val="en-US"/>
         </w:rPr>
       </w:pPr>
-      <w:bookmarkStart w:id="4" w:name="_Toc1507302"/>
+      <w:bookmarkStart w:id="4" w:name="_Toc2014744"/>
       <w:bookmarkEnd w:id="3"/>
       <w:r>
         <w:rPr>
@@ -5486,7 +5486,7 @@
           <w:lang w:val="en-US"/>
         </w:rPr>
       </w:pPr>
-      <w:bookmarkStart w:id="5" w:name="_Toc1507303"/>
+      <w:bookmarkStart w:id="5" w:name="_Toc2014745"/>
       <w:r>
         <w:rPr>
           <w:lang w:val="en-US"/>
@@ -5635,7 +5635,7 @@
           <w:lang w:val="en-US"/>
         </w:rPr>
       </w:pPr>
-      <w:bookmarkStart w:id="6" w:name="_Toc1507304"/>
+      <w:bookmarkStart w:id="6" w:name="_Toc2014746"/>
       <w:r>
         <w:rPr>
           <w:lang w:val="en-US"/>
@@ -5658,7 +5658,7 @@
           <w:lang w:val="en-US"/>
         </w:rPr>
       </w:pPr>
-      <w:bookmarkStart w:id="7" w:name="_Toc1507305"/>
+      <w:bookmarkStart w:id="7" w:name="_Toc2014747"/>
       <w:r>
         <w:rPr>
           <w:lang w:val="en-US"/>
@@ -5824,7 +5824,7 @@
           <w:lang w:val="en-US"/>
         </w:rPr>
       </w:pPr>
-      <w:bookmarkStart w:id="8" w:name="_Toc1507306"/>
+      <w:bookmarkStart w:id="8" w:name="_Toc2014748"/>
       <w:r>
         <w:rPr>
           <w:lang w:val="en-US"/>
@@ -5937,7 +5937,7 @@
           <w:lang w:val="en-US"/>
         </w:rPr>
       </w:pPr>
-      <w:bookmarkStart w:id="9" w:name="_Toc1507307"/>
+      <w:bookmarkStart w:id="9" w:name="_Toc2014749"/>
       <w:r>
         <w:rPr>
           <w:lang w:val="en-US"/>
@@ -5953,7 +5953,7 @@
           <w:lang w:val="en-US"/>
         </w:rPr>
       </w:pPr>
-      <w:bookmarkStart w:id="10" w:name="_Toc1507308"/>
+      <w:bookmarkStart w:id="10" w:name="_Toc2014750"/>
       <w:r>
         <w:rPr>
           <w:lang w:val="en-US"/>
@@ -6205,7 +6205,7 @@
           <w:lang w:val="en-US"/>
         </w:rPr>
       </w:pPr>
-      <w:bookmarkStart w:id="11" w:name="_Toc1507309"/>
+      <w:bookmarkStart w:id="11" w:name="_Toc2014751"/>
       <w:r>
         <w:rPr>
           <w:lang w:val="en-US"/>
@@ -6364,12 +6364,12 @@
           <w:lang w:val="en-US"/>
         </w:rPr>
       </w:pPr>
-      <w:bookmarkStart w:id="12" w:name="_Toc1507310"/>
-      <w:r>
-        <w:rPr>
-          <w:lang w:val="en-US"/>
-        </w:rPr>
-        <w:t>Technologies used in this works</w:t>
+      <w:bookmarkStart w:id="12" w:name="_Toc2014752"/>
+      <w:r>
+        <w:rPr>
+          <w:lang w:val="en-US"/>
+        </w:rPr>
+        <w:t>Technologies used in this work</w:t>
       </w:r>
       <w:bookmarkEnd w:id="12"/>
     </w:p>
@@ -6380,7 +6380,7 @@
           <w:lang w:val="en-US"/>
         </w:rPr>
       </w:pPr>
-      <w:bookmarkStart w:id="13" w:name="_Toc1507311"/>
+      <w:bookmarkStart w:id="13" w:name="_Toc2014753"/>
       <w:r>
         <w:rPr>
           <w:lang w:val="en-US"/>
@@ -6600,94 +6600,698 @@
         </w:rPr>
         <w:t xml:space="preserve">. The important part of this thesis is the algorithm behind the news unpolarizer, not from how </w:t>
       </w:r>
+      <w:r>
+        <w:rPr>
+          <w:lang w:val="en-US"/>
+        </w:rPr>
+        <w:t>I can</w:t>
+      </w:r>
+      <w:r>
+        <w:rPr>
+          <w:lang w:val="en-US"/>
+        </w:rPr>
+        <w:t xml:space="preserve"> choose a better service to use.</w:t>
+      </w:r>
+    </w:p>
+    <w:p>
+      <w:pPr>
+        <w:rPr>
+          <w:lang w:val="en-US"/>
+        </w:rPr>
+      </w:pPr>
+      <w:r>
+        <w:rPr>
+          <w:lang w:val="en-US"/>
+        </w:rPr>
+        <w:t>Furthermore</w:t>
+      </w:r>
+      <w:r>
+        <w:rPr>
+          <w:lang w:val="en-US"/>
+        </w:rPr>
+        <w:t xml:space="preserve">, if we want to include </w:t>
+      </w:r>
+      <w:proofErr w:type="spellStart"/>
+      <w:r>
+        <w:rPr>
+          <w:lang w:val="en-US"/>
+        </w:rPr>
+        <w:t>OpenIE</w:t>
+      </w:r>
+      <w:proofErr w:type="spellEnd"/>
+      <w:r>
+        <w:rPr>
+          <w:lang w:val="en-US"/>
+        </w:rPr>
+        <w:t xml:space="preserve"> in our tool, Google or IBM or Microsoft does not offer such feature, so Stanford NLP or that standalone </w:t>
+      </w:r>
+      <w:proofErr w:type="spellStart"/>
+      <w:r>
+        <w:rPr>
+          <w:lang w:val="en-US"/>
+        </w:rPr>
+        <w:t>Open</w:t>
+      </w:r>
+      <w:r>
+        <w:rPr>
+          <w:lang w:val="en-US"/>
+        </w:rPr>
+        <w:t>IE</w:t>
+      </w:r>
+      <w:proofErr w:type="spellEnd"/>
+      <w:r>
+        <w:rPr>
+          <w:lang w:val="en-US"/>
+        </w:rPr>
+        <w:t xml:space="preserve"> tool is our only option. Fortunately, </w:t>
+      </w:r>
       <w:proofErr w:type="gramStart"/>
       <w:r>
         <w:rPr>
           <w:lang w:val="en-US"/>
         </w:rPr>
-        <w:t>can I</w:t>
+        <w:t>both of them</w:t>
       </w:r>
       <w:proofErr w:type="gramEnd"/>
       <w:r>
         <w:rPr>
           <w:lang w:val="en-US"/>
         </w:rPr>
-        <w:t xml:space="preserve"> choose a better service to use.</w:t>
-      </w:r>
-    </w:p>
-    <w:p>
-      <w:pPr>
-        <w:rPr>
-          <w:lang w:val="en-US"/>
-        </w:rPr>
-      </w:pPr>
-      <w:r>
-        <w:rPr>
-          <w:lang w:val="en-US"/>
-        </w:rPr>
-        <w:t>Furthermore</w:t>
-      </w:r>
-      <w:r>
-        <w:rPr>
-          <w:lang w:val="en-US"/>
-        </w:rPr>
-        <w:t xml:space="preserve">, if we want to include </w:t>
+        <w:t xml:space="preserve"> are free and </w:t>
       </w:r>
       <w:proofErr w:type="spellStart"/>
       <w:r>
         <w:rPr>
           <w:lang w:val="en-US"/>
         </w:rPr>
-        <w:t>OpenIE</w:t>
+        <w:t>opensouce</w:t>
       </w:r>
       <w:proofErr w:type="spellEnd"/>
       <w:r>
         <w:rPr>
           <w:lang w:val="en-US"/>
         </w:rPr>
-        <w:t xml:space="preserve"> in our tool, Google or IBM or Microsoft does not offer such feature, so Stanford NLP or that standalone </w:t>
+        <w:t>.</w:t>
+      </w:r>
+    </w:p>
+    <w:p>
+      <w:pPr>
+        <w:pStyle w:val="Heading3"/>
+        <w:rPr>
+          <w:lang w:val="en-US"/>
+        </w:rPr>
+      </w:pPr>
+      <w:bookmarkStart w:id="14" w:name="_Toc2014754"/>
+      <w:r>
+        <w:rPr>
+          <w:lang w:val="en-US"/>
+        </w:rPr>
+        <w:t>Version control</w:t>
+      </w:r>
+      <w:r>
+        <w:rPr>
+          <w:lang w:val="en-US"/>
+        </w:rPr>
+        <w:t xml:space="preserve"> system</w:t>
+      </w:r>
+      <w:r>
+        <w:rPr>
+          <w:lang w:val="en-US"/>
+        </w:rPr>
+        <w:t xml:space="preserve">, </w:t>
+      </w:r>
+      <w:r>
+        <w:rPr>
+          <w:lang w:val="en-US"/>
+        </w:rPr>
+        <w:t>Git and GitHub</w:t>
+      </w:r>
+      <w:bookmarkEnd w:id="14"/>
+    </w:p>
+    <w:p>
+      <w:pPr>
+        <w:rPr>
+          <w:lang w:val="en-US"/>
+        </w:rPr>
+      </w:pPr>
+      <w:r>
+        <w:rPr>
+          <w:lang w:val="en-US"/>
+        </w:rPr>
+        <w:t>A version control system (VCS) is “a tool that tracks different versions of software or other content” (</w:t>
       </w:r>
       <w:proofErr w:type="spellStart"/>
       <w:r>
         <w:rPr>
-          <w:lang w:val="en-US"/>
-        </w:rPr>
-        <w:t>Openie</w:t>
+          <w:rStyle w:val="Hyperlink"/>
+          <w:lang w:val="en-US"/>
+        </w:rPr>
+        <w:t>Loeliger</w:t>
       </w:r>
       <w:proofErr w:type="spellEnd"/>
       <w:r>
         <w:rPr>
-          <w:lang w:val="en-US"/>
-        </w:rPr>
-        <w:t xml:space="preserve"> tool is our only option. Fortunately, </w:t>
-      </w:r>
-      <w:proofErr w:type="gramStart"/>
-      <w:r>
-        <w:rPr>
-          <w:lang w:val="en-US"/>
-        </w:rPr>
-        <w:t>both of them</w:t>
-      </w:r>
-      <w:proofErr w:type="gramEnd"/>
-      <w:r>
-        <w:rPr>
-          <w:lang w:val="en-US"/>
-        </w:rPr>
-        <w:t xml:space="preserve"> are free and </w:t>
+          <w:rStyle w:val="Hyperlink"/>
+          <w:lang w:val="en-US"/>
+        </w:rPr>
+        <w:t xml:space="preserve">, Jon, </w:t>
+      </w:r>
+      <w:r>
+        <w:rPr>
+          <w:rStyle w:val="Hyperlink"/>
+          <w:lang w:val="en-US"/>
+        </w:rPr>
+        <w:t>&amp;</w:t>
+      </w:r>
+      <w:r>
+        <w:rPr>
+          <w:rStyle w:val="Hyperlink"/>
+          <w:lang w:val="en-US"/>
+        </w:rPr>
+        <w:t xml:space="preserve"> McCullough, 2012</w:t>
+      </w:r>
+      <w:r>
+        <w:rPr>
+          <w:lang w:val="en-US"/>
+        </w:rPr>
+        <w:t xml:space="preserve">). </w:t>
+      </w:r>
+      <w:r>
+        <w:rPr>
+          <w:lang w:val="en-US"/>
+        </w:rPr>
+        <w:t xml:space="preserve">Using </w:t>
+      </w:r>
+      <w:r>
+        <w:rPr>
+          <w:lang w:val="en-US"/>
+        </w:rPr>
+        <w:t xml:space="preserve">VCS </w:t>
+      </w:r>
+      <w:r>
+        <w:rPr>
+          <w:lang w:val="en-US"/>
+        </w:rPr>
+        <w:t>is considered as</w:t>
+      </w:r>
+      <w:r>
+        <w:rPr>
+          <w:lang w:val="en-US"/>
+        </w:rPr>
+        <w:t xml:space="preserve"> one of</w:t>
+      </w:r>
+      <w:r>
+        <w:rPr>
+          <w:lang w:val="en-US"/>
+        </w:rPr>
+        <w:t xml:space="preserve"> software development best practices, even just for </w:t>
+      </w:r>
+      <w:r>
+        <w:rPr>
+          <w:lang w:val="en-US"/>
+        </w:rPr>
+        <w:t xml:space="preserve">a </w:t>
+      </w:r>
+      <w:r>
+        <w:rPr>
+          <w:lang w:val="en-US"/>
+        </w:rPr>
+        <w:t>personal project (</w:t>
       </w:r>
       <w:proofErr w:type="spellStart"/>
       <w:r>
         <w:rPr>
           <w:lang w:val="en-US"/>
         </w:rPr>
-        <w:t>opensouce</w:t>
+        <w:t>Spinellis</w:t>
       </w:r>
       <w:proofErr w:type="spellEnd"/>
       <w:r>
         <w:rPr>
           <w:lang w:val="en-US"/>
         </w:rPr>
-        <w:t>.</w:t>
+        <w:t xml:space="preserve">, 2005). </w:t>
+      </w:r>
+      <w:r>
+        <w:rPr>
+          <w:lang w:val="en-US"/>
+        </w:rPr>
+        <w:t xml:space="preserve">As we are creating a software prototype to evaluate our hypothesis and algorithm, </w:t>
+      </w:r>
+      <w:r>
+        <w:rPr>
+          <w:lang w:val="en-US"/>
+        </w:rPr>
+        <w:t>it is</w:t>
+      </w:r>
+      <w:r>
+        <w:rPr>
+          <w:lang w:val="en-US"/>
+        </w:rPr>
+        <w:t xml:space="preserve"> best to follow these principles and </w:t>
+      </w:r>
+      <w:r>
+        <w:rPr>
+          <w:lang w:val="en-US"/>
+        </w:rPr>
+        <w:t xml:space="preserve">to </w:t>
+      </w:r>
+      <w:r>
+        <w:rPr>
+          <w:lang w:val="en-US"/>
+        </w:rPr>
+        <w:t>use</w:t>
+      </w:r>
+      <w:r>
+        <w:rPr>
+          <w:lang w:val="en-US"/>
+        </w:rPr>
+        <w:t xml:space="preserve"> </w:t>
+      </w:r>
+      <w:r>
+        <w:rPr>
+          <w:lang w:val="en-US"/>
+        </w:rPr>
+        <w:t xml:space="preserve">a </w:t>
+      </w:r>
+      <w:r>
+        <w:rPr>
+          <w:lang w:val="en-US"/>
+        </w:rPr>
+        <w:t>VCS</w:t>
+      </w:r>
+      <w:r>
+        <w:rPr>
+          <w:lang w:val="en-US"/>
+        </w:rPr>
+        <w:t xml:space="preserve"> </w:t>
+      </w:r>
+      <w:r>
+        <w:rPr>
+          <w:lang w:val="en-US"/>
+        </w:rPr>
+        <w:t xml:space="preserve">for our project. </w:t>
+      </w:r>
+      <w:r>
+        <w:rPr>
+          <w:lang w:val="en-US"/>
+        </w:rPr>
+        <w:t xml:space="preserve">Through the course of our prototype development, we </w:t>
+      </w:r>
+      <w:r>
+        <w:rPr>
+          <w:lang w:val="en-US"/>
+        </w:rPr>
+        <w:t xml:space="preserve">found ourselves </w:t>
+      </w:r>
+      <w:r>
+        <w:rPr>
+          <w:lang w:val="en-US"/>
+        </w:rPr>
+        <w:t>utilizing</w:t>
+      </w:r>
+      <w:r>
+        <w:rPr>
+          <w:lang w:val="en-US"/>
+        </w:rPr>
+        <w:t xml:space="preserve"> many </w:t>
+      </w:r>
+      <w:r>
+        <w:rPr>
+          <w:lang w:val="en-US"/>
+        </w:rPr>
+        <w:t xml:space="preserve">features of </w:t>
+      </w:r>
+      <w:r>
+        <w:rPr>
+          <w:lang w:val="en-US"/>
+        </w:rPr>
+        <w:t>VCS</w:t>
+      </w:r>
+      <w:r>
+        <w:rPr>
+          <w:lang w:val="en-US"/>
+        </w:rPr>
+        <w:t xml:space="preserve"> like source-code backup, </w:t>
+      </w:r>
+      <w:r>
+        <w:rPr>
+          <w:lang w:val="en-US"/>
+        </w:rPr>
+        <w:t>code synchronization between different computers</w:t>
+      </w:r>
+      <w:r>
+        <w:rPr>
+          <w:lang w:val="en-US"/>
+        </w:rPr>
+        <w:t xml:space="preserve">, </w:t>
+      </w:r>
+      <w:r>
+        <w:rPr>
+          <w:lang w:val="en-US"/>
+        </w:rPr>
+        <w:t xml:space="preserve">progression </w:t>
+      </w:r>
+      <w:r>
+        <w:rPr>
+          <w:lang w:val="en-US"/>
+        </w:rPr>
+        <w:t xml:space="preserve">roll-back and </w:t>
+      </w:r>
+      <w:r>
+        <w:rPr>
+          <w:lang w:val="en-US"/>
+        </w:rPr>
+        <w:t xml:space="preserve">finally, </w:t>
+      </w:r>
+      <w:r>
+        <w:rPr>
+          <w:lang w:val="en-US"/>
+        </w:rPr>
+        <w:t xml:space="preserve">through </w:t>
+      </w:r>
+      <w:r>
+        <w:rPr>
+          <w:lang w:val="en-US"/>
+        </w:rPr>
+        <w:t xml:space="preserve">the </w:t>
+      </w:r>
+      <w:r>
+        <w:rPr>
+          <w:lang w:val="en-US"/>
+        </w:rPr>
+        <w:t>commit message</w:t>
+      </w:r>
+      <w:r>
+        <w:rPr>
+          <w:lang w:val="en-US"/>
+        </w:rPr>
+        <w:t>s:</w:t>
+      </w:r>
+      <w:r>
+        <w:rPr>
+          <w:lang w:val="en-US"/>
+        </w:rPr>
+        <w:t xml:space="preserve"> </w:t>
+      </w:r>
+      <w:r>
+        <w:rPr>
+          <w:lang w:val="en-US"/>
+        </w:rPr>
+        <w:t>a diary/</w:t>
+      </w:r>
+      <w:r>
+        <w:rPr>
+          <w:lang w:val="en-US"/>
+        </w:rPr>
+        <w:t>documentation system.</w:t>
+      </w:r>
+    </w:p>
+    <w:p>
+      <w:pPr>
+        <w:rPr>
+          <w:lang w:val="en-US"/>
+        </w:rPr>
+      </w:pPr>
+      <w:r>
+        <w:rPr>
+          <w:lang w:val="en-US"/>
+        </w:rPr>
+        <w:t>“Git” is a “Decentralized version control system” that has a clean internal design, performs quickly and efficiently, enforces accountability, is free</w:t>
+      </w:r>
+      <w:r>
+        <w:rPr>
+          <w:lang w:val="en-US"/>
+        </w:rPr>
+        <w:t xml:space="preserve"> </w:t>
+      </w:r>
+      <w:r>
+        <w:rPr>
+          <w:lang w:val="en-US"/>
+        </w:rPr>
+        <w:t>(</w:t>
+      </w:r>
+      <w:bookmarkStart w:id="15" w:name="_Hlk2286373"/>
+      <w:proofErr w:type="spellStart"/>
+      <w:r>
+        <w:rPr>
+          <w:rStyle w:val="Hyperlink"/>
+          <w:lang w:val="en-US"/>
+        </w:rPr>
+        <w:t>Loeliger</w:t>
+      </w:r>
+      <w:proofErr w:type="spellEnd"/>
+      <w:r>
+        <w:rPr>
+          <w:rStyle w:val="Hyperlink"/>
+          <w:lang w:val="en-US"/>
+        </w:rPr>
+        <w:t xml:space="preserve">, Jon, </w:t>
+      </w:r>
+      <w:r>
+        <w:rPr>
+          <w:rStyle w:val="Hyperlink"/>
+          <w:lang w:val="en-US"/>
+        </w:rPr>
+        <w:t>&amp;</w:t>
+      </w:r>
+      <w:r>
+        <w:rPr>
+          <w:rStyle w:val="Hyperlink"/>
+          <w:lang w:val="en-US"/>
+        </w:rPr>
+        <w:t xml:space="preserve"> McCullough, 2012</w:t>
+      </w:r>
+      <w:bookmarkEnd w:id="15"/>
+      <w:r>
+        <w:rPr>
+          <w:lang w:val="en-US"/>
+        </w:rPr>
+        <w:t>)</w:t>
+      </w:r>
+      <w:r>
+        <w:rPr>
+          <w:lang w:val="en-US"/>
+        </w:rPr>
+        <w:t>, and is the VCS we chose to use</w:t>
+      </w:r>
+      <w:r>
+        <w:rPr>
+          <w:lang w:val="en-US"/>
+        </w:rPr>
+        <w:t xml:space="preserve"> for this thesis</w:t>
+      </w:r>
+      <w:r>
+        <w:rPr>
+          <w:lang w:val="en-US"/>
+        </w:rPr>
+        <w:t xml:space="preserve">. </w:t>
+      </w:r>
+      <w:r>
+        <w:rPr>
+          <w:lang w:val="en-US"/>
+        </w:rPr>
+        <w:t>“Git” was created in 2005 by Linus</w:t>
+      </w:r>
+      <w:r>
+        <w:rPr>
+          <w:lang w:val="en-US"/>
+        </w:rPr>
+        <w:t xml:space="preserve"> to help developing the Linux kernel</w:t>
+      </w:r>
+      <w:r>
+        <w:rPr>
+          <w:lang w:val="en-US"/>
+        </w:rPr>
+        <w:t xml:space="preserve"> </w:t>
+      </w:r>
+      <w:r>
+        <w:rPr>
+          <w:lang w:val="en-US"/>
+        </w:rPr>
+        <w:t>as other VCSs system at that time had limitations and flaws that would make them not a viable solution.</w:t>
+      </w:r>
+      <w:r>
+        <w:rPr>
+          <w:lang w:val="en-US"/>
+        </w:rPr>
+        <w:t xml:space="preserve"> </w:t>
+      </w:r>
+    </w:p>
+    <w:p>
+      <w:pPr>
+        <w:rPr>
+          <w:lang w:val="en-US"/>
+        </w:rPr>
+      </w:pPr>
+      <w:r>
+        <w:rPr>
+          <w:lang w:val="en-US"/>
+        </w:rPr>
+        <w:t xml:space="preserve">GitHub was chosen as our hosting service for the </w:t>
+      </w:r>
+      <w:bookmarkStart w:id="16" w:name="_GoBack"/>
+      <w:bookmarkEnd w:id="16"/>
+      <w:r>
+        <w:rPr>
+          <w:lang w:val="en-US"/>
+        </w:rPr>
+        <w:t>project as it was one of the biggest Git supporting services (hence, the name) and is free. All our</w:t>
+      </w:r>
+      <w:r>
+        <w:rPr>
+          <w:lang w:val="en-US"/>
+        </w:rPr>
+        <w:t xml:space="preserve"> software prototype</w:t>
+      </w:r>
+      <w:r>
+        <w:rPr>
+          <w:lang w:val="en-US"/>
+        </w:rPr>
+        <w:t>, history</w:t>
+      </w:r>
+      <w:r>
+        <w:rPr>
+          <w:lang w:val="en-US"/>
+        </w:rPr>
+        <w:t>, instructions and documentations are kept on Git</w:t>
+      </w:r>
+      <w:r>
+        <w:rPr>
+          <w:lang w:val="en-US"/>
+        </w:rPr>
+        <w:t>H</w:t>
+      </w:r>
+      <w:r>
+        <w:rPr>
+          <w:lang w:val="en-US"/>
+        </w:rPr>
+        <w:t xml:space="preserve">ub </w:t>
+      </w:r>
+      <w:r>
+        <w:rPr>
+          <w:lang w:val="en-US"/>
+        </w:rPr>
+        <w:t xml:space="preserve">and are freely available to view, access </w:t>
+      </w:r>
+      <w:r>
+        <w:rPr>
+          <w:lang w:val="en-US"/>
+        </w:rPr>
+        <w:lastRenderedPageBreak/>
+        <w:t>and run at any moment from any computer anywhere in the world. An “</w:t>
+      </w:r>
+      <w:proofErr w:type="spellStart"/>
+      <w:r>
+        <w:rPr>
+          <w:lang w:val="en-US"/>
+        </w:rPr>
+        <w:t>url</w:t>
+      </w:r>
+      <w:proofErr w:type="spellEnd"/>
+      <w:r>
+        <w:rPr>
+          <w:lang w:val="en-US"/>
+        </w:rPr>
+        <w:t>” to the project are provided at the end of this report as well.</w:t>
+      </w:r>
+    </w:p>
+    <w:p>
+      <w:pPr>
+        <w:rPr>
+          <w:i/>
+          <w:lang w:val="en-US"/>
+        </w:rPr>
+      </w:pPr>
+      <w:r>
+        <w:rPr>
+          <w:i/>
+          <w:lang w:val="en-US"/>
+        </w:rPr>
+        <w:t>Ref:</w:t>
+      </w:r>
+    </w:p>
+    <w:p>
+      <w:pPr>
+        <w:rPr>
+          <w:i/>
+          <w:lang w:val="en-US"/>
+        </w:rPr>
+      </w:pPr>
+      <w:r>
+        <w:rPr>
+          <w:i/>
+          <w:lang w:val="en-US"/>
+        </w:rPr>
+        <w:t xml:space="preserve">D. </w:t>
+      </w:r>
+      <w:proofErr w:type="spellStart"/>
+      <w:r>
+        <w:rPr>
+          <w:i/>
+          <w:lang w:val="en-US"/>
+        </w:rPr>
+        <w:t>Spinellis</w:t>
+      </w:r>
+      <w:proofErr w:type="spellEnd"/>
+      <w:r>
+        <w:rPr>
+          <w:i/>
+          <w:lang w:val="en-US"/>
+        </w:rPr>
+        <w:t>, "Version control systems," in IEEE Software, vol. 22, no. 5, pp. 108-109, Sept.-Oct. 2005</w:t>
+      </w:r>
+      <w:r>
+        <w:rPr>
+          <w:i/>
+          <w:lang w:val="en-US"/>
+        </w:rPr>
+        <w:t>,</w:t>
+      </w:r>
+    </w:p>
+    <w:p>
+      <w:pPr>
+        <w:rPr>
+          <w:i/>
+          <w:lang w:val="en-US"/>
+        </w:rPr>
+      </w:pPr>
+      <w:hyperlink r:id="rId19" w:history="1">
+        <w:r>
+          <w:rPr>
+            <w:rStyle w:val="Hyperlink"/>
+            <w:i/>
+            <w:lang w:val="en-US"/>
+          </w:rPr>
+          <w:t>http://ieeexplore.ieee.org/stamp/stamp.jsp?tp=&amp;arnumber=1504674&amp;isnumber=32260</w:t>
+        </w:r>
+      </w:hyperlink>
+    </w:p>
+    <w:p>
+      <w:pPr>
+        <w:rPr>
+          <w:rStyle w:val="Hyperlink"/>
+          <w:i/>
+          <w:lang w:val="en-US"/>
+        </w:rPr>
+      </w:pPr>
+      <w:proofErr w:type="spellStart"/>
+      <w:r>
+        <w:rPr>
+          <w:rStyle w:val="Hyperlink"/>
+          <w:i/>
+          <w:lang w:val="en-US"/>
+        </w:rPr>
+        <w:t>Loeliger</w:t>
+      </w:r>
+      <w:proofErr w:type="spellEnd"/>
+      <w:r>
+        <w:rPr>
+          <w:rStyle w:val="Hyperlink"/>
+          <w:i/>
+          <w:lang w:val="en-US"/>
+        </w:rPr>
+        <w:t>, Jon, and Matthew McCullough. Version Control with Git: Powerful tools and techniques for collaborative software development. " O'Reilly Media, Inc.", 2012.</w:t>
       </w:r>
     </w:p>
     <w:p>
@@ -6697,165 +7301,14 @@
           <w:lang w:val="en-US"/>
         </w:rPr>
       </w:pPr>
-      <w:bookmarkStart w:id="14" w:name="_Toc1507312"/>
-      <w:r>
-        <w:rPr>
-          <w:lang w:val="en-US"/>
-        </w:rPr>
-        <w:t>Git and GitHub</w:t>
-      </w:r>
-      <w:bookmarkEnd w:id="14"/>
-    </w:p>
-    <w:p>
-      <w:pPr>
-        <w:rPr>
-          <w:lang w:val="en-US"/>
-        </w:rPr>
-      </w:pPr>
-      <w:r>
-        <w:rPr>
-          <w:lang w:val="en-US"/>
-        </w:rPr>
-        <w:t>Software developer need to use Version control nowadays. Not only it acts as a good backup system in case something go</w:t>
-      </w:r>
-      <w:r>
-        <w:rPr>
-          <w:lang w:val="en-US"/>
-        </w:rPr>
-        <w:t>es</w:t>
-      </w:r>
-      <w:r>
-        <w:rPr>
-          <w:lang w:val="en-US"/>
-        </w:rPr>
-        <w:t xml:space="preserve"> wrong, </w:t>
-      </w:r>
-      <w:r>
-        <w:rPr>
-          <w:lang w:val="en-US"/>
-        </w:rPr>
-        <w:t>it’s also good for experimenting new features and going back to older version of the software to evaluate the result.</w:t>
-      </w:r>
-    </w:p>
-    <w:p>
-      <w:pPr>
-        <w:rPr>
-          <w:lang w:val="en-US"/>
-        </w:rPr>
-      </w:pPr>
-      <w:r>
-        <w:rPr>
-          <w:lang w:val="en-US"/>
-        </w:rPr>
-        <w:t xml:space="preserve">Git is I guess the most used </w:t>
-      </w:r>
-      <w:r>
-        <w:rPr>
-          <w:lang w:val="en-US"/>
-        </w:rPr>
-        <w:t>version control system nowadays, originally developed to work with Linux and it’s awesome.</w:t>
-      </w:r>
-    </w:p>
-    <w:p>
-      <w:pPr>
-        <w:rPr>
-          <w:lang w:val="en-US"/>
-        </w:rPr>
-      </w:pPr>
-      <w:proofErr w:type="spellStart"/>
-      <w:r>
-        <w:rPr>
-          <w:lang w:val="en-US"/>
-        </w:rPr>
-        <w:t>Github</w:t>
-      </w:r>
-      <w:proofErr w:type="spellEnd"/>
-      <w:r>
-        <w:rPr>
-          <w:lang w:val="en-US"/>
-        </w:rPr>
-        <w:t xml:space="preserve"> is I guess also the most widely used version control system in the world. So that’s what I used.</w:t>
-      </w:r>
-    </w:p>
-    <w:p>
-      <w:pPr>
-        <w:rPr>
-          <w:lang w:val="en-US"/>
-        </w:rPr>
-      </w:pPr>
-      <w:r>
-        <w:rPr>
-          <w:lang w:val="en-US"/>
-        </w:rPr>
-        <w:t xml:space="preserve">The whole thesis code and example and history and everything is </w:t>
-      </w:r>
-      <w:r>
-        <w:rPr>
-          <w:lang w:val="en-US"/>
-        </w:rPr>
-        <w:t xml:space="preserve">saved in </w:t>
-      </w:r>
-      <w:proofErr w:type="spellStart"/>
-      <w:r>
-        <w:rPr>
-          <w:lang w:val="en-US"/>
-        </w:rPr>
-        <w:t>github</w:t>
-      </w:r>
-      <w:proofErr w:type="spellEnd"/>
-      <w:r>
-        <w:rPr>
-          <w:lang w:val="en-US"/>
-        </w:rPr>
-        <w:t>, will remain there forever (at least until Microsoft close it) and link is provided here as well as in the end of the thesis.</w:t>
-      </w:r>
-    </w:p>
-    <w:p>
-      <w:pPr>
-        <w:rPr>
-          <w:lang w:val="en-US"/>
-        </w:rPr>
-      </w:pPr>
-      <w:hyperlink r:id="rId19" w:history="1">
-        <w:r>
-          <w:rPr>
-            <w:rStyle w:val="Hyperlink"/>
-            <w:lang w:val="en-US"/>
-          </w:rPr>
-          <w:t>https://www.computer.org/csdl/mags/so/2012/03/mso2012030100-abs.html</w:t>
-        </w:r>
-      </w:hyperlink>
-    </w:p>
-    <w:p>
-      <w:pPr>
-        <w:ind w:left="1304" w:hanging="1304"/>
-        <w:rPr>
-          <w:lang w:val="en-US"/>
-        </w:rPr>
-      </w:pPr>
-      <w:r>
-        <w:rPr>
-          <w:lang w:val="en-US"/>
-        </w:rPr>
-        <w:t>https://jyu.finna.fi/Record/jykdok.1501755</w:t>
-      </w:r>
-    </w:p>
-    <w:p>
-      <w:pPr>
-        <w:pStyle w:val="Heading3"/>
-        <w:rPr>
-          <w:lang w:val="en-US"/>
-        </w:rPr>
-      </w:pPr>
-      <w:bookmarkStart w:id="15" w:name="_Toc1507313"/>
-      <w:r>
-        <w:rPr>
-          <w:lang w:val="en-US"/>
-        </w:rPr>
-        <w:lastRenderedPageBreak/>
+      <w:bookmarkStart w:id="17" w:name="_Toc2014755"/>
+      <w:r>
+        <w:rPr>
+          <w:lang w:val="en-US"/>
+        </w:rPr>
         <w:t>Node JS</w:t>
       </w:r>
-      <w:bookmarkEnd w:id="15"/>
+      <w:bookmarkEnd w:id="17"/>
     </w:p>
     <w:p>
       <w:pPr>
@@ -6891,7 +7344,7 @@
           <w:lang w:val="en-US"/>
         </w:rPr>
       </w:pPr>
-      <w:bookmarkStart w:id="16" w:name="_Toc1507314"/>
+      <w:bookmarkStart w:id="18" w:name="_Toc2014756"/>
       <w:r>
         <w:rPr>
           <w:lang w:val="en-US"/>
@@ -6899,7 +7352,7 @@
         <w:lastRenderedPageBreak/>
         <w:t>UN-POLARIZING ALGORITHM</w:t>
       </w:r>
-      <w:bookmarkEnd w:id="16"/>
+      <w:bookmarkEnd w:id="18"/>
     </w:p>
     <w:p>
       <w:pPr>
@@ -6908,7 +7361,7 @@
           <w:lang w:val="en-US"/>
         </w:rPr>
       </w:pPr>
-      <w:bookmarkStart w:id="17" w:name="_Toc1507315"/>
+      <w:bookmarkStart w:id="19" w:name="_Toc2014757"/>
       <w:r>
         <w:rPr>
           <w:lang w:val="en-US"/>
@@ -6933,7 +7386,7 @@
         </w:rPr>
         <w:t>architecture</w:t>
       </w:r>
-      <w:bookmarkEnd w:id="17"/>
+      <w:bookmarkEnd w:id="19"/>
     </w:p>
     <w:p>
       <w:pPr>
@@ -7065,14 +7518,14 @@
           <w:lang w:val="en-US"/>
         </w:rPr>
       </w:pPr>
-      <w:bookmarkStart w:id="18" w:name="_Toc1507316"/>
+      <w:bookmarkStart w:id="20" w:name="_Toc2014758"/>
       <w:r>
         <w:rPr>
           <w:lang w:val="en-US"/>
         </w:rPr>
         <w:t>Article annotation pipeline</w:t>
       </w:r>
-      <w:bookmarkEnd w:id="18"/>
+      <w:bookmarkEnd w:id="20"/>
     </w:p>
     <w:p>
       <w:pPr>
@@ -9861,19 +10314,7 @@
         <w:rPr>
           <w:lang w:val="en-US"/>
         </w:rPr>
-        <w:t>(</w:t>
-      </w:r>
-      <w:r>
-        <w:rPr>
-          <w:lang w:val="en-US"/>
-        </w:rPr>
-        <w:t>more on part 3.2.</w:t>
-      </w:r>
-      <w:r>
-        <w:rPr>
-          <w:lang w:val="en-US"/>
-        </w:rPr>
-        <w:t xml:space="preserve">4) </w:t>
+        <w:t xml:space="preserve">(more on part 3.2.4) </w:t>
       </w:r>
       <w:r>
         <w:rPr>
@@ -9921,7 +10362,7 @@
           <w:lang w:val="en-US"/>
         </w:rPr>
       </w:pPr>
-      <w:bookmarkStart w:id="19" w:name="_Toc1507317"/>
+      <w:bookmarkStart w:id="21" w:name="_Toc2014759"/>
       <w:r>
         <w:rPr>
           <w:lang w:val="en-US"/>
@@ -9929,7 +10370,7 @@
         <w:lastRenderedPageBreak/>
         <w:t>Article matching pipeline</w:t>
       </w:r>
-      <w:bookmarkEnd w:id="19"/>
+      <w:bookmarkEnd w:id="21"/>
     </w:p>
     <w:p>
       <w:pPr>
@@ -10310,14 +10751,7 @@
                                   <w:sz w:val="16"/>
                                   <w:szCs w:val="16"/>
                                 </w:rPr>
-                                <w:t xml:space="preserve"> </w:t>
-                              </w:r>
-                              <w:r>
-                                <w:rPr>
-                                  <w:sz w:val="16"/>
-                                  <w:szCs w:val="16"/>
-                                </w:rPr>
-                                <w:t>Articles scoring</w:t>
+                                <w:t xml:space="preserve"> Articles scoring</w:t>
                               </w:r>
                             </w:p>
                             <w:p>
@@ -11033,14 +11467,7 @@
                             <w:sz w:val="16"/>
                             <w:szCs w:val="16"/>
                           </w:rPr>
-                          <w:t xml:space="preserve"> </w:t>
-                        </w:r>
-                        <w:r>
-                          <w:rPr>
-                            <w:sz w:val="16"/>
-                            <w:szCs w:val="16"/>
-                          </w:rPr>
-                          <w:t>Articles scoring</w:t>
+                          <w:t xml:space="preserve"> Articles scoring</w:t>
                         </w:r>
                       </w:p>
                       <w:p>
@@ -11346,22 +11773,8 @@
         <w:rPr>
           <w:lang w:val="en-US"/>
         </w:rPr>
-        <w:t xml:space="preserve">and rank them based on this score </w:t>
-      </w:r>
-      <w:r>
-        <w:rPr>
-          <w:lang w:val="en-US"/>
-        </w:rPr>
-        <w:t>(more on 3.3.2)</w:t>
-      </w:r>
-      <w:r>
-        <w:rPr>
-          <w:lang w:val="en-US"/>
-        </w:rPr>
-        <w:t>. Finally, we display the highest scored articles to the users as they are the most relevance. We weren’t able to implement the different point of view check in our prototype, but we have some good theoretical claims to do it.</w:t>
-      </w:r>
-      <w:bookmarkStart w:id="20" w:name="_GoBack"/>
-      <w:bookmarkEnd w:id="20"/>
+        <w:t>and rank them based on this score (more on 3.3.2). Finally, we display the highest scored articles to the users as they are the most relevance. We weren’t able to implement the different point of view check in our prototype, but we have some good theoretical claims to do it.</w:t>
+      </w:r>
     </w:p>
     <w:p>
       <w:pPr>
@@ -11370,7 +11783,7 @@
           <w:lang w:val="en-US"/>
         </w:rPr>
       </w:pPr>
-      <w:bookmarkStart w:id="21" w:name="_Toc1507318"/>
+      <w:bookmarkStart w:id="22" w:name="_Toc2014760"/>
       <w:r>
         <w:rPr>
           <w:lang w:val="en-US"/>
@@ -11383,7 +11796,7 @@
         </w:rPr>
         <w:t xml:space="preserve"> algorithm using Sentiment Analysis and Name Entity Recognition</w:t>
       </w:r>
-      <w:bookmarkEnd w:id="21"/>
+      <w:bookmarkEnd w:id="22"/>
     </w:p>
     <w:p>
       <w:pPr>
@@ -11392,7 +11805,7 @@
           <w:lang w:val="en-US"/>
         </w:rPr>
       </w:pPr>
-      <w:bookmarkStart w:id="22" w:name="_Toc1507319"/>
+      <w:bookmarkStart w:id="23" w:name="_Toc2014761"/>
       <w:r>
         <w:rPr>
           <w:lang w:val="en-US"/>
@@ -11405,7 +11818,7 @@
         </w:rPr>
         <w:t>processor</w:t>
       </w:r>
-      <w:bookmarkEnd w:id="22"/>
+      <w:bookmarkEnd w:id="23"/>
     </w:p>
     <w:p>
       <w:pPr>
@@ -11531,7 +11944,7 @@
           <w:lang w:val="en-US"/>
         </w:rPr>
       </w:pPr>
-      <w:bookmarkStart w:id="23" w:name="_Toc1507320"/>
+      <w:bookmarkStart w:id="24" w:name="_Toc2014762"/>
       <w:r>
         <w:rPr>
           <w:lang w:val="en-US"/>
@@ -11544,7 +11957,7 @@
         </w:rPr>
         <w:t>Core NLP Annotator</w:t>
       </w:r>
-      <w:bookmarkEnd w:id="23"/>
+      <w:bookmarkEnd w:id="24"/>
     </w:p>
     <w:p>
       <w:pPr>
@@ -11661,14 +12074,14 @@
           <w:lang w:val="en-US"/>
         </w:rPr>
       </w:pPr>
-      <w:bookmarkStart w:id="24" w:name="_Toc1507321"/>
+      <w:bookmarkStart w:id="25" w:name="_Toc2014763"/>
       <w:r>
         <w:rPr>
           <w:lang w:val="en-US"/>
         </w:rPr>
         <w:t>Sentiment analysis</w:t>
       </w:r>
-      <w:bookmarkEnd w:id="24"/>
+      <w:bookmarkEnd w:id="25"/>
     </w:p>
     <w:p>
       <w:pPr>
@@ -12331,14 +12744,14 @@
           <w:lang w:val="en-US"/>
         </w:rPr>
       </w:pPr>
-      <w:bookmarkStart w:id="25" w:name="_Toc1507322"/>
+      <w:bookmarkStart w:id="26" w:name="_Toc2014764"/>
       <w:r>
         <w:rPr>
           <w:lang w:val="en-US"/>
         </w:rPr>
         <w:t>Named entity recognizer</w:t>
       </w:r>
-      <w:bookmarkEnd w:id="25"/>
+      <w:bookmarkEnd w:id="26"/>
     </w:p>
     <w:p>
       <w:pPr>
@@ -13198,7 +13611,7 @@
           <w:lang w:val="en-US"/>
         </w:rPr>
       </w:pPr>
-      <w:bookmarkStart w:id="26" w:name="_Toc1507323"/>
+      <w:bookmarkStart w:id="27" w:name="_Toc2014765"/>
       <w:r>
         <w:rPr>
           <w:lang w:val="en-US"/>
@@ -13211,7 +13624,7 @@
         </w:rPr>
         <w:t>Named Entity Recognition</w:t>
       </w:r>
-      <w:bookmarkEnd w:id="26"/>
+      <w:bookmarkEnd w:id="27"/>
     </w:p>
     <w:p>
       <w:pPr>
@@ -13819,7 +14232,7 @@
           <w:lang w:val="en-US"/>
         </w:rPr>
       </w:pPr>
-      <w:bookmarkStart w:id="27" w:name="_Toc1507324"/>
+      <w:bookmarkStart w:id="28" w:name="_Toc2014766"/>
       <w:r>
         <w:rPr>
           <w:lang w:val="en-US"/>
@@ -13832,7 +14245,7 @@
         </w:rPr>
         <w:t xml:space="preserve"> using Semantic triples</w:t>
       </w:r>
-      <w:bookmarkEnd w:id="27"/>
+      <w:bookmarkEnd w:id="28"/>
     </w:p>
     <w:p>
       <w:pPr>
@@ -13841,14 +14254,14 @@
           <w:lang w:val="en-US"/>
         </w:rPr>
       </w:pPr>
-      <w:bookmarkStart w:id="28" w:name="_Toc1507325"/>
+      <w:bookmarkStart w:id="29" w:name="_Toc2014767"/>
       <w:r>
         <w:rPr>
           <w:lang w:val="en-US"/>
         </w:rPr>
         <w:t>Open information extraction</w:t>
       </w:r>
-      <w:bookmarkEnd w:id="28"/>
+      <w:bookmarkEnd w:id="29"/>
     </w:p>
     <w:p>
       <w:pPr>
@@ -14521,22 +14934,22 @@
           <w:lang w:val="en-US"/>
         </w:rPr>
       </w:pPr>
-      <w:bookmarkStart w:id="29" w:name="_Toc1507326"/>
+      <w:bookmarkStart w:id="30" w:name="_Toc2014768"/>
       <w:r>
         <w:rPr>
           <w:lang w:val="en-US"/>
         </w:rPr>
         <w:t>Triplet pairs, common entities and common statement counts</w:t>
       </w:r>
-      <w:bookmarkEnd w:id="29"/>
-    </w:p>
-    <w:p>
-      <w:pPr>
-        <w:rPr>
-          <w:lang w:val="en-US"/>
-        </w:rPr>
-      </w:pPr>
-      <w:bookmarkStart w:id="30" w:name="_Hlk536395139"/>
+      <w:bookmarkEnd w:id="30"/>
+    </w:p>
+    <w:p>
+      <w:pPr>
+        <w:rPr>
+          <w:lang w:val="en-US"/>
+        </w:rPr>
+      </w:pPr>
+      <w:bookmarkStart w:id="31" w:name="_Hlk536395139"/>
       <w:r>
         <w:rPr>
           <w:lang w:val="en-US"/>
@@ -15643,8 +16056,8 @@
           <w:lang w:val="en-US"/>
         </w:rPr>
       </w:pPr>
-      <w:bookmarkStart w:id="31" w:name="_Toc1507327"/>
-      <w:bookmarkEnd w:id="30"/>
+      <w:bookmarkStart w:id="32" w:name="_Toc2014769"/>
+      <w:bookmarkEnd w:id="31"/>
       <w:r>
         <w:rPr>
           <w:lang w:val="en-US"/>
@@ -15657,7 +16070,7 @@
         </w:rPr>
         <w:t xml:space="preserve"> the information to the user</w:t>
       </w:r>
-      <w:bookmarkEnd w:id="31"/>
+      <w:bookmarkEnd w:id="32"/>
     </w:p>
     <w:p>
       <w:pPr>
@@ -15868,7 +16281,7 @@
           <w:lang w:val="en-US"/>
         </w:rPr>
       </w:pPr>
-      <w:bookmarkStart w:id="32" w:name="_Toc1507328"/>
+      <w:bookmarkStart w:id="33" w:name="_Toc2014770"/>
       <w:r>
         <w:rPr>
           <w:lang w:val="en-US"/>
@@ -15888,7 +16301,7 @@
         </w:rPr>
         <w:t>.</w:t>
       </w:r>
-      <w:bookmarkEnd w:id="32"/>
+      <w:bookmarkEnd w:id="33"/>
     </w:p>
     <w:p>
       <w:pPr>
@@ -16162,7 +16575,7 @@
           <w:lang w:val="en-US"/>
         </w:rPr>
       </w:pPr>
-      <w:bookmarkStart w:id="33" w:name="_Toc1507329"/>
+      <w:bookmarkStart w:id="34" w:name="_Toc2014771"/>
       <w:r>
         <w:rPr>
           <w:lang w:val="en-US"/>
@@ -16170,7 +16583,7 @@
         <w:lastRenderedPageBreak/>
         <w:t>RESULTS EVALUATION</w:t>
       </w:r>
-      <w:bookmarkEnd w:id="33"/>
+      <w:bookmarkEnd w:id="34"/>
     </w:p>
     <w:p>
       <w:pPr>
@@ -16219,7 +16632,7 @@
           <w:lang w:val="en-US"/>
         </w:rPr>
       </w:pPr>
-      <w:bookmarkStart w:id="34" w:name="_Toc1507330"/>
+      <w:bookmarkStart w:id="35" w:name="_Toc2014772"/>
       <w:r>
         <w:rPr>
           <w:lang w:val="en-US"/>
@@ -16227,7 +16640,7 @@
         <w:lastRenderedPageBreak/>
         <w:t>FUTURE WORKS</w:t>
       </w:r>
-      <w:bookmarkEnd w:id="34"/>
+      <w:bookmarkEnd w:id="35"/>
     </w:p>
     <w:p>
       <w:pPr>
@@ -16236,14 +16649,14 @@
           <w:lang w:val="en-US"/>
         </w:rPr>
       </w:pPr>
-      <w:bookmarkStart w:id="35" w:name="_Toc1507331"/>
+      <w:bookmarkStart w:id="36" w:name="_Toc2014773"/>
       <w:r>
         <w:rPr>
           <w:lang w:val="en-US"/>
         </w:rPr>
         <w:t>Ontologies based entity relevance</w:t>
       </w:r>
-      <w:bookmarkEnd w:id="35"/>
+      <w:bookmarkEnd w:id="36"/>
     </w:p>
     <w:p>
       <w:pPr>
@@ -16355,14 +16768,14 @@
           <w:lang w:val="en-US"/>
         </w:rPr>
       </w:pPr>
-      <w:bookmarkStart w:id="36" w:name="_Toc1507332"/>
+      <w:bookmarkStart w:id="37" w:name="_Toc2014774"/>
       <w:r>
         <w:rPr>
           <w:lang w:val="en-US"/>
         </w:rPr>
         <w:t>Word-net verb contradiction</w:t>
       </w:r>
-      <w:bookmarkEnd w:id="36"/>
+      <w:bookmarkEnd w:id="37"/>
     </w:p>
     <w:p>
       <w:pPr>
@@ -16430,7 +16843,7 @@
           <w:lang w:val="en-US"/>
         </w:rPr>
       </w:pPr>
-      <w:bookmarkStart w:id="37" w:name="_Toc1507333"/>
+      <w:bookmarkStart w:id="38" w:name="_Toc2014775"/>
       <w:r>
         <w:rPr>
           <w:lang w:val="en-US"/>
@@ -16444,15 +16857,15 @@
         </w:rPr>
         <w:t xml:space="preserve"> service design</w:t>
       </w:r>
-      <w:bookmarkEnd w:id="37"/>
-    </w:p>
-    <w:p>
-      <w:pPr>
-        <w:rPr>
-          <w:lang w:val="en-US"/>
-        </w:rPr>
-      </w:pPr>
-      <w:bookmarkStart w:id="38" w:name="_Hlk1492660"/>
+      <w:bookmarkEnd w:id="38"/>
+    </w:p>
+    <w:p>
+      <w:pPr>
+        <w:rPr>
+          <w:lang w:val="en-US"/>
+        </w:rPr>
+      </w:pPr>
+      <w:bookmarkStart w:id="39" w:name="_Hlk1492660"/>
       <w:r>
         <w:rPr>
           <w:noProof/>
@@ -17712,8 +18125,8 @@
           <w:lang w:val="en-US"/>
         </w:rPr>
       </w:pPr>
-      <w:bookmarkStart w:id="39" w:name="_Toc522646496"/>
-      <w:bookmarkEnd w:id="38"/>
+      <w:bookmarkStart w:id="40" w:name="_Toc522646496"/>
+      <w:bookmarkEnd w:id="39"/>
       <w:r>
         <w:rPr>
           <w:lang w:val="en-US"/>
@@ -17755,7 +18168,7 @@
         </w:rPr>
         <w:t>Test figure</w:t>
       </w:r>
-      <w:bookmarkEnd w:id="39"/>
+      <w:bookmarkEnd w:id="40"/>
     </w:p>
     <w:p>
       <w:pPr>
@@ -17777,14 +18190,14 @@
           <w:lang w:val="en-US"/>
         </w:rPr>
       </w:pPr>
-      <w:bookmarkStart w:id="40" w:name="_Toc1507334"/>
+      <w:bookmarkStart w:id="41" w:name="_Toc2014776"/>
       <w:r>
         <w:rPr>
           <w:lang w:val="en-US"/>
         </w:rPr>
         <w:t>User interface and user experience design</w:t>
       </w:r>
-      <w:bookmarkEnd w:id="40"/>
+      <w:bookmarkEnd w:id="41"/>
     </w:p>
     <w:p>
       <w:pPr>
@@ -17803,7 +18216,7 @@
           <w:lang w:val="en-US"/>
         </w:rPr>
       </w:pPr>
-      <w:bookmarkStart w:id="41" w:name="_Toc1507335"/>
+      <w:bookmarkStart w:id="42" w:name="_Toc2014777"/>
       <w:r>
         <w:rPr>
           <w:lang w:val="en-US"/>
@@ -17811,7 +18224,7 @@
         <w:lastRenderedPageBreak/>
         <w:t>CONCLUSION</w:t>
       </w:r>
-      <w:bookmarkEnd w:id="41"/>
+      <w:bookmarkEnd w:id="42"/>
     </w:p>
     <w:p>
       <w:pPr>
@@ -17937,7 +18350,7 @@
             <w:pPr>
               <w:pStyle w:val="taulukonotsikot"/>
             </w:pPr>
-            <w:bookmarkStart w:id="42" w:name="_Hlk522645698"/>
+            <w:bookmarkStart w:id="43" w:name="_Hlk522645698"/>
             <w:r>
               <w:t>Word</w:t>
             </w:r>
@@ -18268,8 +18681,8 @@
           <w:lang w:val="en-US"/>
         </w:rPr>
       </w:pPr>
-      <w:bookmarkStart w:id="43" w:name="_Ref404168555"/>
-      <w:bookmarkStart w:id="44" w:name="_Toc522645773"/>
+      <w:bookmarkStart w:id="44" w:name="_Ref404168555"/>
+      <w:bookmarkStart w:id="45" w:name="_Toc522645773"/>
       <w:r>
         <w:rPr>
           <w:lang w:val="en-US"/>
@@ -18308,7 +18721,7 @@
         </w:rPr>
         <w:fldChar w:fldCharType="end"/>
       </w:r>
-      <w:bookmarkEnd w:id="43"/>
+      <w:bookmarkEnd w:id="44"/>
       <w:r>
         <w:rPr>
           <w:noProof/>
@@ -18316,9 +18729,9 @@
         </w:rPr>
         <w:t>. Example of the table</w:t>
       </w:r>
-      <w:bookmarkEnd w:id="44"/>
-    </w:p>
-    <w:bookmarkEnd w:id="42"/>
+      <w:bookmarkEnd w:id="45"/>
+    </w:p>
+    <w:bookmarkEnd w:id="43"/>
     <w:p>
       <w:pPr>
         <w:pStyle w:val="BodyText"/>
@@ -18334,8 +18747,8 @@
           <w:lang w:val="en-US"/>
         </w:rPr>
       </w:pPr>
-      <w:bookmarkStart w:id="45" w:name="_Toc1507336"/>
-      <w:bookmarkStart w:id="46" w:name="_Toc499365405"/>
+      <w:bookmarkStart w:id="46" w:name="_Toc2014778"/>
+      <w:bookmarkStart w:id="47" w:name="_Toc499365405"/>
       <w:r>
         <w:rPr>
           <w:lang w:val="en-US"/>
@@ -18343,7 +18756,7 @@
         <w:lastRenderedPageBreak/>
         <w:t>Bibliography</w:t>
       </w:r>
-      <w:bookmarkEnd w:id="45"/>
+      <w:bookmarkEnd w:id="46"/>
     </w:p>
     <w:p>
       <w:pPr>
@@ -18517,8 +18930,8 @@
           <w:lang w:val="en-US"/>
         </w:rPr>
       </w:pPr>
-      <w:bookmarkStart w:id="47" w:name="_Toc1507337"/>
-      <w:bookmarkEnd w:id="46"/>
+      <w:bookmarkStart w:id="48" w:name="_Toc2014779"/>
+      <w:bookmarkEnd w:id="47"/>
       <w:r>
         <w:rPr>
           <w:lang w:val="en-US"/>
@@ -18526,7 +18939,7 @@
         <w:lastRenderedPageBreak/>
         <w:t>Appendices</w:t>
       </w:r>
-      <w:bookmarkEnd w:id="47"/>
+      <w:bookmarkEnd w:id="48"/>
     </w:p>
     <w:p>
       <w:pPr>
@@ -18535,14 +18948,14 @@
           <w:lang w:val="en-US"/>
         </w:rPr>
       </w:pPr>
-      <w:bookmarkStart w:id="48" w:name="_Toc1507338"/>
+      <w:bookmarkStart w:id="49" w:name="_Toc2014780"/>
       <w:r>
         <w:rPr>
           <w:lang w:val="en-US"/>
         </w:rPr>
         <w:t>Title of the first appendix</w:t>
       </w:r>
-      <w:bookmarkEnd w:id="48"/>
+      <w:bookmarkEnd w:id="49"/>
     </w:p>
     <w:p>
       <w:pPr>
@@ -18551,14 +18964,14 @@
           <w:lang w:val="en-US"/>
         </w:rPr>
       </w:pPr>
-      <w:bookmarkStart w:id="49" w:name="_Toc1507339"/>
+      <w:bookmarkStart w:id="50" w:name="_Toc2014781"/>
       <w:r>
         <w:rPr>
           <w:lang w:val="en-US"/>
         </w:rPr>
         <w:t>Title of the second appendix</w:t>
       </w:r>
-      <w:bookmarkEnd w:id="49"/>
+      <w:bookmarkEnd w:id="50"/>
     </w:p>
     <w:sectPr>
       <w:headerReference w:type="default" r:id="rId25"/>
@@ -21217,7 +21630,6 @@
   <w:style w:type="character" w:default="1" w:styleId="DefaultParagraphFont">
     <w:name w:val="Default Paragraph Font"/>
     <w:uiPriority w:val="1"/>
-    <w:semiHidden/>
     <w:unhideWhenUsed/>
   </w:style>
   <w:style w:type="table" w:default="1" w:styleId="TableNormal">
@@ -21662,6 +22074,7 @@
   <w:style w:type="character" w:styleId="Emphasis">
     <w:name w:val="Emphasis"/>
     <w:basedOn w:val="DefaultParagraphFont"/>
+    <w:uiPriority w:val="20"/>
     <w:qFormat/>
     <w:rsid w:val="00F608A1"/>
     <w:rPr>
@@ -22258,7 +22671,7 @@
 </file>
 
 <file path=customXml/itemProps1.xml><?xml version="1.0" encoding="utf-8"?>
-<ds:datastoreItem xmlns:ds="http://schemas.openxmlformats.org/officeDocument/2006/customXml" ds:itemID="{F5B0C81B-5E57-4C4F-AEC3-8B87AC0E841C}">
+<ds:datastoreItem xmlns:ds="http://schemas.openxmlformats.org/officeDocument/2006/customXml" ds:itemID="{2730F639-FAEC-4955-9260-AC22071D5A07}">
   <ds:schemaRefs>
     <ds:schemaRef ds:uri="http://schemas.openxmlformats.org/officeDocument/2006/bibliography"/>
   </ds:schemaRefs>

</xml_diff>

<commit_message>
Update thesis, finally complete part 3. something, NodeJS, fully reference and stuffs.
</commit_message>
<xml_diff>
--- a/WISE-MinhDuc-Master-thesis (AutoRecovered).docx
+++ b/WISE-MinhDuc-Master-thesis (AutoRecovered).docx
@@ -95,7 +95,7 @@
           <w:noProof/>
           <w:lang w:val="en-US"/>
         </w:rPr>
-        <w:t>February 28, 2019</w:t>
+        <w:t>March 4, 2019</w:t>
       </w:r>
       <w:r>
         <w:rPr>
@@ -863,7 +863,7 @@
           <w:noProof/>
           <w:lang w:val="en-US"/>
         </w:rPr>
-        <w:t>February 28, 2019</w:t>
+        <w:t>March 4, 2019</w:t>
       </w:r>
       <w:r>
         <w:rPr>
@@ -6896,13 +6896,39 @@
         <w:rPr>
           <w:lang w:val="en-US"/>
         </w:rPr>
-        <w:t xml:space="preserve">Through the course of our prototype development, we </w:t>
-      </w:r>
-      <w:r>
-        <w:rPr>
-          <w:lang w:val="en-US"/>
-        </w:rPr>
-        <w:t xml:space="preserve">found ourselves </w:t>
+        <w:t xml:space="preserve">These principles are </w:t>
+      </w:r>
+      <w:proofErr w:type="gramStart"/>
+      <w:r>
+        <w:rPr>
+          <w:lang w:val="en-US"/>
+        </w:rPr>
+        <w:t>later on</w:t>
+      </w:r>
+      <w:proofErr w:type="gramEnd"/>
+      <w:r>
+        <w:rPr>
+          <w:lang w:val="en-US"/>
+        </w:rPr>
+        <w:t>, proved to be quite helpful as t</w:t>
+      </w:r>
+      <w:r>
+        <w:rPr>
+          <w:lang w:val="en-US"/>
+        </w:rPr>
+        <w:t>hrough</w:t>
+      </w:r>
+      <w:r>
+        <w:rPr>
+          <w:lang w:val="en-US"/>
+        </w:rPr>
+        <w:t>out</w:t>
+      </w:r>
+      <w:r>
+        <w:rPr>
+          <w:lang w:val="en-US"/>
+        </w:rPr>
+        <w:t xml:space="preserve"> the course of our prototype development, we found ourselves </w:t>
       </w:r>
       <w:r>
         <w:rPr>
@@ -6914,13 +6940,7 @@
         <w:rPr>
           <w:lang w:val="en-US"/>
         </w:rPr>
-        <w:t xml:space="preserve"> many </w:t>
-      </w:r>
-      <w:r>
-        <w:rPr>
-          <w:lang w:val="en-US"/>
-        </w:rPr>
-        <w:t xml:space="preserve">features of </w:t>
+        <w:t xml:space="preserve"> many features of </w:t>
       </w:r>
       <w:r>
         <w:rPr>
@@ -7023,13 +7043,7 @@
         <w:rPr>
           <w:lang w:val="en-US"/>
         </w:rPr>
-        <w:t xml:space="preserve"> </w:t>
-      </w:r>
-      <w:r>
-        <w:rPr>
-          <w:lang w:val="en-US"/>
-        </w:rPr>
-        <w:t>(</w:t>
+        <w:t xml:space="preserve"> (</w:t>
       </w:r>
       <w:bookmarkStart w:id="15" w:name="_Hlk2286373"/>
       <w:proofErr w:type="spellStart"/>
@@ -7117,69 +7131,49 @@
         </w:rPr>
         <w:t xml:space="preserve"> </w:t>
       </w:r>
-    </w:p>
-    <w:p>
-      <w:pPr>
-        <w:rPr>
-          <w:lang w:val="en-US"/>
-        </w:rPr>
-      </w:pPr>
-      <w:r>
-        <w:rPr>
-          <w:lang w:val="en-US"/>
-        </w:rPr>
-        <w:t xml:space="preserve">GitHub was chosen as our hosting service for the </w:t>
-      </w:r>
-      <w:bookmarkStart w:id="16" w:name="_GoBack"/>
-      <w:bookmarkEnd w:id="16"/>
-      <w:r>
-        <w:rPr>
-          <w:lang w:val="en-US"/>
-        </w:rPr>
-        <w:t>project as it was one of the biggest Git supporting services (hence, the name) and is free. All our</w:t>
-      </w:r>
-      <w:r>
-        <w:rPr>
-          <w:lang w:val="en-US"/>
-        </w:rPr>
-        <w:t xml:space="preserve"> software prototype</w:t>
-      </w:r>
-      <w:r>
-        <w:rPr>
-          <w:lang w:val="en-US"/>
-        </w:rPr>
-        <w:t>, history</w:t>
-      </w:r>
-      <w:r>
-        <w:rPr>
-          <w:lang w:val="en-US"/>
-        </w:rPr>
-        <w:t>, instructions and documentations are kept on Git</w:t>
-      </w:r>
-      <w:r>
-        <w:rPr>
-          <w:lang w:val="en-US"/>
-        </w:rPr>
-        <w:t>H</w:t>
-      </w:r>
-      <w:r>
-        <w:rPr>
-          <w:lang w:val="en-US"/>
-        </w:rPr>
-        <w:t xml:space="preserve">ub </w:t>
-      </w:r>
-      <w:r>
-        <w:rPr>
-          <w:lang w:val="en-US"/>
-        </w:rPr>
-        <w:t xml:space="preserve">and are freely available to view, access </w:t>
-      </w:r>
+      <w:r>
+        <w:rPr>
+          <w:lang w:val="en-US"/>
+        </w:rPr>
+        <w:t>These reasons make “Git” not only a good solution to applied to our works, but also make it one of the mostly used VCS nowadays in both public and private sectors.</w:t>
+      </w:r>
+    </w:p>
+    <w:p>
+      <w:pPr>
+        <w:rPr>
+          <w:lang w:val="en-US"/>
+        </w:rPr>
+      </w:pPr>
       <w:r>
         <w:rPr>
           <w:lang w:val="en-US"/>
         </w:rPr>
         <w:lastRenderedPageBreak/>
-        <w:t>and run at any moment from any computer anywhere in the world. An “</w:t>
+        <w:t xml:space="preserve">GitHub was chosen as our hosting service for the project as it was one of the biggest Git supporting services (hence, the name) and is free. All our software prototype, </w:t>
+      </w:r>
+      <w:r>
+        <w:rPr>
+          <w:lang w:val="en-US"/>
+        </w:rPr>
+        <w:t xml:space="preserve">coding </w:t>
+      </w:r>
+      <w:r>
+        <w:rPr>
+          <w:lang w:val="en-US"/>
+        </w:rPr>
+        <w:t xml:space="preserve">history, instructions and documentations are kept on GitHub and are freely available to view, access and </w:t>
+      </w:r>
+      <w:r>
+        <w:rPr>
+          <w:lang w:val="en-US"/>
+        </w:rPr>
+        <w:t>execute</w:t>
+      </w:r>
+      <w:r>
+        <w:rPr>
+          <w:lang w:val="en-US"/>
+        </w:rPr>
+        <w:t xml:space="preserve"> at any moment from any computer anywhere in the world. An “</w:t>
       </w:r>
       <w:proofErr w:type="spellStart"/>
       <w:r>
@@ -7301,41 +7295,467 @@
           <w:lang w:val="en-US"/>
         </w:rPr>
       </w:pPr>
-      <w:bookmarkStart w:id="17" w:name="_Toc2014755"/>
-      <w:r>
-        <w:rPr>
-          <w:lang w:val="en-US"/>
-        </w:rPr>
-        <w:t>Node JS</w:t>
-      </w:r>
+      <w:bookmarkStart w:id="16" w:name="_Toc2014755"/>
+      <w:r>
+        <w:rPr>
+          <w:lang w:val="en-US"/>
+        </w:rPr>
+        <w:t>Node</w:t>
+      </w:r>
+      <w:r>
+        <w:rPr>
+          <w:lang w:val="en-US"/>
+        </w:rPr>
+        <w:t>.</w:t>
+      </w:r>
+      <w:bookmarkEnd w:id="16"/>
+      <w:r>
+        <w:rPr>
+          <w:lang w:val="en-US"/>
+        </w:rPr>
+        <w:t>js</w:t>
+      </w:r>
+    </w:p>
+    <w:p>
+      <w:pPr>
+        <w:rPr>
+          <w:lang w:val="en-US"/>
+        </w:rPr>
+      </w:pPr>
+      <w:r>
+        <w:rPr>
+          <w:lang w:val="en-US"/>
+        </w:rPr>
+        <w:t xml:space="preserve">Even though most of the works done in this report are prototype code to demonstrate and test our hypothesis, we want to </w:t>
+      </w:r>
+      <w:r>
+        <w:rPr>
+          <w:lang w:val="en-US"/>
+        </w:rPr>
+        <w:t>continu</w:t>
+      </w:r>
+      <w:r>
+        <w:rPr>
+          <w:lang w:val="en-US"/>
+        </w:rPr>
+        <w:t>e</w:t>
+      </w:r>
+      <w:r>
+        <w:rPr>
+          <w:lang w:val="en-US"/>
+        </w:rPr>
+        <w:t xml:space="preserve"> working on our “Un-polarizing algorithm” after this thesis work is completed</w:t>
+      </w:r>
+      <w:r>
+        <w:rPr>
+          <w:lang w:val="en-US"/>
+        </w:rPr>
+        <w:t>. We aim to finally produce a product for</w:t>
+      </w:r>
+      <w:r>
+        <w:rPr>
+          <w:lang w:val="en-US"/>
+        </w:rPr>
+        <w:t xml:space="preserve"> people all around </w:t>
+      </w:r>
+      <w:r>
+        <w:rPr>
+          <w:lang w:val="en-US"/>
+        </w:rPr>
+        <w:t>the</w:t>
+      </w:r>
+      <w:r>
+        <w:rPr>
+          <w:lang w:val="en-US"/>
+        </w:rPr>
+        <w:t xml:space="preserve"> world to use and </w:t>
+      </w:r>
+      <w:r>
+        <w:rPr>
+          <w:lang w:val="en-US"/>
+        </w:rPr>
+        <w:t xml:space="preserve">thus, </w:t>
+      </w:r>
+      <w:r>
+        <w:rPr>
+          <w:lang w:val="en-US"/>
+        </w:rPr>
+        <w:t>help creat</w:t>
+      </w:r>
+      <w:r>
+        <w:rPr>
+          <w:lang w:val="en-US"/>
+        </w:rPr>
+        <w:t>ing</w:t>
+      </w:r>
+      <w:r>
+        <w:rPr>
+          <w:lang w:val="en-US"/>
+        </w:rPr>
+        <w:t xml:space="preserve"> a better society</w:t>
+      </w:r>
+      <w:r>
+        <w:rPr>
+          <w:lang w:val="en-US"/>
+        </w:rPr>
+        <w:t xml:space="preserve">. With that in mind, we want to choose a programming language that is </w:t>
+      </w:r>
+      <w:r>
+        <w:rPr>
+          <w:lang w:val="en-US"/>
+        </w:rPr>
+        <w:t>capable producing quality and stable code base for longevity</w:t>
+      </w:r>
+      <w:r>
+        <w:rPr>
+          <w:lang w:val="en-US"/>
+        </w:rPr>
+        <w:t>, performant and highly scalable</w:t>
+      </w:r>
+      <w:r>
+        <w:rPr>
+          <w:lang w:val="en-US"/>
+        </w:rPr>
+        <w:t xml:space="preserve">, but also flexible enough </w:t>
+      </w:r>
+      <w:r>
+        <w:rPr>
+          <w:lang w:val="en-US"/>
+        </w:rPr>
+        <w:t xml:space="preserve">for changes in our prototype development. </w:t>
+      </w:r>
+    </w:p>
+    <w:p>
+      <w:pPr>
+        <w:rPr>
+          <w:lang w:val="en-US"/>
+        </w:rPr>
+      </w:pPr>
+      <w:r>
+        <w:rPr>
+          <w:lang w:val="en-US"/>
+        </w:rPr>
+        <w:t xml:space="preserve">Node.js comes to mind as the perfect candidate for our requirements as </w:t>
+      </w:r>
+      <w:r>
+        <w:rPr>
+          <w:lang w:val="en-US"/>
+        </w:rPr>
+        <w:t xml:space="preserve">its </w:t>
+      </w:r>
+      <w:r>
+        <w:rPr>
+          <w:lang w:val="en-US"/>
+        </w:rPr>
+        <w:t>multi-</w:t>
+      </w:r>
+      <w:r>
+        <w:rPr>
+          <w:lang w:val="en-US"/>
+        </w:rPr>
+        <w:t>paradigm</w:t>
+      </w:r>
+      <w:r>
+        <w:rPr>
+          <w:lang w:val="en-US"/>
+        </w:rPr>
+        <w:t xml:space="preserve"> nature and its </w:t>
+      </w:r>
+      <w:r>
+        <w:rPr>
+          <w:lang w:val="en-US"/>
+        </w:rPr>
+        <w:t>giant ecosystem of libraries (</w:t>
+      </w:r>
+      <w:proofErr w:type="spellStart"/>
+      <w:r>
+        <w:rPr>
+          <w:lang w:val="en-US"/>
+        </w:rPr>
+        <w:t>Tilkov</w:t>
+      </w:r>
+      <w:proofErr w:type="spellEnd"/>
+      <w:r>
+        <w:rPr>
+          <w:lang w:val="en-US"/>
+        </w:rPr>
+        <w:t xml:space="preserve"> </w:t>
+      </w:r>
+      <w:r>
+        <w:rPr>
+          <w:lang w:val="en-US"/>
+        </w:rPr>
+        <w:t>&amp;</w:t>
+      </w:r>
+      <w:r>
+        <w:rPr>
+          <w:lang w:val="en-US"/>
+        </w:rPr>
+        <w:t xml:space="preserve"> </w:t>
+      </w:r>
+      <w:proofErr w:type="spellStart"/>
+      <w:r>
+        <w:rPr>
+          <w:lang w:val="en-US"/>
+        </w:rPr>
+        <w:t>Vinoski</w:t>
+      </w:r>
+      <w:proofErr w:type="spellEnd"/>
+      <w:r>
+        <w:rPr>
+          <w:lang w:val="en-US"/>
+        </w:rPr>
+        <w:t xml:space="preserve">, 2010) allows us </w:t>
+      </w:r>
+      <w:r>
+        <w:rPr>
+          <w:lang w:val="en-US"/>
+        </w:rPr>
+        <w:t>for</w:t>
+      </w:r>
+      <w:r>
+        <w:rPr>
+          <w:lang w:val="en-US"/>
+        </w:rPr>
+        <w:t xml:space="preserve"> quickly creat</w:t>
+      </w:r>
+      <w:r>
+        <w:rPr>
+          <w:lang w:val="en-US"/>
+        </w:rPr>
+        <w:t>ion</w:t>
+      </w:r>
+      <w:r>
+        <w:rPr>
+          <w:lang w:val="en-US"/>
+        </w:rPr>
+        <w:t>, test</w:t>
+      </w:r>
+      <w:r>
+        <w:rPr>
+          <w:lang w:val="en-US"/>
+        </w:rPr>
+        <w:t>ing</w:t>
+      </w:r>
+      <w:r>
+        <w:rPr>
+          <w:lang w:val="en-US"/>
+        </w:rPr>
+        <w:t xml:space="preserve"> and modif</w:t>
+      </w:r>
+      <w:r>
+        <w:rPr>
+          <w:lang w:val="en-US"/>
+        </w:rPr>
+        <w:t>ication</w:t>
+      </w:r>
+      <w:r>
+        <w:rPr>
+          <w:lang w:val="en-US"/>
+        </w:rPr>
+        <w:t xml:space="preserve"> </w:t>
+      </w:r>
+      <w:r>
+        <w:rPr>
+          <w:lang w:val="en-US"/>
+        </w:rPr>
+        <w:t>of</w:t>
+      </w:r>
+      <w:r>
+        <w:rPr>
+          <w:lang w:val="en-US"/>
+        </w:rPr>
+        <w:t xml:space="preserve"> </w:t>
+      </w:r>
+      <w:r>
+        <w:rPr>
+          <w:lang w:val="en-US"/>
+        </w:rPr>
+        <w:t>our prototype</w:t>
+      </w:r>
+      <w:r>
+        <w:rPr>
+          <w:lang w:val="en-US"/>
+        </w:rPr>
+        <w:t xml:space="preserve"> </w:t>
+      </w:r>
+      <w:r>
+        <w:rPr>
+          <w:lang w:val="en-US"/>
+        </w:rPr>
+        <w:t>with little</w:t>
+      </w:r>
+      <w:r>
+        <w:rPr>
+          <w:lang w:val="en-US"/>
+        </w:rPr>
+        <w:t xml:space="preserve"> overhead cost</w:t>
+      </w:r>
+      <w:r>
+        <w:rPr>
+          <w:lang w:val="en-US"/>
+        </w:rPr>
+        <w:t xml:space="preserve"> as well as a highly scalable system</w:t>
+      </w:r>
+      <w:r>
+        <w:rPr>
+          <w:lang w:val="en-US"/>
+        </w:rPr>
+        <w:t>.</w:t>
+      </w:r>
+      <w:r>
+        <w:rPr>
+          <w:lang w:val="en-US"/>
+        </w:rPr>
+        <w:t xml:space="preserve"> </w:t>
+      </w:r>
+      <w:r>
+        <w:rPr>
+          <w:lang w:val="en-US"/>
+        </w:rPr>
+        <w:t>Several benchmark tests also prove the superior performance of a Nodejs web system when compare to other popular technologies like PHP and Python (</w:t>
+      </w:r>
+      <w:r>
+        <w:rPr>
+          <w:lang w:val="en-US"/>
+        </w:rPr>
+        <w:t xml:space="preserve">Lei, Ma </w:t>
+      </w:r>
+      <w:r>
+        <w:rPr>
+          <w:lang w:val="en-US"/>
+        </w:rPr>
+        <w:t>&amp;</w:t>
+      </w:r>
+      <w:r>
+        <w:rPr>
+          <w:lang w:val="en-US"/>
+        </w:rPr>
+        <w:t xml:space="preserve"> Tan</w:t>
+      </w:r>
+      <w:r>
+        <w:rPr>
+          <w:lang w:val="en-US"/>
+        </w:rPr>
+        <w:t>, 2014)</w:t>
+      </w:r>
+    </w:p>
+    <w:p>
+      <w:pPr>
+        <w:rPr>
+          <w:i/>
+          <w:lang w:val="en-US"/>
+        </w:rPr>
+      </w:pPr>
+      <w:r>
+        <w:rPr>
+          <w:i/>
+          <w:lang w:val="en-US"/>
+        </w:rPr>
+        <w:t>Ref:</w:t>
+      </w:r>
+    </w:p>
+    <w:p>
+      <w:pPr>
+        <w:rPr>
+          <w:i/>
+          <w:lang w:val="en-US"/>
+        </w:rPr>
+      </w:pPr>
+      <w:r>
+        <w:rPr>
+          <w:i/>
+          <w:lang w:val="en-US"/>
+        </w:rPr>
+        <w:lastRenderedPageBreak/>
+        <w:t xml:space="preserve">S. </w:t>
+      </w:r>
+      <w:proofErr w:type="spellStart"/>
+      <w:r>
+        <w:rPr>
+          <w:i/>
+          <w:lang w:val="en-US"/>
+        </w:rPr>
+        <w:t>Tilkov</w:t>
+      </w:r>
+      <w:proofErr w:type="spellEnd"/>
+      <w:r>
+        <w:rPr>
+          <w:i/>
+          <w:lang w:val="en-US"/>
+        </w:rPr>
+        <w:t xml:space="preserve"> and S. </w:t>
+      </w:r>
+      <w:proofErr w:type="spellStart"/>
+      <w:r>
+        <w:rPr>
+          <w:i/>
+          <w:lang w:val="en-US"/>
+        </w:rPr>
+        <w:t>Vinoski</w:t>
+      </w:r>
+      <w:proofErr w:type="spellEnd"/>
+      <w:r>
+        <w:rPr>
+          <w:i/>
+          <w:lang w:val="en-US"/>
+        </w:rPr>
+        <w:t>, "Node.js: Using JavaScript to Build High-Performance Network Programs," in IEEE Internet Computing, vol. 14, no. 6, pp. 80-83, Nov.-Dec. 2010.</w:t>
+      </w:r>
+    </w:p>
+    <w:p>
+      <w:pPr>
+        <w:rPr>
+          <w:i/>
+          <w:lang w:val="en-US"/>
+        </w:rPr>
+      </w:pPr>
+      <w:r>
+        <w:rPr>
+          <w:i/>
+          <w:lang w:val="en-US"/>
+        </w:rPr>
+        <w:t>http://ieeexplore.ieee.org/stamp/stamp.jsp?tp=&amp;arnumber=5617064&amp;isnumber=5617049</w:t>
+      </w:r>
+    </w:p>
+    <w:p>
+      <w:pPr>
+        <w:rPr>
+          <w:i/>
+          <w:lang w:val="en-US"/>
+        </w:rPr>
+      </w:pPr>
+      <w:r>
+        <w:rPr>
+          <w:i/>
+          <w:lang w:val="en-US"/>
+        </w:rPr>
+        <w:t>K. Lei, Y. Ma and Z. Tan, "Performance Comparison and Evaluation of Web Development Technologies in PHP, Python, and Node.js," 2014 IEEE 17th International Conference on Computational Science and Engineering, Chengdu, 2014, pp. 661-668.</w:t>
+      </w:r>
+    </w:p>
+    <w:p>
+      <w:pPr>
+        <w:rPr>
+          <w:i/>
+          <w:lang w:val="en-US"/>
+        </w:rPr>
+      </w:pPr>
+      <w:r>
+        <w:rPr>
+          <w:i/>
+          <w:lang w:val="en-US"/>
+        </w:rPr>
+        <w:t>http://ieeex</w:t>
+      </w:r>
+      <w:bookmarkStart w:id="17" w:name="_GoBack"/>
       <w:bookmarkEnd w:id="17"/>
-    </w:p>
-    <w:p>
-      <w:pPr>
-        <w:rPr>
-          <w:lang w:val="en-US"/>
-        </w:rPr>
-      </w:pPr>
-      <w:r>
-        <w:rPr>
-          <w:lang w:val="en-US"/>
-        </w:rPr>
-        <w:t>In this work, we choose NodeJS to do our coding, as it’s one of the easier and faster programming languages to code in, as well as the author expertise in it would make implementing the algorithm faster than other language.</w:t>
-      </w:r>
-      <w:r>
-        <w:rPr>
-          <w:lang w:val="en-US"/>
-        </w:rPr>
-        <w:t xml:space="preserve"> Maybe try some cool articles about NodeJS and backend development.</w:t>
-      </w:r>
-    </w:p>
-    <w:p>
-      <w:pPr>
+      <w:r>
         <w:rPr>
           <w:i/>
           <w:lang w:val="en-US"/>
         </w:rPr>
-      </w:pPr>
+        <w:t>plore.ieee.org/stamp/stamp.jsp?tp=&amp;arnumber=7023652&amp;isnumber=7023510</w:t>
+      </w:r>
     </w:p>
     <w:p>
       <w:pPr>
@@ -21630,6 +22050,7 @@
   <w:style w:type="character" w:default="1" w:styleId="DefaultParagraphFont">
     <w:name w:val="Default Paragraph Font"/>
     <w:uiPriority w:val="1"/>
+    <w:semiHidden/>
     <w:unhideWhenUsed/>
   </w:style>
   <w:style w:type="table" w:default="1" w:styleId="TableNormal">
@@ -22671,7 +23092,7 @@
 </file>
 
 <file path=customXml/itemProps1.xml><?xml version="1.0" encoding="utf-8"?>
-<ds:datastoreItem xmlns:ds="http://schemas.openxmlformats.org/officeDocument/2006/customXml" ds:itemID="{2730F639-FAEC-4955-9260-AC22071D5A07}">
+<ds:datastoreItem xmlns:ds="http://schemas.openxmlformats.org/officeDocument/2006/customXml" ds:itemID="{3749CFD2-8438-425D-9999-949D278B5AD4}">
   <ds:schemaRefs>
     <ds:schemaRef ds:uri="http://schemas.openxmlformats.org/officeDocument/2006/bibliography"/>
   </ds:schemaRefs>

</xml_diff>

<commit_message>
Update thesis: part 3.2.1 Stanford NLP and fix other part a little bit. It's just the beginning of the chapter. It's going to take a while to finish this thesis....
</commit_message>
<xml_diff>
--- a/WISE-MinhDuc-Master-thesis (AutoRecovered).docx
+++ b/WISE-MinhDuc-Master-thesis (AutoRecovered).docx
@@ -95,7 +95,7 @@
           <w:noProof/>
           <w:lang w:val="en-US"/>
         </w:rPr>
-        <w:t>March 4, 2019</w:t>
+        <w:t>March 7, 2019</w:t>
       </w:r>
       <w:r>
         <w:rPr>
@@ -863,7 +863,7 @@
           <w:noProof/>
           <w:lang w:val="en-US"/>
         </w:rPr>
-        <w:t>March 4, 2019</w:t>
+        <w:t>March 7, 2019</w:t>
       </w:r>
       <w:r>
         <w:rPr>
@@ -6407,10 +6407,175 @@
         <w:rPr>
           <w:lang w:val="en-US"/>
         </w:rPr>
+        <w:t xml:space="preserve">Developed by the researchers at Stanford University in 2006, released as a free open source software in 2010, and still being continue developed </w:t>
+      </w:r>
+      <w:r>
+        <w:rPr>
+          <w:lang w:val="en-US"/>
+        </w:rPr>
+        <w:t>nowadays</w:t>
+      </w:r>
+      <w:r>
+        <w:rPr>
+          <w:lang w:val="en-US"/>
+        </w:rPr>
+        <w:t xml:space="preserve"> </w:t>
+      </w:r>
+      <w:r>
+        <w:rPr>
+          <w:lang w:val="en-US"/>
+        </w:rPr>
         <w:t>(</w:t>
       </w:r>
       <w:r>
         <w:rPr>
+          <w:rStyle w:val="Hyperlink"/>
+          <w:lang w:val="en-US"/>
+        </w:rPr>
+        <w:t xml:space="preserve">Manning, </w:t>
+      </w:r>
+      <w:proofErr w:type="spellStart"/>
+      <w:r>
+        <w:rPr>
+          <w:rStyle w:val="Hyperlink"/>
+          <w:lang w:val="en-US"/>
+        </w:rPr>
+        <w:t>Surdeanu</w:t>
+      </w:r>
+      <w:proofErr w:type="spellEnd"/>
+      <w:r>
+        <w:rPr>
+          <w:rStyle w:val="Hyperlink"/>
+          <w:lang w:val="en-US"/>
+        </w:rPr>
+        <w:t xml:space="preserve">, Bauer, Finkel, </w:t>
+      </w:r>
+      <w:proofErr w:type="spellStart"/>
+      <w:r>
+        <w:rPr>
+          <w:rStyle w:val="Hyperlink"/>
+          <w:lang w:val="en-US"/>
+        </w:rPr>
+        <w:t>Bethard</w:t>
+      </w:r>
+      <w:proofErr w:type="spellEnd"/>
+      <w:r>
+        <w:rPr>
+          <w:rStyle w:val="Hyperlink"/>
+          <w:lang w:val="en-US"/>
+        </w:rPr>
+        <w:t xml:space="preserve">, &amp; </w:t>
+      </w:r>
+      <w:proofErr w:type="spellStart"/>
+      <w:r>
+        <w:rPr>
+          <w:rStyle w:val="Hyperlink"/>
+          <w:lang w:val="en-US"/>
+        </w:rPr>
+        <w:t>McClosky</w:t>
+      </w:r>
+      <w:proofErr w:type="spellEnd"/>
+      <w:r>
+        <w:rPr>
+          <w:rStyle w:val="Hyperlink"/>
+          <w:lang w:val="en-US"/>
+        </w:rPr>
+        <w:t xml:space="preserve">, </w:t>
+      </w:r>
+      <w:r>
+        <w:rPr>
+          <w:rStyle w:val="Hyperlink"/>
+          <w:lang w:val="en-US"/>
+        </w:rPr>
+        <w:t>2014</w:t>
+      </w:r>
+      <w:r>
+        <w:rPr>
+          <w:lang w:val="en-US"/>
+        </w:rPr>
+        <w:t>)</w:t>
+      </w:r>
+      <w:r>
+        <w:rPr>
+          <w:lang w:val="en-US"/>
+        </w:rPr>
+        <w:t xml:space="preserve">, </w:t>
+      </w:r>
+      <w:r>
+        <w:rPr>
+          <w:lang w:val="en-US"/>
+        </w:rPr>
+        <w:t xml:space="preserve">Stanford </w:t>
+      </w:r>
+      <w:proofErr w:type="spellStart"/>
+      <w:r>
+        <w:rPr>
+          <w:lang w:val="en-US"/>
+        </w:rPr>
+        <w:t>CoreNLP</w:t>
+      </w:r>
+      <w:proofErr w:type="spellEnd"/>
+      <w:r>
+        <w:rPr>
+          <w:lang w:val="en-US"/>
+        </w:rPr>
+        <w:t xml:space="preserve"> </w:t>
+      </w:r>
+      <w:r>
+        <w:rPr>
+          <w:lang w:val="en-US"/>
+        </w:rPr>
+        <w:t xml:space="preserve">is a Java (or JVM based) annotation pipeline framework for most of the common </w:t>
+      </w:r>
+      <w:r>
+        <w:rPr>
+          <w:lang w:val="en-US"/>
+        </w:rPr>
+        <w:t>Natural Language Processing (NLP)</w:t>
+      </w:r>
+      <w:r>
+        <w:rPr>
+          <w:lang w:val="en-US"/>
+        </w:rPr>
+        <w:t xml:space="preserve"> steps</w:t>
+      </w:r>
+      <w:r>
+        <w:rPr>
+          <w:lang w:val="en-US"/>
+        </w:rPr>
+        <w:t xml:space="preserve"> like Named Entity Recognition (NER), Sentiment Analysis and Open Information Extraction (</w:t>
+      </w:r>
+      <w:proofErr w:type="spellStart"/>
+      <w:r>
+        <w:rPr>
+          <w:lang w:val="en-US"/>
+        </w:rPr>
+        <w:t>openie</w:t>
+      </w:r>
+      <w:proofErr w:type="spellEnd"/>
+      <w:r>
+        <w:rPr>
+          <w:lang w:val="en-US"/>
+        </w:rPr>
+        <w:t>)</w:t>
+      </w:r>
+      <w:bookmarkStart w:id="14" w:name="_GoBack"/>
+      <w:bookmarkEnd w:id="14"/>
+    </w:p>
+    <w:p>
+      <w:pPr>
+        <w:rPr>
+          <w:lang w:val="en-US"/>
+        </w:rPr>
+      </w:pPr>
+      <w:r>
+        <w:rPr>
+          <w:lang w:val="en-US"/>
+        </w:rPr>
+        <w:t>(</w:t>
+      </w:r>
+      <w:r>
+        <w:rPr>
           <w:i/>
           <w:lang w:val="en-US"/>
         </w:rPr>
@@ -6422,32 +6587,112 @@
         </w:rPr>
         <w:t xml:space="preserve">) Many big companies offered NLP services like Microsoft, IBM, Google, each with their own technology and strong/weakness. These tools, </w:t>
       </w:r>
+      <w:r>
+        <w:rPr>
+          <w:lang w:val="en-US"/>
+        </w:rPr>
+        <w:t>however,</w:t>
+      </w:r>
+      <w:r>
+        <w:rPr>
+          <w:lang w:val="en-US"/>
+        </w:rPr>
+        <w:t xml:space="preserve"> are 1. Expensive to run, 2. Close source and are subjective to change in any moment (like IBM) which make them not attractive to use. </w:t>
+      </w:r>
+    </w:p>
+    <w:p>
+      <w:pPr>
+        <w:rPr>
+          <w:lang w:val="en-US"/>
+        </w:rPr>
+      </w:pPr>
+      <w:r>
+        <w:rPr>
+          <w:lang w:val="en-US"/>
+        </w:rPr>
+        <w:lastRenderedPageBreak/>
+        <w:t xml:space="preserve">Stanford </w:t>
+      </w:r>
+      <w:proofErr w:type="spellStart"/>
+      <w:r>
+        <w:rPr>
+          <w:lang w:val="en-US"/>
+        </w:rPr>
+        <w:t>CoreNLP</w:t>
+      </w:r>
+      <w:proofErr w:type="spellEnd"/>
+      <w:r>
+        <w:rPr>
+          <w:lang w:val="en-US"/>
+        </w:rPr>
+        <w:t xml:space="preserve"> is an NLP tool created by Stanford university, free and open source and quite easy to setup/use and very powerful as it supports many features.</w:t>
+      </w:r>
+    </w:p>
+    <w:p>
+      <w:pPr>
+        <w:rPr>
+          <w:lang w:val="en-US"/>
+        </w:rPr>
+      </w:pPr>
+      <w:r>
+        <w:rPr>
+          <w:lang w:val="en-US"/>
+        </w:rPr>
+        <w:t xml:space="preserve">After some testing some of these tools, we decided to go with Stanford </w:t>
+      </w:r>
+      <w:proofErr w:type="spellStart"/>
+      <w:r>
+        <w:rPr>
+          <w:lang w:val="en-US"/>
+        </w:rPr>
+        <w:t>CoreNLP</w:t>
+      </w:r>
+      <w:proofErr w:type="spellEnd"/>
+      <w:r>
+        <w:rPr>
+          <w:lang w:val="en-US"/>
+        </w:rPr>
+        <w:t xml:space="preserve"> because Microsoft is quite weak and in-accurate, </w:t>
+      </w:r>
+    </w:p>
+    <w:p>
+      <w:pPr>
+        <w:rPr>
+          <w:lang w:val="en-US"/>
+        </w:rPr>
+      </w:pPr>
+      <w:r>
+        <w:rPr>
+          <w:lang w:val="en-US"/>
+        </w:rPr>
+        <w:t xml:space="preserve">IBM is expensive and is a pain to setup and they change the name/domain quite often so not reliable, even though their named entity recognizer and sentiment analysis are </w:t>
+      </w:r>
       <w:proofErr w:type="gramStart"/>
       <w:r>
         <w:rPr>
           <w:lang w:val="en-US"/>
         </w:rPr>
-        <w:t>however</w:t>
+        <w:t>really good</w:t>
       </w:r>
       <w:proofErr w:type="gramEnd"/>
       <w:r>
         <w:rPr>
           <w:lang w:val="en-US"/>
         </w:rPr>
-        <w:t xml:space="preserve"> are 1. Expensive to run, 2. Close source and are subjective to change in any moment (like IBM) which make them not attractive to use. </w:t>
-      </w:r>
-    </w:p>
-    <w:p>
-      <w:pPr>
-        <w:rPr>
-          <w:lang w:val="en-US"/>
-        </w:rPr>
-      </w:pPr>
-      <w:r>
-        <w:rPr>
-          <w:lang w:val="en-US"/>
-        </w:rPr>
-        <w:t xml:space="preserve">Stanford </w:t>
+        <w:t>.</w:t>
+      </w:r>
+    </w:p>
+    <w:p>
+      <w:pPr>
+        <w:rPr>
+          <w:lang w:val="en-US"/>
+        </w:rPr>
+      </w:pPr>
+      <w:r>
+        <w:rPr>
+          <w:lang w:val="en-US"/>
+        </w:rPr>
+        <w:t xml:space="preserve">Google is ok, looking and feeling very similar to Stanford </w:t>
       </w:r>
       <w:proofErr w:type="spellStart"/>
       <w:r>
@@ -6461,20 +6706,7 @@
         <w:rPr>
           <w:lang w:val="en-US"/>
         </w:rPr>
-        <w:t xml:space="preserve"> is an NLP tool created by Stanford university, free and open source and quite easy to setup/use and very powerful as it supports many features.</w:t>
-      </w:r>
-    </w:p>
-    <w:p>
-      <w:pPr>
-        <w:rPr>
-          <w:lang w:val="en-US"/>
-        </w:rPr>
-      </w:pPr>
-      <w:r>
-        <w:rPr>
-          <w:lang w:val="en-US"/>
-        </w:rPr>
-        <w:t xml:space="preserve">After some testing some of these tools, we decided to go with Stanford </w:t>
+        <w:t xml:space="preserve"> (like they took the source code of NLP and improved it upon). They strip a lot of features from </w:t>
       </w:r>
       <w:proofErr w:type="spellStart"/>
       <w:r>
@@ -6488,706 +6720,991 @@
         <w:rPr>
           <w:lang w:val="en-US"/>
         </w:rPr>
-        <w:t xml:space="preserve"> because Microsoft is quite weak and in-accurate, </w:t>
-      </w:r>
-    </w:p>
-    <w:p>
-      <w:pPr>
-        <w:rPr>
-          <w:lang w:val="en-US"/>
-        </w:rPr>
-      </w:pPr>
-      <w:r>
-        <w:rPr>
-          <w:lang w:val="en-US"/>
-        </w:rPr>
-        <w:t xml:space="preserve">IBM is expensive and is a pain to setup and they change the name/domain quite often so not reliable, even though their named entity recognizer and sentiment analysis are </w:t>
+        <w:t xml:space="preserve"> but the things they keep (like NER and Sentiment) are much better than the stock version in </w:t>
+      </w:r>
+      <w:proofErr w:type="spellStart"/>
+      <w:r>
+        <w:rPr>
+          <w:lang w:val="en-US"/>
+        </w:rPr>
+        <w:t>CoreNLP</w:t>
+      </w:r>
+      <w:proofErr w:type="spellEnd"/>
+      <w:r>
+        <w:rPr>
+          <w:lang w:val="en-US"/>
+        </w:rPr>
+        <w:t>.</w:t>
+      </w:r>
+    </w:p>
+    <w:p>
+      <w:pPr>
+        <w:rPr>
+          <w:lang w:val="en-US"/>
+        </w:rPr>
+      </w:pPr>
+      <w:r>
+        <w:rPr>
+          <w:lang w:val="en-US"/>
+        </w:rPr>
+        <w:t xml:space="preserve">Still, I would like to have everything in one place, free and will guarantee to work no matter what, so, I went with Stanford </w:t>
+      </w:r>
+      <w:proofErr w:type="spellStart"/>
+      <w:r>
+        <w:rPr>
+          <w:lang w:val="en-US"/>
+        </w:rPr>
+        <w:t>CoreNLP</w:t>
+      </w:r>
+      <w:proofErr w:type="spellEnd"/>
+      <w:r>
+        <w:rPr>
+          <w:lang w:val="en-US"/>
+        </w:rPr>
+        <w:t xml:space="preserve">. The important part of this thesis is the algorithm behind the news unpolarizer, not from how </w:t>
+      </w:r>
+      <w:r>
+        <w:rPr>
+          <w:lang w:val="en-US"/>
+        </w:rPr>
+        <w:t>I can</w:t>
+      </w:r>
+      <w:r>
+        <w:rPr>
+          <w:lang w:val="en-US"/>
+        </w:rPr>
+        <w:t xml:space="preserve"> choose a better service to use.</w:t>
+      </w:r>
+    </w:p>
+    <w:p>
+      <w:pPr>
+        <w:rPr>
+          <w:lang w:val="en-US"/>
+        </w:rPr>
+      </w:pPr>
+      <w:r>
+        <w:rPr>
+          <w:lang w:val="en-US"/>
+        </w:rPr>
+        <w:t>Furthermore</w:t>
+      </w:r>
+      <w:r>
+        <w:rPr>
+          <w:lang w:val="en-US"/>
+        </w:rPr>
+        <w:t xml:space="preserve">, if we want to include </w:t>
+      </w:r>
+      <w:proofErr w:type="spellStart"/>
+      <w:r>
+        <w:rPr>
+          <w:lang w:val="en-US"/>
+        </w:rPr>
+        <w:t>OpenIE</w:t>
+      </w:r>
+      <w:proofErr w:type="spellEnd"/>
+      <w:r>
+        <w:rPr>
+          <w:lang w:val="en-US"/>
+        </w:rPr>
+        <w:t xml:space="preserve"> in our tool, Google or IBM or Microsoft does not offer such feature, so Stanford NLP or that standalone </w:t>
+      </w:r>
+      <w:proofErr w:type="spellStart"/>
+      <w:r>
+        <w:rPr>
+          <w:lang w:val="en-US"/>
+        </w:rPr>
+        <w:t>Open</w:t>
+      </w:r>
+      <w:r>
+        <w:rPr>
+          <w:lang w:val="en-US"/>
+        </w:rPr>
+        <w:t>IE</w:t>
+      </w:r>
+      <w:proofErr w:type="spellEnd"/>
+      <w:r>
+        <w:rPr>
+          <w:lang w:val="en-US"/>
+        </w:rPr>
+        <w:t xml:space="preserve"> tool is our only option. Fortunately, </w:t>
       </w:r>
       <w:proofErr w:type="gramStart"/>
       <w:r>
         <w:rPr>
           <w:lang w:val="en-US"/>
         </w:rPr>
-        <w:t>really good</w:t>
+        <w:t>both of them</w:t>
       </w:r>
       <w:proofErr w:type="gramEnd"/>
       <w:r>
         <w:rPr>
           <w:lang w:val="en-US"/>
         </w:rPr>
+        <w:t xml:space="preserve"> are free and </w:t>
+      </w:r>
+      <w:proofErr w:type="spellStart"/>
+      <w:r>
+        <w:rPr>
+          <w:lang w:val="en-US"/>
+        </w:rPr>
+        <w:t>opensouce</w:t>
+      </w:r>
+      <w:proofErr w:type="spellEnd"/>
+      <w:r>
+        <w:rPr>
+          <w:lang w:val="en-US"/>
+        </w:rPr>
         <w:t>.</w:t>
       </w:r>
     </w:p>
     <w:p>
       <w:pPr>
         <w:rPr>
-          <w:lang w:val="en-US"/>
-        </w:rPr>
-      </w:pPr>
-      <w:r>
-        <w:rPr>
+          <w:i/>
+          <w:lang w:val="en-US"/>
+        </w:rPr>
+      </w:pPr>
+      <w:r>
+        <w:rPr>
+          <w:i/>
+          <w:lang w:val="en-US"/>
+        </w:rPr>
+        <w:t>Ref:</w:t>
+      </w:r>
+    </w:p>
+    <w:p>
+      <w:pPr>
+        <w:rPr>
+          <w:rStyle w:val="Hyperlink"/>
+          <w:i/>
+          <w:lang w:val="en-US"/>
+        </w:rPr>
+      </w:pPr>
+      <w:r>
+        <w:rPr>
+          <w:rStyle w:val="Hyperlink"/>
+          <w:i/>
+          <w:lang w:val="en-US"/>
+        </w:rPr>
+        <w:t xml:space="preserve">Manning, Christopher D., Mihai </w:t>
+      </w:r>
+      <w:proofErr w:type="spellStart"/>
+      <w:r>
+        <w:rPr>
+          <w:rStyle w:val="Hyperlink"/>
+          <w:i/>
+          <w:lang w:val="en-US"/>
+        </w:rPr>
+        <w:t>Surdeanu</w:t>
+      </w:r>
+      <w:proofErr w:type="spellEnd"/>
+      <w:r>
+        <w:rPr>
+          <w:rStyle w:val="Hyperlink"/>
+          <w:i/>
+          <w:lang w:val="en-US"/>
+        </w:rPr>
+        <w:t xml:space="preserve">, John Bauer, Jenny Finkel, Steven J. </w:t>
+      </w:r>
+      <w:proofErr w:type="spellStart"/>
+      <w:r>
+        <w:rPr>
+          <w:rStyle w:val="Hyperlink"/>
+          <w:i/>
+          <w:lang w:val="en-US"/>
+        </w:rPr>
+        <w:t>Bethard</w:t>
+      </w:r>
+      <w:proofErr w:type="spellEnd"/>
+      <w:r>
+        <w:rPr>
+          <w:rStyle w:val="Hyperlink"/>
+          <w:i/>
+          <w:lang w:val="en-US"/>
+        </w:rPr>
+        <w:t xml:space="preserve">, and David </w:t>
+      </w:r>
+      <w:proofErr w:type="spellStart"/>
+      <w:r>
+        <w:rPr>
+          <w:rStyle w:val="Hyperlink"/>
+          <w:i/>
+          <w:lang w:val="en-US"/>
+        </w:rPr>
+        <w:t>McClosky</w:t>
+      </w:r>
+      <w:proofErr w:type="spellEnd"/>
+      <w:r>
+        <w:rPr>
+          <w:rStyle w:val="Hyperlink"/>
+          <w:i/>
+          <w:lang w:val="en-US"/>
+        </w:rPr>
+        <w:t xml:space="preserve">. 2014. The Stanford </w:t>
+      </w:r>
+      <w:proofErr w:type="spellStart"/>
+      <w:r>
+        <w:rPr>
+          <w:rStyle w:val="Hyperlink"/>
+          <w:i/>
+          <w:lang w:val="en-US"/>
+        </w:rPr>
+        <w:t>CoreNLP</w:t>
+      </w:r>
+      <w:proofErr w:type="spellEnd"/>
+      <w:r>
+        <w:rPr>
+          <w:rStyle w:val="Hyperlink"/>
+          <w:i/>
+          <w:lang w:val="en-US"/>
+        </w:rPr>
+        <w:t xml:space="preserve"> Natural Language Processing Toolkit </w:t>
+      </w:r>
+      <w:proofErr w:type="gramStart"/>
+      <w:r>
+        <w:rPr>
+          <w:rStyle w:val="Hyperlink"/>
+          <w:i/>
+          <w:lang w:val="en-US"/>
+        </w:rPr>
+        <w:t>In</w:t>
+      </w:r>
+      <w:proofErr w:type="gramEnd"/>
+      <w:r>
+        <w:rPr>
+          <w:rStyle w:val="Hyperlink"/>
+          <w:i/>
+          <w:lang w:val="en-US"/>
+        </w:rPr>
+        <w:t xml:space="preserve"> Proceedings of the 52nd Annual Meeting of the Association for Computational Linguistics: System Demonstrations, pp. 55-60</w:t>
+      </w:r>
+      <w:r>
+        <w:rPr>
+          <w:rStyle w:val="Hyperlink"/>
+          <w:i/>
+          <w:lang w:val="en-US"/>
+        </w:rPr>
+        <w:t>.</w:t>
+      </w:r>
+    </w:p>
+    <w:p>
+      <w:pPr>
+        <w:rPr>
+          <w:i/>
+          <w:lang w:val="en-US"/>
+        </w:rPr>
+      </w:pPr>
+      <w:r>
+        <w:rPr>
+          <w:i/>
+          <w:lang w:val="en-US"/>
+        </w:rPr>
+        <w:t xml:space="preserve">Jenny Rose Finkel, Trond </w:t>
+      </w:r>
+      <w:proofErr w:type="spellStart"/>
+      <w:r>
+        <w:rPr>
+          <w:i/>
+          <w:lang w:val="en-US"/>
+        </w:rPr>
+        <w:t>Grenager</w:t>
+      </w:r>
+      <w:proofErr w:type="spellEnd"/>
+      <w:r>
+        <w:rPr>
+          <w:i/>
+          <w:lang w:val="en-US"/>
+        </w:rPr>
+        <w:t>, and Christopher Manning. 2005. Incorporating Non-local Information into Information Extraction Systems by Gibbs Sampling. Proceedings of the 43nd Annual Meeting of the Association for Computational Linguistics (ACL 2005), pp. 363-370</w:t>
+      </w:r>
+    </w:p>
+    <w:p>
+      <w:pPr>
+        <w:rPr>
+          <w:i/>
+          <w:lang w:val="en-US"/>
+        </w:rPr>
+      </w:pPr>
+      <w:r>
+        <w:rPr>
+          <w:i/>
           <w:lang w:val="en-US"/>
         </w:rPr>
         <w:lastRenderedPageBreak/>
-        <w:t xml:space="preserve">Google is ok, looking and feeling very similar to Stanford </w:t>
+        <w:t xml:space="preserve">Gabor </w:t>
       </w:r>
       <w:proofErr w:type="spellStart"/>
       <w:r>
         <w:rPr>
-          <w:lang w:val="en-US"/>
-        </w:rPr>
-        <w:t>CoreNLP</w:t>
+          <w:i/>
+          <w:lang w:val="en-US"/>
+        </w:rPr>
+        <w:t>Angeli</w:t>
       </w:r>
       <w:proofErr w:type="spellEnd"/>
       <w:r>
         <w:rPr>
-          <w:lang w:val="en-US"/>
-        </w:rPr>
-        <w:t xml:space="preserve"> (like they took the source code of NLP and improved it upon). They strip a lot of features from </w:t>
+          <w:i/>
+          <w:lang w:val="en-US"/>
+        </w:rPr>
+        <w:t xml:space="preserve">, Melvin Johnson </w:t>
       </w:r>
       <w:proofErr w:type="spellStart"/>
       <w:r>
         <w:rPr>
-          <w:lang w:val="en-US"/>
-        </w:rPr>
-        <w:t>CoreNLP</w:t>
+          <w:i/>
+          <w:lang w:val="en-US"/>
+        </w:rPr>
+        <w:t>Premkumar</w:t>
       </w:r>
       <w:proofErr w:type="spellEnd"/>
       <w:r>
         <w:rPr>
-          <w:lang w:val="en-US"/>
-        </w:rPr>
-        <w:t xml:space="preserve"> but the things they keep (like NER and Sentiment) are much better than the stock version in </w:t>
+          <w:i/>
+          <w:lang w:val="en-US"/>
+        </w:rPr>
+        <w:t xml:space="preserve">, and Christopher D. Manning. Leveraging Linguistic Structure </w:t>
+      </w:r>
+      <w:proofErr w:type="gramStart"/>
+      <w:r>
+        <w:rPr>
+          <w:i/>
+          <w:lang w:val="en-US"/>
+        </w:rPr>
+        <w:t>For</w:t>
+      </w:r>
+      <w:proofErr w:type="gramEnd"/>
+      <w:r>
+        <w:rPr>
+          <w:i/>
+          <w:lang w:val="en-US"/>
+        </w:rPr>
+        <w:t xml:space="preserve"> Open Domain Information Extraction. In Proceedings of the Association of Computational Linguistics (ACL), 2015.</w:t>
+      </w:r>
+    </w:p>
+    <w:p>
+      <w:pPr>
+        <w:rPr>
+          <w:i/>
+          <w:lang w:val="en-US"/>
+        </w:rPr>
+      </w:pPr>
+      <w:r>
+        <w:rPr>
+          <w:i/>
+          <w:lang w:val="en-US"/>
+        </w:rPr>
+        <w:t xml:space="preserve">Richard </w:t>
       </w:r>
       <w:proofErr w:type="spellStart"/>
       <w:r>
         <w:rPr>
-          <w:lang w:val="en-US"/>
-        </w:rPr>
-        <w:t>CoreNLP</w:t>
+          <w:i/>
+          <w:lang w:val="en-US"/>
+        </w:rPr>
+        <w:t>Socher</w:t>
       </w:r>
       <w:proofErr w:type="spellEnd"/>
       <w:r>
         <w:rPr>
-          <w:lang w:val="en-US"/>
-        </w:rPr>
-        <w:t>.</w:t>
-      </w:r>
-    </w:p>
-    <w:p>
-      <w:pPr>
-        <w:rPr>
-          <w:lang w:val="en-US"/>
-        </w:rPr>
-      </w:pPr>
-      <w:r>
-        <w:rPr>
-          <w:lang w:val="en-US"/>
-        </w:rPr>
-        <w:t xml:space="preserve">Still, I would like to have everything in one place, free and will guarantee to work no matter what, so, I went with Stanford </w:t>
+          <w:i/>
+          <w:lang w:val="en-US"/>
+        </w:rPr>
+        <w:t xml:space="preserve">, Alex </w:t>
       </w:r>
       <w:proofErr w:type="spellStart"/>
       <w:r>
         <w:rPr>
-          <w:lang w:val="en-US"/>
-        </w:rPr>
-        <w:t>CoreNLP</w:t>
+          <w:i/>
+          <w:lang w:val="en-US"/>
+        </w:rPr>
+        <w:t>Perelygin</w:t>
       </w:r>
       <w:proofErr w:type="spellEnd"/>
       <w:r>
         <w:rPr>
-          <w:lang w:val="en-US"/>
-        </w:rPr>
-        <w:t xml:space="preserve">. The important part of this thesis is the algorithm behind the news unpolarizer, not from how </w:t>
-      </w:r>
-      <w:r>
-        <w:rPr>
-          <w:lang w:val="en-US"/>
-        </w:rPr>
-        <w:t>I can</w:t>
-      </w:r>
-      <w:r>
-        <w:rPr>
-          <w:lang w:val="en-US"/>
-        </w:rPr>
-        <w:t xml:space="preserve"> choose a better service to use.</w:t>
-      </w:r>
-    </w:p>
-    <w:p>
-      <w:pPr>
-        <w:rPr>
-          <w:lang w:val="en-US"/>
-        </w:rPr>
-      </w:pPr>
-      <w:r>
-        <w:rPr>
-          <w:lang w:val="en-US"/>
-        </w:rPr>
-        <w:t>Furthermore</w:t>
-      </w:r>
-      <w:r>
-        <w:rPr>
-          <w:lang w:val="en-US"/>
-        </w:rPr>
-        <w:t xml:space="preserve">, if we want to include </w:t>
+          <w:i/>
+          <w:lang w:val="en-US"/>
+        </w:rPr>
+        <w:t>, Jean Wu, Jason Chuang, Christopher Manning, Andrew Ng and Christopher Potts</w:t>
+      </w:r>
+      <w:r>
+        <w:rPr>
+          <w:i/>
+          <w:lang w:val="en-US"/>
+        </w:rPr>
+        <w:t xml:space="preserve">. </w:t>
+      </w:r>
+      <w:r>
+        <w:rPr>
+          <w:i/>
+          <w:lang w:val="en-US"/>
+        </w:rPr>
+        <w:t>Recursive Deep Models for Semantic Compositionality Over a Sentiment Treebank</w:t>
+      </w:r>
+      <w:r>
+        <w:rPr>
+          <w:i/>
+          <w:lang w:val="en-US"/>
+        </w:rPr>
+        <w:t xml:space="preserve">. </w:t>
+      </w:r>
+      <w:r>
+        <w:rPr>
+          <w:i/>
+          <w:lang w:val="en-US"/>
+        </w:rPr>
+        <w:t>Conference on Empirical Methods in Natural Language Processing (EMNLP 2013)</w:t>
+      </w:r>
+    </w:p>
+    <w:p>
+      <w:pPr>
+        <w:pStyle w:val="Heading3"/>
+        <w:rPr>
+          <w:lang w:val="en-US"/>
+        </w:rPr>
+      </w:pPr>
+      <w:bookmarkStart w:id="15" w:name="_Toc2014754"/>
+      <w:r>
+        <w:rPr>
+          <w:lang w:val="en-US"/>
+        </w:rPr>
+        <w:t>Version control</w:t>
+      </w:r>
+      <w:r>
+        <w:rPr>
+          <w:lang w:val="en-US"/>
+        </w:rPr>
+        <w:t xml:space="preserve"> system</w:t>
+      </w:r>
+      <w:r>
+        <w:rPr>
+          <w:lang w:val="en-US"/>
+        </w:rPr>
+        <w:t xml:space="preserve">, </w:t>
+      </w:r>
+      <w:r>
+        <w:rPr>
+          <w:lang w:val="en-US"/>
+        </w:rPr>
+        <w:t>Git and GitHub</w:t>
+      </w:r>
+      <w:bookmarkEnd w:id="15"/>
+    </w:p>
+    <w:p>
+      <w:pPr>
+        <w:rPr>
+          <w:lang w:val="en-US"/>
+        </w:rPr>
+      </w:pPr>
+      <w:r>
+        <w:rPr>
+          <w:lang w:val="en-US"/>
+        </w:rPr>
+        <w:t>A version control system (VCS) is “a tool that tracks different versions of software or other content” (</w:t>
       </w:r>
       <w:proofErr w:type="spellStart"/>
       <w:r>
         <w:rPr>
-          <w:lang w:val="en-US"/>
-        </w:rPr>
-        <w:t>OpenIE</w:t>
+          <w:rStyle w:val="Hyperlink"/>
+          <w:lang w:val="en-US"/>
+        </w:rPr>
+        <w:t>Loeliger</w:t>
       </w:r>
       <w:proofErr w:type="spellEnd"/>
       <w:r>
         <w:rPr>
-          <w:lang w:val="en-US"/>
-        </w:rPr>
-        <w:t xml:space="preserve"> in our tool, Google or IBM or Microsoft does not offer such feature, so Stanford NLP or that standalone </w:t>
+          <w:rStyle w:val="Hyperlink"/>
+          <w:lang w:val="en-US"/>
+        </w:rPr>
+        <w:t xml:space="preserve">, Jon, </w:t>
+      </w:r>
+      <w:r>
+        <w:rPr>
+          <w:rStyle w:val="Hyperlink"/>
+          <w:lang w:val="en-US"/>
+        </w:rPr>
+        <w:t>&amp;</w:t>
+      </w:r>
+      <w:r>
+        <w:rPr>
+          <w:rStyle w:val="Hyperlink"/>
+          <w:lang w:val="en-US"/>
+        </w:rPr>
+        <w:t xml:space="preserve"> McCullough, 2012</w:t>
+      </w:r>
+      <w:r>
+        <w:rPr>
+          <w:lang w:val="en-US"/>
+        </w:rPr>
+        <w:t xml:space="preserve">). </w:t>
+      </w:r>
+      <w:r>
+        <w:rPr>
+          <w:lang w:val="en-US"/>
+        </w:rPr>
+        <w:t xml:space="preserve">Using </w:t>
+      </w:r>
+      <w:r>
+        <w:rPr>
+          <w:lang w:val="en-US"/>
+        </w:rPr>
+        <w:t xml:space="preserve">VCS </w:t>
+      </w:r>
+      <w:r>
+        <w:rPr>
+          <w:lang w:val="en-US"/>
+        </w:rPr>
+        <w:t>is considered as</w:t>
+      </w:r>
+      <w:r>
+        <w:rPr>
+          <w:lang w:val="en-US"/>
+        </w:rPr>
+        <w:t xml:space="preserve"> one of</w:t>
+      </w:r>
+      <w:r>
+        <w:rPr>
+          <w:lang w:val="en-US"/>
+        </w:rPr>
+        <w:t xml:space="preserve"> software development best practices, even just for </w:t>
+      </w:r>
+      <w:r>
+        <w:rPr>
+          <w:lang w:val="en-US"/>
+        </w:rPr>
+        <w:t xml:space="preserve">a </w:t>
+      </w:r>
+      <w:r>
+        <w:rPr>
+          <w:lang w:val="en-US"/>
+        </w:rPr>
+        <w:t>personal project (</w:t>
       </w:r>
       <w:proofErr w:type="spellStart"/>
       <w:r>
         <w:rPr>
           <w:lang w:val="en-US"/>
         </w:rPr>
-        <w:t>Open</w:t>
-      </w:r>
-      <w:r>
-        <w:rPr>
-          <w:lang w:val="en-US"/>
-        </w:rPr>
-        <w:t>IE</w:t>
+        <w:t>Spinellis</w:t>
       </w:r>
       <w:proofErr w:type="spellEnd"/>
       <w:r>
         <w:rPr>
           <w:lang w:val="en-US"/>
         </w:rPr>
-        <w:t xml:space="preserve"> tool is our only option. Fortunately, </w:t>
+        <w:t xml:space="preserve">, 2005). </w:t>
+      </w:r>
+      <w:r>
+        <w:rPr>
+          <w:lang w:val="en-US"/>
+        </w:rPr>
+        <w:t xml:space="preserve">As we are creating a software prototype to evaluate our hypothesis and algorithm, </w:t>
+      </w:r>
+      <w:r>
+        <w:rPr>
+          <w:lang w:val="en-US"/>
+        </w:rPr>
+        <w:t>it is</w:t>
+      </w:r>
+      <w:r>
+        <w:rPr>
+          <w:lang w:val="en-US"/>
+        </w:rPr>
+        <w:t xml:space="preserve"> best to follow these principles and </w:t>
+      </w:r>
+      <w:r>
+        <w:rPr>
+          <w:lang w:val="en-US"/>
+        </w:rPr>
+        <w:t xml:space="preserve">to </w:t>
+      </w:r>
+      <w:r>
+        <w:rPr>
+          <w:lang w:val="en-US"/>
+        </w:rPr>
+        <w:t>use</w:t>
+      </w:r>
+      <w:r>
+        <w:rPr>
+          <w:lang w:val="en-US"/>
+        </w:rPr>
+        <w:t xml:space="preserve"> </w:t>
+      </w:r>
+      <w:r>
+        <w:rPr>
+          <w:lang w:val="en-US"/>
+        </w:rPr>
+        <w:t xml:space="preserve">a </w:t>
+      </w:r>
+      <w:r>
+        <w:rPr>
+          <w:lang w:val="en-US"/>
+        </w:rPr>
+        <w:t>VCS</w:t>
+      </w:r>
+      <w:r>
+        <w:rPr>
+          <w:lang w:val="en-US"/>
+        </w:rPr>
+        <w:t xml:space="preserve"> </w:t>
+      </w:r>
+      <w:r>
+        <w:rPr>
+          <w:lang w:val="en-US"/>
+        </w:rPr>
+        <w:t xml:space="preserve">for our project. </w:t>
+      </w:r>
+      <w:r>
+        <w:rPr>
+          <w:lang w:val="en-US"/>
+        </w:rPr>
+        <w:t xml:space="preserve">These principles are </w:t>
       </w:r>
       <w:proofErr w:type="gramStart"/>
       <w:r>
         <w:rPr>
           <w:lang w:val="en-US"/>
         </w:rPr>
-        <w:t>both of them</w:t>
+        <w:t>later on</w:t>
       </w:r>
       <w:proofErr w:type="gramEnd"/>
       <w:r>
         <w:rPr>
           <w:lang w:val="en-US"/>
         </w:rPr>
-        <w:t xml:space="preserve"> are free and </w:t>
-      </w:r>
+        <w:t>, proved to be quite helpful as</w:t>
+      </w:r>
+      <w:r>
+        <w:rPr>
+          <w:lang w:val="en-US"/>
+        </w:rPr>
+        <w:t>,</w:t>
+      </w:r>
+      <w:r>
+        <w:rPr>
+          <w:lang w:val="en-US"/>
+        </w:rPr>
+        <w:t xml:space="preserve"> t</w:t>
+      </w:r>
+      <w:r>
+        <w:rPr>
+          <w:lang w:val="en-US"/>
+        </w:rPr>
+        <w:t>hrough</w:t>
+      </w:r>
+      <w:r>
+        <w:rPr>
+          <w:lang w:val="en-US"/>
+        </w:rPr>
+        <w:t>out</w:t>
+      </w:r>
+      <w:r>
+        <w:rPr>
+          <w:lang w:val="en-US"/>
+        </w:rPr>
+        <w:t xml:space="preserve"> the course of our prototype development, we found ourselves </w:t>
+      </w:r>
+      <w:r>
+        <w:rPr>
+          <w:lang w:val="en-US"/>
+        </w:rPr>
+        <w:t>utilizing</w:t>
+      </w:r>
+      <w:r>
+        <w:rPr>
+          <w:lang w:val="en-US"/>
+        </w:rPr>
+        <w:t xml:space="preserve"> many features of </w:t>
+      </w:r>
+      <w:r>
+        <w:rPr>
+          <w:lang w:val="en-US"/>
+        </w:rPr>
+        <w:t>VCS</w:t>
+      </w:r>
+      <w:r>
+        <w:rPr>
+          <w:lang w:val="en-US"/>
+        </w:rPr>
+        <w:t xml:space="preserve"> </w:t>
+      </w:r>
+      <w:r>
+        <w:rPr>
+          <w:lang w:val="en-US"/>
+        </w:rPr>
+        <w:t>such as</w:t>
+      </w:r>
+      <w:r>
+        <w:rPr>
+          <w:lang w:val="en-US"/>
+        </w:rPr>
+        <w:t xml:space="preserve"> source-code backup, </w:t>
+      </w:r>
+      <w:r>
+        <w:rPr>
+          <w:lang w:val="en-US"/>
+        </w:rPr>
+        <w:t>code synchronization between different computers</w:t>
+      </w:r>
+      <w:r>
+        <w:rPr>
+          <w:lang w:val="en-US"/>
+        </w:rPr>
+        <w:t xml:space="preserve">, </w:t>
+      </w:r>
+      <w:r>
+        <w:rPr>
+          <w:lang w:val="en-US"/>
+        </w:rPr>
+        <w:t xml:space="preserve">progression </w:t>
+      </w:r>
+      <w:r>
+        <w:rPr>
+          <w:lang w:val="en-US"/>
+        </w:rPr>
+        <w:t>roll-back and</w:t>
+      </w:r>
+      <w:r>
+        <w:rPr>
+          <w:lang w:val="en-US"/>
+        </w:rPr>
+        <w:t>,</w:t>
+      </w:r>
+      <w:r>
+        <w:rPr>
+          <w:lang w:val="en-US"/>
+        </w:rPr>
+        <w:t xml:space="preserve"> </w:t>
+      </w:r>
+      <w:r>
+        <w:rPr>
+          <w:lang w:val="en-US"/>
+        </w:rPr>
+        <w:t xml:space="preserve">finally, </w:t>
+      </w:r>
+      <w:r>
+        <w:rPr>
+          <w:lang w:val="en-US"/>
+        </w:rPr>
+        <w:t xml:space="preserve">through </w:t>
+      </w:r>
+      <w:r>
+        <w:rPr>
+          <w:lang w:val="en-US"/>
+        </w:rPr>
+        <w:t xml:space="preserve">the </w:t>
+      </w:r>
+      <w:r>
+        <w:rPr>
+          <w:lang w:val="en-US"/>
+        </w:rPr>
+        <w:t>commit message</w:t>
+      </w:r>
+      <w:r>
+        <w:rPr>
+          <w:lang w:val="en-US"/>
+        </w:rPr>
+        <w:t>s:</w:t>
+      </w:r>
+      <w:r>
+        <w:rPr>
+          <w:lang w:val="en-US"/>
+        </w:rPr>
+        <w:t xml:space="preserve"> </w:t>
+      </w:r>
+      <w:r>
+        <w:rPr>
+          <w:lang w:val="en-US"/>
+        </w:rPr>
+        <w:t>a diary/</w:t>
+      </w:r>
+      <w:r>
+        <w:rPr>
+          <w:lang w:val="en-US"/>
+        </w:rPr>
+        <w:t>documentation system.</w:t>
+      </w:r>
+    </w:p>
+    <w:p>
+      <w:pPr>
+        <w:rPr>
+          <w:lang w:val="en-US"/>
+        </w:rPr>
+      </w:pPr>
+      <w:r>
+        <w:rPr>
+          <w:lang w:val="en-US"/>
+        </w:rPr>
+        <w:t xml:space="preserve">“Git” is a </w:t>
+      </w:r>
+      <w:r>
+        <w:rPr>
+          <w:lang w:val="en-US"/>
+        </w:rPr>
+        <w:t xml:space="preserve">free </w:t>
+      </w:r>
+      <w:r>
+        <w:rPr>
+          <w:lang w:val="en-US"/>
+        </w:rPr>
+        <w:t>“Decentralized version control system” that has a clean internal design, performs quickly and efficiently, enforces accountability</w:t>
+      </w:r>
+      <w:r>
+        <w:rPr>
+          <w:lang w:val="en-US"/>
+        </w:rPr>
+        <w:t xml:space="preserve"> (</w:t>
+      </w:r>
+      <w:bookmarkStart w:id="16" w:name="_Hlk2286373"/>
       <w:proofErr w:type="spellStart"/>
       <w:r>
         <w:rPr>
-          <w:lang w:val="en-US"/>
-        </w:rPr>
-        <w:t>opensouce</w:t>
+          <w:rStyle w:val="Hyperlink"/>
+          <w:lang w:val="en-US"/>
+        </w:rPr>
+        <w:t>Loeliger</w:t>
       </w:r>
       <w:proofErr w:type="spellEnd"/>
       <w:r>
         <w:rPr>
-          <w:lang w:val="en-US"/>
-        </w:rPr>
-        <w:t>.</w:t>
-      </w:r>
-    </w:p>
-    <w:p>
-      <w:pPr>
-        <w:pStyle w:val="Heading3"/>
-        <w:rPr>
-          <w:lang w:val="en-US"/>
-        </w:rPr>
-      </w:pPr>
-      <w:bookmarkStart w:id="14" w:name="_Toc2014754"/>
-      <w:r>
-        <w:rPr>
-          <w:lang w:val="en-US"/>
-        </w:rPr>
-        <w:t>Version control</w:t>
-      </w:r>
-      <w:r>
-        <w:rPr>
-          <w:lang w:val="en-US"/>
-        </w:rPr>
-        <w:t xml:space="preserve"> system</w:t>
-      </w:r>
-      <w:r>
-        <w:rPr>
-          <w:lang w:val="en-US"/>
-        </w:rPr>
-        <w:t xml:space="preserve">, </w:t>
-      </w:r>
-      <w:r>
-        <w:rPr>
-          <w:lang w:val="en-US"/>
-        </w:rPr>
-        <w:t>Git and GitHub</w:t>
-      </w:r>
-      <w:bookmarkEnd w:id="14"/>
-    </w:p>
-    <w:p>
-      <w:pPr>
-        <w:rPr>
-          <w:lang w:val="en-US"/>
-        </w:rPr>
-      </w:pPr>
-      <w:r>
-        <w:rPr>
-          <w:lang w:val="en-US"/>
-        </w:rPr>
-        <w:t>A version control system (VCS) is “a tool that tracks different versions of software or other content” (</w:t>
+          <w:rStyle w:val="Hyperlink"/>
+          <w:lang w:val="en-US"/>
+        </w:rPr>
+        <w:t xml:space="preserve">, Jon, </w:t>
+      </w:r>
+      <w:r>
+        <w:rPr>
+          <w:rStyle w:val="Hyperlink"/>
+          <w:lang w:val="en-US"/>
+        </w:rPr>
+        <w:t>&amp;</w:t>
+      </w:r>
+      <w:r>
+        <w:rPr>
+          <w:rStyle w:val="Hyperlink"/>
+          <w:lang w:val="en-US"/>
+        </w:rPr>
+        <w:t xml:space="preserve"> McCullough, 2012</w:t>
+      </w:r>
+      <w:bookmarkEnd w:id="16"/>
+      <w:r>
+        <w:rPr>
+          <w:lang w:val="en-US"/>
+        </w:rPr>
+        <w:t>)</w:t>
+      </w:r>
+      <w:r>
+        <w:rPr>
+          <w:lang w:val="en-US"/>
+        </w:rPr>
+        <w:t>, and is the VCS we chose to use</w:t>
+      </w:r>
+      <w:r>
+        <w:rPr>
+          <w:lang w:val="en-US"/>
+        </w:rPr>
+        <w:t xml:space="preserve"> for this thesis</w:t>
+      </w:r>
+      <w:r>
+        <w:rPr>
+          <w:lang w:val="en-US"/>
+        </w:rPr>
+        <w:t xml:space="preserve">. </w:t>
+      </w:r>
+      <w:r>
+        <w:rPr>
+          <w:lang w:val="en-US"/>
+        </w:rPr>
+        <w:t>“Git” was created in 2005 by Linus</w:t>
+      </w:r>
+      <w:r>
+        <w:rPr>
+          <w:lang w:val="en-US"/>
+        </w:rPr>
+        <w:t xml:space="preserve"> to help developing the Linux kernel</w:t>
+      </w:r>
+      <w:r>
+        <w:rPr>
+          <w:lang w:val="en-US"/>
+        </w:rPr>
+        <w:t xml:space="preserve"> </w:t>
+      </w:r>
+      <w:r>
+        <w:rPr>
+          <w:lang w:val="en-US"/>
+        </w:rPr>
+        <w:t>as other VCSs system at that time had limitations and flaws that would make them not a viable solution.</w:t>
+      </w:r>
+      <w:r>
+        <w:rPr>
+          <w:lang w:val="en-US"/>
+        </w:rPr>
+        <w:t xml:space="preserve"> </w:t>
+      </w:r>
+      <w:r>
+        <w:rPr>
+          <w:lang w:val="en-US"/>
+        </w:rPr>
+        <w:t>These reasons make “Git” not only a good solution to applied to our works, but also make it one of the mostly used VCS nowadays in both public and private sectors.</w:t>
+      </w:r>
+    </w:p>
+    <w:p>
+      <w:pPr>
+        <w:rPr>
+          <w:lang w:val="en-US"/>
+        </w:rPr>
+      </w:pPr>
+      <w:r>
+        <w:rPr>
+          <w:lang w:val="en-US"/>
+        </w:rPr>
+        <w:t xml:space="preserve">GitHub was chosen as our hosting service for the project as it was one of the biggest Git supporting services (hence, the name) and is free. All our software prototype, </w:t>
+      </w:r>
+      <w:r>
+        <w:rPr>
+          <w:lang w:val="en-US"/>
+        </w:rPr>
+        <w:t xml:space="preserve">coding </w:t>
+      </w:r>
+      <w:r>
+        <w:rPr>
+          <w:lang w:val="en-US"/>
+        </w:rPr>
+        <w:t xml:space="preserve">history, instructions and documentations are kept on GitHub and are freely available to view, access </w:t>
+      </w:r>
+      <w:r>
+        <w:rPr>
+          <w:lang w:val="en-US"/>
+        </w:rPr>
+        <w:lastRenderedPageBreak/>
+        <w:t xml:space="preserve">and </w:t>
+      </w:r>
+      <w:r>
+        <w:rPr>
+          <w:lang w:val="en-US"/>
+        </w:rPr>
+        <w:t>execute</w:t>
+      </w:r>
+      <w:r>
+        <w:rPr>
+          <w:lang w:val="en-US"/>
+        </w:rPr>
+        <w:t xml:space="preserve"> at any moment from any computer anywhere in the world. An “</w:t>
       </w:r>
       <w:proofErr w:type="spellStart"/>
       <w:r>
         <w:rPr>
-          <w:rStyle w:val="Hyperlink"/>
-          <w:lang w:val="en-US"/>
-        </w:rPr>
-        <w:t>Loeliger</w:t>
+          <w:lang w:val="en-US"/>
+        </w:rPr>
+        <w:t>url</w:t>
       </w:r>
       <w:proofErr w:type="spellEnd"/>
       <w:r>
         <w:rPr>
-          <w:rStyle w:val="Hyperlink"/>
-          <w:lang w:val="en-US"/>
-        </w:rPr>
-        <w:t xml:space="preserve">, Jon, </w:t>
-      </w:r>
-      <w:r>
-        <w:rPr>
-          <w:rStyle w:val="Hyperlink"/>
-          <w:lang w:val="en-US"/>
-        </w:rPr>
-        <w:t>&amp;</w:t>
-      </w:r>
-      <w:r>
-        <w:rPr>
-          <w:rStyle w:val="Hyperlink"/>
-          <w:lang w:val="en-US"/>
-        </w:rPr>
-        <w:t xml:space="preserve"> McCullough, 2012</w:t>
-      </w:r>
-      <w:r>
-        <w:rPr>
-          <w:lang w:val="en-US"/>
-        </w:rPr>
-        <w:t xml:space="preserve">). </w:t>
-      </w:r>
-      <w:r>
-        <w:rPr>
-          <w:lang w:val="en-US"/>
-        </w:rPr>
-        <w:t xml:space="preserve">Using </w:t>
-      </w:r>
-      <w:r>
-        <w:rPr>
-          <w:lang w:val="en-US"/>
-        </w:rPr>
-        <w:t xml:space="preserve">VCS </w:t>
-      </w:r>
-      <w:r>
-        <w:rPr>
-          <w:lang w:val="en-US"/>
-        </w:rPr>
-        <w:t>is considered as</w:t>
-      </w:r>
-      <w:r>
-        <w:rPr>
-          <w:lang w:val="en-US"/>
-        </w:rPr>
-        <w:t xml:space="preserve"> one of</w:t>
-      </w:r>
-      <w:r>
-        <w:rPr>
-          <w:lang w:val="en-US"/>
-        </w:rPr>
-        <w:t xml:space="preserve"> software development best practices, even just for </w:t>
-      </w:r>
-      <w:r>
-        <w:rPr>
-          <w:lang w:val="en-US"/>
-        </w:rPr>
-        <w:t xml:space="preserve">a </w:t>
-      </w:r>
-      <w:r>
-        <w:rPr>
-          <w:lang w:val="en-US"/>
-        </w:rPr>
-        <w:t>personal project (</w:t>
-      </w:r>
-      <w:proofErr w:type="spellStart"/>
-      <w:r>
-        <w:rPr>
-          <w:lang w:val="en-US"/>
-        </w:rPr>
-        <w:t>Spinellis</w:t>
-      </w:r>
-      <w:proofErr w:type="spellEnd"/>
-      <w:r>
-        <w:rPr>
-          <w:lang w:val="en-US"/>
-        </w:rPr>
-        <w:t xml:space="preserve">, 2005). </w:t>
-      </w:r>
-      <w:r>
-        <w:rPr>
-          <w:lang w:val="en-US"/>
-        </w:rPr>
-        <w:t xml:space="preserve">As we are creating a software prototype to evaluate our hypothesis and algorithm, </w:t>
-      </w:r>
-      <w:r>
-        <w:rPr>
-          <w:lang w:val="en-US"/>
-        </w:rPr>
-        <w:t>it is</w:t>
-      </w:r>
-      <w:r>
-        <w:rPr>
-          <w:lang w:val="en-US"/>
-        </w:rPr>
-        <w:t xml:space="preserve"> best to follow these principles and </w:t>
-      </w:r>
-      <w:r>
-        <w:rPr>
-          <w:lang w:val="en-US"/>
-        </w:rPr>
-        <w:t xml:space="preserve">to </w:t>
-      </w:r>
-      <w:r>
-        <w:rPr>
-          <w:lang w:val="en-US"/>
-        </w:rPr>
-        <w:t>use</w:t>
-      </w:r>
-      <w:r>
-        <w:rPr>
-          <w:lang w:val="en-US"/>
-        </w:rPr>
-        <w:t xml:space="preserve"> </w:t>
-      </w:r>
-      <w:r>
-        <w:rPr>
-          <w:lang w:val="en-US"/>
-        </w:rPr>
-        <w:t xml:space="preserve">a </w:t>
-      </w:r>
-      <w:r>
-        <w:rPr>
-          <w:lang w:val="en-US"/>
-        </w:rPr>
-        <w:t>VCS</w:t>
-      </w:r>
-      <w:r>
-        <w:rPr>
-          <w:lang w:val="en-US"/>
-        </w:rPr>
-        <w:t xml:space="preserve"> </w:t>
-      </w:r>
-      <w:r>
-        <w:rPr>
-          <w:lang w:val="en-US"/>
-        </w:rPr>
-        <w:t xml:space="preserve">for our project. </w:t>
-      </w:r>
-      <w:r>
-        <w:rPr>
-          <w:lang w:val="en-US"/>
-        </w:rPr>
-        <w:t xml:space="preserve">These principles are </w:t>
-      </w:r>
-      <w:proofErr w:type="gramStart"/>
-      <w:r>
-        <w:rPr>
-          <w:lang w:val="en-US"/>
-        </w:rPr>
-        <w:t>later on</w:t>
-      </w:r>
-      <w:proofErr w:type="gramEnd"/>
-      <w:r>
-        <w:rPr>
-          <w:lang w:val="en-US"/>
-        </w:rPr>
-        <w:t>, proved to be quite helpful as t</w:t>
-      </w:r>
-      <w:r>
-        <w:rPr>
-          <w:lang w:val="en-US"/>
-        </w:rPr>
-        <w:t>hrough</w:t>
-      </w:r>
-      <w:r>
-        <w:rPr>
-          <w:lang w:val="en-US"/>
-        </w:rPr>
-        <w:t>out</w:t>
-      </w:r>
-      <w:r>
-        <w:rPr>
-          <w:lang w:val="en-US"/>
-        </w:rPr>
-        <w:t xml:space="preserve"> the course of our prototype development, we found ourselves </w:t>
-      </w:r>
-      <w:r>
-        <w:rPr>
-          <w:lang w:val="en-US"/>
-        </w:rPr>
-        <w:t>utilizing</w:t>
-      </w:r>
-      <w:r>
-        <w:rPr>
-          <w:lang w:val="en-US"/>
-        </w:rPr>
-        <w:t xml:space="preserve"> many features of </w:t>
-      </w:r>
-      <w:r>
-        <w:rPr>
-          <w:lang w:val="en-US"/>
-        </w:rPr>
-        <w:t>VCS</w:t>
-      </w:r>
-      <w:r>
-        <w:rPr>
-          <w:lang w:val="en-US"/>
-        </w:rPr>
-        <w:t xml:space="preserve"> like source-code backup, </w:t>
-      </w:r>
-      <w:r>
-        <w:rPr>
-          <w:lang w:val="en-US"/>
-        </w:rPr>
-        <w:t>code synchronization between different computers</w:t>
-      </w:r>
-      <w:r>
-        <w:rPr>
-          <w:lang w:val="en-US"/>
-        </w:rPr>
-        <w:t xml:space="preserve">, </w:t>
-      </w:r>
-      <w:r>
-        <w:rPr>
-          <w:lang w:val="en-US"/>
-        </w:rPr>
-        <w:t xml:space="preserve">progression </w:t>
-      </w:r>
-      <w:r>
-        <w:rPr>
-          <w:lang w:val="en-US"/>
-        </w:rPr>
-        <w:t xml:space="preserve">roll-back and </w:t>
-      </w:r>
-      <w:r>
-        <w:rPr>
-          <w:lang w:val="en-US"/>
-        </w:rPr>
-        <w:t xml:space="preserve">finally, </w:t>
-      </w:r>
-      <w:r>
-        <w:rPr>
-          <w:lang w:val="en-US"/>
-        </w:rPr>
-        <w:t xml:space="preserve">through </w:t>
-      </w:r>
-      <w:r>
-        <w:rPr>
-          <w:lang w:val="en-US"/>
-        </w:rPr>
-        <w:t xml:space="preserve">the </w:t>
-      </w:r>
-      <w:r>
-        <w:rPr>
-          <w:lang w:val="en-US"/>
-        </w:rPr>
-        <w:t>commit message</w:t>
-      </w:r>
-      <w:r>
-        <w:rPr>
-          <w:lang w:val="en-US"/>
-        </w:rPr>
-        <w:t>s:</w:t>
-      </w:r>
-      <w:r>
-        <w:rPr>
-          <w:lang w:val="en-US"/>
-        </w:rPr>
-        <w:t xml:space="preserve"> </w:t>
-      </w:r>
-      <w:r>
-        <w:rPr>
-          <w:lang w:val="en-US"/>
-        </w:rPr>
-        <w:t>a diary/</w:t>
-      </w:r>
-      <w:r>
-        <w:rPr>
-          <w:lang w:val="en-US"/>
-        </w:rPr>
-        <w:t>documentation system.</w:t>
-      </w:r>
-    </w:p>
-    <w:p>
-      <w:pPr>
-        <w:rPr>
-          <w:lang w:val="en-US"/>
-        </w:rPr>
-      </w:pPr>
-      <w:r>
-        <w:rPr>
-          <w:lang w:val="en-US"/>
-        </w:rPr>
-        <w:t>“Git” is a “Decentralized version control system” that has a clean internal design, performs quickly and efficiently, enforces accountability, is free</w:t>
-      </w:r>
-      <w:r>
-        <w:rPr>
-          <w:lang w:val="en-US"/>
-        </w:rPr>
-        <w:t xml:space="preserve"> (</w:t>
-      </w:r>
-      <w:bookmarkStart w:id="15" w:name="_Hlk2286373"/>
-      <w:proofErr w:type="spellStart"/>
-      <w:r>
-        <w:rPr>
-          <w:rStyle w:val="Hyperlink"/>
-          <w:lang w:val="en-US"/>
-        </w:rPr>
-        <w:t>Loeliger</w:t>
-      </w:r>
-      <w:proofErr w:type="spellEnd"/>
-      <w:r>
-        <w:rPr>
-          <w:rStyle w:val="Hyperlink"/>
-          <w:lang w:val="en-US"/>
-        </w:rPr>
-        <w:t xml:space="preserve">, Jon, </w:t>
-      </w:r>
-      <w:r>
-        <w:rPr>
-          <w:rStyle w:val="Hyperlink"/>
-          <w:lang w:val="en-US"/>
-        </w:rPr>
-        <w:t>&amp;</w:t>
-      </w:r>
-      <w:r>
-        <w:rPr>
-          <w:rStyle w:val="Hyperlink"/>
-          <w:lang w:val="en-US"/>
-        </w:rPr>
-        <w:t xml:space="preserve"> McCullough, 2012</w:t>
-      </w:r>
-      <w:bookmarkEnd w:id="15"/>
-      <w:r>
-        <w:rPr>
-          <w:lang w:val="en-US"/>
-        </w:rPr>
-        <w:t>)</w:t>
-      </w:r>
-      <w:r>
-        <w:rPr>
-          <w:lang w:val="en-US"/>
-        </w:rPr>
-        <w:t>, and is the VCS we chose to use</w:t>
-      </w:r>
-      <w:r>
-        <w:rPr>
-          <w:lang w:val="en-US"/>
-        </w:rPr>
-        <w:t xml:space="preserve"> for this thesis</w:t>
-      </w:r>
-      <w:r>
-        <w:rPr>
-          <w:lang w:val="en-US"/>
-        </w:rPr>
-        <w:t xml:space="preserve">. </w:t>
-      </w:r>
-      <w:r>
-        <w:rPr>
-          <w:lang w:val="en-US"/>
-        </w:rPr>
-        <w:t>“Git” was created in 2005 by Linus</w:t>
-      </w:r>
-      <w:r>
-        <w:rPr>
-          <w:lang w:val="en-US"/>
-        </w:rPr>
-        <w:t xml:space="preserve"> to help developing the Linux kernel</w:t>
-      </w:r>
-      <w:r>
-        <w:rPr>
-          <w:lang w:val="en-US"/>
-        </w:rPr>
-        <w:t xml:space="preserve"> </w:t>
-      </w:r>
-      <w:r>
-        <w:rPr>
-          <w:lang w:val="en-US"/>
-        </w:rPr>
-        <w:t>as other VCSs system at that time had limitations and flaws that would make them not a viable solution.</w:t>
-      </w:r>
-      <w:r>
-        <w:rPr>
-          <w:lang w:val="en-US"/>
-        </w:rPr>
-        <w:t xml:space="preserve"> </w:t>
-      </w:r>
-      <w:r>
-        <w:rPr>
-          <w:lang w:val="en-US"/>
-        </w:rPr>
-        <w:t>These reasons make “Git” not only a good solution to applied to our works, but also make it one of the mostly used VCS nowadays in both public and private sectors.</w:t>
-      </w:r>
-    </w:p>
-    <w:p>
-      <w:pPr>
-        <w:rPr>
-          <w:lang w:val="en-US"/>
-        </w:rPr>
-      </w:pPr>
-      <w:r>
-        <w:rPr>
-          <w:lang w:val="en-US"/>
-        </w:rPr>
-        <w:lastRenderedPageBreak/>
-        <w:t xml:space="preserve">GitHub was chosen as our hosting service for the project as it was one of the biggest Git supporting services (hence, the name) and is free. All our software prototype, </w:t>
-      </w:r>
-      <w:r>
-        <w:rPr>
-          <w:lang w:val="en-US"/>
-        </w:rPr>
-        <w:t xml:space="preserve">coding </w:t>
-      </w:r>
-      <w:r>
-        <w:rPr>
-          <w:lang w:val="en-US"/>
-        </w:rPr>
-        <w:t xml:space="preserve">history, instructions and documentations are kept on GitHub and are freely available to view, access and </w:t>
-      </w:r>
-      <w:r>
-        <w:rPr>
-          <w:lang w:val="en-US"/>
-        </w:rPr>
-        <w:t>execute</w:t>
-      </w:r>
-      <w:r>
-        <w:rPr>
-          <w:lang w:val="en-US"/>
-        </w:rPr>
-        <w:t xml:space="preserve"> at any moment from any computer anywhere in the world. An “</w:t>
-      </w:r>
-      <w:proofErr w:type="spellStart"/>
-      <w:r>
-        <w:rPr>
-          <w:lang w:val="en-US"/>
-        </w:rPr>
-        <w:t>url</w:t>
-      </w:r>
-      <w:proofErr w:type="spellEnd"/>
-      <w:r>
-        <w:rPr>
-          <w:lang w:val="en-US"/>
-        </w:rPr>
-        <w:t>” to the project are provided at the end of this report as well.</w:t>
+          <w:lang w:val="en-US"/>
+        </w:rPr>
+        <w:t>” to the project are provided at the end of this report.</w:t>
       </w:r>
     </w:p>
     <w:p>
@@ -7295,7 +7812,7 @@
           <w:lang w:val="en-US"/>
         </w:rPr>
       </w:pPr>
-      <w:bookmarkStart w:id="16" w:name="_Toc2014755"/>
+      <w:bookmarkStart w:id="17" w:name="_Toc2014755"/>
       <w:r>
         <w:rPr>
           <w:lang w:val="en-US"/>
@@ -7308,7 +7825,7 @@
         </w:rPr>
         <w:t>.</w:t>
       </w:r>
-      <w:bookmarkEnd w:id="16"/>
+      <w:bookmarkEnd w:id="17"/>
       <w:r>
         <w:rPr>
           <w:lang w:val="en-US"/>
@@ -7326,31 +7843,25 @@
         <w:rPr>
           <w:lang w:val="en-US"/>
         </w:rPr>
-        <w:t xml:space="preserve">Even though most of the works done in this report are prototype code to demonstrate and test our hypothesis, we want to </w:t>
-      </w:r>
-      <w:r>
-        <w:rPr>
-          <w:lang w:val="en-US"/>
-        </w:rPr>
-        <w:t>continu</w:t>
-      </w:r>
-      <w:r>
-        <w:rPr>
-          <w:lang w:val="en-US"/>
-        </w:rPr>
-        <w:t>e</w:t>
-      </w:r>
-      <w:r>
-        <w:rPr>
-          <w:lang w:val="en-US"/>
-        </w:rPr>
-        <w:t xml:space="preserve"> working on our “Un-polarizing algorithm” after this thesis work is completed</w:t>
-      </w:r>
-      <w:r>
-        <w:rPr>
-          <w:lang w:val="en-US"/>
-        </w:rPr>
-        <w:t>. We aim to finally produce a product for</w:t>
+        <w:t>Even though most of the works done in this report are prototype code to demonstrate and test our hypothesis, we want to continue working on our “Un-polarizing algorithm” after this thesis work is completed</w:t>
+      </w:r>
+      <w:r>
+        <w:rPr>
+          <w:lang w:val="en-US"/>
+        </w:rPr>
+        <w:t xml:space="preserve">. We </w:t>
+      </w:r>
+      <w:r>
+        <w:rPr>
+          <w:lang w:val="en-US"/>
+        </w:rPr>
+        <w:t>our final goal is to</w:t>
+      </w:r>
+      <w:r>
+        <w:rPr>
+          <w:lang w:val="en-US"/>
+        </w:rPr>
+        <w:t xml:space="preserve"> produce a product for</w:t>
       </w:r>
       <w:r>
         <w:rPr>
@@ -7441,13 +7952,7 @@
         <w:rPr>
           <w:lang w:val="en-US"/>
         </w:rPr>
-        <w:t xml:space="preserve">its </w:t>
-      </w:r>
-      <w:r>
-        <w:rPr>
-          <w:lang w:val="en-US"/>
-        </w:rPr>
-        <w:t>multi-</w:t>
+        <w:t>its multi-</w:t>
       </w:r>
       <w:r>
         <w:rPr>
@@ -7505,19 +8010,7 @@
         <w:rPr>
           <w:lang w:val="en-US"/>
         </w:rPr>
-        <w:t xml:space="preserve">, 2010) allows us </w:t>
-      </w:r>
-      <w:r>
-        <w:rPr>
-          <w:lang w:val="en-US"/>
-        </w:rPr>
-        <w:t>for</w:t>
-      </w:r>
-      <w:r>
-        <w:rPr>
-          <w:lang w:val="en-US"/>
-        </w:rPr>
-        <w:t xml:space="preserve"> quickly creat</w:t>
+        <w:t>, 2010) allows quickly creat</w:t>
       </w:r>
       <w:r>
         <w:rPr>
@@ -7589,19 +8082,7 @@
         <w:rPr>
           <w:lang w:val="en-US"/>
         </w:rPr>
-        <w:t xml:space="preserve"> overhead cost</w:t>
-      </w:r>
-      <w:r>
-        <w:rPr>
-          <w:lang w:val="en-US"/>
-        </w:rPr>
-        <w:t xml:space="preserve"> as well as a highly scalable system</w:t>
-      </w:r>
-      <w:r>
-        <w:rPr>
-          <w:lang w:val="en-US"/>
-        </w:rPr>
-        <w:t>.</w:t>
+        <w:t xml:space="preserve"> overhead cost.</w:t>
       </w:r>
       <w:r>
         <w:rPr>
@@ -7613,7 +8094,19 @@
         <w:rPr>
           <w:lang w:val="en-US"/>
         </w:rPr>
-        <w:t>Several benchmark tests also prove the superior performance of a Nodejs web system when compare to other popular technologies like PHP and Python (</w:t>
+        <w:t>Several benchmark</w:t>
+      </w:r>
+      <w:r>
+        <w:rPr>
+          <w:lang w:val="en-US"/>
+        </w:rPr>
+        <w:t>s</w:t>
+      </w:r>
+      <w:r>
+        <w:rPr>
+          <w:lang w:val="en-US"/>
+        </w:rPr>
+        <w:t xml:space="preserve"> also prove the superior performance of a Nodejs web system when compare to other popular technologies like PHP and Python (</w:t>
       </w:r>
       <w:r>
         <w:rPr>
@@ -7639,6 +8132,12 @@
         </w:rPr>
         <w:t>, 2014)</w:t>
       </w:r>
+      <w:r>
+        <w:rPr>
+          <w:lang w:val="en-US"/>
+        </w:rPr>
+        <w:t>, which shows the potential of node.js for longevity and development of industrial application.</w:t>
+      </w:r>
     </w:p>
     <w:p>
       <w:pPr>
@@ -7667,94 +8166,85 @@
           <w:i/>
           <w:lang w:val="en-US"/>
         </w:rPr>
+        <w:t xml:space="preserve">S. </w:t>
+      </w:r>
+      <w:proofErr w:type="spellStart"/>
+      <w:r>
+        <w:rPr>
+          <w:i/>
+          <w:lang w:val="en-US"/>
+        </w:rPr>
+        <w:t>Tilkov</w:t>
+      </w:r>
+      <w:proofErr w:type="spellEnd"/>
+      <w:r>
+        <w:rPr>
+          <w:i/>
+          <w:lang w:val="en-US"/>
+        </w:rPr>
+        <w:t xml:space="preserve"> and S. </w:t>
+      </w:r>
+      <w:proofErr w:type="spellStart"/>
+      <w:r>
+        <w:rPr>
+          <w:i/>
+          <w:lang w:val="en-US"/>
+        </w:rPr>
+        <w:t>Vinoski</w:t>
+      </w:r>
+      <w:proofErr w:type="spellEnd"/>
+      <w:r>
+        <w:rPr>
+          <w:i/>
+          <w:lang w:val="en-US"/>
+        </w:rPr>
+        <w:t>, "Node.js: Using JavaScript to Build High-Performance Network Programs," in IEEE Internet Computing, vol. 14, no. 6, pp. 80-83, Nov.-Dec. 2010.</w:t>
+      </w:r>
+    </w:p>
+    <w:p>
+      <w:pPr>
+        <w:rPr>
+          <w:i/>
+          <w:lang w:val="en-US"/>
+        </w:rPr>
+      </w:pPr>
+      <w:r>
+        <w:rPr>
+          <w:i/>
+          <w:lang w:val="en-US"/>
+        </w:rPr>
         <w:lastRenderedPageBreak/>
-        <w:t xml:space="preserve">S. </w:t>
-      </w:r>
-      <w:proofErr w:type="spellStart"/>
-      <w:r>
+        <w:t>http://ieeexplore.ieee.org/stamp/stamp.jsp?tp=&amp;arnumber=5617064&amp;isnumber=5617049</w:t>
+      </w:r>
+    </w:p>
+    <w:p>
+      <w:pPr>
         <w:rPr>
           <w:i/>
           <w:lang w:val="en-US"/>
         </w:rPr>
-        <w:t>Tilkov</w:t>
-      </w:r>
-      <w:proofErr w:type="spellEnd"/>
+      </w:pPr>
       <w:r>
         <w:rPr>
           <w:i/>
           <w:lang w:val="en-US"/>
         </w:rPr>
-        <w:t xml:space="preserve"> and S. </w:t>
-      </w:r>
-      <w:proofErr w:type="spellStart"/>
-      <w:r>
+        <w:t>K. Lei, Y. Ma and Z. Tan, "Performance Comparison and Evaluation of Web Development Technologies in PHP, Python, and Node.js," 2014 IEEE 17th International Conference on Computational Science and Engineering, Chengdu, 2014, pp. 661-668.</w:t>
+      </w:r>
+    </w:p>
+    <w:p>
+      <w:pPr>
         <w:rPr>
           <w:i/>
           <w:lang w:val="en-US"/>
         </w:rPr>
-        <w:t>Vinoski</w:t>
-      </w:r>
-      <w:proofErr w:type="spellEnd"/>
+      </w:pPr>
       <w:r>
         <w:rPr>
           <w:i/>
           <w:lang w:val="en-US"/>
         </w:rPr>
-        <w:t>, "Node.js: Using JavaScript to Build High-Performance Network Programs," in IEEE Internet Computing, vol. 14, no. 6, pp. 80-83, Nov.-Dec. 2010.</w:t>
-      </w:r>
-    </w:p>
-    <w:p>
-      <w:pPr>
-        <w:rPr>
-          <w:i/>
-          <w:lang w:val="en-US"/>
-        </w:rPr>
-      </w:pPr>
-      <w:r>
-        <w:rPr>
-          <w:i/>
-          <w:lang w:val="en-US"/>
-        </w:rPr>
-        <w:t>http://ieeexplore.ieee.org/stamp/stamp.jsp?tp=&amp;arnumber=5617064&amp;isnumber=5617049</w:t>
-      </w:r>
-    </w:p>
-    <w:p>
-      <w:pPr>
-        <w:rPr>
-          <w:i/>
-          <w:lang w:val="en-US"/>
-        </w:rPr>
-      </w:pPr>
-      <w:r>
-        <w:rPr>
-          <w:i/>
-          <w:lang w:val="en-US"/>
-        </w:rPr>
-        <w:t>K. Lei, Y. Ma and Z. Tan, "Performance Comparison and Evaluation of Web Development Technologies in PHP, Python, and Node.js," 2014 IEEE 17th International Conference on Computational Science and Engineering, Chengdu, 2014, pp. 661-668.</w:t>
-      </w:r>
-    </w:p>
-    <w:p>
-      <w:pPr>
-        <w:rPr>
-          <w:i/>
-          <w:lang w:val="en-US"/>
-        </w:rPr>
-      </w:pPr>
-      <w:r>
-        <w:rPr>
-          <w:i/>
-          <w:lang w:val="en-US"/>
-        </w:rPr>
-        <w:t>http://ieeex</w:t>
-      </w:r>
-      <w:bookmarkStart w:id="17" w:name="_GoBack"/>
-      <w:bookmarkEnd w:id="17"/>
-      <w:r>
-        <w:rPr>
-          <w:i/>
-          <w:lang w:val="en-US"/>
-        </w:rPr>
-        <w:t>plore.ieee.org/stamp/stamp.jsp?tp=&amp;arnumber=7023652&amp;isnumber=7023510</w:t>
+        <w:t>http://ieeexplore.ieee.org/stamp/stamp.jsp?tp=&amp;arnumber=7023652&amp;isnumber=7023510</w:t>
       </w:r>
     </w:p>
     <w:p>
@@ -23092,7 +23582,7 @@
 </file>
 
 <file path=customXml/itemProps1.xml><?xml version="1.0" encoding="utf-8"?>
-<ds:datastoreItem xmlns:ds="http://schemas.openxmlformats.org/officeDocument/2006/customXml" ds:itemID="{3749CFD2-8438-425D-9999-949D278B5AD4}">
+<ds:datastoreItem xmlns:ds="http://schemas.openxmlformats.org/officeDocument/2006/customXml" ds:itemID="{B55D9BBF-CFCB-44BC-98CC-F54998E8C3DC}">
   <ds:schemaRefs>
     <ds:schemaRef ds:uri="http://schemas.openxmlformats.org/officeDocument/2006/bibliography"/>
   </ds:schemaRefs>

</xml_diff>

<commit_message>
Update thesis, include the evaluation criteria part and some possible refs for the introduction.
</commit_message>
<xml_diff>
--- a/WISE-MinhDuc-Master-thesis (AutoRecovered).docx
+++ b/WISE-MinhDuc-Master-thesis (AutoRecovered).docx
@@ -95,7 +95,7 @@
           <w:noProof/>
           <w:lang w:val="en-US"/>
         </w:rPr>
-        <w:t>March 10, 2019</w:t>
+        <w:t>March 11, 2019</w:t>
       </w:r>
       <w:r>
         <w:rPr>
@@ -863,7 +863,7 @@
           <w:noProof/>
           <w:lang w:val="en-US"/>
         </w:rPr>
-        <w:t>March 10, 2019</w:t>
+        <w:t>March 11, 2019</w:t>
       </w:r>
       <w:r>
         <w:rPr>
@@ -5053,6 +5053,126 @@
     </w:p>
     <w:p>
       <w:pPr>
+        <w:pStyle w:val="BodyText"/>
+        <w:rPr>
+          <w:lang w:val="en-US"/>
+        </w:rPr>
+      </w:pPr>
+      <w:r>
+        <w:rPr>
+          <w:lang w:val="en-US"/>
+        </w:rPr>
+        <w:t>https://en.wikipedia.org/wiki/Echo_chamber_(media)</w:t>
+      </w:r>
+    </w:p>
+    <w:p>
+      <w:pPr>
+        <w:pStyle w:val="BodyText"/>
+        <w:rPr>
+          <w:i/>
+          <w:lang w:val="en-US"/>
+        </w:rPr>
+      </w:pPr>
+      <w:r>
+        <w:rPr>
+          <w:i/>
+          <w:lang w:val="en-US"/>
+        </w:rPr>
+        <w:t>References:</w:t>
+      </w:r>
+    </w:p>
+    <w:p>
+      <w:pPr>
+        <w:pStyle w:val="BodyText"/>
+        <w:rPr>
+          <w:i/>
+          <w:lang w:val="en-US"/>
+        </w:rPr>
+      </w:pPr>
+      <w:r>
+        <w:rPr>
+          <w:i/>
+        </w:rPr>
+        <w:t xml:space="preserve">Boczkowski, P., Mitchelstein, E., &amp; Matassi, M. (2017, January). </w:t>
+      </w:r>
+      <w:r>
+        <w:rPr>
+          <w:i/>
+          <w:lang w:val="en-US"/>
+        </w:rPr>
+        <w:t>Incidental news: How young people consume news on social media. In Proceedings of the 50th Hawaii international conference on system sciences.</w:t>
+      </w:r>
+    </w:p>
+    <w:p>
+      <w:pPr>
+        <w:pStyle w:val="BodyText"/>
+        <w:rPr>
+          <w:i/>
+          <w:lang w:val="en-US"/>
+        </w:rPr>
+      </w:pPr>
+      <w:hyperlink r:id="rId17" w:history="1">
+        <w:r>
+          <w:rPr>
+            <w:rStyle w:val="Hyperlink"/>
+            <w:i/>
+            <w:lang w:val="en-US"/>
+          </w:rPr>
+          <w:t>https://scholarspace.manoa.hawaii.edu/handle/10125/41371</w:t>
+        </w:r>
+      </w:hyperlink>
+    </w:p>
+    <w:p>
+      <w:pPr>
+        <w:pStyle w:val="BodyText"/>
+        <w:rPr>
+          <w:i/>
+          <w:lang w:val="en-US"/>
+        </w:rPr>
+      </w:pPr>
+      <w:r>
+        <w:rPr>
+          <w:i/>
+          <w:lang w:val="en-US"/>
+        </w:rPr>
+        <w:t xml:space="preserve">Beam, M. A., Hutchens, M. J., &amp; </w:t>
+      </w:r>
+      <w:proofErr w:type="spellStart"/>
+      <w:r>
+        <w:rPr>
+          <w:i/>
+          <w:lang w:val="en-US"/>
+        </w:rPr>
+        <w:t>Hmielowski</w:t>
+      </w:r>
+      <w:proofErr w:type="spellEnd"/>
+      <w:r>
+        <w:rPr>
+          <w:i/>
+          <w:lang w:val="en-US"/>
+        </w:rPr>
+        <w:t>, J. D. (2016). Clicking vs. sharing: The relationship between online news behaviors and political knowledge. Computers in Human Behavior, 59, 215-220.</w:t>
+      </w:r>
+    </w:p>
+    <w:p>
+      <w:pPr>
+        <w:pStyle w:val="BodyText"/>
+        <w:rPr>
+          <w:i/>
+          <w:lang w:val="en-US"/>
+        </w:rPr>
+      </w:pPr>
+      <w:r>
+        <w:rPr>
+          <w:i/>
+          <w:lang w:val="en-US"/>
+        </w:rPr>
+        <w:lastRenderedPageBreak/>
+        <w:t>https://www.sciencedirect.com/science/article/pii/S0747563216300656</w:t>
+      </w:r>
+    </w:p>
+    <w:p>
+      <w:pPr>
         <w:pStyle w:val="Heading2"/>
         <w:rPr>
           <w:lang w:val="en-US"/>
@@ -5099,7 +5219,6 @@
         <w:rPr>
           <w:lang w:val="en-US"/>
         </w:rPr>
-        <w:lastRenderedPageBreak/>
         <w:t xml:space="preserve">On top of that, the service </w:t>
       </w:r>
       <w:r>
@@ -5343,6 +5462,7 @@
           <w:b/>
           <w:lang w:val="en-US"/>
         </w:rPr>
+        <w:lastRenderedPageBreak/>
         <w:t>How to engineer the service so that it is autonomous, up-to-date and scalable?</w:t>
       </w:r>
     </w:p>
@@ -5421,7 +5541,6 @@
         <w:rPr>
           <w:lang w:val="en-US"/>
         </w:rPr>
-        <w:lastRenderedPageBreak/>
         <w:t>Research method</w:t>
       </w:r>
       <w:bookmarkEnd w:id="4"/>
@@ -5725,13 +5844,7 @@
         <w:rPr>
           <w:lang w:val="en-US"/>
         </w:rPr>
-        <w:t>G</w:t>
-      </w:r>
-      <w:r>
-        <w:rPr>
-          <w:lang w:val="en-US"/>
-        </w:rPr>
-        <w:t xml:space="preserve">iven two articles talking about </w:t>
+        <w:t xml:space="preserve">Given two articles talking about </w:t>
       </w:r>
       <w:r>
         <w:rPr>
@@ -5834,19 +5947,7 @@
         <w:rPr>
           <w:lang w:val="en-US"/>
         </w:rPr>
-        <w:t xml:space="preserve"> </w:t>
-      </w:r>
-      <w:r>
-        <w:rPr>
-          <w:lang w:val="en-US"/>
-        </w:rPr>
-        <w:t xml:space="preserve">The US’s </w:t>
-      </w:r>
-      <w:r>
-        <w:rPr>
-          <w:lang w:val="en-US"/>
-        </w:rPr>
-        <w:t>war in Iraq</w:t>
+        <w:t xml:space="preserve"> The US’s war in Iraq</w:t>
       </w:r>
       <w:r>
         <w:rPr>
@@ -5876,13 +5977,7 @@
         <w:rPr>
           <w:lang w:val="en-US"/>
         </w:rPr>
-        <w:t xml:space="preserve">: </w:t>
-      </w:r>
-      <w:r>
-        <w:rPr>
-          <w:lang w:val="en-US"/>
-        </w:rPr>
-        <w:t xml:space="preserve">The </w:t>
+        <w:t xml:space="preserve">: The </w:t>
       </w:r>
       <w:r>
         <w:rPr>
@@ -5960,13 +6055,7 @@
         <w:rPr>
           <w:lang w:val="en-US"/>
         </w:rPr>
-        <w:t xml:space="preserve"> is bad because </w:t>
-      </w:r>
-      <w:r>
-        <w:rPr>
-          <w:lang w:val="en-US"/>
-        </w:rPr>
-        <w:t xml:space="preserve">it furthermore destabilizes the region and the main intention of </w:t>
+        <w:t xml:space="preserve"> is bad because it furthermore destabilizes the region and the main intention of </w:t>
       </w:r>
       <w:r>
         <w:rPr>
@@ -5997,80 +6086,10 @@
         <w:rPr>
           <w:lang w:val="en-US"/>
         </w:rPr>
-        <w:t>We think that: i</w:t>
-      </w:r>
-      <w:r>
-        <w:rPr>
-          <w:lang w:val="en-US"/>
-        </w:rPr>
-        <w:t xml:space="preserve">f someone read </w:t>
-      </w:r>
-      <w:r>
-        <w:rPr>
-          <w:lang w:val="en-US"/>
-        </w:rPr>
-        <w:t>an</w:t>
-      </w:r>
-      <w:r>
-        <w:rPr>
-          <w:lang w:val="en-US"/>
-        </w:rPr>
-        <w:t xml:space="preserve"> article, it </w:t>
-      </w:r>
-      <w:r>
-        <w:rPr>
-          <w:lang w:val="en-US"/>
-        </w:rPr>
-        <w:t>would</w:t>
-      </w:r>
-      <w:r>
-        <w:rPr>
-          <w:lang w:val="en-US"/>
-        </w:rPr>
-        <w:t xml:space="preserve"> be interesting</w:t>
-      </w:r>
-      <w:r>
-        <w:rPr>
-          <w:lang w:val="en-US"/>
-        </w:rPr>
-        <w:t xml:space="preserve"> and beneficial</w:t>
-      </w:r>
-      <w:r>
-        <w:rPr>
-          <w:lang w:val="en-US"/>
-        </w:rPr>
-        <w:t xml:space="preserve"> for him to also see </w:t>
-      </w:r>
-      <w:r>
-        <w:rPr>
-          <w:lang w:val="en-US"/>
-        </w:rPr>
-        <w:t>other articles about the</w:t>
-      </w:r>
-      <w:r>
-        <w:rPr>
-          <w:lang w:val="en-US"/>
-        </w:rPr>
-        <w:t xml:space="preserve"> same topic but from a different point of view</w:t>
-      </w:r>
-      <w:r>
-        <w:rPr>
-          <w:lang w:val="en-US"/>
-        </w:rPr>
-        <w:t xml:space="preserve">, as having multiple view angles on a subject make the reader more informed about a problem and less likely to be affected by propaganda as well as reducing the </w:t>
-      </w:r>
-      <w:r>
-        <w:rPr>
-          <w:lang w:val="en-US"/>
-        </w:rPr>
-        <w:t>effect</w:t>
-      </w:r>
-      <w:r>
-        <w:rPr>
-          <w:lang w:val="en-US"/>
-        </w:rPr>
-        <w:t xml:space="preserve"> of echo-chamber of social media platform, which is the news source of many people nowadays.</w:t>
-      </w:r>
+        <w:t>We think that: if someone read an article, it would be interesting and beneficial for him to also see other articles about the same topic but from a different point of view, as having multiple view angles on a subject make the reader more informed about a problem and less likely to be affected by propaganda as well as reducing the effect of echo-chamber of social media platform, which is the news source of many people nowadays.</w:t>
+      </w:r>
+      <w:bookmarkStart w:id="8" w:name="_GoBack"/>
+      <w:bookmarkEnd w:id="8"/>
     </w:p>
     <w:p>
       <w:pPr>
@@ -6243,13 +6262,7 @@
         <w:rPr>
           <w:lang w:val="en-US"/>
         </w:rPr>
-        <w:t>An article is considered to have a positive or negative view on a subject can be determined by the sentiment value of such article. (</w:t>
-      </w:r>
-      <w:r>
-        <w:rPr>
-          <w:lang w:val="en-US"/>
-        </w:rPr>
-        <w:t xml:space="preserve">more on chapter </w:t>
+        <w:t xml:space="preserve">An article is considered to have a positive or negative view on a subject can be determined by the sentiment value of such article. (more on chapter </w:t>
       </w:r>
       <w:r>
         <w:rPr>
@@ -6288,19 +6301,7 @@
         <w:rPr>
           <w:lang w:val="en-US"/>
         </w:rPr>
-        <w:t xml:space="preserve">the </w:t>
-      </w:r>
-      <w:r>
-        <w:rPr>
-          <w:lang w:val="en-US"/>
-        </w:rPr>
-        <w:t>implement</w:t>
-      </w:r>
-      <w:r>
-        <w:rPr>
-          <w:lang w:val="en-US"/>
-        </w:rPr>
-        <w:t>ation of our</w:t>
+        <w:t>the implementation of our</w:t>
       </w:r>
       <w:r>
         <w:rPr>
@@ -6312,25 +6313,7 @@
         <w:rPr>
           <w:lang w:val="en-US"/>
         </w:rPr>
-        <w:t xml:space="preserve">based on these </w:t>
-      </w:r>
-      <w:r>
-        <w:rPr>
-          <w:lang w:val="en-US"/>
-        </w:rPr>
-        <w:t>hypotheses</w:t>
-      </w:r>
-      <w:r>
-        <w:rPr>
-          <w:lang w:val="en-US"/>
-        </w:rPr>
-        <w:t xml:space="preserve">, we were not happy with the results </w:t>
-      </w:r>
-      <w:r>
-        <w:rPr>
-          <w:lang w:val="en-US"/>
-        </w:rPr>
-        <w:t>(</w:t>
+        <w:t>based on these hypotheses, we were not happy with the results (</w:t>
       </w:r>
       <w:r>
         <w:rPr>
@@ -6362,13 +6345,7 @@
         <w:rPr>
           <w:lang w:val="en-US"/>
         </w:rPr>
-        <w:t xml:space="preserve"> </w:t>
-      </w:r>
-      <w:r>
-        <w:rPr>
-          <w:lang w:val="en-US"/>
-        </w:rPr>
-        <w:t>and</w:t>
+        <w:t xml:space="preserve"> and</w:t>
       </w:r>
       <w:r>
         <w:rPr>
@@ -6382,13 +6359,7 @@
         <w:rPr>
           <w:lang w:val="en-US"/>
         </w:rPr>
-        <w:t>)</w:t>
-      </w:r>
-      <w:r>
-        <w:rPr>
-          <w:lang w:val="en-US"/>
-        </w:rPr>
-        <w:t xml:space="preserve">. </w:t>
+        <w:t xml:space="preserve">). </w:t>
       </w:r>
       <w:r>
         <w:rPr>
@@ -6474,13 +6445,7 @@
         <w:rPr>
           <w:lang w:val="en-US"/>
         </w:rPr>
-        <w:t>If there is no contradiction information between the comparing article and our knowledge corpus, we should suggest the most similar articles to our user. “Article similarity” now is calculated by the number of similar named entity in the two articles, as well as the context the named entity appears in (</w:t>
-      </w:r>
-      <w:r>
-        <w:rPr>
-          <w:lang w:val="en-US"/>
-        </w:rPr>
-        <w:t xml:space="preserve">more on chapter </w:t>
+        <w:t xml:space="preserve">If there is no contradiction information between the comparing article and our knowledge corpus, we should suggest the most similar articles to our user. “Article similarity” now is calculated by the number of similar named entity in the two articles, as well as the context the named entity appears in (more on chapter </w:t>
       </w:r>
       <w:r>
         <w:rPr>
@@ -6563,15 +6528,7 @@
         <w:rPr>
           <w:lang w:val="en-US"/>
         </w:rPr>
-        <w:t xml:space="preserve">and our time constraint, we were not able to fully develop </w:t>
-      </w:r>
-      <w:bookmarkStart w:id="8" w:name="_GoBack"/>
-      <w:bookmarkEnd w:id="8"/>
-      <w:r>
-        <w:rPr>
-          <w:lang w:val="en-US"/>
-        </w:rPr>
-        <w:t xml:space="preserve">and evaluate the second set of hypotheses as much as the first sets. </w:t>
+        <w:t xml:space="preserve">and our time constraint, we were not able to fully develop and evaluate the second set of hypotheses as much as the first sets. </w:t>
       </w:r>
       <w:r>
         <w:rPr>
@@ -6630,6 +6587,850 @@
         <w:rPr>
           <w:lang w:val="en-US"/>
         </w:rPr>
+        <w:t>As we discussed in the previous chapter, term like “subject similarity” or “different point of views” are abstract term</w:t>
+      </w:r>
+      <w:r>
+        <w:rPr>
+          <w:lang w:val="en-US"/>
+        </w:rPr>
+        <w:t xml:space="preserve">, so, </w:t>
+      </w:r>
+      <w:r>
+        <w:rPr>
+          <w:lang w:val="en-US"/>
+        </w:rPr>
+        <w:t>there is no concrete way to evaluate these characters.</w:t>
+      </w:r>
+      <w:r>
+        <w:rPr>
+          <w:lang w:val="en-US"/>
+        </w:rPr>
+        <w:t xml:space="preserve"> We could not find any </w:t>
+      </w:r>
+      <w:r>
+        <w:rPr>
+          <w:lang w:val="en-US"/>
+        </w:rPr>
+        <w:t>statistic</w:t>
+      </w:r>
+      <w:r>
+        <w:rPr>
+          <w:lang w:val="en-US"/>
+        </w:rPr>
+        <w:t xml:space="preserve"> or equation to </w:t>
+      </w:r>
+      <w:r>
+        <w:rPr>
+          <w:lang w:val="en-US"/>
+        </w:rPr>
+        <w:t xml:space="preserve">evaluate the results of our algorithm. We could only judge the output by using our </w:t>
+      </w:r>
+      <w:r>
+        <w:rPr>
+          <w:lang w:val="en-US"/>
+        </w:rPr>
+        <w:t>common sense</w:t>
+      </w:r>
+      <w:r>
+        <w:rPr>
+          <w:lang w:val="en-US"/>
+        </w:rPr>
+        <w:t xml:space="preserve"> and opinion’s survey. </w:t>
+      </w:r>
+    </w:p>
+    <w:p>
+      <w:pPr>
+        <w:rPr>
+          <w:lang w:val="en-US"/>
+        </w:rPr>
+      </w:pPr>
+      <w:r>
+        <w:rPr>
+          <w:lang w:val="en-US"/>
+        </w:rPr>
+        <w:t>To test the rigidity of our algorithm, we gathered a dataset of 78 articles (+ 8 non-readable by the web content parser)</w:t>
+      </w:r>
+      <w:r>
+        <w:rPr>
+          <w:lang w:val="en-US"/>
+        </w:rPr>
+        <w:t>, consist of three main</w:t>
+      </w:r>
+      <w:r>
+        <w:rPr>
+          <w:lang w:val="en-US"/>
+        </w:rPr>
+        <w:t xml:space="preserve"> themes: </w:t>
+      </w:r>
+    </w:p>
+    <w:p>
+      <w:pPr>
+        <w:pStyle w:val="ListParagraph"/>
+        <w:numPr>
+          <w:ilvl w:val="0"/>
+          <w:numId w:val="32"/>
+        </w:numPr>
+        <w:rPr>
+          <w:lang w:val="en-US"/>
+        </w:rPr>
+      </w:pPr>
+      <w:r>
+        <w:rPr>
+          <w:lang w:val="en-US"/>
+        </w:rPr>
+        <w:lastRenderedPageBreak/>
+        <w:t>Muslim in Europe</w:t>
+      </w:r>
+      <w:r>
+        <w:rPr>
+          <w:lang w:val="en-US"/>
+        </w:rPr>
+        <w:t xml:space="preserve">: </w:t>
+      </w:r>
+      <w:r>
+        <w:rPr>
+          <w:lang w:val="en-US"/>
+        </w:rPr>
+        <w:t>24 articles</w:t>
+      </w:r>
+    </w:p>
+    <w:p>
+      <w:pPr>
+        <w:pStyle w:val="ListParagraph"/>
+        <w:numPr>
+          <w:ilvl w:val="0"/>
+          <w:numId w:val="32"/>
+        </w:numPr>
+        <w:rPr>
+          <w:lang w:val="en-US"/>
+        </w:rPr>
+      </w:pPr>
+      <w:r>
+        <w:rPr>
+          <w:lang w:val="en-US"/>
+        </w:rPr>
+        <w:t>Muslim in Asia</w:t>
+      </w:r>
+      <w:r>
+        <w:rPr>
+          <w:lang w:val="en-US"/>
+        </w:rPr>
+        <w:t xml:space="preserve">: </w:t>
+      </w:r>
+      <w:r>
+        <w:rPr>
+          <w:lang w:val="en-US"/>
+        </w:rPr>
+        <w:t xml:space="preserve">39 articles </w:t>
+      </w:r>
+    </w:p>
+    <w:p>
+      <w:pPr>
+        <w:pStyle w:val="ListParagraph"/>
+        <w:numPr>
+          <w:ilvl w:val="0"/>
+          <w:numId w:val="32"/>
+        </w:numPr>
+        <w:rPr>
+          <w:lang w:val="en-US"/>
+        </w:rPr>
+      </w:pPr>
+      <w:r>
+        <w:rPr>
+          <w:lang w:val="en-US"/>
+        </w:rPr>
+        <w:t>Asians in Europe</w:t>
+      </w:r>
+      <w:r>
+        <w:rPr>
+          <w:lang w:val="en-US"/>
+        </w:rPr>
+        <w:t xml:space="preserve">: </w:t>
+      </w:r>
+      <w:r>
+        <w:rPr>
+          <w:lang w:val="en-US"/>
+        </w:rPr>
+        <w:t>17 articles</w:t>
+      </w:r>
+    </w:p>
+    <w:p>
+      <w:pPr>
+        <w:rPr>
+          <w:lang w:val="en-US"/>
+        </w:rPr>
+      </w:pPr>
+      <w:r>
+        <w:rPr>
+          <w:lang w:val="en-US"/>
+        </w:rPr>
+        <w:t>We then</w:t>
+      </w:r>
+      <w:r>
+        <w:rPr>
+          <w:lang w:val="en-US"/>
+        </w:rPr>
+        <w:t xml:space="preserve"> </w:t>
+      </w:r>
+      <w:r>
+        <w:rPr>
+          <w:lang w:val="en-US"/>
+        </w:rPr>
+        <w:t>went</w:t>
+      </w:r>
+      <w:r>
+        <w:rPr>
+          <w:lang w:val="en-US"/>
+        </w:rPr>
+        <w:t xml:space="preserve"> through each </w:t>
+      </w:r>
+      <w:r>
+        <w:rPr>
+          <w:lang w:val="en-US"/>
+        </w:rPr>
+        <w:t>of them</w:t>
+      </w:r>
+      <w:r>
+        <w:rPr>
+          <w:lang w:val="en-US"/>
+        </w:rPr>
+        <w:t xml:space="preserve"> and</w:t>
+      </w:r>
+      <w:r>
+        <w:rPr>
+          <w:lang w:val="en-US"/>
+        </w:rPr>
+        <w:t xml:space="preserve"> </w:t>
+      </w:r>
+      <w:r>
+        <w:rPr>
+          <w:lang w:val="en-US"/>
+        </w:rPr>
+        <w:t>decide</w:t>
+      </w:r>
+      <w:r>
+        <w:rPr>
+          <w:lang w:val="en-US"/>
+        </w:rPr>
+        <w:t>d</w:t>
+      </w:r>
+      <w:r>
+        <w:rPr>
+          <w:lang w:val="en-US"/>
+        </w:rPr>
+        <w:t xml:space="preserve"> which </w:t>
+      </w:r>
+      <w:r>
+        <w:rPr>
+          <w:lang w:val="en-US"/>
+        </w:rPr>
+        <w:t xml:space="preserve">set of articles are more relevant to each other and which pair of articles that contain </w:t>
+      </w:r>
+      <w:r>
+        <w:rPr>
+          <w:lang w:val="en-US"/>
+        </w:rPr>
+        <w:t>opinion from different point of view</w:t>
+      </w:r>
+      <w:r>
+        <w:rPr>
+          <w:lang w:val="en-US"/>
+        </w:rPr>
+        <w:t>.</w:t>
+      </w:r>
+      <w:r>
+        <w:rPr>
+          <w:lang w:val="en-US"/>
+        </w:rPr>
+        <w:t xml:space="preserve"> </w:t>
+      </w:r>
+      <w:r>
+        <w:rPr>
+          <w:lang w:val="en-US"/>
+        </w:rPr>
+        <w:t xml:space="preserve">Once we </w:t>
+      </w:r>
+      <w:r>
+        <w:rPr>
+          <w:lang w:val="en-US"/>
+        </w:rPr>
+        <w:t>finished</w:t>
+      </w:r>
+      <w:r>
+        <w:rPr>
+          <w:lang w:val="en-US"/>
+        </w:rPr>
+        <w:t xml:space="preserve"> annotat</w:t>
+      </w:r>
+      <w:r>
+        <w:rPr>
+          <w:lang w:val="en-US"/>
+        </w:rPr>
+        <w:t>ing</w:t>
+      </w:r>
+      <w:r>
+        <w:rPr>
+          <w:lang w:val="en-US"/>
+        </w:rPr>
+        <w:t xml:space="preserve"> the database</w:t>
+      </w:r>
+      <w:r>
+        <w:rPr>
+          <w:lang w:val="en-US"/>
+        </w:rPr>
+        <w:t xml:space="preserve">, </w:t>
+      </w:r>
+      <w:r>
+        <w:rPr>
+          <w:lang w:val="en-US"/>
+        </w:rPr>
+        <w:t xml:space="preserve">we </w:t>
+      </w:r>
+      <w:r>
+        <w:rPr>
+          <w:lang w:val="en-US"/>
+        </w:rPr>
+        <w:t>do the evaluation by</w:t>
+      </w:r>
+      <w:r>
+        <w:rPr>
+          <w:lang w:val="en-US"/>
+        </w:rPr>
+        <w:t xml:space="preserve"> </w:t>
+      </w:r>
+      <w:r>
+        <w:rPr>
+          <w:lang w:val="en-US"/>
+        </w:rPr>
+        <w:t>compar</w:t>
+      </w:r>
+      <w:r>
+        <w:rPr>
+          <w:lang w:val="en-US"/>
+        </w:rPr>
+        <w:t>ing</w:t>
+      </w:r>
+      <w:r>
+        <w:rPr>
+          <w:lang w:val="en-US"/>
+        </w:rPr>
+        <w:t xml:space="preserve"> our </w:t>
+      </w:r>
+      <w:r>
+        <w:rPr>
+          <w:lang w:val="en-US"/>
+        </w:rPr>
+        <w:t>annotation</w:t>
+      </w:r>
+      <w:r>
+        <w:rPr>
+          <w:lang w:val="en-US"/>
+        </w:rPr>
+        <w:t xml:space="preserve"> to the result</w:t>
+      </w:r>
+      <w:r>
+        <w:rPr>
+          <w:lang w:val="en-US"/>
+        </w:rPr>
+        <w:t>s</w:t>
+      </w:r>
+      <w:r>
+        <w:rPr>
+          <w:lang w:val="en-US"/>
+        </w:rPr>
+        <w:t xml:space="preserve"> from the algorithm. </w:t>
+      </w:r>
+    </w:p>
+    <w:p>
+      <w:pPr>
+        <w:rPr>
+          <w:lang w:val="en-US"/>
+        </w:rPr>
+      </w:pPr>
+      <w:r>
+        <w:rPr>
+          <w:lang w:val="en-US"/>
+        </w:rPr>
+        <w:t xml:space="preserve">With </w:t>
+      </w:r>
+      <w:r>
+        <w:rPr>
+          <w:lang w:val="en-US"/>
+        </w:rPr>
+        <w:t>articles spanning in</w:t>
+      </w:r>
+      <w:r>
+        <w:rPr>
+          <w:lang w:val="en-US"/>
+        </w:rPr>
+        <w:t xml:space="preserve"> three different </w:t>
+      </w:r>
+      <w:r>
+        <w:rPr>
+          <w:lang w:val="en-US"/>
+        </w:rPr>
+        <w:t xml:space="preserve">main </w:t>
+      </w:r>
+      <w:r>
+        <w:rPr>
+          <w:lang w:val="en-US"/>
+        </w:rPr>
+        <w:t>categories</w:t>
+      </w:r>
+      <w:r>
+        <w:rPr>
+          <w:lang w:val="en-US"/>
+        </w:rPr>
+        <w:t xml:space="preserve"> that are also related to each other</w:t>
+      </w:r>
+      <w:r>
+        <w:rPr>
+          <w:lang w:val="en-US"/>
+        </w:rPr>
+        <w:t xml:space="preserve">, </w:t>
+      </w:r>
+      <w:r>
+        <w:rPr>
+          <w:lang w:val="en-US"/>
+        </w:rPr>
+        <w:t xml:space="preserve">for each </w:t>
+      </w:r>
+      <w:r>
+        <w:rPr>
+          <w:lang w:val="en-US"/>
+        </w:rPr>
+        <w:t>them</w:t>
+      </w:r>
+      <w:r>
+        <w:rPr>
+          <w:lang w:val="en-US"/>
+        </w:rPr>
+        <w:t xml:space="preserve">, there will be </w:t>
+      </w:r>
+      <w:r>
+        <w:rPr>
+          <w:lang w:val="en-US"/>
+        </w:rPr>
+        <w:t>some</w:t>
+      </w:r>
+      <w:r>
+        <w:rPr>
+          <w:lang w:val="en-US"/>
+        </w:rPr>
+        <w:t xml:space="preserve"> </w:t>
+      </w:r>
+      <w:r>
+        <w:rPr>
+          <w:lang w:val="en-US"/>
+        </w:rPr>
+        <w:t>positive hits (related articles)</w:t>
+      </w:r>
+      <w:r>
+        <w:rPr>
+          <w:lang w:val="en-US"/>
+        </w:rPr>
+        <w:t xml:space="preserve"> as</w:t>
+      </w:r>
+      <w:r>
+        <w:rPr>
+          <w:lang w:val="en-US"/>
+        </w:rPr>
+        <w:t xml:space="preserve"> well as</w:t>
+      </w:r>
+      <w:r>
+        <w:rPr>
+          <w:lang w:val="en-US"/>
+        </w:rPr>
+        <w:t xml:space="preserve"> false negatives</w:t>
+      </w:r>
+      <w:r>
+        <w:rPr>
+          <w:lang w:val="en-US"/>
+        </w:rPr>
+        <w:t>:</w:t>
+      </w:r>
+      <w:r>
+        <w:rPr>
+          <w:lang w:val="en-US"/>
+        </w:rPr>
+        <w:t xml:space="preserve"> </w:t>
+      </w:r>
+      <w:r>
+        <w:rPr>
+          <w:lang w:val="en-US"/>
+        </w:rPr>
+        <w:t>news/documents</w:t>
+      </w:r>
+      <w:r>
+        <w:rPr>
+          <w:lang w:val="en-US"/>
+        </w:rPr>
+        <w:t xml:space="preserve"> </w:t>
+      </w:r>
+      <w:r>
+        <w:rPr>
+          <w:lang w:val="en-US"/>
+        </w:rPr>
+        <w:t xml:space="preserve">that share </w:t>
+      </w:r>
+      <w:r>
+        <w:rPr>
+          <w:lang w:val="en-US"/>
+        </w:rPr>
+        <w:t xml:space="preserve">similar set of entity and keyword but convey different fields and are not related at all (for example: sports and politics). </w:t>
+      </w:r>
+      <w:r>
+        <w:rPr>
+          <w:lang w:val="en-US"/>
+        </w:rPr>
+        <w:t>With these “traps”, w</w:t>
+      </w:r>
+      <w:r>
+        <w:rPr>
+          <w:lang w:val="en-US"/>
+        </w:rPr>
+        <w:t xml:space="preserve">e </w:t>
+      </w:r>
+      <w:r>
+        <w:rPr>
+          <w:lang w:val="en-US"/>
+        </w:rPr>
+        <w:t xml:space="preserve">want to test if our algorithm can </w:t>
+      </w:r>
+      <w:r>
+        <w:rPr>
+          <w:lang w:val="en-US"/>
+        </w:rPr>
+        <w:t xml:space="preserve">truly </w:t>
+      </w:r>
+      <w:r>
+        <w:rPr>
+          <w:lang w:val="en-US"/>
+        </w:rPr>
+        <w:t>return the relevant information</w:t>
+      </w:r>
+      <w:r>
+        <w:rPr>
+          <w:lang w:val="en-US"/>
+        </w:rPr>
+        <w:t xml:space="preserve"> and</w:t>
+      </w:r>
+      <w:r>
+        <w:rPr>
+          <w:lang w:val="en-US"/>
+        </w:rPr>
+        <w:t xml:space="preserve"> how close the suggestion is to our annotation</w:t>
+      </w:r>
+      <w:r>
+        <w:rPr>
+          <w:lang w:val="en-US"/>
+        </w:rPr>
+        <w:t>.</w:t>
+      </w:r>
+    </w:p>
+    <w:p>
+      <w:pPr>
+        <w:rPr>
+          <w:lang w:val="en-US"/>
+        </w:rPr>
+      </w:pPr>
+      <w:r>
+        <w:rPr>
+          <w:lang w:val="en-US"/>
+        </w:rPr>
+        <w:t xml:space="preserve">Finally, </w:t>
+      </w:r>
+      <w:r>
+        <w:rPr>
+          <w:lang w:val="en-US"/>
+        </w:rPr>
+        <w:t xml:space="preserve">since our algorithm can </w:t>
+      </w:r>
+      <w:r>
+        <w:rPr>
+          <w:lang w:val="en-US"/>
+        </w:rPr>
+        <w:t>read through the whole article</w:t>
+      </w:r>
+      <w:r>
+        <w:rPr>
+          <w:lang w:val="en-US"/>
+        </w:rPr>
+        <w:t xml:space="preserve"> thoroughly, </w:t>
+      </w:r>
+      <w:r>
+        <w:rPr>
+          <w:lang w:val="en-US"/>
+        </w:rPr>
+        <w:t>it might discover interesting information that we missed</w:t>
+      </w:r>
+      <w:r>
+        <w:rPr>
+          <w:lang w:val="en-US"/>
+        </w:rPr>
+        <w:t xml:space="preserve"> as we only skimmed quickly through our database. </w:t>
+      </w:r>
+      <w:r>
+        <w:rPr>
+          <w:lang w:val="en-US"/>
+        </w:rPr>
+        <w:t>Skimming is</w:t>
+      </w:r>
+      <w:r>
+        <w:rPr>
+          <w:lang w:val="en-US"/>
+        </w:rPr>
+        <w:t xml:space="preserve"> </w:t>
+      </w:r>
+      <w:r>
+        <w:rPr>
+          <w:lang w:val="en-US"/>
+        </w:rPr>
+        <w:t>a realistic behavior though, since</w:t>
+      </w:r>
+      <w:r>
+        <w:rPr>
+          <w:lang w:val="en-US"/>
+        </w:rPr>
+        <w:t xml:space="preserve"> </w:t>
+      </w:r>
+      <w:r>
+        <w:rPr>
+          <w:lang w:val="en-US"/>
+        </w:rPr>
+        <w:t xml:space="preserve">most people only read the title or </w:t>
+      </w:r>
+      <w:r>
+        <w:rPr>
+          <w:lang w:val="en-US"/>
+        </w:rPr>
+        <w:t>consume</w:t>
+      </w:r>
+      <w:r>
+        <w:rPr>
+          <w:lang w:val="en-US"/>
+        </w:rPr>
+        <w:t xml:space="preserve"> through each news source quickly (</w:t>
+      </w:r>
+      <w:proofErr w:type="spellStart"/>
+      <w:r>
+        <w:rPr>
+          <w:lang w:val="en-US"/>
+        </w:rPr>
+        <w:t>Gabielkov</w:t>
+      </w:r>
+      <w:proofErr w:type="spellEnd"/>
+      <w:r>
+        <w:rPr>
+          <w:lang w:val="en-US"/>
+        </w:rPr>
+        <w:t xml:space="preserve">, Ramachandran, </w:t>
+      </w:r>
+      <w:proofErr w:type="spellStart"/>
+      <w:r>
+        <w:rPr>
+          <w:lang w:val="en-US"/>
+        </w:rPr>
+        <w:t>Chaintreau</w:t>
+      </w:r>
+      <w:proofErr w:type="spellEnd"/>
+      <w:r>
+        <w:rPr>
+          <w:lang w:val="en-US"/>
+        </w:rPr>
+        <w:t xml:space="preserve"> &amp;</w:t>
+      </w:r>
+      <w:r>
+        <w:rPr>
+          <w:lang w:val="en-US"/>
+        </w:rPr>
+        <w:t xml:space="preserve"> </w:t>
+      </w:r>
+      <w:proofErr w:type="spellStart"/>
+      <w:r>
+        <w:rPr>
+          <w:lang w:val="en-US"/>
+        </w:rPr>
+        <w:t>Legout</w:t>
+      </w:r>
+      <w:proofErr w:type="spellEnd"/>
+      <w:r>
+        <w:rPr>
+          <w:lang w:val="en-US"/>
+        </w:rPr>
+        <w:t>, 2016</w:t>
+      </w:r>
+      <w:r>
+        <w:rPr>
+          <w:lang w:val="en-US"/>
+        </w:rPr>
+        <w:t>)</w:t>
+      </w:r>
+      <w:r>
+        <w:rPr>
+          <w:lang w:val="en-US"/>
+        </w:rPr>
+        <w:t>.</w:t>
+      </w:r>
+    </w:p>
+    <w:p>
+      <w:pPr>
+        <w:rPr>
+          <w:i/>
+          <w:lang w:val="en-US"/>
+        </w:rPr>
+      </w:pPr>
+      <w:r>
+        <w:rPr>
+          <w:i/>
+          <w:lang w:val="en-US"/>
+        </w:rPr>
+        <w:t>Ref:</w:t>
+      </w:r>
+    </w:p>
+    <w:p>
+      <w:pPr>
+        <w:rPr>
+          <w:i/>
+          <w:lang w:val="en-US"/>
+        </w:rPr>
+      </w:pPr>
+      <w:r>
+        <w:rPr>
+          <w:i/>
+          <w:lang w:val="en-US"/>
+        </w:rPr>
+        <w:t xml:space="preserve">Maksym </w:t>
+      </w:r>
+      <w:proofErr w:type="spellStart"/>
+      <w:r>
+        <w:rPr>
+          <w:i/>
+          <w:lang w:val="en-US"/>
+        </w:rPr>
+        <w:t>Gabielkov</w:t>
+      </w:r>
+      <w:proofErr w:type="spellEnd"/>
+      <w:r>
+        <w:rPr>
+          <w:i/>
+          <w:lang w:val="en-US"/>
+        </w:rPr>
+        <w:t xml:space="preserve">, </w:t>
+      </w:r>
+      <w:proofErr w:type="spellStart"/>
+      <w:r>
+        <w:rPr>
+          <w:i/>
+          <w:lang w:val="en-US"/>
+        </w:rPr>
+        <w:t>Arthi</w:t>
+      </w:r>
+      <w:proofErr w:type="spellEnd"/>
+      <w:r>
+        <w:rPr>
+          <w:i/>
+          <w:lang w:val="en-US"/>
+        </w:rPr>
+        <w:t xml:space="preserve"> Ramachandran, Augustin </w:t>
+      </w:r>
+      <w:proofErr w:type="spellStart"/>
+      <w:r>
+        <w:rPr>
+          <w:i/>
+          <w:lang w:val="en-US"/>
+        </w:rPr>
+        <w:t>Chaintreau</w:t>
+      </w:r>
+      <w:proofErr w:type="spellEnd"/>
+      <w:r>
+        <w:rPr>
+          <w:i/>
+          <w:lang w:val="en-US"/>
+        </w:rPr>
+        <w:t xml:space="preserve">, Arnaud </w:t>
+      </w:r>
+      <w:proofErr w:type="spellStart"/>
+      <w:r>
+        <w:rPr>
+          <w:i/>
+          <w:lang w:val="en-US"/>
+        </w:rPr>
+        <w:t>Legout</w:t>
+      </w:r>
+      <w:proofErr w:type="spellEnd"/>
+      <w:r>
+        <w:rPr>
+          <w:i/>
+          <w:lang w:val="en-US"/>
+        </w:rPr>
+        <w:t xml:space="preserve">. Social Clicks: What and Who Gets Read on </w:t>
+      </w:r>
+      <w:proofErr w:type="gramStart"/>
+      <w:r>
+        <w:rPr>
+          <w:i/>
+          <w:lang w:val="en-US"/>
+        </w:rPr>
+        <w:t>Twitter?.</w:t>
+      </w:r>
+      <w:proofErr w:type="gramEnd"/>
+      <w:r>
+        <w:rPr>
+          <w:i/>
+          <w:lang w:val="en-US"/>
+        </w:rPr>
+        <w:t xml:space="preserve"> ACM SIGMETRICS / IFIP Performance 2016, Jun 2016, Antibes Juan-les-Pins, France. 2016</w:t>
+      </w:r>
+    </w:p>
+    <w:p>
+      <w:pPr>
+        <w:pStyle w:val="Heading2"/>
+        <w:rPr>
+          <w:lang w:val="en-US"/>
+        </w:rPr>
+      </w:pPr>
+      <w:bookmarkStart w:id="10" w:name="_Toc3060162"/>
+      <w:r>
+        <w:rPr>
+          <w:lang w:val="en-US"/>
+        </w:rPr>
+        <w:t>Required technologies</w:t>
+      </w:r>
+      <w:bookmarkEnd w:id="10"/>
+    </w:p>
+    <w:p>
+      <w:pPr>
+        <w:pStyle w:val="Heading3"/>
+        <w:rPr>
+          <w:lang w:val="en-US"/>
+        </w:rPr>
+      </w:pPr>
+      <w:bookmarkStart w:id="11" w:name="_Toc3060163"/>
+      <w:r>
+        <w:rPr>
+          <w:lang w:val="en-US"/>
+        </w:rPr>
+        <w:t>N</w:t>
+      </w:r>
+      <w:r>
+        <w:rPr>
+          <w:lang w:val="en-US"/>
+        </w:rPr>
+        <w:t>atural language processing</w:t>
+      </w:r>
+      <w:bookmarkEnd w:id="11"/>
+    </w:p>
+    <w:p>
+      <w:pPr>
+        <w:rPr>
+          <w:lang w:val="en-US"/>
+        </w:rPr>
+      </w:pPr>
+      <w:r>
+        <w:rPr>
+          <w:lang w:val="en-US"/>
+        </w:rPr>
         <w:t>(</w:t>
       </w:r>
       <w:r>
@@ -6637,7 +7438,7 @@
           <w:i/>
           <w:lang w:val="en-US"/>
         </w:rPr>
-        <w:t>Longer, maybe no reference needed</w:t>
+        <w:t>Consider rename the title</w:t>
       </w:r>
       <w:r>
         <w:rPr>
@@ -6649,161 +7450,39 @@
         <w:rPr>
           <w:lang w:val="en-US"/>
         </w:rPr>
-        <w:t>TDD – Test driven development -</w:t>
-      </w:r>
-      <w:r>
-        <w:rPr>
-          <w:lang w:val="en-US"/>
-        </w:rPr>
-        <w:t xml:space="preserve">To test the rigidity of our algorithm, we gathered a small dataset of 78 articles (+ 8 non-readable by the web content parser) – </w:t>
+        <w:t>(</w:t>
       </w:r>
       <w:r>
         <w:rPr>
           <w:i/>
           <w:lang w:val="en-US"/>
         </w:rPr>
-        <w:t>could be more, should update</w:t>
-      </w:r>
-      <w:r>
-        <w:rPr>
-          <w:lang w:val="en-US"/>
-        </w:rPr>
-        <w:t xml:space="preserve"> – with 3 main themes: Muslim in Europe (24 articles), Muslim in Asia (39 articles) and Asians in Europe (17 articles) (</w:t>
-      </w:r>
-      <w:r>
-        <w:rPr>
-          <w:i/>
-          <w:lang w:val="en-US"/>
-        </w:rPr>
-        <w:t xml:space="preserve">somehow, the number of articles in each categories and the total number doesn’t match. Something must be wrong with the </w:t>
-      </w:r>
-      <w:r>
-        <w:rPr>
-          <w:lang w:val="en-US"/>
-        </w:rPr>
-        <w:t>listing</w:t>
-      </w:r>
-      <w:r>
-        <w:rPr>
-          <w:i/>
-          <w:lang w:val="en-US"/>
-        </w:rPr>
-        <w:t>, we need to re-check these things</w:t>
-      </w:r>
-      <w:r>
-        <w:rPr>
-          <w:lang w:val="en-US"/>
-        </w:rPr>
-        <w:t xml:space="preserve">). </w:t>
-      </w:r>
-    </w:p>
-    <w:p>
-      <w:pPr>
-        <w:rPr>
-          <w:lang w:val="en-US"/>
-        </w:rPr>
-      </w:pPr>
+        <w:t>Lots of references in this, this is like a wildly researched fields</w:t>
+      </w:r>
+      <w:r>
+        <w:rPr>
+          <w:lang w:val="en-US"/>
+        </w:rPr>
+        <w:t xml:space="preserve">) </w:t>
+      </w:r>
+      <w:r>
+        <w:rPr>
+          <w:lang w:val="en-US"/>
+        </w:rPr>
+        <w:t xml:space="preserve">Named entity recognizer and sentiment analysis are two of the </w:t>
+      </w:r>
+      <w:r>
+        <w:rPr>
+          <w:lang w:val="en-US"/>
+        </w:rPr>
+        <w:t xml:space="preserve">many sub-tasks covered by </w:t>
+      </w:r>
       <w:r>
         <w:rPr>
           <w:lang w:val="en-US"/>
         </w:rPr>
         <w:lastRenderedPageBreak/>
-        <w:t>With these hand-picked data, we can look through each article, to judge for ourselves which we think is the most relevant, and which is not, and then, compare our result to the result returned from the algorithm and judge the result for ourselves. With these three different categories, we can make sure that there we will know if the algorithm returns the relevance information or not, how close is the suggestion and in some case, if the return result can even surpass our hand-picked solution (because human is flawed and cannot read through all these data).</w:t>
-      </w:r>
-    </w:p>
-    <w:p>
-      <w:pPr>
-        <w:pStyle w:val="Heading2"/>
-        <w:rPr>
-          <w:lang w:val="en-US"/>
-        </w:rPr>
-      </w:pPr>
-      <w:bookmarkStart w:id="10" w:name="_Toc3060162"/>
-      <w:r>
-        <w:rPr>
-          <w:lang w:val="en-US"/>
-        </w:rPr>
-        <w:t>Required technologies</w:t>
-      </w:r>
-      <w:bookmarkEnd w:id="10"/>
-    </w:p>
-    <w:p>
-      <w:pPr>
-        <w:pStyle w:val="Heading3"/>
-        <w:rPr>
-          <w:lang w:val="en-US"/>
-        </w:rPr>
-      </w:pPr>
-      <w:bookmarkStart w:id="11" w:name="_Toc3060163"/>
-      <w:r>
-        <w:rPr>
-          <w:lang w:val="en-US"/>
-        </w:rPr>
-        <w:t>N</w:t>
-      </w:r>
-      <w:r>
-        <w:rPr>
-          <w:lang w:val="en-US"/>
-        </w:rPr>
-        <w:t>atural language processing</w:t>
-      </w:r>
-      <w:bookmarkEnd w:id="11"/>
-    </w:p>
-    <w:p>
-      <w:pPr>
-        <w:rPr>
-          <w:lang w:val="en-US"/>
-        </w:rPr>
-      </w:pPr>
-      <w:r>
-        <w:rPr>
-          <w:lang w:val="en-US"/>
-        </w:rPr>
-        <w:t>(</w:t>
-      </w:r>
-      <w:r>
-        <w:rPr>
-          <w:i/>
-          <w:lang w:val="en-US"/>
-        </w:rPr>
-        <w:t>Consider rename the title</w:t>
-      </w:r>
-      <w:r>
-        <w:rPr>
-          <w:lang w:val="en-US"/>
-        </w:rPr>
-        <w:t xml:space="preserve">) </w:t>
-      </w:r>
-      <w:r>
-        <w:rPr>
-          <w:lang w:val="en-US"/>
-        </w:rPr>
-        <w:t>(</w:t>
-      </w:r>
-      <w:r>
-        <w:rPr>
-          <w:i/>
-          <w:lang w:val="en-US"/>
-        </w:rPr>
-        <w:t>Lots of references in this, this is like a wildly researched fields</w:t>
-      </w:r>
-      <w:r>
-        <w:rPr>
-          <w:lang w:val="en-US"/>
-        </w:rPr>
-        <w:t xml:space="preserve">) </w:t>
-      </w:r>
-      <w:r>
-        <w:rPr>
-          <w:lang w:val="en-US"/>
-        </w:rPr>
-        <w:t xml:space="preserve">Named entity recognizer and sentiment analysis are two of the </w:t>
-      </w:r>
-      <w:r>
-        <w:rPr>
-          <w:lang w:val="en-US"/>
-        </w:rPr>
-        <w:t xml:space="preserve">many sub-tasks covered by Natural language processing (NLP) technology, </w:t>
+        <w:t xml:space="preserve">Natural language processing (NLP) technology, </w:t>
       </w:r>
       <w:r>
         <w:rPr>
@@ -6952,14 +7631,7 @@
         <w:rPr>
           <w:lang w:val="en-US"/>
         </w:rPr>
-        <w:t xml:space="preserve">Named entity recognizer and Sentiment analysis can be easily created without NLP using a rule-based system. However, these basic tools are not good and sophisticated NLP tools are </w:t>
-      </w:r>
-      <w:r>
-        <w:rPr>
-          <w:lang w:val="en-US"/>
-        </w:rPr>
-        <w:lastRenderedPageBreak/>
-        <w:t xml:space="preserve">much better because they have a more complex system </w:t>
+        <w:t xml:space="preserve">Named entity recognizer and Sentiment analysis can be easily created without NLP using a rule-based system. However, these basic tools are not good and sophisticated NLP tools are much better because they have a more complex system </w:t>
       </w:r>
       <w:r>
         <w:rPr>
@@ -7085,7 +7757,7 @@
           <w:lang w:val="en-US"/>
         </w:rPr>
       </w:pPr>
-      <w:hyperlink r:id="rId17" w:history="1">
+      <w:hyperlink r:id="rId18" w:history="1">
         <w:r>
           <w:rPr>
             <w:rStyle w:val="Hyperlink"/>
@@ -7104,7 +7776,7 @@
           <w:lang w:val="en-US"/>
         </w:rPr>
       </w:pPr>
-      <w:hyperlink r:id="rId18" w:history="1">
+      <w:hyperlink r:id="rId19" w:history="1">
         <w:r>
           <w:rPr>
             <w:rStyle w:val="Hyperlink"/>
@@ -7608,14 +8280,7 @@
         <w:rPr>
           <w:lang w:val="en-US"/>
         </w:rPr>
-        <w:t xml:space="preserve">role and </w:t>
-      </w:r>
-      <w:r>
-        <w:rPr>
-          <w:lang w:val="en-US"/>
-        </w:rPr>
-        <w:lastRenderedPageBreak/>
-        <w:t xml:space="preserve">usage of Stanford </w:t>
+        <w:t xml:space="preserve">role and usage of Stanford </w:t>
       </w:r>
       <w:proofErr w:type="spellStart"/>
       <w:r>
@@ -7866,7 +8531,14 @@
         <w:rPr>
           <w:lang w:val="en-US"/>
         </w:rPr>
-        <w:t>the results outputted by</w:t>
+        <w:t xml:space="preserve">the results outputted </w:t>
+      </w:r>
+      <w:r>
+        <w:rPr>
+          <w:lang w:val="en-US"/>
+        </w:rPr>
+        <w:lastRenderedPageBreak/>
+        <w:t>by</w:t>
       </w:r>
       <w:r>
         <w:rPr>
@@ -8159,15 +8831,264 @@
           <w:i/>
           <w:lang w:val="en-US"/>
         </w:rPr>
-        <w:t xml:space="preserve">, and Christopher Manning. 2005. Incorporating Non-local Information into Information Extraction Systems by Gibbs Sampling. Proceedings of </w:t>
-      </w:r>
-      <w:r>
+        <w:t>, and Christopher Manning. 2005. Incorporating Non-local Information into Information Extraction Systems by Gibbs Sampling. Proceedings of the 43nd Annual Meeting of the Association for Computational Linguistics (ACL 2005), pp. 363-370</w:t>
+      </w:r>
+    </w:p>
+    <w:p>
+      <w:pPr>
         <w:rPr>
           <w:i/>
           <w:lang w:val="en-US"/>
         </w:rPr>
+      </w:pPr>
+      <w:r>
+        <w:rPr>
+          <w:i/>
+          <w:lang w:val="en-US"/>
+        </w:rPr>
+        <w:t xml:space="preserve">Richard </w:t>
+      </w:r>
+      <w:proofErr w:type="spellStart"/>
+      <w:r>
+        <w:rPr>
+          <w:i/>
+          <w:lang w:val="en-US"/>
+        </w:rPr>
+        <w:t>Socher</w:t>
+      </w:r>
+      <w:proofErr w:type="spellEnd"/>
+      <w:r>
+        <w:rPr>
+          <w:i/>
+          <w:lang w:val="en-US"/>
+        </w:rPr>
+        <w:t xml:space="preserve">, Alex </w:t>
+      </w:r>
+      <w:proofErr w:type="spellStart"/>
+      <w:r>
+        <w:rPr>
+          <w:i/>
+          <w:lang w:val="en-US"/>
+        </w:rPr>
+        <w:t>Perelygin</w:t>
+      </w:r>
+      <w:proofErr w:type="spellEnd"/>
+      <w:r>
+        <w:rPr>
+          <w:i/>
+          <w:lang w:val="en-US"/>
+        </w:rPr>
+        <w:t>, Jean Wu, Jason Chuang, Christopher Manning, Andrew Ng and Christopher Potts</w:t>
+      </w:r>
+      <w:r>
+        <w:rPr>
+          <w:i/>
+          <w:lang w:val="en-US"/>
+        </w:rPr>
+        <w:t xml:space="preserve">. </w:t>
+      </w:r>
+      <w:r>
+        <w:rPr>
+          <w:i/>
+          <w:lang w:val="en-US"/>
+        </w:rPr>
+        <w:t>Recursive Deep Models for Semantic Compositionality Over a Sentiment Treebank</w:t>
+      </w:r>
+      <w:r>
+        <w:rPr>
+          <w:i/>
+          <w:lang w:val="en-US"/>
+        </w:rPr>
+        <w:t xml:space="preserve">. </w:t>
+      </w:r>
+      <w:r>
+        <w:rPr>
+          <w:i/>
+          <w:lang w:val="en-US"/>
+        </w:rPr>
+        <w:t>Conference on Empirical Methods in Natural Language Processing (EMNLP 2013)</w:t>
+      </w:r>
+    </w:p>
+    <w:p>
+      <w:pPr>
+        <w:rPr>
+          <w:i/>
+          <w:lang w:val="en-US"/>
+        </w:rPr>
+      </w:pPr>
+      <w:r>
+        <w:rPr>
+          <w:i/>
+          <w:lang w:val="en-US"/>
+        </w:rPr>
+        <w:t xml:space="preserve">Gabor </w:t>
+      </w:r>
+      <w:proofErr w:type="spellStart"/>
+      <w:r>
+        <w:rPr>
+          <w:i/>
+          <w:lang w:val="en-US"/>
+        </w:rPr>
+        <w:t>Angeli</w:t>
+      </w:r>
+      <w:proofErr w:type="spellEnd"/>
+      <w:r>
+        <w:rPr>
+          <w:i/>
+          <w:lang w:val="en-US"/>
+        </w:rPr>
+        <w:t xml:space="preserve">, Melvin Johnson </w:t>
+      </w:r>
+      <w:proofErr w:type="spellStart"/>
+      <w:r>
+        <w:rPr>
+          <w:i/>
+          <w:lang w:val="en-US"/>
+        </w:rPr>
+        <w:t>Premkumar</w:t>
+      </w:r>
+      <w:proofErr w:type="spellEnd"/>
+      <w:r>
+        <w:rPr>
+          <w:i/>
+          <w:lang w:val="en-US"/>
+        </w:rPr>
+        <w:t xml:space="preserve">, and Christopher D. Manning. Leveraging Linguistic Structure </w:t>
+      </w:r>
+      <w:proofErr w:type="gramStart"/>
+      <w:r>
+        <w:rPr>
+          <w:i/>
+          <w:lang w:val="en-US"/>
+        </w:rPr>
+        <w:t>For</w:t>
+      </w:r>
+      <w:proofErr w:type="gramEnd"/>
+      <w:r>
+        <w:rPr>
+          <w:i/>
+          <w:lang w:val="en-US"/>
+        </w:rPr>
+        <w:t xml:space="preserve"> Open Domain Information Extraction. In Proceedings of the Association of Computational Linguistics (ACL), 2015.</w:t>
+      </w:r>
+    </w:p>
+    <w:p>
+      <w:pPr>
+        <w:pStyle w:val="Heading3"/>
+        <w:rPr>
+          <w:lang w:val="en-US"/>
+        </w:rPr>
+      </w:pPr>
+      <w:bookmarkStart w:id="15" w:name="_Toc3060167"/>
+      <w:r>
+        <w:rPr>
+          <w:lang w:val="en-US"/>
+        </w:rPr>
         <w:lastRenderedPageBreak/>
-        <w:t>the 43nd Annual Meeting of the Association for Computational Linguistics (ACL 2005), pp. 363-370</w:t>
+        <w:t>Node.js</w:t>
+      </w:r>
+      <w:bookmarkEnd w:id="15"/>
+    </w:p>
+    <w:p>
+      <w:pPr>
+        <w:rPr>
+          <w:lang w:val="en-US"/>
+        </w:rPr>
+      </w:pPr>
+      <w:r>
+        <w:rPr>
+          <w:lang w:val="en-US"/>
+        </w:rPr>
+        <w:t xml:space="preserve">Even though most of the works done in this report are prototype code to demonstrate and test our hypothesis, we want to continue working on our “Un-polarizing algorithm” after this thesis work is completed. We our final goal is to produce a product for people all around the world to use and thus, help creating a better society. With that in mind, we want to choose a programming language that is capable producing quality and stable code base for longevity, performant and highly scalable, but also flexible enough for changes in our prototype development. </w:t>
+      </w:r>
+    </w:p>
+    <w:p>
+      <w:pPr>
+        <w:rPr>
+          <w:lang w:val="en-US"/>
+        </w:rPr>
+      </w:pPr>
+      <w:r>
+        <w:rPr>
+          <w:lang w:val="en-US"/>
+        </w:rPr>
+        <w:t>Node.js comes to mind as the perfect candidate for our requirements as its multi-</w:t>
+      </w:r>
+      <w:r>
+        <w:rPr>
+          <w:lang w:val="en-US"/>
+        </w:rPr>
+        <w:t>paradigm</w:t>
+      </w:r>
+      <w:r>
+        <w:rPr>
+          <w:lang w:val="en-US"/>
+        </w:rPr>
+        <w:t xml:space="preserve"> nature and its giant ecosystem of libraries (</w:t>
+      </w:r>
+      <w:proofErr w:type="spellStart"/>
+      <w:r>
+        <w:rPr>
+          <w:lang w:val="en-US"/>
+        </w:rPr>
+        <w:t>Tilkov</w:t>
+      </w:r>
+      <w:proofErr w:type="spellEnd"/>
+      <w:r>
+        <w:rPr>
+          <w:lang w:val="en-US"/>
+        </w:rPr>
+        <w:t xml:space="preserve"> </w:t>
+      </w:r>
+      <w:r>
+        <w:rPr>
+          <w:lang w:val="en-US"/>
+        </w:rPr>
+        <w:t>&amp;</w:t>
+      </w:r>
+      <w:r>
+        <w:rPr>
+          <w:lang w:val="en-US"/>
+        </w:rPr>
+        <w:t xml:space="preserve"> </w:t>
+      </w:r>
+      <w:proofErr w:type="spellStart"/>
+      <w:r>
+        <w:rPr>
+          <w:lang w:val="en-US"/>
+        </w:rPr>
+        <w:t>Vinoski</w:t>
+      </w:r>
+      <w:proofErr w:type="spellEnd"/>
+      <w:r>
+        <w:rPr>
+          <w:lang w:val="en-US"/>
+        </w:rPr>
+        <w:t>, 2010) allows quickly creation, testing and modification of our prototype with little overhead cost. Several benchmarks also prove the superior performance of a Nodejs web system when compare to other popular technologies like PHP and Python (</w:t>
+      </w:r>
+      <w:r>
+        <w:rPr>
+          <w:lang w:val="en-US"/>
+        </w:rPr>
+        <w:t xml:space="preserve">Lei, Ma </w:t>
+      </w:r>
+      <w:r>
+        <w:rPr>
+          <w:lang w:val="en-US"/>
+        </w:rPr>
+        <w:t>&amp;</w:t>
+      </w:r>
+      <w:r>
+        <w:rPr>
+          <w:lang w:val="en-US"/>
+        </w:rPr>
+        <w:t xml:space="preserve"> Tan</w:t>
+      </w:r>
+      <w:r>
+        <w:rPr>
+          <w:lang w:val="en-US"/>
+        </w:rPr>
+        <w:t>, 2014), which shows the potential of node.js for longevity and development of industrial application.</w:t>
       </w:r>
     </w:p>
     <w:p>
@@ -8182,7 +9103,22 @@
           <w:i/>
           <w:lang w:val="en-US"/>
         </w:rPr>
-        <w:t xml:space="preserve">Richard </w:t>
+        <w:t>Ref:</w:t>
+      </w:r>
+    </w:p>
+    <w:p>
+      <w:pPr>
+        <w:rPr>
+          <w:i/>
+          <w:lang w:val="en-US"/>
+        </w:rPr>
+      </w:pPr>
+      <w:r>
+        <w:rPr>
+          <w:i/>
+          <w:lang w:val="en-US"/>
+        </w:rPr>
+        <w:t xml:space="preserve">S. </w:t>
       </w:r>
       <w:proofErr w:type="spellStart"/>
       <w:r>
@@ -8190,7 +9126,7 @@
           <w:i/>
           <w:lang w:val="en-US"/>
         </w:rPr>
-        <w:t>Socher</w:t>
+        <w:t>Tilkov</w:t>
       </w:r>
       <w:proofErr w:type="spellEnd"/>
       <w:r>
@@ -8198,7 +9134,7 @@
           <w:i/>
           <w:lang w:val="en-US"/>
         </w:rPr>
-        <w:t xml:space="preserve">, Alex </w:t>
+        <w:t xml:space="preserve"> and S. </w:t>
       </w:r>
       <w:proofErr w:type="spellStart"/>
       <w:r>
@@ -8206,7 +9142,7 @@
           <w:i/>
           <w:lang w:val="en-US"/>
         </w:rPr>
-        <w:t>Perelygin</w:t>
+        <w:t>Vinoski</w:t>
       </w:r>
       <w:proofErr w:type="spellEnd"/>
       <w:r>
@@ -8214,35 +9150,37 @@
           <w:i/>
           <w:lang w:val="en-US"/>
         </w:rPr>
-        <w:t>, Jean Wu, Jason Chuang, Christopher Manning, Andrew Ng and Christopher Potts</w:t>
-      </w:r>
-      <w:r>
+        <w:t>, "Node.js: Using JavaScript to Build High-Performance Network Programs," in IEEE Internet Computing, vol. 14, no. 6, pp. 80-83, Nov.-Dec. 2010.</w:t>
+      </w:r>
+    </w:p>
+    <w:p>
+      <w:pPr>
         <w:rPr>
           <w:i/>
           <w:lang w:val="en-US"/>
         </w:rPr>
-        <w:t xml:space="preserve">. </w:t>
-      </w:r>
+      </w:pPr>
       <w:r>
         <w:rPr>
           <w:i/>
           <w:lang w:val="en-US"/>
         </w:rPr>
-        <w:t>Recursive Deep Models for Semantic Compositionality Over a Sentiment Treebank</w:t>
-      </w:r>
-      <w:r>
+        <w:t>http://ieeexplore.ieee.org/stamp/stamp.jsp?tp=&amp;arnumber=5617064&amp;isnumber=5617049</w:t>
+      </w:r>
+    </w:p>
+    <w:p>
+      <w:pPr>
         <w:rPr>
           <w:i/>
           <w:lang w:val="en-US"/>
         </w:rPr>
-        <w:t xml:space="preserve">. </w:t>
-      </w:r>
+      </w:pPr>
       <w:r>
         <w:rPr>
           <w:i/>
           <w:lang w:val="en-US"/>
         </w:rPr>
-        <w:t>Conference on Empirical Methods in Natural Language Processing (EMNLP 2013)</w:t>
+        <w:t>K. Lei, Y. Ma and Z. Tan, "Performance Comparison and Evaluation of Web Development Technologies in PHP, Python, and Node.js," 2014 IEEE 17th International Conference on Computational Science and Engineering, Chengdu, 2014, pp. 661-668.</w:t>
       </w:r>
     </w:p>
     <w:p>
@@ -8257,426 +9195,159 @@
           <w:i/>
           <w:lang w:val="en-US"/>
         </w:rPr>
-        <w:t xml:space="preserve">Gabor </w:t>
+        <w:t>http://ieeexplore.ieee.org/stamp/stamp.jsp?tp=&amp;arnumber=7023652&amp;isnumber=7023510</w:t>
+      </w:r>
+    </w:p>
+    <w:p>
+      <w:pPr>
+        <w:pStyle w:val="Heading3"/>
+        <w:rPr>
+          <w:lang w:val="en-US"/>
+        </w:rPr>
+      </w:pPr>
+      <w:bookmarkStart w:id="16" w:name="_Toc3060168"/>
+      <w:r>
+        <w:rPr>
+          <w:lang w:val="en-US"/>
+        </w:rPr>
+        <w:t>Version control</w:t>
+      </w:r>
+      <w:r>
+        <w:rPr>
+          <w:lang w:val="en-US"/>
+        </w:rPr>
+        <w:t xml:space="preserve"> system</w:t>
+      </w:r>
+      <w:r>
+        <w:rPr>
+          <w:lang w:val="en-US"/>
+        </w:rPr>
+        <w:t xml:space="preserve">, </w:t>
+      </w:r>
+      <w:r>
+        <w:rPr>
+          <w:lang w:val="en-US"/>
+        </w:rPr>
+        <w:t>Git and GitHub</w:t>
+      </w:r>
+      <w:bookmarkEnd w:id="16"/>
+    </w:p>
+    <w:p>
+      <w:pPr>
+        <w:rPr>
+          <w:lang w:val="en-US"/>
+        </w:rPr>
+      </w:pPr>
+      <w:r>
+        <w:rPr>
+          <w:lang w:val="en-US"/>
+        </w:rPr>
+        <w:t>A version control system (VCS) is “a tool that tracks different versions of software or other content” (</w:t>
       </w:r>
       <w:proofErr w:type="spellStart"/>
       <w:r>
         <w:rPr>
-          <w:i/>
-          <w:lang w:val="en-US"/>
-        </w:rPr>
-        <w:t>Angeli</w:t>
+          <w:rStyle w:val="Hyperlink"/>
+          <w:lang w:val="en-US"/>
+        </w:rPr>
+        <w:t>Loeliger</w:t>
       </w:r>
       <w:proofErr w:type="spellEnd"/>
       <w:r>
         <w:rPr>
-          <w:i/>
-          <w:lang w:val="en-US"/>
-        </w:rPr>
-        <w:t xml:space="preserve">, Melvin Johnson </w:t>
+          <w:rStyle w:val="Hyperlink"/>
+          <w:lang w:val="en-US"/>
+        </w:rPr>
+        <w:t xml:space="preserve">, Jon, </w:t>
+      </w:r>
+      <w:r>
+        <w:rPr>
+          <w:rStyle w:val="Hyperlink"/>
+          <w:lang w:val="en-US"/>
+        </w:rPr>
+        <w:t>&amp;</w:t>
+      </w:r>
+      <w:r>
+        <w:rPr>
+          <w:rStyle w:val="Hyperlink"/>
+          <w:lang w:val="en-US"/>
+        </w:rPr>
+        <w:t xml:space="preserve"> McCullough, 2012</w:t>
+      </w:r>
+      <w:r>
+        <w:rPr>
+          <w:lang w:val="en-US"/>
+        </w:rPr>
+        <w:t xml:space="preserve">). </w:t>
+      </w:r>
+      <w:r>
+        <w:rPr>
+          <w:lang w:val="en-US"/>
+        </w:rPr>
+        <w:t xml:space="preserve">Using </w:t>
+      </w:r>
+      <w:r>
+        <w:rPr>
+          <w:lang w:val="en-US"/>
+        </w:rPr>
+        <w:t xml:space="preserve">VCS </w:t>
+      </w:r>
+      <w:r>
+        <w:rPr>
+          <w:lang w:val="en-US"/>
+        </w:rPr>
+        <w:t>is considered as</w:t>
+      </w:r>
+      <w:r>
+        <w:rPr>
+          <w:lang w:val="en-US"/>
+        </w:rPr>
+        <w:t xml:space="preserve"> one of</w:t>
+      </w:r>
+      <w:r>
+        <w:rPr>
+          <w:lang w:val="en-US"/>
+        </w:rPr>
+        <w:t xml:space="preserve"> software development best practices, even just for </w:t>
+      </w:r>
+      <w:r>
+        <w:rPr>
+          <w:lang w:val="en-US"/>
+        </w:rPr>
+        <w:t xml:space="preserve">a </w:t>
+      </w:r>
+      <w:r>
+        <w:rPr>
+          <w:lang w:val="en-US"/>
+        </w:rPr>
+        <w:t>personal project (</w:t>
       </w:r>
       <w:proofErr w:type="spellStart"/>
       <w:r>
         <w:rPr>
-          <w:i/>
-          <w:lang w:val="en-US"/>
-        </w:rPr>
-        <w:t>Premkumar</w:t>
+          <w:lang w:val="en-US"/>
+        </w:rPr>
+        <w:t>Spinellis</w:t>
       </w:r>
       <w:proofErr w:type="spellEnd"/>
       <w:r>
         <w:rPr>
-          <w:i/>
-          <w:lang w:val="en-US"/>
-        </w:rPr>
-        <w:t xml:space="preserve">, and Christopher D. Manning. Leveraging Linguistic Structure </w:t>
-      </w:r>
-      <w:proofErr w:type="gramStart"/>
-      <w:r>
-        <w:rPr>
-          <w:i/>
-          <w:lang w:val="en-US"/>
-        </w:rPr>
-        <w:t>For</w:t>
-      </w:r>
-      <w:proofErr w:type="gramEnd"/>
-      <w:r>
-        <w:rPr>
-          <w:i/>
-          <w:lang w:val="en-US"/>
-        </w:rPr>
-        <w:t xml:space="preserve"> Open Domain Information Extraction. In Proceedings of the Association of Computational Linguistics (ACL), 2015.</w:t>
-      </w:r>
-    </w:p>
-    <w:p>
-      <w:pPr>
-        <w:pStyle w:val="Heading3"/>
-        <w:rPr>
-          <w:lang w:val="en-US"/>
-        </w:rPr>
-      </w:pPr>
-      <w:bookmarkStart w:id="15" w:name="_Toc3060167"/>
-      <w:r>
-        <w:rPr>
-          <w:lang w:val="en-US"/>
-        </w:rPr>
-        <w:t>Node.js</w:t>
-      </w:r>
-      <w:bookmarkEnd w:id="15"/>
-    </w:p>
-    <w:p>
-      <w:pPr>
-        <w:rPr>
-          <w:lang w:val="en-US"/>
-        </w:rPr>
-      </w:pPr>
-      <w:r>
-        <w:rPr>
-          <w:lang w:val="en-US"/>
-        </w:rPr>
-        <w:t xml:space="preserve">Even though most of the works done in this report are prototype code to demonstrate and test our hypothesis, we want to continue working on our “Un-polarizing algorithm” after this thesis work is completed. We our final goal is to produce a product for people all around the world to use and thus, help creating a better society. With that in mind, we want to choose a programming language that is capable producing quality and stable code base for longevity, performant and highly scalable, but also flexible enough for changes in our prototype development. </w:t>
-      </w:r>
-    </w:p>
-    <w:p>
-      <w:pPr>
-        <w:rPr>
-          <w:lang w:val="en-US"/>
-        </w:rPr>
-      </w:pPr>
-      <w:r>
-        <w:rPr>
-          <w:lang w:val="en-US"/>
-        </w:rPr>
-        <w:t>Node.js comes to mind as the perfect candidate for our requirements as its multi-</w:t>
-      </w:r>
-      <w:r>
-        <w:rPr>
-          <w:lang w:val="en-US"/>
-        </w:rPr>
-        <w:t>paradigm</w:t>
-      </w:r>
-      <w:r>
-        <w:rPr>
-          <w:lang w:val="en-US"/>
-        </w:rPr>
-        <w:t xml:space="preserve"> nature and its giant ecosystem of libraries (</w:t>
-      </w:r>
-      <w:proofErr w:type="spellStart"/>
-      <w:r>
-        <w:rPr>
-          <w:lang w:val="en-US"/>
-        </w:rPr>
-        <w:t>Tilkov</w:t>
-      </w:r>
-      <w:proofErr w:type="spellEnd"/>
-      <w:r>
-        <w:rPr>
-          <w:lang w:val="en-US"/>
-        </w:rPr>
-        <w:t xml:space="preserve"> </w:t>
-      </w:r>
-      <w:r>
-        <w:rPr>
-          <w:lang w:val="en-US"/>
-        </w:rPr>
-        <w:t>&amp;</w:t>
-      </w:r>
-      <w:r>
-        <w:rPr>
-          <w:lang w:val="en-US"/>
-        </w:rPr>
-        <w:t xml:space="preserve"> </w:t>
-      </w:r>
-      <w:proofErr w:type="spellStart"/>
-      <w:r>
-        <w:rPr>
-          <w:lang w:val="en-US"/>
-        </w:rPr>
-        <w:t>Vinoski</w:t>
-      </w:r>
-      <w:proofErr w:type="spellEnd"/>
-      <w:r>
-        <w:rPr>
-          <w:lang w:val="en-US"/>
-        </w:rPr>
-        <w:t>, 2010) allows quickly creation, testing and modification of our prototype with little overhead cost. Several benchmarks also prove the superior performance of a Nodejs web system when compare to other popular technologies like PHP and Python (</w:t>
-      </w:r>
-      <w:r>
-        <w:rPr>
-          <w:lang w:val="en-US"/>
-        </w:rPr>
-        <w:t xml:space="preserve">Lei, Ma </w:t>
-      </w:r>
-      <w:r>
-        <w:rPr>
-          <w:lang w:val="en-US"/>
-        </w:rPr>
-        <w:t>&amp;</w:t>
-      </w:r>
-      <w:r>
-        <w:rPr>
-          <w:lang w:val="en-US"/>
-        </w:rPr>
-        <w:t xml:space="preserve"> Tan</w:t>
-      </w:r>
-      <w:r>
-        <w:rPr>
-          <w:lang w:val="en-US"/>
-        </w:rPr>
-        <w:t>, 2014), which shows the potential of node.js for longevity and development of industrial application.</w:t>
-      </w:r>
-    </w:p>
-    <w:p>
-      <w:pPr>
-        <w:rPr>
-          <w:i/>
-          <w:lang w:val="en-US"/>
-        </w:rPr>
-      </w:pPr>
-      <w:r>
-        <w:rPr>
-          <w:i/>
-          <w:lang w:val="en-US"/>
-        </w:rPr>
-        <w:t>Ref:</w:t>
-      </w:r>
-    </w:p>
-    <w:p>
-      <w:pPr>
-        <w:rPr>
-          <w:i/>
-          <w:lang w:val="en-US"/>
-        </w:rPr>
-      </w:pPr>
-      <w:r>
-        <w:rPr>
-          <w:i/>
-          <w:lang w:val="en-US"/>
-        </w:rPr>
-        <w:t xml:space="preserve">S. </w:t>
-      </w:r>
-      <w:proofErr w:type="spellStart"/>
-      <w:r>
-        <w:rPr>
-          <w:i/>
-          <w:lang w:val="en-US"/>
-        </w:rPr>
-        <w:t>Tilkov</w:t>
-      </w:r>
-      <w:proofErr w:type="spellEnd"/>
-      <w:r>
-        <w:rPr>
-          <w:i/>
-          <w:lang w:val="en-US"/>
-        </w:rPr>
-        <w:t xml:space="preserve"> and S. </w:t>
-      </w:r>
-      <w:proofErr w:type="spellStart"/>
-      <w:r>
-        <w:rPr>
-          <w:i/>
-          <w:lang w:val="en-US"/>
-        </w:rPr>
-        <w:t>Vinoski</w:t>
-      </w:r>
-      <w:proofErr w:type="spellEnd"/>
-      <w:r>
-        <w:rPr>
-          <w:i/>
-          <w:lang w:val="en-US"/>
-        </w:rPr>
-        <w:t>, "Node.js: Using JavaScript to Build High-Performance Network Programs," in IEEE Internet Computing, vol. 14, no. 6, pp. 80-83, Nov.-Dec. 2010.</w:t>
-      </w:r>
-    </w:p>
-    <w:p>
-      <w:pPr>
-        <w:rPr>
-          <w:i/>
-          <w:lang w:val="en-US"/>
-        </w:rPr>
-      </w:pPr>
-      <w:r>
-        <w:rPr>
-          <w:i/>
+          <w:lang w:val="en-US"/>
+        </w:rPr>
+        <w:t xml:space="preserve">, 2005). </w:t>
+      </w:r>
+      <w:r>
+        <w:rPr>
+          <w:lang w:val="en-US"/>
+        </w:rPr>
+        <w:t xml:space="preserve">As we are </w:t>
+      </w:r>
+      <w:r>
+        <w:rPr>
           <w:lang w:val="en-US"/>
         </w:rPr>
         <w:lastRenderedPageBreak/>
-        <w:t>http://ieeexplore.ieee.org/stamp/stamp.jsp?tp=&amp;arnumber=5617064&amp;isnumber=5617049</w:t>
-      </w:r>
-    </w:p>
-    <w:p>
-      <w:pPr>
-        <w:rPr>
-          <w:i/>
-          <w:lang w:val="en-US"/>
-        </w:rPr>
-      </w:pPr>
-      <w:r>
-        <w:rPr>
-          <w:i/>
-          <w:lang w:val="en-US"/>
-        </w:rPr>
-        <w:t>K. Lei, Y. Ma and Z. Tan, "Performance Comparison and Evaluation of Web Development Technologies in PHP, Python, and Node.js," 2014 IEEE 17th International Conference on Computational Science and Engineering, Chengdu, 2014, pp. 661-668.</w:t>
-      </w:r>
-    </w:p>
-    <w:p>
-      <w:pPr>
-        <w:rPr>
-          <w:i/>
-          <w:lang w:val="en-US"/>
-        </w:rPr>
-      </w:pPr>
-      <w:r>
-        <w:rPr>
-          <w:i/>
-          <w:lang w:val="en-US"/>
-        </w:rPr>
-        <w:t>http://ieeexplore.ieee.org/stamp/stamp.jsp?tp=&amp;arnumber=7023652&amp;isnumber=7023510</w:t>
-      </w:r>
-    </w:p>
-    <w:p>
-      <w:pPr>
-        <w:pStyle w:val="Heading3"/>
-        <w:rPr>
-          <w:lang w:val="en-US"/>
-        </w:rPr>
-      </w:pPr>
-      <w:bookmarkStart w:id="16" w:name="_Toc3060168"/>
-      <w:r>
-        <w:rPr>
-          <w:lang w:val="en-US"/>
-        </w:rPr>
-        <w:t>Version control</w:t>
-      </w:r>
-      <w:r>
-        <w:rPr>
-          <w:lang w:val="en-US"/>
-        </w:rPr>
-        <w:t xml:space="preserve"> system</w:t>
-      </w:r>
-      <w:r>
-        <w:rPr>
-          <w:lang w:val="en-US"/>
-        </w:rPr>
-        <w:t xml:space="preserve">, </w:t>
-      </w:r>
-      <w:r>
-        <w:rPr>
-          <w:lang w:val="en-US"/>
-        </w:rPr>
-        <w:t>Git and GitHub</w:t>
-      </w:r>
-      <w:bookmarkEnd w:id="16"/>
-    </w:p>
-    <w:p>
-      <w:pPr>
-        <w:rPr>
-          <w:lang w:val="en-US"/>
-        </w:rPr>
-      </w:pPr>
-      <w:r>
-        <w:rPr>
-          <w:lang w:val="en-US"/>
-        </w:rPr>
-        <w:t>A version control system (VCS) is “a tool that tracks different versions of software or other content” (</w:t>
-      </w:r>
-      <w:proofErr w:type="spellStart"/>
-      <w:r>
-        <w:rPr>
-          <w:rStyle w:val="Hyperlink"/>
-          <w:lang w:val="en-US"/>
-        </w:rPr>
-        <w:t>Loeliger</w:t>
-      </w:r>
-      <w:proofErr w:type="spellEnd"/>
-      <w:r>
-        <w:rPr>
-          <w:rStyle w:val="Hyperlink"/>
-          <w:lang w:val="en-US"/>
-        </w:rPr>
-        <w:t xml:space="preserve">, Jon, </w:t>
-      </w:r>
-      <w:r>
-        <w:rPr>
-          <w:rStyle w:val="Hyperlink"/>
-          <w:lang w:val="en-US"/>
-        </w:rPr>
-        <w:t>&amp;</w:t>
-      </w:r>
-      <w:r>
-        <w:rPr>
-          <w:rStyle w:val="Hyperlink"/>
-          <w:lang w:val="en-US"/>
-        </w:rPr>
-        <w:t xml:space="preserve"> McCullough, 2012</w:t>
-      </w:r>
-      <w:r>
-        <w:rPr>
-          <w:lang w:val="en-US"/>
-        </w:rPr>
-        <w:t xml:space="preserve">). </w:t>
-      </w:r>
-      <w:r>
-        <w:rPr>
-          <w:lang w:val="en-US"/>
-        </w:rPr>
-        <w:t xml:space="preserve">Using </w:t>
-      </w:r>
-      <w:r>
-        <w:rPr>
-          <w:lang w:val="en-US"/>
-        </w:rPr>
-        <w:t xml:space="preserve">VCS </w:t>
-      </w:r>
-      <w:r>
-        <w:rPr>
-          <w:lang w:val="en-US"/>
-        </w:rPr>
-        <w:t>is considered as</w:t>
-      </w:r>
-      <w:r>
-        <w:rPr>
-          <w:lang w:val="en-US"/>
-        </w:rPr>
-        <w:t xml:space="preserve"> one of</w:t>
-      </w:r>
-      <w:r>
-        <w:rPr>
-          <w:lang w:val="en-US"/>
-        </w:rPr>
-        <w:t xml:space="preserve"> software development best practices, even just for </w:t>
-      </w:r>
-      <w:r>
-        <w:rPr>
-          <w:lang w:val="en-US"/>
-        </w:rPr>
-        <w:t xml:space="preserve">a </w:t>
-      </w:r>
-      <w:r>
-        <w:rPr>
-          <w:lang w:val="en-US"/>
-        </w:rPr>
-        <w:t>personal project (</w:t>
-      </w:r>
-      <w:proofErr w:type="spellStart"/>
-      <w:r>
-        <w:rPr>
-          <w:lang w:val="en-US"/>
-        </w:rPr>
-        <w:t>Spinellis</w:t>
-      </w:r>
-      <w:proofErr w:type="spellEnd"/>
-      <w:r>
-        <w:rPr>
-          <w:lang w:val="en-US"/>
-        </w:rPr>
-        <w:t xml:space="preserve">, 2005). </w:t>
-      </w:r>
-      <w:r>
-        <w:rPr>
-          <w:lang w:val="en-US"/>
-        </w:rPr>
-        <w:t xml:space="preserve">As we are creating a software prototype to evaluate our hypothesis and algorithm, </w:t>
+        <w:t xml:space="preserve">creating a software prototype to evaluate our hypothesis and algorithm, </w:t>
       </w:r>
       <w:r>
         <w:rPr>
@@ -9089,7 +9760,6 @@
           <w:i/>
           <w:lang w:val="en-US"/>
         </w:rPr>
-        <w:lastRenderedPageBreak/>
         <w:t>Ref:</w:t>
       </w:r>
     </w:p>
@@ -9138,7 +9808,7 @@
           <w:lang w:val="en-US"/>
         </w:rPr>
       </w:pPr>
-      <w:hyperlink r:id="rId19" w:history="1">
+      <w:hyperlink r:id="rId20" w:history="1">
         <w:r>
           <w:rPr>
             <w:rStyle w:val="Hyperlink"/>
@@ -15558,7 +16228,7 @@
                           </pic:cNvPicPr>
                         </pic:nvPicPr>
                         <pic:blipFill>
-                          <a:blip r:embed="rId20">
+                          <a:blip r:embed="rId21">
                             <a:extLst>
                               <a:ext uri="{28A0092B-C50C-407E-A947-70E740481C1C}">
                                 <a14:useLocalDpi xmlns:a14="http://schemas.microsoft.com/office/drawing/2010/main" val="0"/>
@@ -16439,7 +17109,7 @@
                     </pic:cNvPicPr>
                   </pic:nvPicPr>
                   <pic:blipFill>
-                    <a:blip r:embed="rId21" cstate="print">
+                    <a:blip r:embed="rId22" cstate="print">
                       <a:extLst>
                         <a:ext uri="{28A0092B-C50C-407E-A947-70E740481C1C}">
                           <a14:useLocalDpi xmlns:a14="http://schemas.microsoft.com/office/drawing/2010/main" val="0"/>
@@ -16901,7 +17571,7 @@
                           </pic:cNvPicPr>
                         </pic:nvPicPr>
                         <pic:blipFill>
-                          <a:blip r:embed="rId22">
+                          <a:blip r:embed="rId23">
                             <a:extLst>
                               <a:ext uri="{28A0092B-C50C-407E-A947-70E740481C1C}">
                                 <a14:useLocalDpi xmlns:a14="http://schemas.microsoft.com/office/drawing/2010/main" val="0"/>
@@ -18248,7 +18918,7 @@
                           </pic:cNvPicPr>
                         </pic:nvPicPr>
                         <pic:blipFill>
-                          <a:blip r:embed="rId23">
+                          <a:blip r:embed="rId24">
                             <a:extLst>
                               <a:ext uri="{28A0092B-C50C-407E-A947-70E740481C1C}">
                                 <a14:useLocalDpi xmlns:a14="http://schemas.microsoft.com/office/drawing/2010/main" val="0"/>
@@ -18842,7 +19512,7 @@
         </w:rPr>
         <w:t>For processing the relation verbs, using wordnet (</w:t>
       </w:r>
-      <w:hyperlink r:id="rId24" w:history="1">
+      <w:hyperlink r:id="rId25" w:history="1">
         <w:r>
           <w:rPr>
             <w:rStyle w:val="Hyperlink"/>
@@ -20996,8 +21666,8 @@
       <w:bookmarkEnd w:id="50"/>
     </w:p>
     <w:sectPr>
-      <w:headerReference w:type="default" r:id="rId25"/>
-      <w:footerReference w:type="default" r:id="rId26"/>
+      <w:headerReference w:type="default" r:id="rId26"/>
+      <w:footerReference w:type="default" r:id="rId27"/>
       <w:pgSz w:w="11906" w:h="16838" w:code="9"/>
       <w:pgMar w:top="1985" w:right="1134" w:bottom="1985" w:left="1985" w:header="708" w:footer="708" w:gutter="0"/>
       <w:pgNumType w:start="1"/>
@@ -22529,6 +23199,119 @@
     </w:lvl>
   </w:abstractNum>
   <w:abstractNum w:abstractNumId="19" w15:restartNumberingAfterBreak="0">
+    <w:nsid w:val="44245FB6"/>
+    <w:multiLevelType w:val="hybridMultilevel"/>
+    <w:tmpl w:val="1E88C9C4"/>
+    <w:lvl w:ilvl="0" w:tplc="04090001">
+      <w:start w:val="1"/>
+      <w:numFmt w:val="bullet"/>
+      <w:lvlText w:val=""/>
+      <w:lvlJc w:val="left"/>
+      <w:pPr>
+        <w:ind w:left="720" w:hanging="360"/>
+      </w:pPr>
+      <w:rPr>
+        <w:rFonts w:ascii="Symbol" w:hAnsi="Symbol" w:hint="default"/>
+      </w:rPr>
+    </w:lvl>
+    <w:lvl w:ilvl="1" w:tplc="04090003" w:tentative="1">
+      <w:start w:val="1"/>
+      <w:numFmt w:val="bullet"/>
+      <w:lvlText w:val="o"/>
+      <w:lvlJc w:val="left"/>
+      <w:pPr>
+        <w:ind w:left="1440" w:hanging="360"/>
+      </w:pPr>
+      <w:rPr>
+        <w:rFonts w:ascii="Courier New" w:hAnsi="Courier New" w:cs="Courier New" w:hint="default"/>
+      </w:rPr>
+    </w:lvl>
+    <w:lvl w:ilvl="2" w:tplc="04090005" w:tentative="1">
+      <w:start w:val="1"/>
+      <w:numFmt w:val="bullet"/>
+      <w:lvlText w:val=""/>
+      <w:lvlJc w:val="left"/>
+      <w:pPr>
+        <w:ind w:left="2160" w:hanging="360"/>
+      </w:pPr>
+      <w:rPr>
+        <w:rFonts w:ascii="Wingdings" w:hAnsi="Wingdings" w:hint="default"/>
+      </w:rPr>
+    </w:lvl>
+    <w:lvl w:ilvl="3" w:tplc="04090001" w:tentative="1">
+      <w:start w:val="1"/>
+      <w:numFmt w:val="bullet"/>
+      <w:lvlText w:val=""/>
+      <w:lvlJc w:val="left"/>
+      <w:pPr>
+        <w:ind w:left="2880" w:hanging="360"/>
+      </w:pPr>
+      <w:rPr>
+        <w:rFonts w:ascii="Symbol" w:hAnsi="Symbol" w:hint="default"/>
+      </w:rPr>
+    </w:lvl>
+    <w:lvl w:ilvl="4" w:tplc="04090003" w:tentative="1">
+      <w:start w:val="1"/>
+      <w:numFmt w:val="bullet"/>
+      <w:lvlText w:val="o"/>
+      <w:lvlJc w:val="left"/>
+      <w:pPr>
+        <w:ind w:left="3600" w:hanging="360"/>
+      </w:pPr>
+      <w:rPr>
+        <w:rFonts w:ascii="Courier New" w:hAnsi="Courier New" w:cs="Courier New" w:hint="default"/>
+      </w:rPr>
+    </w:lvl>
+    <w:lvl w:ilvl="5" w:tplc="04090005" w:tentative="1">
+      <w:start w:val="1"/>
+      <w:numFmt w:val="bullet"/>
+      <w:lvlText w:val=""/>
+      <w:lvlJc w:val="left"/>
+      <w:pPr>
+        <w:ind w:left="4320" w:hanging="360"/>
+      </w:pPr>
+      <w:rPr>
+        <w:rFonts w:ascii="Wingdings" w:hAnsi="Wingdings" w:hint="default"/>
+      </w:rPr>
+    </w:lvl>
+    <w:lvl w:ilvl="6" w:tplc="04090001" w:tentative="1">
+      <w:start w:val="1"/>
+      <w:numFmt w:val="bullet"/>
+      <w:lvlText w:val=""/>
+      <w:lvlJc w:val="left"/>
+      <w:pPr>
+        <w:ind w:left="5040" w:hanging="360"/>
+      </w:pPr>
+      <w:rPr>
+        <w:rFonts w:ascii="Symbol" w:hAnsi="Symbol" w:hint="default"/>
+      </w:rPr>
+    </w:lvl>
+    <w:lvl w:ilvl="7" w:tplc="04090003" w:tentative="1">
+      <w:start w:val="1"/>
+      <w:numFmt w:val="bullet"/>
+      <w:lvlText w:val="o"/>
+      <w:lvlJc w:val="left"/>
+      <w:pPr>
+        <w:ind w:left="5760" w:hanging="360"/>
+      </w:pPr>
+      <w:rPr>
+        <w:rFonts w:ascii="Courier New" w:hAnsi="Courier New" w:cs="Courier New" w:hint="default"/>
+      </w:rPr>
+    </w:lvl>
+    <w:lvl w:ilvl="8" w:tplc="04090005" w:tentative="1">
+      <w:start w:val="1"/>
+      <w:numFmt w:val="bullet"/>
+      <w:lvlText w:val=""/>
+      <w:lvlJc w:val="left"/>
+      <w:pPr>
+        <w:ind w:left="6480" w:hanging="360"/>
+      </w:pPr>
+      <w:rPr>
+        <w:rFonts w:ascii="Wingdings" w:hAnsi="Wingdings" w:hint="default"/>
+      </w:rPr>
+    </w:lvl>
+  </w:abstractNum>
+  <w:abstractNum w:abstractNumId="20" w15:restartNumberingAfterBreak="0">
     <w:nsid w:val="46F31203"/>
     <w:multiLevelType w:val="multilevel"/>
     <w:tmpl w:val="C546802A"/>
@@ -22650,7 +23433,7 @@
       </w:pPr>
     </w:lvl>
   </w:abstractNum>
-  <w:abstractNum w:abstractNumId="20" w15:restartNumberingAfterBreak="0">
+  <w:abstractNum w:abstractNumId="21" w15:restartNumberingAfterBreak="0">
     <w:nsid w:val="4BA71AB0"/>
     <w:multiLevelType w:val="hybridMultilevel"/>
     <w:tmpl w:val="F8B85F94"/>
@@ -22763,7 +23546,7 @@
       </w:rPr>
     </w:lvl>
   </w:abstractNum>
-  <w:abstractNum w:abstractNumId="21" w15:restartNumberingAfterBreak="0">
+  <w:abstractNum w:abstractNumId="22" w15:restartNumberingAfterBreak="0">
     <w:nsid w:val="4D1A1C89"/>
     <w:multiLevelType w:val="hybridMultilevel"/>
     <w:tmpl w:val="780E0EA8"/>
@@ -22876,7 +23659,7 @@
       </w:rPr>
     </w:lvl>
   </w:abstractNum>
-  <w:abstractNum w:abstractNumId="22" w15:restartNumberingAfterBreak="0">
+  <w:abstractNum w:abstractNumId="23" w15:restartNumberingAfterBreak="0">
     <w:nsid w:val="51E74CF4"/>
     <w:multiLevelType w:val="hybridMultilevel"/>
     <w:tmpl w:val="F7705070"/>
@@ -22989,7 +23772,7 @@
       </w:rPr>
     </w:lvl>
   </w:abstractNum>
-  <w:abstractNum w:abstractNumId="23" w15:restartNumberingAfterBreak="0">
+  <w:abstractNum w:abstractNumId="24" w15:restartNumberingAfterBreak="0">
     <w:nsid w:val="63B84D8E"/>
     <w:multiLevelType w:val="hybridMultilevel"/>
     <w:tmpl w:val="28AC9222"/>
@@ -23102,7 +23885,7 @@
       </w:rPr>
     </w:lvl>
   </w:abstractNum>
-  <w:abstractNum w:abstractNumId="24" w15:restartNumberingAfterBreak="0">
+  <w:abstractNum w:abstractNumId="25" w15:restartNumberingAfterBreak="0">
     <w:nsid w:val="65F23021"/>
     <w:multiLevelType w:val="hybridMultilevel"/>
     <w:tmpl w:val="2CE22358"/>
@@ -23215,7 +23998,7 @@
       </w:rPr>
     </w:lvl>
   </w:abstractNum>
-  <w:abstractNum w:abstractNumId="25" w15:restartNumberingAfterBreak="0">
+  <w:abstractNum w:abstractNumId="26" w15:restartNumberingAfterBreak="0">
     <w:nsid w:val="6961794F"/>
     <w:multiLevelType w:val="hybridMultilevel"/>
     <w:tmpl w:val="330A533A"/>
@@ -23328,7 +24111,7 @@
       </w:rPr>
     </w:lvl>
   </w:abstractNum>
-  <w:abstractNum w:abstractNumId="26" w15:restartNumberingAfterBreak="0">
+  <w:abstractNum w:abstractNumId="27" w15:restartNumberingAfterBreak="0">
     <w:nsid w:val="74E718C2"/>
     <w:multiLevelType w:val="hybridMultilevel"/>
     <w:tmpl w:val="1DBCF85A"/>
@@ -23441,7 +24224,7 @@
       </w:rPr>
     </w:lvl>
   </w:abstractNum>
-  <w:abstractNum w:abstractNumId="27" w15:restartNumberingAfterBreak="0">
+  <w:abstractNum w:abstractNumId="28" w15:restartNumberingAfterBreak="0">
     <w:nsid w:val="791A37BB"/>
     <w:multiLevelType w:val="multilevel"/>
     <w:tmpl w:val="286410B4"/>
@@ -23557,7 +24340,7 @@
     <w:abstractNumId w:val="9"/>
   </w:num>
   <w:num w:numId="2">
-    <w:abstractNumId w:val="19"/>
+    <w:abstractNumId w:val="20"/>
   </w:num>
   <w:num w:numId="3">
     <w:abstractNumId w:val="5"/>
@@ -23575,7 +24358,7 @@
     <w:abstractNumId w:val="4"/>
   </w:num>
   <w:num w:numId="8">
-    <w:abstractNumId w:val="27"/>
+    <w:abstractNumId w:val="28"/>
   </w:num>
   <w:num w:numId="9">
     <w:abstractNumId w:val="11"/>
@@ -23608,7 +24391,7 @@
     </w:lvlOverride>
   </w:num>
   <w:num w:numId="18">
-    <w:abstractNumId w:val="24"/>
+    <w:abstractNumId w:val="25"/>
   </w:num>
   <w:num w:numId="19">
     <w:abstractNumId w:val="17"/>
@@ -23620,13 +24403,13 @@
     <w:abstractNumId w:val="13"/>
   </w:num>
   <w:num w:numId="22">
-    <w:abstractNumId w:val="20"/>
+    <w:abstractNumId w:val="21"/>
   </w:num>
   <w:num w:numId="23">
     <w:abstractNumId w:val="12"/>
   </w:num>
   <w:num w:numId="24">
-    <w:abstractNumId w:val="25"/>
+    <w:abstractNumId w:val="26"/>
   </w:num>
   <w:num w:numId="25">
     <w:abstractNumId w:val="18"/>
@@ -23635,19 +24418,22 @@
     <w:abstractNumId w:val="15"/>
   </w:num>
   <w:num w:numId="27">
+    <w:abstractNumId w:val="23"/>
+  </w:num>
+  <w:num w:numId="28">
+    <w:abstractNumId w:val="27"/>
+  </w:num>
+  <w:num w:numId="29">
     <w:abstractNumId w:val="22"/>
   </w:num>
-  <w:num w:numId="28">
-    <w:abstractNumId w:val="26"/>
-  </w:num>
-  <w:num w:numId="29">
-    <w:abstractNumId w:val="21"/>
-  </w:num>
   <w:num w:numId="30">
-    <w:abstractNumId w:val="23"/>
+    <w:abstractNumId w:val="24"/>
   </w:num>
   <w:num w:numId="31">
     <w:abstractNumId w:val="16"/>
+  </w:num>
+  <w:num w:numId="32">
+    <w:abstractNumId w:val="19"/>
   </w:num>
 </w:numbering>
 </file>
@@ -25274,7 +26060,7 @@
 </file>
 
 <file path=customXml/itemProps1.xml><?xml version="1.0" encoding="utf-8"?>
-<ds:datastoreItem xmlns:ds="http://schemas.openxmlformats.org/officeDocument/2006/customXml" ds:itemID="{EC5E17C3-21E0-4666-BA8A-B26119D5EA27}">
+<ds:datastoreItem xmlns:ds="http://schemas.openxmlformats.org/officeDocument/2006/customXml" ds:itemID="{32B71521-D369-474B-A204-5C6497450FF8}">
   <ds:schemaRefs>
     <ds:schemaRef ds:uri="http://schemas.openxmlformats.org/officeDocument/2006/bibliography"/>
   </ds:schemaRefs>

</xml_diff>